<commit_message>
species germination curves and area between curves from 1st sow data only
</commit_message>
<xml_diff>
--- a/doc/Manuscript_v3.docx
+++ b/doc/Manuscript_v3.docx
@@ -1,6 +1,6 @@
 
 <file path=word/document.xml><?xml version="1.0" encoding="utf-8"?>
-<w:document xmlns:wpc="http://schemas.microsoft.com/office/word/2010/wordprocessingCanvas" xmlns:cx="http://schemas.microsoft.com/office/drawing/2014/chartex" xmlns:cx1="http://schemas.microsoft.com/office/drawing/2015/9/8/chartex" xmlns:cx2="http://schemas.microsoft.com/office/drawing/2015/10/21/chartex" xmlns:cx3="http://schemas.microsoft.com/office/drawing/2016/5/9/chartex" xmlns:cx4="http://schemas.microsoft.com/office/drawing/2016/5/10/chartex" xmlns:cx5="http://schemas.microsoft.com/office/drawing/2016/5/11/chartex" xmlns:cx6="http://schemas.microsoft.com/office/drawing/2016/5/12/chartex" xmlns:cx7="http://schemas.microsoft.com/office/drawing/2016/5/13/chartex" xmlns:cx8="http://schemas.microsoft.com/office/drawing/2016/5/14/chartex" xmlns:mc="http://schemas.openxmlformats.org/markup-compatibility/2006" xmlns:aink="http://schemas.microsoft.com/office/drawing/2016/ink" xmlns:am3d="http://schemas.microsoft.com/office/drawing/2017/model3d" xmlns:o="urn:schemas-microsoft-com:office:office" xmlns:oel="http://schemas.microsoft.com/office/2019/extlst" xmlns:r="http://schemas.openxmlformats.org/officeDocument/2006/relationships" xmlns:m="http://schemas.openxmlformats.org/officeDocument/2006/math" xmlns:v="urn:schemas-microsoft-com:vml" xmlns:wp14="http://schemas.microsoft.com/office/word/2010/wordprocessingDrawing" xmlns:wp="http://schemas.openxmlformats.org/drawingml/2006/wordprocessingDrawing" xmlns:w10="urn:schemas-microsoft-com:office:word" xmlns:w="http://schemas.openxmlformats.org/wordprocessingml/2006/main" xmlns:w14="http://schemas.microsoft.com/office/word/2010/wordml" xmlns:w15="http://schemas.microsoft.com/office/word/2012/wordml" xmlns:w16cex="http://schemas.microsoft.com/office/word/2018/wordml/cex" xmlns:w16cid="http://schemas.microsoft.com/office/word/2016/wordml/cid" xmlns:w16="http://schemas.microsoft.com/office/word/2018/wordml" xmlns:w16sdtdh="http://schemas.microsoft.com/office/word/2020/wordml/sdtdatahash" xmlns:w16se="http://schemas.microsoft.com/office/word/2015/wordml/symex" xmlns:wpg="http://schemas.microsoft.com/office/word/2010/wordprocessingGroup" xmlns:wpi="http://schemas.microsoft.com/office/word/2010/wordprocessingInk" xmlns:wne="http://schemas.microsoft.com/office/word/2006/wordml" xmlns:wps="http://schemas.microsoft.com/office/word/2010/wordprocessingShape" mc:Ignorable="w14 w15 w16se w16cid w16 w16cex w16sdtdh wp14">
+<w:document xmlns:wpc="http://schemas.microsoft.com/office/word/2010/wordprocessingCanvas" xmlns:mc="http://schemas.openxmlformats.org/markup-compatibility/2006" xmlns:o="urn:schemas-microsoft-com:office:office" xmlns:r="http://schemas.openxmlformats.org/officeDocument/2006/relationships" xmlns:m="http://schemas.openxmlformats.org/officeDocument/2006/math" xmlns:v="urn:schemas-microsoft-com:vml" xmlns:wp14="http://schemas.microsoft.com/office/word/2010/wordprocessingDrawing" xmlns:wp="http://schemas.openxmlformats.org/drawingml/2006/wordprocessingDrawing" xmlns:w10="urn:schemas-microsoft-com:office:word" xmlns:w="http://schemas.openxmlformats.org/wordprocessingml/2006/main" xmlns:w14="http://schemas.microsoft.com/office/word/2010/wordml" xmlns:w15="http://schemas.microsoft.com/office/word/2012/wordml" xmlns:wpg="http://schemas.microsoft.com/office/word/2010/wordprocessingGroup" xmlns:wpi="http://schemas.microsoft.com/office/word/2010/wordprocessingInk" xmlns:wne="http://schemas.microsoft.com/office/word/2006/wordml" xmlns:wps="http://schemas.microsoft.com/office/word/2010/wordprocessingShape" mc:Ignorable="w14 w15 wp14">
   <w:body>
     <w:p>
       <w:pPr>
@@ -267,7 +267,43 @@
           <w:color w:val="000000"/>
           <w:lang w:val="en-US" w:eastAsia="ca-ES"/>
         </w:rPr>
-        <w:t xml:space="preserve"> (Univ.Oviedo-CSIC-Princ.Asturias), </w:t>
+        <w:t xml:space="preserve"> (</w:t>
+      </w:r>
+      <w:proofErr w:type="spellStart"/>
+      <w:r>
+        <w:rPr>
+          <w:rFonts w:eastAsia="Times New Roman" w:cstheme="minorHAnsi"/>
+          <w:color w:val="000000"/>
+          <w:lang w:val="en-US" w:eastAsia="ca-ES"/>
+        </w:rPr>
+        <w:t>Univ.Oviedo</w:t>
+      </w:r>
+      <w:proofErr w:type="spellEnd"/>
+      <w:r>
+        <w:rPr>
+          <w:rFonts w:eastAsia="Times New Roman" w:cstheme="minorHAnsi"/>
+          <w:color w:val="000000"/>
+          <w:lang w:val="en-US" w:eastAsia="ca-ES"/>
+        </w:rPr>
+        <w:t>-CSIC-</w:t>
+      </w:r>
+      <w:proofErr w:type="spellStart"/>
+      <w:r>
+        <w:rPr>
+          <w:rFonts w:eastAsia="Times New Roman" w:cstheme="minorHAnsi"/>
+          <w:color w:val="000000"/>
+          <w:lang w:val="en-US" w:eastAsia="ca-ES"/>
+        </w:rPr>
+        <w:t>Princ.Asturias</w:t>
+      </w:r>
+      <w:proofErr w:type="spellEnd"/>
+      <w:r>
+        <w:rPr>
+          <w:rFonts w:eastAsia="Times New Roman" w:cstheme="minorHAnsi"/>
+          <w:color w:val="000000"/>
+          <w:lang w:val="en-US" w:eastAsia="ca-ES"/>
+        </w:rPr>
+        <w:t xml:space="preserve">), </w:t>
       </w:r>
       <w:r>
         <w:rPr>
@@ -277,13 +313,23 @@
         </w:rPr>
         <w:t xml:space="preserve">33600 </w:t>
       </w:r>
-      <w:r>
-        <w:rPr>
-          <w:rFonts w:eastAsia="Times New Roman" w:cstheme="minorHAnsi"/>
-          <w:color w:val="000000"/>
-          <w:lang w:val="en-US" w:eastAsia="ca-ES"/>
-        </w:rPr>
-        <w:t>Mieres, Spain</w:t>
+      <w:proofErr w:type="spellStart"/>
+      <w:r>
+        <w:rPr>
+          <w:rFonts w:eastAsia="Times New Roman" w:cstheme="minorHAnsi"/>
+          <w:color w:val="000000"/>
+          <w:lang w:val="en-US" w:eastAsia="ca-ES"/>
+        </w:rPr>
+        <w:t>Mieres</w:t>
+      </w:r>
+      <w:proofErr w:type="spellEnd"/>
+      <w:r>
+        <w:rPr>
+          <w:rFonts w:eastAsia="Times New Roman" w:cstheme="minorHAnsi"/>
+          <w:color w:val="000000"/>
+          <w:lang w:val="en-US" w:eastAsia="ca-ES"/>
+        </w:rPr>
+        <w:t>, Spain</w:t>
       </w:r>
       <w:commentRangeEnd w:id="0"/>
       <w:r>
@@ -871,14 +917,32 @@
           <w:color w:val="000000" w:themeColor="text1"/>
           <w:lang w:val="en-US" w:eastAsia="ca-ES"/>
         </w:rPr>
-        <w:t xml:space="preserve">he opposite trend was observed during winter and summer, with higher germination in snowbed conditions. </w:t>
-      </w:r>
+        <w:t xml:space="preserve">he opposite trend </w:t>
+      </w:r>
+      <w:proofErr w:type="gramStart"/>
       <w:r>
         <w:rPr>
           <w:rFonts w:eastAsia="Times New Roman" w:cstheme="minorHAnsi"/>
           <w:color w:val="000000" w:themeColor="text1"/>
           <w:lang w:val="en-US" w:eastAsia="ca-ES"/>
         </w:rPr>
+        <w:t>was observed</w:t>
+      </w:r>
+      <w:proofErr w:type="gramEnd"/>
+      <w:r>
+        <w:rPr>
+          <w:rFonts w:eastAsia="Times New Roman" w:cstheme="minorHAnsi"/>
+          <w:color w:val="000000" w:themeColor="text1"/>
+          <w:lang w:val="en-US" w:eastAsia="ca-ES"/>
+        </w:rPr>
+        <w:t xml:space="preserve"> during winter and summer, with higher germination in snowbed conditions. </w:t>
+      </w:r>
+      <w:r>
+        <w:rPr>
+          <w:rFonts w:eastAsia="Times New Roman" w:cstheme="minorHAnsi"/>
+          <w:color w:val="000000" w:themeColor="text1"/>
+          <w:lang w:val="en-US" w:eastAsia="ca-ES"/>
+        </w:rPr>
         <w:t>The</w:t>
       </w:r>
       <w:r>
@@ -967,8 +1031,18 @@
           <w:color w:val="000000" w:themeColor="text1"/>
           <w:lang w:val="en-US" w:eastAsia="ca-ES"/>
         </w:rPr>
-        <w:t xml:space="preserve"> were observed</w:t>
-      </w:r>
+        <w:t xml:space="preserve"> </w:t>
+      </w:r>
+      <w:proofErr w:type="gramStart"/>
+      <w:r>
+        <w:rPr>
+          <w:rFonts w:eastAsia="Times New Roman" w:cstheme="minorHAnsi"/>
+          <w:color w:val="000000" w:themeColor="text1"/>
+          <w:lang w:val="en-US" w:eastAsia="ca-ES"/>
+        </w:rPr>
+        <w:t>were observed</w:t>
+      </w:r>
+      <w:proofErr w:type="gramEnd"/>
       <w:r>
         <w:rPr>
           <w:rFonts w:eastAsia="Times New Roman" w:cstheme="minorHAnsi"/>
@@ -4157,8 +4231,18 @@
           <w:color w:val="000000"/>
           <w:lang w:val="en-US" w:eastAsia="ca-ES"/>
         </w:rPr>
-        <w:t xml:space="preserve"> a short period of time</w:t>
-      </w:r>
+        <w:t xml:space="preserve"> a short </w:t>
+      </w:r>
+      <w:proofErr w:type="gramStart"/>
+      <w:r>
+        <w:rPr>
+          <w:rFonts w:eastAsia="Times New Roman" w:cstheme="minorHAnsi"/>
+          <w:color w:val="000000"/>
+          <w:lang w:val="en-US" w:eastAsia="ca-ES"/>
+        </w:rPr>
+        <w:t>period of time</w:t>
+      </w:r>
+      <w:proofErr w:type="gramEnd"/>
       <w:r>
         <w:rPr>
           <w:rFonts w:eastAsia="Times New Roman" w:cstheme="minorHAnsi"/>
@@ -4695,6 +4779,7 @@
         </w:rPr>
         <w:t xml:space="preserve"> </w:t>
       </w:r>
+      <w:proofErr w:type="gramStart"/>
       <w:r>
         <w:rPr>
           <w:rFonts w:eastAsia="Times New Roman" w:cstheme="minorHAnsi"/>
@@ -4861,7 +4946,16 @@
           <w:color w:val="000000"/>
           <w:lang w:val="en-US" w:eastAsia="ca-ES"/>
         </w:rPr>
-        <w:t xml:space="preserve"> areas with dense plant cover, long snow cover and high moisture. </w:t>
+        <w:t xml:space="preserve"> areas with dense plant cover, long snow cover and high moisture.</w:t>
+      </w:r>
+      <w:proofErr w:type="gramEnd"/>
+      <w:r>
+        <w:rPr>
+          <w:rFonts w:eastAsia="Times New Roman" w:cstheme="minorHAnsi"/>
+          <w:color w:val="000000"/>
+          <w:lang w:val="en-US" w:eastAsia="ca-ES"/>
+        </w:rPr>
+        <w:t xml:space="preserve"> </w:t>
       </w:r>
       <w:r>
         <w:rPr>
@@ -4972,7 +5066,25 @@
           <w:color w:val="000000"/>
           <w:lang w:val="en-US" w:eastAsia="ca-ES"/>
         </w:rPr>
-        <w:t xml:space="preserve">? And (2) </w:t>
+        <w:t xml:space="preserve">? </w:t>
+      </w:r>
+      <w:proofErr w:type="gramStart"/>
+      <w:r>
+        <w:rPr>
+          <w:rFonts w:eastAsia="Times New Roman" w:cstheme="minorHAnsi"/>
+          <w:color w:val="000000"/>
+          <w:lang w:val="en-US" w:eastAsia="ca-ES"/>
+        </w:rPr>
+        <w:t>And</w:t>
+      </w:r>
+      <w:proofErr w:type="gramEnd"/>
+      <w:r>
+        <w:rPr>
+          <w:rFonts w:eastAsia="Times New Roman" w:cstheme="minorHAnsi"/>
+          <w:color w:val="000000"/>
+          <w:lang w:val="en-US" w:eastAsia="ca-ES"/>
+        </w:rPr>
+        <w:t xml:space="preserve"> (2) </w:t>
       </w:r>
       <w:r>
         <w:rPr>
@@ -5803,7 +5915,23 @@
           <w:rFonts w:cstheme="minorHAnsi"/>
           <w:lang w:val="en-US"/>
         </w:rPr>
-        <w:t xml:space="preserve">m a.s.l in the Cantabrian </w:t>
+        <w:t xml:space="preserve">m </w:t>
+      </w:r>
+      <w:proofErr w:type="spellStart"/>
+      <w:r>
+        <w:rPr>
+          <w:rFonts w:cstheme="minorHAnsi"/>
+          <w:lang w:val="en-US"/>
+        </w:rPr>
+        <w:t>a.s.l</w:t>
+      </w:r>
+      <w:proofErr w:type="spellEnd"/>
+      <w:r>
+        <w:rPr>
+          <w:rFonts w:cstheme="minorHAnsi"/>
+          <w:lang w:val="en-US"/>
+        </w:rPr>
+        <w:t xml:space="preserve"> in the Cantabrian </w:t>
       </w:r>
       <w:r>
         <w:rPr>
@@ -6262,6 +6390,7 @@
         </w:rPr>
         <w:t xml:space="preserve"> </w:t>
       </w:r>
+      <w:proofErr w:type="gramStart"/>
       <w:r>
         <w:rPr>
           <w:rFonts w:cstheme="minorHAnsi"/>
@@ -6276,6 +6405,7 @@
         </w:rPr>
         <w:t xml:space="preserve">ommunities are dominated mostly by </w:t>
       </w:r>
+      <w:proofErr w:type="spellStart"/>
       <w:r>
         <w:rPr>
           <w:rFonts w:cstheme="minorHAnsi"/>
@@ -6285,6 +6415,7 @@
         </w:rPr>
         <w:t>Poaceae</w:t>
       </w:r>
+      <w:proofErr w:type="spellEnd"/>
       <w:r>
         <w:rPr>
           <w:rFonts w:cstheme="minorHAnsi"/>
@@ -6292,6 +6423,7 @@
         </w:rPr>
         <w:t xml:space="preserve"> and </w:t>
       </w:r>
+      <w:proofErr w:type="spellStart"/>
       <w:r>
         <w:rPr>
           <w:rFonts w:cstheme="minorHAnsi"/>
@@ -6301,6 +6433,8 @@
         </w:rPr>
         <w:t>Cyperaceae</w:t>
       </w:r>
+      <w:proofErr w:type="spellEnd"/>
+      <w:proofErr w:type="gramEnd"/>
       <w:r>
         <w:rPr>
           <w:rFonts w:cstheme="minorHAnsi"/>
@@ -6673,6 +6807,7 @@
         </w:rPr>
         <w:t xml:space="preserve"> (</w:t>
       </w:r>
+      <w:proofErr w:type="spellStart"/>
       <w:r>
         <w:rPr>
           <w:rFonts w:cstheme="minorHAnsi"/>
@@ -6680,8 +6815,49 @@
           <w:iCs/>
           <w:lang w:val="en-US"/>
         </w:rPr>
-        <w:t>Rupricapra pyrenaica parva</w:t>
-      </w:r>
+        <w:t>Rupricapra</w:t>
+      </w:r>
+      <w:proofErr w:type="spellEnd"/>
+      <w:r>
+        <w:rPr>
+          <w:rFonts w:cstheme="minorHAnsi"/>
+          <w:i/>
+          <w:iCs/>
+          <w:lang w:val="en-US"/>
+        </w:rPr>
+        <w:t xml:space="preserve"> </w:t>
+      </w:r>
+      <w:proofErr w:type="spellStart"/>
+      <w:r>
+        <w:rPr>
+          <w:rFonts w:cstheme="minorHAnsi"/>
+          <w:i/>
+          <w:iCs/>
+          <w:lang w:val="en-US"/>
+        </w:rPr>
+        <w:t>pyrenaica</w:t>
+      </w:r>
+      <w:proofErr w:type="spellEnd"/>
+      <w:r>
+        <w:rPr>
+          <w:rFonts w:cstheme="minorHAnsi"/>
+          <w:i/>
+          <w:iCs/>
+          <w:lang w:val="en-US"/>
+        </w:rPr>
+        <w:t xml:space="preserve"> </w:t>
+      </w:r>
+      <w:proofErr w:type="spellStart"/>
+      <w:r>
+        <w:rPr>
+          <w:rFonts w:cstheme="minorHAnsi"/>
+          <w:i/>
+          <w:iCs/>
+          <w:lang w:val="en-US"/>
+        </w:rPr>
+        <w:t>parva</w:t>
+      </w:r>
+      <w:proofErr w:type="spellEnd"/>
       <w:r>
         <w:rPr>
           <w:rFonts w:cstheme="minorHAnsi"/>
@@ -6883,7 +7059,23 @@
           <w:rFonts w:cstheme="minorHAnsi"/>
           <w:lang w:val="en-US"/>
         </w:rPr>
-        <w:t>temperature of 8ºC.</w:t>
+        <w:t xml:space="preserve">temperature of </w:t>
+      </w:r>
+      <w:proofErr w:type="gramStart"/>
+      <w:r>
+        <w:rPr>
+          <w:rFonts w:cstheme="minorHAnsi"/>
+          <w:lang w:val="en-US"/>
+        </w:rPr>
+        <w:t>8º</w:t>
+      </w:r>
+      <w:proofErr w:type="gramEnd"/>
+      <w:r>
+        <w:rPr>
+          <w:rFonts w:cstheme="minorHAnsi"/>
+          <w:lang w:val="en-US"/>
+        </w:rPr>
+        <w:t>C.</w:t>
       </w:r>
       <w:r>
         <w:rPr>
@@ -6972,6 +7164,7 @@
         </w:rPr>
         <w:t xml:space="preserve"> each </w:t>
       </w:r>
+      <w:proofErr w:type="gramStart"/>
       <w:r>
         <w:rPr>
           <w:rFonts w:cstheme="minorHAnsi"/>
@@ -6979,6 +7172,7 @@
         </w:rPr>
         <w:t>community</w:t>
       </w:r>
+      <w:proofErr w:type="gramEnd"/>
       <w:r>
         <w:rPr>
           <w:rFonts w:cstheme="minorHAnsi"/>
@@ -7231,6 +7425,7 @@
         </w:rPr>
         <w:t xml:space="preserve"> </w:t>
       </w:r>
+      <w:proofErr w:type="gramStart"/>
       <w:r>
         <w:rPr>
           <w:rFonts w:cstheme="minorHAnsi"/>
@@ -7392,6 +7587,7 @@
         </w:rPr>
         <w:t>)</w:t>
       </w:r>
+      <w:proofErr w:type="gramEnd"/>
       <w:r>
         <w:rPr>
           <w:rFonts w:cstheme="minorHAnsi"/>
@@ -7808,7 +8004,23 @@
           <w:rFonts w:cstheme="minorHAnsi"/>
           <w:lang w:val="en-US"/>
         </w:rPr>
-        <w:t xml:space="preserve">In the temperate community we obtained seeds from 38 target species, of which 19 were represented by 2 sites. </w:t>
+        <w:t xml:space="preserve">In the temperate </w:t>
+      </w:r>
+      <w:proofErr w:type="gramStart"/>
+      <w:r>
+        <w:rPr>
+          <w:rFonts w:cstheme="minorHAnsi"/>
+          <w:lang w:val="en-US"/>
+        </w:rPr>
+        <w:t>community</w:t>
+      </w:r>
+      <w:proofErr w:type="gramEnd"/>
+      <w:r>
+        <w:rPr>
+          <w:rFonts w:cstheme="minorHAnsi"/>
+          <w:lang w:val="en-US"/>
+        </w:rPr>
+        <w:t xml:space="preserve"> we obtained seeds from 38 target species, of which 19 were represented by 2 sites. </w:t>
       </w:r>
       <w:r>
         <w:rPr>
@@ -7838,13 +8050,22 @@
         </w:rPr>
         <w:t xml:space="preserve"> </w:t>
       </w:r>
+      <w:proofErr w:type="gramStart"/>
       <w:r>
         <w:rPr>
           <w:rFonts w:cstheme="minorHAnsi"/>
           <w:lang w:val="en-US"/>
         </w:rPr>
         <w:lastRenderedPageBreak/>
-        <w:t xml:space="preserve">community </w:t>
+        <w:t>community</w:t>
+      </w:r>
+      <w:proofErr w:type="gramEnd"/>
+      <w:r>
+        <w:rPr>
+          <w:rFonts w:cstheme="minorHAnsi"/>
+          <w:lang w:val="en-US"/>
+        </w:rPr>
+        <w:t xml:space="preserve"> </w:t>
       </w:r>
       <w:r>
         <w:rPr>
@@ -8000,6 +8221,7 @@
         </w:rPr>
         <w:t>(</w:t>
       </w:r>
+      <w:proofErr w:type="spellStart"/>
       <w:r>
         <w:rPr>
           <w:rFonts w:cstheme="minorHAnsi"/>
@@ -8007,15 +8229,9 @@
           <w:iCs/>
           <w:lang w:val="en-US"/>
         </w:rPr>
-        <w:t>Jurinea humilis</w:t>
-      </w:r>
-      <w:r>
-        <w:rPr>
-          <w:rFonts w:cstheme="minorHAnsi"/>
-          <w:lang w:val="en-US"/>
-        </w:rPr>
-        <w:t xml:space="preserve">, </w:t>
-      </w:r>
+        <w:t>Jurinea</w:t>
+      </w:r>
+      <w:proofErr w:type="spellEnd"/>
       <w:r>
         <w:rPr>
           <w:rFonts w:cstheme="minorHAnsi"/>
@@ -8023,15 +8239,9 @@
           <w:iCs/>
           <w:lang w:val="en-US"/>
         </w:rPr>
-        <w:t>Thymus praecox</w:t>
-      </w:r>
-      <w:r>
-        <w:rPr>
-          <w:rFonts w:cstheme="minorHAnsi"/>
-          <w:lang w:val="en-US"/>
-        </w:rPr>
-        <w:t xml:space="preserve"> and </w:t>
-      </w:r>
+        <w:t xml:space="preserve"> </w:t>
+      </w:r>
+      <w:proofErr w:type="spellStart"/>
       <w:r>
         <w:rPr>
           <w:rFonts w:cstheme="minorHAnsi"/>
@@ -8039,8 +8249,63 @@
           <w:iCs/>
           <w:lang w:val="en-US"/>
         </w:rPr>
-        <w:t>Silene ciliata</w:t>
-      </w:r>
+        <w:t>humilis</w:t>
+      </w:r>
+      <w:proofErr w:type="spellEnd"/>
+      <w:r>
+        <w:rPr>
+          <w:rFonts w:cstheme="minorHAnsi"/>
+          <w:lang w:val="en-US"/>
+        </w:rPr>
+        <w:t xml:space="preserve">, </w:t>
+      </w:r>
+      <w:r>
+        <w:rPr>
+          <w:rFonts w:cstheme="minorHAnsi"/>
+          <w:i/>
+          <w:iCs/>
+          <w:lang w:val="en-US"/>
+        </w:rPr>
+        <w:t>Thymus praecox</w:t>
+      </w:r>
+      <w:r>
+        <w:rPr>
+          <w:rFonts w:cstheme="minorHAnsi"/>
+          <w:lang w:val="en-US"/>
+        </w:rPr>
+        <w:t xml:space="preserve"> and </w:t>
+      </w:r>
+      <w:proofErr w:type="spellStart"/>
+      <w:r>
+        <w:rPr>
+          <w:rFonts w:cstheme="minorHAnsi"/>
+          <w:i/>
+          <w:iCs/>
+          <w:lang w:val="en-US"/>
+        </w:rPr>
+        <w:t>Silene</w:t>
+      </w:r>
+      <w:proofErr w:type="spellEnd"/>
+      <w:r>
+        <w:rPr>
+          <w:rFonts w:cstheme="minorHAnsi"/>
+          <w:i/>
+          <w:iCs/>
+          <w:lang w:val="en-US"/>
+        </w:rPr>
+        <w:t xml:space="preserve"> </w:t>
+      </w:r>
+      <w:proofErr w:type="spellStart"/>
+      <w:r>
+        <w:rPr>
+          <w:rFonts w:cstheme="minorHAnsi"/>
+          <w:i/>
+          <w:iCs/>
+          <w:lang w:val="en-US"/>
+        </w:rPr>
+        <w:t>ciliata</w:t>
+      </w:r>
+      <w:proofErr w:type="spellEnd"/>
       <w:r>
         <w:rPr>
           <w:rFonts w:cstheme="minorHAnsi"/>
@@ -8436,7 +8701,15 @@
           <w:rFonts w:cstheme="minorHAnsi"/>
           <w:lang w:val="en-US"/>
         </w:rPr>
-        <w:t>. To create our microclimatic scenarios, w</w:t>
+        <w:t xml:space="preserve">. </w:t>
+      </w:r>
+      <w:proofErr w:type="gramStart"/>
+      <w:r>
+        <w:rPr>
+          <w:rFonts w:cstheme="minorHAnsi"/>
+          <w:lang w:val="en-US"/>
+        </w:rPr>
+        <w:t>To create our microclimatic scenarios, w</w:t>
       </w:r>
       <w:r>
         <w:rPr>
@@ -8611,7 +8884,39 @@
           <w:rFonts w:cstheme="minorHAnsi"/>
           <w:lang w:val="en-US"/>
         </w:rPr>
-        <w:t xml:space="preserve"> M-Log5W, GeoPrecision, Ettlingen, Germany; accuracy: +/- 0.1 ºC at 0 ºC, resolution: 0.01 ºC</w:t>
+        <w:t xml:space="preserve"> M-Log5W, </w:t>
+      </w:r>
+      <w:proofErr w:type="spellStart"/>
+      <w:r>
+        <w:rPr>
+          <w:rFonts w:cstheme="minorHAnsi"/>
+          <w:lang w:val="en-US"/>
+        </w:rPr>
+        <w:t>GeoPrecision</w:t>
+      </w:r>
+      <w:proofErr w:type="spellEnd"/>
+      <w:r>
+        <w:rPr>
+          <w:rFonts w:cstheme="minorHAnsi"/>
+          <w:lang w:val="en-US"/>
+        </w:rPr>
+        <w:t xml:space="preserve">, </w:t>
+      </w:r>
+      <w:proofErr w:type="spellStart"/>
+      <w:r>
+        <w:rPr>
+          <w:rFonts w:cstheme="minorHAnsi"/>
+          <w:lang w:val="en-US"/>
+        </w:rPr>
+        <w:t>Ettlingen</w:t>
+      </w:r>
+      <w:proofErr w:type="spellEnd"/>
+      <w:r>
+        <w:rPr>
+          <w:rFonts w:cstheme="minorHAnsi"/>
+          <w:lang w:val="en-US"/>
+        </w:rPr>
+        <w:t>, Germany; accuracy: +/- 0.1 ºC at 0 ºC, resolution: 0.01 ºC</w:t>
       </w:r>
       <w:r>
         <w:rPr>
@@ -8758,7 +9063,15 @@
           <w:rFonts w:cstheme="minorHAnsi"/>
           <w:lang w:val="en-US"/>
         </w:rPr>
-        <w:t>. W</w:t>
+        <w:t>.</w:t>
+      </w:r>
+      <w:proofErr w:type="gramEnd"/>
+      <w:r>
+        <w:rPr>
+          <w:rFonts w:cstheme="minorHAnsi"/>
+          <w:lang w:val="en-US"/>
+        </w:rPr>
+        <w:t xml:space="preserve"> W</w:t>
       </w:r>
       <w:r>
         <w:rPr>
@@ -9932,6 +10245,7 @@
         </w:rPr>
         <w:t xml:space="preserve">ellfield </w:t>
       </w:r>
+      <w:proofErr w:type="gramStart"/>
       <w:r>
         <w:rPr>
           <w:rFonts w:eastAsia="Times New Roman" w:cstheme="minorHAnsi"/>
@@ -9940,6 +10254,7 @@
         </w:rPr>
         <w:t>scenario</w:t>
       </w:r>
+      <w:proofErr w:type="gramEnd"/>
       <w:r>
         <w:rPr>
           <w:rFonts w:eastAsia="Times New Roman" w:cstheme="minorHAnsi"/>
@@ -10139,13 +10454,23 @@
         </w:rPr>
         <w:t xml:space="preserve">the </w:t>
       </w:r>
-      <w:r>
-        <w:rPr>
-          <w:rFonts w:eastAsia="Times New Roman" w:cstheme="minorHAnsi"/>
-          <w:color w:val="000000"/>
-          <w:lang w:val="en-US" w:eastAsia="ca-ES"/>
-        </w:rPr>
-        <w:t xml:space="preserve">snowbed </w:t>
+      <w:proofErr w:type="gramStart"/>
+      <w:r>
+        <w:rPr>
+          <w:rFonts w:eastAsia="Times New Roman" w:cstheme="minorHAnsi"/>
+          <w:color w:val="000000"/>
+          <w:lang w:val="en-US" w:eastAsia="ca-ES"/>
+        </w:rPr>
+        <w:t>snowbed</w:t>
+      </w:r>
+      <w:proofErr w:type="gramEnd"/>
+      <w:r>
+        <w:rPr>
+          <w:rFonts w:eastAsia="Times New Roman" w:cstheme="minorHAnsi"/>
+          <w:color w:val="000000"/>
+          <w:lang w:val="en-US" w:eastAsia="ca-ES"/>
+        </w:rPr>
+        <w:t xml:space="preserve"> </w:t>
       </w:r>
       <w:r>
         <w:rPr>
@@ -10867,7 +11192,16 @@
           <w:color w:val="000000"/>
           <w:lang w:val="en-US" w:eastAsia="ca-ES"/>
         </w:rPr>
-        <w:t xml:space="preserve"> seeds were manually </w:t>
+        <w:t xml:space="preserve"> seeds </w:t>
+      </w:r>
+      <w:proofErr w:type="gramStart"/>
+      <w:r>
+        <w:rPr>
+          <w:rFonts w:eastAsia="Times New Roman" w:cstheme="minorHAnsi"/>
+          <w:color w:val="000000"/>
+          <w:lang w:val="en-US" w:eastAsia="ca-ES"/>
+        </w:rPr>
+        <w:t xml:space="preserve">were manually </w:t>
       </w:r>
       <w:r>
         <w:rPr>
@@ -10909,6 +11243,7 @@
         </w:rPr>
         <w:t>collection</w:t>
       </w:r>
+      <w:proofErr w:type="gramEnd"/>
       <w:r>
         <w:rPr>
           <w:rFonts w:eastAsia="Times New Roman" w:cstheme="minorHAnsi"/>
@@ -11317,6 +11652,7 @@
         </w:rPr>
         <w:t xml:space="preserve"> (</w:t>
       </w:r>
+      <w:proofErr w:type="spellStart"/>
       <w:r>
         <w:rPr>
           <w:rFonts w:eastAsia="Times New Roman" w:cstheme="minorHAnsi"/>
@@ -11331,7 +11667,25 @@
           <w:color w:val="000000"/>
           <w:lang w:val="en-US" w:eastAsia="ca-ES"/>
         </w:rPr>
-        <w:t>iltros A</w:t>
+        <w:t>iltros</w:t>
+      </w:r>
+      <w:proofErr w:type="spellEnd"/>
+      <w:r>
+        <w:rPr>
+          <w:rFonts w:eastAsia="Times New Roman" w:cstheme="minorHAnsi"/>
+          <w:color w:val="000000"/>
+          <w:lang w:val="en-US" w:eastAsia="ca-ES"/>
+        </w:rPr>
+        <w:t xml:space="preserve"> </w:t>
+      </w:r>
+      <w:proofErr w:type="spellStart"/>
+      <w:r>
+        <w:rPr>
+          <w:rFonts w:eastAsia="Times New Roman" w:cstheme="minorHAnsi"/>
+          <w:color w:val="000000"/>
+          <w:lang w:val="en-US" w:eastAsia="ca-ES"/>
+        </w:rPr>
+        <w:t>A</w:t>
       </w:r>
       <w:r>
         <w:rPr>
@@ -11341,6 +11695,7 @@
         </w:rPr>
         <w:t>noia</w:t>
       </w:r>
+      <w:proofErr w:type="spellEnd"/>
       <w:r>
         <w:rPr>
           <w:rFonts w:eastAsia="Times New Roman" w:cstheme="minorHAnsi"/>
@@ -11475,23 +11830,41 @@
           <w:color w:val="000000"/>
           <w:lang w:val="en-US" w:eastAsia="ca-ES"/>
         </w:rPr>
-        <w:t>. Dishes were</w:t>
-      </w:r>
-      <w:r>
-        <w:rPr>
-          <w:rFonts w:eastAsia="Times New Roman" w:cstheme="minorHAnsi"/>
-          <w:color w:val="000000"/>
-          <w:lang w:val="en-US" w:eastAsia="ca-ES"/>
-        </w:rPr>
-        <w:t xml:space="preserve"> </w:t>
-      </w:r>
-      <w:r>
-        <w:rPr>
-          <w:rFonts w:eastAsia="Times New Roman" w:cstheme="minorHAnsi"/>
-          <w:color w:val="000000"/>
-          <w:lang w:val="en-US" w:eastAsia="ca-ES"/>
-        </w:rPr>
-        <w:t>sealed with parafilm to maintain the moisture content</w:t>
+        <w:t xml:space="preserve">. Dishes </w:t>
+      </w:r>
+      <w:proofErr w:type="gramStart"/>
+      <w:r>
+        <w:rPr>
+          <w:rFonts w:eastAsia="Times New Roman" w:cstheme="minorHAnsi"/>
+          <w:color w:val="000000"/>
+          <w:lang w:val="en-US" w:eastAsia="ca-ES"/>
+        </w:rPr>
+        <w:t>were</w:t>
+      </w:r>
+      <w:r>
+        <w:rPr>
+          <w:rFonts w:eastAsia="Times New Roman" w:cstheme="minorHAnsi"/>
+          <w:color w:val="000000"/>
+          <w:lang w:val="en-US" w:eastAsia="ca-ES"/>
+        </w:rPr>
+        <w:t xml:space="preserve"> </w:t>
+      </w:r>
+      <w:r>
+        <w:rPr>
+          <w:rFonts w:eastAsia="Times New Roman" w:cstheme="minorHAnsi"/>
+          <w:color w:val="000000"/>
+          <w:lang w:val="en-US" w:eastAsia="ca-ES"/>
+        </w:rPr>
+        <w:t>sealed</w:t>
+      </w:r>
+      <w:proofErr w:type="gramEnd"/>
+      <w:r>
+        <w:rPr>
+          <w:rFonts w:eastAsia="Times New Roman" w:cstheme="minorHAnsi"/>
+          <w:color w:val="000000"/>
+          <w:lang w:val="en-US" w:eastAsia="ca-ES"/>
+        </w:rPr>
+        <w:t xml:space="preserve"> with parafilm to maintain the moisture content</w:t>
       </w:r>
       <w:r>
         <w:rPr>
@@ -11645,6 +12018,7 @@
         </w:rPr>
         <w:t xml:space="preserve"> and therefore no water </w:t>
       </w:r>
+      <w:proofErr w:type="gramStart"/>
       <w:r>
         <w:rPr>
           <w:rFonts w:eastAsia="Times New Roman" w:cstheme="minorHAnsi"/>
@@ -11661,6 +12035,7 @@
         </w:rPr>
         <w:t xml:space="preserve"> added</w:t>
       </w:r>
+      <w:proofErr w:type="gramEnd"/>
       <w:r>
         <w:rPr>
           <w:rFonts w:eastAsia="Times New Roman" w:cstheme="minorHAnsi"/>
@@ -11757,7 +12132,15 @@
           <w:rFonts w:cstheme="minorHAnsi"/>
           <w:lang w:val="en-US"/>
         </w:rPr>
-        <w:t xml:space="preserve"> weeks before winter</w:t>
+        <w:t xml:space="preserve"> weeks before </w:t>
+      </w:r>
+      <w:proofErr w:type="gramStart"/>
+      <w:r>
+        <w:rPr>
+          <w:rFonts w:cstheme="minorHAnsi"/>
+          <w:lang w:val="en-US"/>
+        </w:rPr>
+        <w:t>winter</w:t>
       </w:r>
       <w:r>
         <w:rPr>
@@ -11766,6 +12149,7 @@
         </w:rPr>
         <w:t>,</w:t>
       </w:r>
+      <w:proofErr w:type="gramEnd"/>
       <w:r>
         <w:rPr>
           <w:rFonts w:cstheme="minorHAnsi"/>
@@ -12072,6 +12456,7 @@
         </w:rPr>
         <w:t xml:space="preserve">the end of the experiment </w:t>
       </w:r>
+      <w:proofErr w:type="gramStart"/>
       <w:r>
         <w:rPr>
           <w:rFonts w:eastAsia="Times New Roman" w:cstheme="minorHAnsi"/>
@@ -12094,7 +12479,16 @@
           <w:color w:val="000000"/>
           <w:lang w:val="en-US" w:eastAsia="ca-ES"/>
         </w:rPr>
-        <w:t xml:space="preserve">assess if they were empty, infected, or looked normal. </w:t>
+        <w:t>assess</w:t>
+      </w:r>
+      <w:proofErr w:type="gramEnd"/>
+      <w:r>
+        <w:rPr>
+          <w:rFonts w:eastAsia="Times New Roman" w:cstheme="minorHAnsi"/>
+          <w:color w:val="000000"/>
+          <w:lang w:val="en-US" w:eastAsia="ca-ES"/>
+        </w:rPr>
+        <w:t xml:space="preserve"> if they were empty, infected, or looked normal. </w:t>
       </w:r>
       <w:r>
         <w:rPr>
@@ -12126,8 +12520,18 @@
           <w:color w:val="000000"/>
           <w:lang w:val="en-US"/>
         </w:rPr>
-        <w:t>, i.e. potentially germinable</w:t>
-      </w:r>
+        <w:t xml:space="preserve">, i.e. potentially </w:t>
+      </w:r>
+      <w:proofErr w:type="spellStart"/>
+      <w:r>
+        <w:rPr>
+          <w:rFonts w:cstheme="minorHAnsi"/>
+          <w:color w:val="000000"/>
+          <w:lang w:val="en-US"/>
+        </w:rPr>
+        <w:t>germinable</w:t>
+      </w:r>
+      <w:proofErr w:type="spellEnd"/>
       <w:r>
         <w:rPr>
           <w:rFonts w:cstheme="minorHAnsi"/>
@@ -12223,7 +12627,25 @@
           <w:color w:val="000000"/>
           <w:lang w:val="en-US" w:eastAsia="ca-ES"/>
         </w:rPr>
-        <w:t>The experiment was terminated after 14 months (July 2021 - September 2022), for a total of 28 germination scorings.</w:t>
+        <w:t xml:space="preserve">The experiment was terminated after 14 months (July 2021 - September 2022), for </w:t>
+      </w:r>
+      <w:proofErr w:type="gramStart"/>
+      <w:r>
+        <w:rPr>
+          <w:rFonts w:eastAsia="Times New Roman" w:cstheme="minorHAnsi"/>
+          <w:color w:val="000000"/>
+          <w:lang w:val="en-US" w:eastAsia="ca-ES"/>
+        </w:rPr>
+        <w:t>a total of 28</w:t>
+      </w:r>
+      <w:proofErr w:type="gramEnd"/>
+      <w:r>
+        <w:rPr>
+          <w:rFonts w:eastAsia="Times New Roman" w:cstheme="minorHAnsi"/>
+          <w:color w:val="000000"/>
+          <w:lang w:val="en-US" w:eastAsia="ca-ES"/>
+        </w:rPr>
+        <w:t xml:space="preserve"> germination scorings.</w:t>
       </w:r>
       <w:r>
         <w:rPr>
@@ -12363,7 +12785,15 @@
           <w:rFonts w:cstheme="minorHAnsi"/>
           <w:lang w:val="en-US"/>
         </w:rPr>
-        <w:t xml:space="preserve"> seed lots of 54 species representing 21 plant families. A total of </w:t>
+        <w:t xml:space="preserve"> seed lots of 54 species representing 21 plant families. </w:t>
+      </w:r>
+      <w:proofErr w:type="gramStart"/>
+      <w:r>
+        <w:rPr>
+          <w:rFonts w:cstheme="minorHAnsi"/>
+          <w:lang w:val="en-US"/>
+        </w:rPr>
+        <w:t xml:space="preserve">A total of </w:t>
       </w:r>
       <w:r>
         <w:rPr>
@@ -12372,6 +12802,7 @@
         </w:rPr>
         <w:t>10,816</w:t>
       </w:r>
+      <w:proofErr w:type="gramEnd"/>
       <w:r>
         <w:rPr>
           <w:rFonts w:cstheme="minorHAnsi"/>
@@ -12543,13 +12974,23 @@
         </w:rPr>
         <w:t xml:space="preserve"> </w:t>
       </w:r>
-      <w:r>
-        <w:rPr>
-          <w:rFonts w:eastAsia="Times New Roman" w:cstheme="minorHAnsi"/>
-          <w:color w:val="000000"/>
-          <w:lang w:val="en-US" w:eastAsia="ca-ES"/>
-        </w:rPr>
-        <w:t xml:space="preserve">were chosen </w:t>
+      <w:proofErr w:type="gramStart"/>
+      <w:r>
+        <w:rPr>
+          <w:rFonts w:eastAsia="Times New Roman" w:cstheme="minorHAnsi"/>
+          <w:color w:val="000000"/>
+          <w:lang w:val="en-US" w:eastAsia="ca-ES"/>
+        </w:rPr>
+        <w:t>were chosen</w:t>
+      </w:r>
+      <w:proofErr w:type="gramEnd"/>
+      <w:r>
+        <w:rPr>
+          <w:rFonts w:eastAsia="Times New Roman" w:cstheme="minorHAnsi"/>
+          <w:color w:val="000000"/>
+          <w:lang w:val="en-US" w:eastAsia="ca-ES"/>
+        </w:rPr>
+        <w:t xml:space="preserve"> </w:t>
       </w:r>
       <w:r>
         <w:rPr>
@@ -12719,6 +13160,7 @@
         </w:rPr>
         <w:t xml:space="preserve">specific </w:t>
       </w:r>
+      <w:proofErr w:type="gramStart"/>
       <w:r>
         <w:rPr>
           <w:rFonts w:eastAsia="Times New Roman" w:cstheme="minorHAnsi"/>
@@ -12727,6 +13169,7 @@
         </w:rPr>
         <w:t>periods of time</w:t>
       </w:r>
+      <w:proofErr w:type="gramEnd"/>
       <w:r>
         <w:rPr>
           <w:rFonts w:eastAsia="Times New Roman" w:cstheme="minorHAnsi"/>
@@ -13398,15 +13841,33 @@
           <w:color w:val="000000"/>
           <w:lang w:val="en-US" w:eastAsia="ca-ES"/>
         </w:rPr>
-        <w:t>(MCMC</w:t>
-      </w:r>
-      <w:r>
-        <w:rPr>
-          <w:rFonts w:eastAsia="Times New Roman" w:cstheme="minorHAnsi"/>
-          <w:color w:val="000000"/>
-          <w:lang w:val="en-US" w:eastAsia="ca-ES"/>
-        </w:rPr>
-        <w:t>glmm)</w:t>
+        <w:t>(</w:t>
+      </w:r>
+      <w:proofErr w:type="spellStart"/>
+      <w:r>
+        <w:rPr>
+          <w:rFonts w:eastAsia="Times New Roman" w:cstheme="minorHAnsi"/>
+          <w:color w:val="000000"/>
+          <w:lang w:val="en-US" w:eastAsia="ca-ES"/>
+        </w:rPr>
+        <w:t>MCMC</w:t>
+      </w:r>
+      <w:r>
+        <w:rPr>
+          <w:rFonts w:eastAsia="Times New Roman" w:cstheme="minorHAnsi"/>
+          <w:color w:val="000000"/>
+          <w:lang w:val="en-US" w:eastAsia="ca-ES"/>
+        </w:rPr>
+        <w:t>glmm</w:t>
+      </w:r>
+      <w:proofErr w:type="spellEnd"/>
+      <w:r>
+        <w:rPr>
+          <w:rFonts w:eastAsia="Times New Roman" w:cstheme="minorHAnsi"/>
+          <w:color w:val="000000"/>
+          <w:lang w:val="en-US" w:eastAsia="ca-ES"/>
+        </w:rPr>
+        <w:t>)</w:t>
       </w:r>
       <w:r>
         <w:rPr>
@@ -13539,13 +14000,23 @@
         </w:rPr>
         <w:t xml:space="preserve">we used binomial </w:t>
       </w:r>
-      <w:r>
-        <w:rPr>
-          <w:rFonts w:eastAsia="Times New Roman" w:cstheme="minorHAnsi"/>
-          <w:color w:val="000000"/>
-          <w:lang w:val="en-US" w:eastAsia="ca-ES"/>
-        </w:rPr>
-        <w:t>MCMCglmms (family = multinomial2)</w:t>
+      <w:proofErr w:type="spellStart"/>
+      <w:r>
+        <w:rPr>
+          <w:rFonts w:eastAsia="Times New Roman" w:cstheme="minorHAnsi"/>
+          <w:color w:val="000000"/>
+          <w:lang w:val="en-US" w:eastAsia="ca-ES"/>
+        </w:rPr>
+        <w:t>MCMCglmms</w:t>
+      </w:r>
+      <w:proofErr w:type="spellEnd"/>
+      <w:r>
+        <w:rPr>
+          <w:rFonts w:eastAsia="Times New Roman" w:cstheme="minorHAnsi"/>
+          <w:color w:val="000000"/>
+          <w:lang w:val="en-US" w:eastAsia="ca-ES"/>
+        </w:rPr>
+        <w:t xml:space="preserve"> (family = multinomial2)</w:t>
       </w:r>
       <w:r>
         <w:rPr>
@@ -13665,16 +14136,27 @@
           <w:color w:val="000000"/>
           <w:lang w:val="en-US" w:eastAsia="ca-ES"/>
         </w:rPr>
-        <w:t>used gaussian</w:t>
-      </w:r>
-      <w:r>
-        <w:rPr>
-          <w:rFonts w:eastAsia="Times New Roman" w:cstheme="minorHAnsi"/>
-          <w:color w:val="000000"/>
-          <w:lang w:val="en-US" w:eastAsia="ca-ES"/>
-        </w:rPr>
-        <w:t xml:space="preserve"> </w:t>
-      </w:r>
+        <w:t xml:space="preserve">used </w:t>
+      </w:r>
+      <w:proofErr w:type="spellStart"/>
+      <w:r>
+        <w:rPr>
+          <w:rFonts w:eastAsia="Times New Roman" w:cstheme="minorHAnsi"/>
+          <w:color w:val="000000"/>
+          <w:lang w:val="en-US" w:eastAsia="ca-ES"/>
+        </w:rPr>
+        <w:t>gaussian</w:t>
+      </w:r>
+      <w:proofErr w:type="spellEnd"/>
+      <w:r>
+        <w:rPr>
+          <w:rFonts w:eastAsia="Times New Roman" w:cstheme="minorHAnsi"/>
+          <w:color w:val="000000"/>
+          <w:lang w:val="en-US" w:eastAsia="ca-ES"/>
+        </w:rPr>
+        <w:t xml:space="preserve"> </w:t>
+      </w:r>
+      <w:proofErr w:type="spellStart"/>
       <w:r>
         <w:rPr>
           <w:rFonts w:eastAsia="Times New Roman" w:cstheme="minorHAnsi"/>
@@ -13683,13 +14165,32 @@
         </w:rPr>
         <w:t>MCMCglmms</w:t>
       </w:r>
-      <w:r>
-        <w:rPr>
-          <w:rFonts w:eastAsia="Times New Roman" w:cstheme="minorHAnsi"/>
-          <w:color w:val="000000"/>
-          <w:lang w:val="en-US" w:eastAsia="ca-ES"/>
-        </w:rPr>
-        <w:t xml:space="preserve"> (family = gaussian)</w:t>
+      <w:proofErr w:type="spellEnd"/>
+      <w:r>
+        <w:rPr>
+          <w:rFonts w:eastAsia="Times New Roman" w:cstheme="minorHAnsi"/>
+          <w:color w:val="000000"/>
+          <w:lang w:val="en-US" w:eastAsia="ca-ES"/>
+        </w:rPr>
+        <w:t xml:space="preserve"> (family = </w:t>
+      </w:r>
+      <w:proofErr w:type="spellStart"/>
+      <w:r>
+        <w:rPr>
+          <w:rFonts w:eastAsia="Times New Roman" w:cstheme="minorHAnsi"/>
+          <w:color w:val="000000"/>
+          <w:lang w:val="en-US" w:eastAsia="ca-ES"/>
+        </w:rPr>
+        <w:t>gaussian</w:t>
+      </w:r>
+      <w:proofErr w:type="spellEnd"/>
+      <w:r>
+        <w:rPr>
+          <w:rFonts w:eastAsia="Times New Roman" w:cstheme="minorHAnsi"/>
+          <w:color w:val="000000"/>
+          <w:lang w:val="en-US" w:eastAsia="ca-ES"/>
+        </w:rPr>
+        <w:t>)</w:t>
       </w:r>
       <w:r>
         <w:rPr>
@@ -13939,7 +14440,16 @@
           <w:color w:val="000000"/>
           <w:lang w:val="en-US" w:eastAsia="ca-ES"/>
         </w:rPr>
-        <w:t xml:space="preserve"> was calculat</w:t>
+        <w:t xml:space="preserve"> </w:t>
+      </w:r>
+      <w:proofErr w:type="gramStart"/>
+      <w:r>
+        <w:rPr>
+          <w:rFonts w:eastAsia="Times New Roman" w:cstheme="minorHAnsi"/>
+          <w:color w:val="000000"/>
+          <w:lang w:val="en-US" w:eastAsia="ca-ES"/>
+        </w:rPr>
+        <w:t>was calculat</w:t>
       </w:r>
       <w:r>
         <w:rPr>
@@ -13949,6 +14459,7 @@
         </w:rPr>
         <w:t>ed</w:t>
       </w:r>
+      <w:proofErr w:type="gramEnd"/>
       <w:r>
         <w:rPr>
           <w:rFonts w:eastAsia="Times New Roman" w:cstheme="minorHAnsi"/>
@@ -14393,7 +14904,25 @@
           <w:color w:val="000000"/>
           <w:lang w:val="en-US" w:eastAsia="ca-ES"/>
         </w:rPr>
-        <w:t>In all models we used weakly informative priors</w:t>
+        <w:t xml:space="preserve">In all </w:t>
+      </w:r>
+      <w:proofErr w:type="gramStart"/>
+      <w:r>
+        <w:rPr>
+          <w:rFonts w:eastAsia="Times New Roman" w:cstheme="minorHAnsi"/>
+          <w:color w:val="000000"/>
+          <w:lang w:val="en-US" w:eastAsia="ca-ES"/>
+        </w:rPr>
+        <w:t>models</w:t>
+      </w:r>
+      <w:proofErr w:type="gramEnd"/>
+      <w:r>
+        <w:rPr>
+          <w:rFonts w:eastAsia="Times New Roman" w:cstheme="minorHAnsi"/>
+          <w:color w:val="000000"/>
+          <w:lang w:val="en-US" w:eastAsia="ca-ES"/>
+        </w:rPr>
+        <w:t xml:space="preserve"> we used weakly informative priors</w:t>
       </w:r>
       <w:r>
         <w:rPr>
@@ -14724,6 +15253,7 @@
         </w:rPr>
         <w:t xml:space="preserve">d </w:t>
       </w:r>
+      <w:proofErr w:type="gramStart"/>
       <w:r>
         <w:rPr>
           <w:rFonts w:cstheme="minorHAnsi"/>
@@ -14731,6 +15261,7 @@
         </w:rPr>
         <w:t>scenario</w:t>
       </w:r>
+      <w:proofErr w:type="gramEnd"/>
       <w:r>
         <w:rPr>
           <w:rFonts w:cstheme="minorHAnsi"/>
@@ -15375,7 +15906,23 @@
           <w:rFonts w:cstheme="minorHAnsi"/>
           <w:lang w:val="en-US"/>
         </w:rPr>
-        <w:t>, left panel first row)</w:t>
+        <w:t xml:space="preserve">, </w:t>
+      </w:r>
+      <w:proofErr w:type="gramStart"/>
+      <w:r>
+        <w:rPr>
+          <w:rFonts w:cstheme="minorHAnsi"/>
+          <w:lang w:val="en-US"/>
+        </w:rPr>
+        <w:t>left</w:t>
+      </w:r>
+      <w:proofErr w:type="gramEnd"/>
+      <w:r>
+        <w:rPr>
+          <w:rFonts w:cstheme="minorHAnsi"/>
+          <w:lang w:val="en-US"/>
+        </w:rPr>
+        <w:t xml:space="preserve"> panel first row)</w:t>
       </w:r>
       <w:r>
         <w:rPr>
@@ -15963,7 +16510,23 @@
           <w:rFonts w:cstheme="minorHAnsi"/>
           <w:lang w:val="en-US"/>
         </w:rPr>
-        <w:t xml:space="preserve">germination was recorded </w:t>
+        <w:t xml:space="preserve">germination </w:t>
+      </w:r>
+      <w:proofErr w:type="gramStart"/>
+      <w:r>
+        <w:rPr>
+          <w:rFonts w:cstheme="minorHAnsi"/>
+          <w:lang w:val="en-US"/>
+        </w:rPr>
+        <w:t>was recorded</w:t>
+      </w:r>
+      <w:proofErr w:type="gramEnd"/>
+      <w:r>
+        <w:rPr>
+          <w:rFonts w:cstheme="minorHAnsi"/>
+          <w:lang w:val="en-US"/>
+        </w:rPr>
+        <w:t xml:space="preserve"> </w:t>
       </w:r>
       <w:r>
         <w:rPr>
@@ -15984,7 +16547,23 @@
           <w:rFonts w:cstheme="minorHAnsi"/>
           <w:lang w:val="en-US"/>
         </w:rPr>
-        <w:t xml:space="preserve">. At the end of the experiment the Mediterranean community averaged </w:t>
+        <w:t xml:space="preserve">. At the end of the </w:t>
+      </w:r>
+      <w:proofErr w:type="gramStart"/>
+      <w:r>
+        <w:rPr>
+          <w:rFonts w:cstheme="minorHAnsi"/>
+          <w:lang w:val="en-US"/>
+        </w:rPr>
+        <w:t>experiment</w:t>
+      </w:r>
+      <w:proofErr w:type="gramEnd"/>
+      <w:r>
+        <w:rPr>
+          <w:rFonts w:cstheme="minorHAnsi"/>
+          <w:lang w:val="en-US"/>
+        </w:rPr>
+        <w:t xml:space="preserve"> the Mediterranean community averaged </w:t>
       </w:r>
       <w:r>
         <w:rPr>
@@ -16784,7 +17363,15 @@
           <w:rFonts w:cstheme="minorHAnsi"/>
           <w:lang w:val="en-US"/>
         </w:rPr>
-        <w:t xml:space="preserve">lower for temperate </w:t>
+        <w:t xml:space="preserve">lower </w:t>
+      </w:r>
+      <w:proofErr w:type="gramStart"/>
+      <w:r>
+        <w:rPr>
+          <w:rFonts w:cstheme="minorHAnsi"/>
+          <w:lang w:val="en-US"/>
+        </w:rPr>
+        <w:t xml:space="preserve">for temperate </w:t>
       </w:r>
       <w:r>
         <w:rPr>
@@ -16834,7 +17421,15 @@
           <w:rFonts w:cstheme="minorHAnsi"/>
           <w:lang w:val="en-US"/>
         </w:rPr>
-        <w:t>).</w:t>
+        <w:t>)</w:t>
+      </w:r>
+      <w:proofErr w:type="gramEnd"/>
+      <w:r>
+        <w:rPr>
+          <w:rFonts w:cstheme="minorHAnsi"/>
+          <w:lang w:val="en-US"/>
+        </w:rPr>
+        <w:t>.</w:t>
       </w:r>
       <w:r>
         <w:rPr>
@@ -17382,7 +17977,25 @@
           <w:color w:val="000000"/>
           <w:lang w:val="en-US" w:eastAsia="ca-ES"/>
         </w:rPr>
-        <w:t xml:space="preserve"> resulted in high accumulated </w:t>
+        <w:t xml:space="preserve"> resulted in </w:t>
+      </w:r>
+      <w:proofErr w:type="gramStart"/>
+      <w:r>
+        <w:rPr>
+          <w:rFonts w:eastAsia="Times New Roman" w:cstheme="minorHAnsi"/>
+          <w:color w:val="000000"/>
+          <w:lang w:val="en-US" w:eastAsia="ca-ES"/>
+        </w:rPr>
+        <w:t>high accumulated</w:t>
+      </w:r>
+      <w:proofErr w:type="gramEnd"/>
+      <w:r>
+        <w:rPr>
+          <w:rFonts w:eastAsia="Times New Roman" w:cstheme="minorHAnsi"/>
+          <w:color w:val="000000"/>
+          <w:lang w:val="en-US" w:eastAsia="ca-ES"/>
+        </w:rPr>
+        <w:t xml:space="preserve"> </w:t>
       </w:r>
       <w:r>
         <w:rPr>
@@ -17974,13 +18587,23 @@
         </w:rPr>
         <w:t xml:space="preserve">However, </w:t>
       </w:r>
-      <w:r>
-        <w:rPr>
-          <w:rFonts w:eastAsia="Times New Roman" w:cstheme="minorHAnsi"/>
-          <w:color w:val="000000"/>
-          <w:lang w:val="en-US" w:eastAsia="ca-ES"/>
-        </w:rPr>
-        <w:t xml:space="preserve">ultimately </w:t>
+      <w:proofErr w:type="gramStart"/>
+      <w:r>
+        <w:rPr>
+          <w:rFonts w:eastAsia="Times New Roman" w:cstheme="minorHAnsi"/>
+          <w:color w:val="000000"/>
+          <w:lang w:val="en-US" w:eastAsia="ca-ES"/>
+        </w:rPr>
+        <w:t>ultimately</w:t>
+      </w:r>
+      <w:proofErr w:type="gramEnd"/>
+      <w:r>
+        <w:rPr>
+          <w:rFonts w:eastAsia="Times New Roman" w:cstheme="minorHAnsi"/>
+          <w:color w:val="000000"/>
+          <w:lang w:val="en-US" w:eastAsia="ca-ES"/>
+        </w:rPr>
+        <w:t xml:space="preserve"> </w:t>
       </w:r>
       <w:r>
         <w:rPr>
@@ -18182,7 +18805,25 @@
           <w:color w:val="000000"/>
           <w:lang w:val="en-US" w:eastAsia="ca-ES"/>
         </w:rPr>
-        <w:t>. Consequently, seeds that disperse into micro-edges must endure below 0 ºC temperatures and postpone germination until frozen soil thaw. This postponed germination c</w:t>
+        <w:t xml:space="preserve">. Consequently, seeds that disperse into micro-edges must endure below </w:t>
+      </w:r>
+      <w:proofErr w:type="gramStart"/>
+      <w:r>
+        <w:rPr>
+          <w:rFonts w:eastAsia="Times New Roman" w:cstheme="minorHAnsi"/>
+          <w:color w:val="000000"/>
+          <w:lang w:val="en-US" w:eastAsia="ca-ES"/>
+        </w:rPr>
+        <w:t>0</w:t>
+      </w:r>
+      <w:proofErr w:type="gramEnd"/>
+      <w:r>
+        <w:rPr>
+          <w:rFonts w:eastAsia="Times New Roman" w:cstheme="minorHAnsi"/>
+          <w:color w:val="000000"/>
+          <w:lang w:val="en-US" w:eastAsia="ca-ES"/>
+        </w:rPr>
+        <w:t xml:space="preserve"> ºC temperatures and postpone germination until frozen soil thaw. This postponed germination c</w:t>
       </w:r>
       <w:r>
         <w:rPr>
@@ -18224,6 +18865,7 @@
         </w:rPr>
         <w:t xml:space="preserve">evertheless, this delay </w:t>
       </w:r>
+      <w:proofErr w:type="gramStart"/>
       <w:r>
         <w:rPr>
           <w:rFonts w:eastAsia="Times New Roman" w:cstheme="minorHAnsi"/>
@@ -18238,7 +18880,16 @@
           <w:color w:val="000000"/>
           <w:lang w:val="en-US" w:eastAsia="ca-ES"/>
         </w:rPr>
-        <w:t xml:space="preserve"> compensated by the shorter winter period</w:t>
+        <w:t xml:space="preserve"> compensated</w:t>
+      </w:r>
+      <w:proofErr w:type="gramEnd"/>
+      <w:r>
+        <w:rPr>
+          <w:rFonts w:eastAsia="Times New Roman" w:cstheme="minorHAnsi"/>
+          <w:color w:val="000000"/>
+          <w:lang w:val="en-US" w:eastAsia="ca-ES"/>
+        </w:rPr>
+        <w:t xml:space="preserve"> by the shorter winter period</w:t>
       </w:r>
       <w:r>
         <w:rPr>
@@ -18270,15 +18921,33 @@
           <w:color w:val="000000"/>
           <w:lang w:val="en-US" w:eastAsia="ca-ES"/>
         </w:rPr>
-        <w:t xml:space="preserve">The second germination peak is </w:t>
-      </w:r>
-      <w:r>
-        <w:rPr>
-          <w:rFonts w:eastAsia="Times New Roman" w:cstheme="minorHAnsi"/>
-          <w:color w:val="000000"/>
-          <w:lang w:val="en-US" w:eastAsia="ca-ES"/>
-        </w:rPr>
-        <w:t xml:space="preserve">triggered </w:t>
+        <w:t xml:space="preserve">The second germination peak </w:t>
+      </w:r>
+      <w:proofErr w:type="gramStart"/>
+      <w:r>
+        <w:rPr>
+          <w:rFonts w:eastAsia="Times New Roman" w:cstheme="minorHAnsi"/>
+          <w:color w:val="000000"/>
+          <w:lang w:val="en-US" w:eastAsia="ca-ES"/>
+        </w:rPr>
+        <w:t xml:space="preserve">is </w:t>
+      </w:r>
+      <w:r>
+        <w:rPr>
+          <w:rFonts w:eastAsia="Times New Roman" w:cstheme="minorHAnsi"/>
+          <w:color w:val="000000"/>
+          <w:lang w:val="en-US" w:eastAsia="ca-ES"/>
+        </w:rPr>
+        <w:t>triggered</w:t>
+      </w:r>
+      <w:proofErr w:type="gramEnd"/>
+      <w:r>
+        <w:rPr>
+          <w:rFonts w:eastAsia="Times New Roman" w:cstheme="minorHAnsi"/>
+          <w:color w:val="000000"/>
+          <w:lang w:val="en-US" w:eastAsia="ca-ES"/>
+        </w:rPr>
+        <w:t xml:space="preserve"> </w:t>
       </w:r>
       <w:r>
         <w:rPr>
@@ -18353,7 +19022,25 @@
           <w:color w:val="000000"/>
           <w:lang w:val="en-US" w:eastAsia="ca-ES"/>
         </w:rPr>
-        <w:t xml:space="preserve">In communities living in micro-valleys germination peaks occurs either under snow or later in the season. </w:t>
+        <w:t xml:space="preserve">In </w:t>
+      </w:r>
+      <w:proofErr w:type="gramStart"/>
+      <w:r>
+        <w:rPr>
+          <w:rFonts w:eastAsia="Times New Roman" w:cstheme="minorHAnsi"/>
+          <w:color w:val="000000"/>
+          <w:lang w:val="en-US" w:eastAsia="ca-ES"/>
+        </w:rPr>
+        <w:t>communities</w:t>
+      </w:r>
+      <w:proofErr w:type="gramEnd"/>
+      <w:r>
+        <w:rPr>
+          <w:rFonts w:eastAsia="Times New Roman" w:cstheme="minorHAnsi"/>
+          <w:color w:val="000000"/>
+          <w:lang w:val="en-US" w:eastAsia="ca-ES"/>
+        </w:rPr>
+        <w:t xml:space="preserve"> living in micro-valleys germination peaks occurs either under snow or later in the season. </w:t>
       </w:r>
       <w:r>
         <w:rPr>
@@ -18740,6 +19427,7 @@
         </w:rPr>
         <w:t xml:space="preserve">able to germinate in </w:t>
       </w:r>
+      <w:proofErr w:type="gramStart"/>
       <w:r>
         <w:rPr>
           <w:rFonts w:eastAsia="Times New Roman" w:cstheme="minorHAnsi"/>
@@ -18748,6 +19436,7 @@
         </w:rPr>
         <w:t>that very restricted conditions</w:t>
       </w:r>
+      <w:proofErr w:type="gramEnd"/>
       <w:r>
         <w:rPr>
           <w:rFonts w:eastAsia="Times New Roman" w:cstheme="minorHAnsi"/>
@@ -18810,7 +19499,16 @@
           <w:color w:val="000000"/>
           <w:lang w:val="en-US" w:eastAsia="ca-ES"/>
         </w:rPr>
-        <w:t xml:space="preserve">temperature requirements are </w:t>
+        <w:t xml:space="preserve">temperature requirements </w:t>
+      </w:r>
+      <w:proofErr w:type="gramStart"/>
+      <w:r>
+        <w:rPr>
+          <w:rFonts w:eastAsia="Times New Roman" w:cstheme="minorHAnsi"/>
+          <w:color w:val="000000"/>
+          <w:lang w:val="en-US" w:eastAsia="ca-ES"/>
+        </w:rPr>
+        <w:t xml:space="preserve">are </w:t>
       </w:r>
       <w:r>
         <w:rPr>
@@ -18828,6 +19526,7 @@
         </w:rPr>
         <w:t>fulfilled</w:t>
       </w:r>
+      <w:proofErr w:type="gramEnd"/>
       <w:r>
         <w:rPr>
           <w:rFonts w:eastAsia="Times New Roman" w:cstheme="minorHAnsi"/>
@@ -19185,7 +19884,25 @@
           <w:color w:val="000000"/>
           <w:lang w:val="en-US" w:eastAsia="ca-ES"/>
         </w:rPr>
-        <w:t>aving a postponed germination after winter guarantee a drought-free period during snowmelt</w:t>
+        <w:t xml:space="preserve">aving a postponed germination after winter </w:t>
+      </w:r>
+      <w:proofErr w:type="gramStart"/>
+      <w:r>
+        <w:rPr>
+          <w:rFonts w:eastAsia="Times New Roman" w:cstheme="minorHAnsi"/>
+          <w:color w:val="000000"/>
+          <w:lang w:val="en-US" w:eastAsia="ca-ES"/>
+        </w:rPr>
+        <w:t>guarantee</w:t>
+      </w:r>
+      <w:proofErr w:type="gramEnd"/>
+      <w:r>
+        <w:rPr>
+          <w:rFonts w:eastAsia="Times New Roman" w:cstheme="minorHAnsi"/>
+          <w:color w:val="000000"/>
+          <w:lang w:val="en-US" w:eastAsia="ca-ES"/>
+        </w:rPr>
+        <w:t xml:space="preserve"> a drought-free period during snowmelt</w:t>
       </w:r>
       <w:r>
         <w:rPr>
@@ -19573,7 +20290,25 @@
           <w:color w:val="000000"/>
           <w:lang w:val="en-US" w:eastAsia="ca-ES"/>
         </w:rPr>
-        <w:t>he second germination peak was observed in early growing season</w:t>
+        <w:t xml:space="preserve">he second germination peak </w:t>
+      </w:r>
+      <w:proofErr w:type="gramStart"/>
+      <w:r>
+        <w:rPr>
+          <w:rFonts w:eastAsia="Times New Roman" w:cstheme="minorHAnsi"/>
+          <w:color w:val="000000"/>
+          <w:lang w:val="en-US" w:eastAsia="ca-ES"/>
+        </w:rPr>
+        <w:t>was observed</w:t>
+      </w:r>
+      <w:proofErr w:type="gramEnd"/>
+      <w:r>
+        <w:rPr>
+          <w:rFonts w:eastAsia="Times New Roman" w:cstheme="minorHAnsi"/>
+          <w:color w:val="000000"/>
+          <w:lang w:val="en-US" w:eastAsia="ca-ES"/>
+        </w:rPr>
+        <w:t xml:space="preserve"> in early growing season</w:t>
       </w:r>
       <w:r>
         <w:rPr>
@@ -19672,15 +20407,7 @@
           <w:color w:val="000000"/>
           <w:lang w:val="en-US" w:eastAsia="ca-ES"/>
         </w:rPr>
-        <w:t>differential</w:t>
-      </w:r>
-      <w:r>
-        <w:rPr>
-          <w:rFonts w:eastAsia="Times New Roman" w:cstheme="minorHAnsi"/>
-          <w:color w:val="000000"/>
-          <w:lang w:val="en-US" w:eastAsia="ca-ES"/>
-        </w:rPr>
-        <w:t xml:space="preserve"> </w:t>
+        <w:t xml:space="preserve">differential </w:t>
       </w:r>
       <w:r>
         <w:rPr>
@@ -19934,6 +20661,7 @@
         </w:rPr>
         <w:t xml:space="preserve">icroclimatic scenarios </w:t>
       </w:r>
+      <w:proofErr w:type="gramStart"/>
       <w:r>
         <w:rPr>
           <w:rFonts w:cstheme="minorHAnsi"/>
@@ -19953,7 +20681,15 @@
           <w:rFonts w:cstheme="minorHAnsi"/>
           <w:lang w:val="en-US"/>
         </w:rPr>
-        <w:t xml:space="preserve">based in </w:t>
+        <w:t>based</w:t>
+      </w:r>
+      <w:proofErr w:type="gramEnd"/>
+      <w:r>
+        <w:rPr>
+          <w:rFonts w:cstheme="minorHAnsi"/>
+          <w:lang w:val="en-US"/>
+        </w:rPr>
+        <w:t xml:space="preserve"> in </w:t>
       </w:r>
       <w:r>
         <w:rPr>
@@ -20378,7 +21114,25 @@
           <w:color w:val="000000"/>
           <w:lang w:val="en-US" w:eastAsia="ca-ES"/>
         </w:rPr>
-        <w:t xml:space="preserve">, however to our knowledge none has been done </w:t>
+        <w:t xml:space="preserve">, however to our knowledge none </w:t>
+      </w:r>
+      <w:proofErr w:type="gramStart"/>
+      <w:r>
+        <w:rPr>
+          <w:rFonts w:eastAsia="Times New Roman" w:cstheme="minorHAnsi"/>
+          <w:color w:val="000000"/>
+          <w:lang w:val="en-US" w:eastAsia="ca-ES"/>
+        </w:rPr>
+        <w:t>has been done</w:t>
+      </w:r>
+      <w:proofErr w:type="gramEnd"/>
+      <w:r>
+        <w:rPr>
+          <w:rFonts w:eastAsia="Times New Roman" w:cstheme="minorHAnsi"/>
+          <w:color w:val="000000"/>
+          <w:lang w:val="en-US" w:eastAsia="ca-ES"/>
+        </w:rPr>
+        <w:t xml:space="preserve"> </w:t>
       </w:r>
       <w:r>
         <w:rPr>
@@ -20714,15 +21468,33 @@
           <w:color w:val="000000"/>
           <w:lang w:val="en-US" w:eastAsia="ca-ES"/>
         </w:rPr>
-        <w:t>seedlings phases have</w:t>
-      </w:r>
-      <w:r>
-        <w:rPr>
-          <w:rFonts w:eastAsia="Times New Roman" w:cstheme="minorHAnsi"/>
-          <w:color w:val="000000"/>
-          <w:lang w:val="en-US" w:eastAsia="ca-ES"/>
-        </w:rPr>
-        <w:t xml:space="preserve"> been identified as </w:t>
+        <w:t xml:space="preserve">seedlings phases </w:t>
+      </w:r>
+      <w:proofErr w:type="gramStart"/>
+      <w:r>
+        <w:rPr>
+          <w:rFonts w:eastAsia="Times New Roman" w:cstheme="minorHAnsi"/>
+          <w:color w:val="000000"/>
+          <w:lang w:val="en-US" w:eastAsia="ca-ES"/>
+        </w:rPr>
+        <w:t>have</w:t>
+      </w:r>
+      <w:r>
+        <w:rPr>
+          <w:rFonts w:eastAsia="Times New Roman" w:cstheme="minorHAnsi"/>
+          <w:color w:val="000000"/>
+          <w:lang w:val="en-US" w:eastAsia="ca-ES"/>
+        </w:rPr>
+        <w:t xml:space="preserve"> been identified</w:t>
+      </w:r>
+      <w:proofErr w:type="gramEnd"/>
+      <w:r>
+        <w:rPr>
+          <w:rFonts w:eastAsia="Times New Roman" w:cstheme="minorHAnsi"/>
+          <w:color w:val="000000"/>
+          <w:lang w:val="en-US" w:eastAsia="ca-ES"/>
+        </w:rPr>
+        <w:t xml:space="preserve"> as </w:t>
       </w:r>
       <w:r>
         <w:rPr>
@@ -20787,7 +21559,25 @@
           <w:color w:val="000000"/>
           <w:lang w:val="en-US" w:eastAsia="ca-ES"/>
         </w:rPr>
-        <w:t>. Seedling emergence must be perfectly timed to be successful</w:t>
+        <w:t xml:space="preserve">. Seedling emergence </w:t>
+      </w:r>
+      <w:proofErr w:type="gramStart"/>
+      <w:r>
+        <w:rPr>
+          <w:rFonts w:eastAsia="Times New Roman" w:cstheme="minorHAnsi"/>
+          <w:color w:val="000000"/>
+          <w:lang w:val="en-US" w:eastAsia="ca-ES"/>
+        </w:rPr>
+        <w:t>must be perfectly timed</w:t>
+      </w:r>
+      <w:proofErr w:type="gramEnd"/>
+      <w:r>
+        <w:rPr>
+          <w:rFonts w:eastAsia="Times New Roman" w:cstheme="minorHAnsi"/>
+          <w:color w:val="000000"/>
+          <w:lang w:val="en-US" w:eastAsia="ca-ES"/>
+        </w:rPr>
+        <w:t xml:space="preserve"> to be successful</w:t>
       </w:r>
       <w:r>
         <w:rPr>
@@ -21266,7 +22056,21 @@
         <w:rPr>
           <w:lang w:val="en-US" w:eastAsia="ca-ES"/>
         </w:rPr>
-        <w:t>, specially from temperate alpine areas</w:t>
+        <w:t xml:space="preserve">, </w:t>
+      </w:r>
+      <w:proofErr w:type="gramStart"/>
+      <w:r>
+        <w:rPr>
+          <w:lang w:val="en-US" w:eastAsia="ca-ES"/>
+        </w:rPr>
+        <w:t>specially</w:t>
+      </w:r>
+      <w:proofErr w:type="gramEnd"/>
+      <w:r>
+        <w:rPr>
+          <w:lang w:val="en-US" w:eastAsia="ca-ES"/>
+        </w:rPr>
+        <w:t xml:space="preserve"> from temperate alpine areas</w:t>
       </w:r>
       <w:r>
         <w:rPr>
@@ -21468,11 +22272,19 @@
         </w:rPr>
         <w:t xml:space="preserve">more research is needed to study </w:t>
       </w:r>
-      <w:r>
-        <w:rPr>
-          <w:lang w:val="en-US" w:eastAsia="ca-ES"/>
-        </w:rPr>
-        <w:t>species specific adaptations to micro</w:t>
+      <w:proofErr w:type="gramStart"/>
+      <w:r>
+        <w:rPr>
+          <w:lang w:val="en-US" w:eastAsia="ca-ES"/>
+        </w:rPr>
+        <w:t>species specific</w:t>
+      </w:r>
+      <w:proofErr w:type="gramEnd"/>
+      <w:r>
+        <w:rPr>
+          <w:lang w:val="en-US" w:eastAsia="ca-ES"/>
+        </w:rPr>
+        <w:t xml:space="preserve"> adaptations to micro</w:t>
       </w:r>
       <w:r>
         <w:rPr>
@@ -23424,7 +24236,16 @@
           <w:color w:val="000000"/>
           <w:lang w:val="en-US" w:eastAsia="ca-ES"/>
         </w:rPr>
-        <w:t xml:space="preserve"> were calculated for petri dish and used as replicates per each </w:t>
+        <w:t xml:space="preserve"> </w:t>
+      </w:r>
+      <w:proofErr w:type="gramStart"/>
+      <w:r>
+        <w:rPr>
+          <w:rFonts w:eastAsia="Times New Roman" w:cstheme="minorHAnsi"/>
+          <w:color w:val="000000"/>
+          <w:lang w:val="en-US" w:eastAsia="ca-ES"/>
+        </w:rPr>
+        <w:t xml:space="preserve">were calculated for petri dish and used as replicates per each </w:t>
       </w:r>
       <w:r>
         <w:rPr>
@@ -23434,6 +24255,7 @@
         </w:rPr>
         <w:t>seed lot</w:t>
       </w:r>
+      <w:proofErr w:type="gramEnd"/>
       <w:r>
         <w:rPr>
           <w:rFonts w:eastAsia="Times New Roman" w:cstheme="minorHAnsi"/>
@@ -23561,25 +24383,15 @@
               <w:rPr>
                 <w:lang w:val="en-US"/>
               </w:rPr>
-              <w:t xml:space="preserve"> (from 31/07/21 to 1</w:t>
+              <w:t xml:space="preserve"> </w:t>
             </w:r>
             <w:r>
               <w:rPr>
-                <w:lang w:val="en-US"/>
+                <w:rFonts w:eastAsia="Times New Roman" w:cstheme="minorHAnsi"/>
+                <w:color w:val="000000"/>
+                <w:lang w:val="en-US" w:eastAsia="ca-ES"/>
               </w:rPr>
-              <w:t>1</w:t>
-            </w:r>
-            <w:r>
-              <w:rPr>
-                <w:lang w:val="en-US"/>
-              </w:rPr>
-              <w:t>/11/21</w:t>
-            </w:r>
-            <w:r>
-              <w:rPr>
-                <w:lang w:val="en-US"/>
-              </w:rPr>
-              <w:t>)</w:t>
+              <w:t>(T mean &lt; 3.5 ºC)</w:t>
             </w:r>
             <w:r>
               <w:rPr>
@@ -23661,16 +24473,7 @@
                 <w:color w:val="000000"/>
                 <w:lang w:val="en-US" w:eastAsia="ca-ES"/>
               </w:rPr>
-              <w:t>from last germination score before winter (11</w:t>
-            </w:r>
-            <w:r>
-              <w:rPr>
-                <w:rFonts w:eastAsia="Times New Roman" w:cstheme="minorHAnsi"/>
-                <w:color w:val="000000"/>
-                <w:vertAlign w:val="superscript"/>
-                <w:lang w:val="en-US" w:eastAsia="ca-ES"/>
-              </w:rPr>
-              <w:t>th</w:t>
+              <w:t>F</w:t>
             </w:r>
             <w:r>
               <w:rPr>
@@ -23678,7 +24481,39 @@
                 <w:color w:val="000000"/>
                 <w:lang w:val="en-US" w:eastAsia="ca-ES"/>
               </w:rPr>
-              <w:t xml:space="preserve"> of November, T mean &lt; 3.5 ºC) until T mean &gt; 2 ºC</w:t>
+              <w:t>rom last germination score before winter</w:t>
+            </w:r>
+            <w:r>
+              <w:rPr>
+                <w:rFonts w:eastAsia="Times New Roman" w:cstheme="minorHAnsi"/>
+                <w:color w:val="000000"/>
+                <w:lang w:val="en-US" w:eastAsia="ca-ES"/>
+              </w:rPr>
+              <w:t>,</w:t>
+            </w:r>
+            <w:r>
+              <w:rPr>
+                <w:rFonts w:eastAsia="Times New Roman" w:cstheme="minorHAnsi"/>
+                <w:color w:val="000000"/>
+                <w:lang w:val="en-US" w:eastAsia="ca-ES"/>
+              </w:rPr>
+              <w:t xml:space="preserve"> T mean &lt; 3.5 ºC</w:t>
+            </w:r>
+            <w:r>
+              <w:rPr>
+                <w:rFonts w:eastAsia="Times New Roman" w:cstheme="minorHAnsi"/>
+                <w:color w:val="000000"/>
+                <w:lang w:val="en-US" w:eastAsia="ca-ES"/>
+              </w:rPr>
+              <w:t>,</w:t>
+            </w:r>
+            <w:r>
+              <w:rPr>
+                <w:rFonts w:eastAsia="Times New Roman" w:cstheme="minorHAnsi"/>
+                <w:color w:val="000000"/>
+                <w:lang w:val="en-US" w:eastAsia="ca-ES"/>
+              </w:rPr>
+              <w:t xml:space="preserve"> until T mean &gt; 2 ºC</w:t>
             </w:r>
             <w:r>
               <w:rPr>
@@ -23713,7 +24548,21 @@
               <w:rPr>
                 <w:lang w:val="en-US"/>
               </w:rPr>
-              <w:t>Germination of species able to germinate under snow-like conditions (zero degrees and darkness). Maximizes ability of taking advantage of water available during.</w:t>
+              <w:t xml:space="preserve">Germination of species able to germinate under snow-like conditions (zero degrees and darkness). Maximizes ability of taking advantage of water available </w:t>
+            </w:r>
+            <w:proofErr w:type="gramStart"/>
+            <w:r>
+              <w:rPr>
+                <w:lang w:val="en-US"/>
+              </w:rPr>
+              <w:t>during</w:t>
+            </w:r>
+            <w:proofErr w:type="gramEnd"/>
+            <w:r>
+              <w:rPr>
+                <w:lang w:val="en-US"/>
+              </w:rPr>
+              <w:t>.</w:t>
             </w:r>
           </w:p>
         </w:tc>
@@ -23817,13 +24666,7 @@
                 <w:lang w:val="en-US"/>
               </w:rPr>
               <w:lastRenderedPageBreak/>
-              <w:t>24</w:t>
-            </w:r>
-            <w:r>
-              <w:rPr>
-                <w:lang w:val="en-US"/>
-              </w:rPr>
-              <w:t>/06/22</w:t>
+              <w:t>summer solstice</w:t>
             </w:r>
             <w:r>
               <w:rPr>
@@ -23918,31 +24761,7 @@
               <w:rPr>
                 <w:lang w:val="en-US"/>
               </w:rPr>
-              <w:t xml:space="preserve">Germination at mid-September relative to spring (from </w:t>
-            </w:r>
-            <w:r>
-              <w:rPr>
-                <w:lang w:val="en-US"/>
-              </w:rPr>
-              <w:t>25</w:t>
-            </w:r>
-            <w:r>
-              <w:rPr>
-                <w:lang w:val="en-US"/>
-              </w:rPr>
-              <w:t>/06/22 to 19/09/22</w:t>
-            </w:r>
-            <w:r>
-              <w:rPr>
-                <w:lang w:val="en-US"/>
-              </w:rPr>
-              <w:t>)</w:t>
-            </w:r>
-            <w:r>
-              <w:rPr>
-                <w:lang w:val="en-US"/>
-              </w:rPr>
-              <w:t>.</w:t>
+              <w:t>Germination at mid-September relative to spring.</w:t>
             </w:r>
           </w:p>
         </w:tc>
@@ -24016,7 +24835,7 @@
               <w:rPr>
                 <w:lang w:val="en-US"/>
               </w:rPr>
-              <w:t>Total amount of seeds germinated (from 31/07/2021 to 19/09/2022).</w:t>
+              <w:t>Total amount of seeds germinated.</w:t>
             </w:r>
           </w:p>
         </w:tc>
@@ -24219,28 +25038,16 @@
           <w:lang w:val="en-US"/>
         </w:rPr>
       </w:pPr>
-    </w:p>
-    <w:p>
-      <w:pPr>
-        <w:spacing w:line="360" w:lineRule="auto"/>
-        <w:jc w:val="both"/>
-        <w:rPr>
-          <w:rFonts w:cstheme="minorHAnsi"/>
-          <w:lang w:val="en-US"/>
-        </w:rPr>
-      </w:pPr>
-      <w:r>
-        <w:rPr>
-          <w:rFonts w:cstheme="minorHAnsi"/>
+      <w:r>
+        <w:rPr>
           <w:noProof/>
-          <w:lang w:val="en-US"/>
-        </w:rPr>
-        <w:lastRenderedPageBreak/>
+          <w:lang w:val="ca-ES" w:eastAsia="ca-ES"/>
+        </w:rPr>
         <w:drawing>
-          <wp:inline distT="0" distB="0" distL="0" distR="0" wp14:anchorId="1F4E6F1D" wp14:editId="1F098095">
-            <wp:extent cx="5319423" cy="4950617"/>
-            <wp:effectExtent l="0" t="0" r="0" b="2540"/>
-            <wp:docPr id="1027173337" name="Imagen 3" descr="Imagen que contiene exterior, foto, firmar, diferente&#10;&#10;Descripción generada automáticamente"/>
+          <wp:inline distT="0" distB="0" distL="0" distR="0" wp14:anchorId="1CEF056B" wp14:editId="4A40C311">
+            <wp:extent cx="5400675" cy="3571875"/>
+            <wp:effectExtent l="0" t="0" r="9525" b="9525"/>
+            <wp:docPr id="105191578" name="Imagen 1"/>
             <wp:cNvGraphicFramePr>
               <a:graphicFrameLocks xmlns:a="http://schemas.openxmlformats.org/drawingml/2006/main" noChangeAspect="1"/>
             </wp:cNvGraphicFramePr>
@@ -24248,10 +25055,12 @@
               <a:graphicData uri="http://schemas.openxmlformats.org/drawingml/2006/picture">
                 <pic:pic xmlns:pic="http://schemas.openxmlformats.org/drawingml/2006/picture">
                   <pic:nvPicPr>
-                    <pic:cNvPr id="1027173337" name="Imagen 3" descr="Imagen que contiene exterior, foto, firmar, diferente&#10;&#10;Descripción generada automáticamente"/>
-                    <pic:cNvPicPr/>
+                    <pic:cNvPr id="0" name="Picture 1"/>
+                    <pic:cNvPicPr>
+                      <a:picLocks noChangeAspect="1" noChangeArrowheads="1"/>
+                    </pic:cNvPicPr>
                   </pic:nvPicPr>
-                  <pic:blipFill rotWithShape="1">
+                  <pic:blipFill>
                     <a:blip r:embed="rId10">
                       <a:extLst>
                         <a:ext uri="{28A0092B-C50C-407E-A947-70E740481C1C}">
@@ -24259,25 +25068,23 @@
                         </a:ext>
                       </a:extLst>
                     </a:blip>
-                    <a:srcRect l="8541" t="9476" r="8708" b="9278"/>
-                    <a:stretch/>
+                    <a:srcRect/>
+                    <a:stretch>
+                      <a:fillRect/>
+                    </a:stretch>
                   </pic:blipFill>
                   <pic:spPr bwMode="auto">
                     <a:xfrm>
                       <a:off x="0" y="0"/>
-                      <a:ext cx="5332821" cy="4963086"/>
+                      <a:ext cx="5400675" cy="3571875"/>
                     </a:xfrm>
                     <a:prstGeom prst="rect">
                       <a:avLst/>
                     </a:prstGeom>
+                    <a:noFill/>
                     <a:ln>
                       <a:noFill/>
                     </a:ln>
-                    <a:extLst>
-                      <a:ext uri="{53640926-AAD7-44D8-BBD7-CCE9431645EC}">
-                        <a14:shadowObscured xmlns:a14="http://schemas.microsoft.com/office/drawing/2010/main"/>
-                      </a:ext>
-                    </a:extLst>
                   </pic:spPr>
                 </pic:pic>
               </a:graphicData>
@@ -24285,128 +25092,221 @@
           </wp:inline>
         </w:drawing>
       </w:r>
-      <w:r>
-        <w:rPr>
-          <w:rFonts w:cstheme="minorHAnsi"/>
-          <w:lang w:val="en-US"/>
-        </w:rPr>
-        <w:t xml:space="preserve"> Fig 1. </w:t>
-      </w:r>
-      <w:commentRangeStart w:id="10"/>
-      <w:commentRangeStart w:id="11"/>
-      <w:commentRangeStart w:id="12"/>
-      <w:commentRangeStart w:id="13"/>
-      <w:r>
-        <w:rPr>
-          <w:rFonts w:cstheme="minorHAnsi"/>
-          <w:lang w:val="en-US"/>
-        </w:rPr>
-        <w:t xml:space="preserve">Map </w:t>
-      </w:r>
-      <w:commentRangeEnd w:id="10"/>
-      <w:r>
-        <w:rPr>
-          <w:rStyle w:val="Refdecomentario"/>
-          <w:rFonts w:ascii="Calibri" w:eastAsia="Calibri" w:hAnsi="Calibri" w:cs="Calibri"/>
-          <w:lang w:val="en-US"/>
-        </w:rPr>
-        <w:commentReference w:id="10"/>
-      </w:r>
-      <w:commentRangeEnd w:id="11"/>
-      <w:r>
-        <w:rPr>
-          <w:rStyle w:val="Refdecomentario"/>
-          <w:rFonts w:ascii="Calibri" w:eastAsia="Calibri" w:hAnsi="Calibri" w:cs="Calibri"/>
-          <w:lang w:val="en-US"/>
-        </w:rPr>
-        <w:commentReference w:id="11"/>
-      </w:r>
-      <w:commentRangeEnd w:id="12"/>
-      <w:r>
-        <w:rPr>
-          <w:rStyle w:val="Refdecomentario"/>
-          <w:rFonts w:ascii="Calibri" w:eastAsia="Calibri" w:hAnsi="Calibri" w:cs="Calibri"/>
-          <w:lang w:val="en-US"/>
-        </w:rPr>
-        <w:commentReference w:id="12"/>
-      </w:r>
-      <w:commentRangeEnd w:id="13"/>
-      <w:r>
-        <w:rPr>
-          <w:rStyle w:val="Refdecomentario"/>
-          <w:rFonts w:ascii="Calibri" w:eastAsia="Calibri" w:hAnsi="Calibri" w:cs="Calibri"/>
-          <w:lang w:val="en-US"/>
-        </w:rPr>
-        <w:commentReference w:id="13"/>
-      </w:r>
-      <w:r>
-        <w:rPr>
-          <w:rFonts w:cstheme="minorHAnsi"/>
-          <w:lang w:val="en-US"/>
-        </w:rPr>
-        <w:t xml:space="preserve">of the study sites in northwest Spain with the Cantabrian Mountain´s </w:t>
-      </w:r>
-      <w:r>
-        <w:rPr>
-          <w:rFonts w:cstheme="minorHAnsi"/>
-          <w:color w:val="FF0000"/>
-          <w:lang w:val="en-US"/>
-        </w:rPr>
-        <w:t xml:space="preserve">precipitation gradient? </w:t>
-      </w:r>
-      <w:r>
-        <w:rPr>
-          <w:rFonts w:cstheme="minorHAnsi"/>
-          <w:lang w:val="en-US"/>
-        </w:rPr>
-        <w:t xml:space="preserve">and the location of our two communities: </w:t>
-      </w:r>
-      <w:r>
-        <w:rPr>
-          <w:rFonts w:cstheme="minorHAnsi"/>
-          <w:lang w:val="en-US"/>
-        </w:rPr>
-        <w:t>Mediterranean</w:t>
-      </w:r>
-      <w:r>
-        <w:rPr>
-          <w:rFonts w:cstheme="minorHAnsi"/>
-          <w:lang w:val="en-US"/>
-        </w:rPr>
-        <w:t xml:space="preserve"> and </w:t>
-      </w:r>
-      <w:r>
-        <w:rPr>
-          <w:rFonts w:cstheme="minorHAnsi"/>
-          <w:lang w:val="en-US"/>
-        </w:rPr>
-        <w:t>Temperate</w:t>
-      </w:r>
-      <w:r>
-        <w:rPr>
-          <w:rFonts w:cstheme="minorHAnsi"/>
-          <w:lang w:val="en-US"/>
-        </w:rPr>
-        <w:t xml:space="preserve">. </w:t>
-      </w:r>
     </w:p>
     <w:p>
       <w:pPr>
-        <w:rPr>
-          <w:lang w:val="en-US"/>
-        </w:rPr>
-      </w:pPr>
+        <w:spacing w:line="360" w:lineRule="auto"/>
+        <w:jc w:val="both"/>
+        <w:rPr>
+          <w:rFonts w:cstheme="minorHAnsi"/>
+          <w:lang w:val="en-US"/>
+        </w:rPr>
+      </w:pPr>
+      <w:r>
+        <w:rPr>
+          <w:rFonts w:cstheme="minorHAnsi"/>
+          <w:lang w:val="en-US"/>
+        </w:rPr>
+        <w:t xml:space="preserve"> Fig 1. </w:t>
+      </w:r>
+    </w:p>
+    <w:p>
+      <w:pPr>
+        <w:spacing w:line="360" w:lineRule="auto"/>
+        <w:jc w:val="both"/>
+        <w:rPr>
+          <w:rFonts w:cstheme="minorHAnsi"/>
+          <w:lang w:val="en-US"/>
+        </w:rPr>
+      </w:pPr>
+      <w:r>
+        <w:rPr>
+          <w:rFonts w:cstheme="minorHAnsi"/>
+          <w:lang w:val="en-US"/>
+        </w:rPr>
+        <w:t xml:space="preserve">Map of the study sites in northwest Spain with the Cantabrian Mountain´s and the location of our two communities: </w:t>
+      </w:r>
+      <w:r>
+        <w:rPr>
+          <w:rFonts w:cstheme="minorHAnsi"/>
+          <w:lang w:val="en-US"/>
+        </w:rPr>
+        <w:t>Mediterranean</w:t>
+      </w:r>
+      <w:r>
+        <w:rPr>
+          <w:rFonts w:cstheme="minorHAnsi"/>
+          <w:lang w:val="en-US"/>
+        </w:rPr>
+        <w:t xml:space="preserve"> and </w:t>
+      </w:r>
+      <w:r>
+        <w:rPr>
+          <w:rFonts w:cstheme="minorHAnsi"/>
+          <w:lang w:val="en-US"/>
+        </w:rPr>
+        <w:t>Temperate</w:t>
+      </w:r>
+      <w:r>
+        <w:rPr>
+          <w:rFonts w:cstheme="minorHAnsi"/>
+          <w:lang w:val="en-US"/>
+        </w:rPr>
+        <w:t xml:space="preserve">. </w:t>
+      </w:r>
+    </w:p>
+    <w:p>
+      <w:pPr>
+        <w:spacing w:line="360" w:lineRule="auto"/>
+        <w:jc w:val="both"/>
+        <w:rPr>
+          <w:rFonts w:cstheme="minorHAnsi"/>
+          <w:color w:val="000000"/>
+          <w:lang w:val="en-US"/>
+        </w:rPr>
+      </w:pPr>
+      <w:r>
+        <w:rPr>
+          <w:rFonts w:cstheme="minorHAnsi"/>
+          <w:color w:val="000000"/>
+          <w:lang w:val="en-US"/>
+        </w:rPr>
+        <w:lastRenderedPageBreak/>
+        <w:t xml:space="preserve">Weekly means of soil temperatures (Tmax and Tmin at 5 cm depth) measured during 10 years in two alpine </w:t>
+      </w:r>
+      <w:r>
+        <w:rPr>
+          <w:rFonts w:cstheme="minorHAnsi"/>
+          <w:color w:val="000000"/>
+          <w:lang w:val="en-US"/>
+        </w:rPr>
+        <w:t>sites</w:t>
+      </w:r>
+      <w:r>
+        <w:rPr>
+          <w:rFonts w:cstheme="minorHAnsi"/>
+          <w:color w:val="000000"/>
+          <w:lang w:val="en-US"/>
+        </w:rPr>
+        <w:t xml:space="preserve"> of the Picos de Europa National Park, Cantabrian Mountains, </w:t>
+      </w:r>
+      <w:proofErr w:type="gramStart"/>
+      <w:r>
+        <w:rPr>
+          <w:rFonts w:cstheme="minorHAnsi"/>
+          <w:color w:val="000000"/>
+          <w:lang w:val="en-US"/>
+        </w:rPr>
+        <w:t>Spain</w:t>
+      </w:r>
+      <w:proofErr w:type="gramEnd"/>
+      <w:r>
+        <w:rPr>
+          <w:rFonts w:cstheme="minorHAnsi"/>
+          <w:color w:val="000000"/>
+          <w:lang w:val="en-US"/>
+        </w:rPr>
+        <w:t>.</w:t>
+      </w:r>
+      <w:r>
+        <w:rPr>
+          <w:rFonts w:cstheme="minorHAnsi"/>
+          <w:color w:val="000000"/>
+          <w:lang w:val="en-US"/>
+        </w:rPr>
+        <w:t xml:space="preserve"> Image of </w:t>
+      </w:r>
+      <w:proofErr w:type="spellStart"/>
+      <w:r>
+        <w:rPr>
+          <w:rFonts w:cstheme="minorHAnsi"/>
+          <w:color w:val="000000"/>
+          <w:lang w:val="en-US"/>
+        </w:rPr>
+        <w:t>Microlog</w:t>
+      </w:r>
+      <w:proofErr w:type="spellEnd"/>
+      <w:r>
+        <w:rPr>
+          <w:rFonts w:cstheme="minorHAnsi"/>
+          <w:color w:val="000000"/>
+          <w:lang w:val="en-US"/>
+        </w:rPr>
+        <w:t xml:space="preserve"> SP3 </w:t>
+      </w:r>
+      <w:proofErr w:type="spellStart"/>
+      <w:r>
+        <w:rPr>
+          <w:rFonts w:cstheme="minorHAnsi"/>
+          <w:color w:val="000000"/>
+          <w:lang w:val="en-US"/>
+        </w:rPr>
+        <w:t>datalogger</w:t>
+      </w:r>
+      <w:proofErr w:type="spellEnd"/>
+      <w:r>
+        <w:rPr>
+          <w:rFonts w:cstheme="minorHAnsi"/>
+          <w:color w:val="000000"/>
+          <w:lang w:val="en-US"/>
+        </w:rPr>
+        <w:t xml:space="preserve"> used.</w:t>
+      </w:r>
+    </w:p>
+    <w:p>
+      <w:pPr>
+        <w:spacing w:line="360" w:lineRule="auto"/>
+        <w:jc w:val="both"/>
+        <w:rPr>
+          <w:rFonts w:cstheme="minorHAnsi"/>
+          <w:lang w:val="en-US"/>
+        </w:rPr>
+      </w:pPr>
+      <w:r>
+        <w:rPr>
+          <w:rFonts w:cstheme="minorHAnsi"/>
+          <w:color w:val="000000"/>
+          <w:lang w:val="en-US"/>
+        </w:rPr>
+        <w:t xml:space="preserve">Experimental temperature programs with weekly resolution, daily temperature ramps and monthly photoperiods to represent fellfield and snowbed scenarios in laboratory incubators. Both incubators </w:t>
+      </w:r>
+      <w:proofErr w:type="gramStart"/>
+      <w:r>
+        <w:rPr>
+          <w:rFonts w:cstheme="minorHAnsi"/>
+          <w:color w:val="000000"/>
+          <w:lang w:val="en-US"/>
+        </w:rPr>
+        <w:t>were configured</w:t>
+      </w:r>
+      <w:proofErr w:type="gramEnd"/>
+      <w:r>
+        <w:rPr>
+          <w:rFonts w:cstheme="minorHAnsi"/>
+          <w:color w:val="000000"/>
+          <w:lang w:val="en-US"/>
+        </w:rPr>
+        <w:t xml:space="preserve"> based on real field data showed in fig 2A. </w:t>
+      </w:r>
+    </w:p>
+    <w:p>
+      <w:pPr>
+        <w:rPr>
+          <w:lang w:val="en-US"/>
+        </w:rPr>
+      </w:pPr>
+      <w:bookmarkStart w:id="10" w:name="_GoBack"/>
       <w:r>
         <w:rPr>
           <w:noProof/>
-          <w:lang w:val="en-US"/>
+          <w:lang w:val="ca-ES" w:eastAsia="ca-ES"/>
         </w:rPr>
         <w:lastRenderedPageBreak/>
         <w:drawing>
-          <wp:inline distT="0" distB="0" distL="0" distR="0" wp14:anchorId="5134D70B" wp14:editId="0FDA678C">
-            <wp:extent cx="4847619" cy="5923809"/>
-            <wp:effectExtent l="0" t="0" r="0" b="1270"/>
-            <wp:docPr id="1661155833" name="Imagen 1" descr="Diagrama&#10;&#10;Descripción generada automáticamente"/>
+          <wp:inline distT="0" distB="0" distL="0" distR="0" wp14:anchorId="27D2DF3E" wp14:editId="152FBD6D">
+            <wp:extent cx="4857750" cy="8296275"/>
+            <wp:effectExtent l="0" t="0" r="0" b="9525"/>
+            <wp:docPr id="1" name="Imagen 1"/>
             <wp:cNvGraphicFramePr>
               <a:graphicFrameLocks xmlns:a="http://schemas.openxmlformats.org/drawingml/2006/main" noChangeAspect="1"/>
             </wp:cNvGraphicFramePr>
@@ -24414,7 +25314,7 @@
               <a:graphicData uri="http://schemas.openxmlformats.org/drawingml/2006/picture">
                 <pic:pic xmlns:pic="http://schemas.openxmlformats.org/drawingml/2006/picture">
                   <pic:nvPicPr>
-                    <pic:cNvPr id="1661155833" name="Imagen 1" descr="Diagrama&#10;&#10;Descripción generada automáticamente"/>
+                    <pic:cNvPr id="1" name="figuras germinacion.jpg"/>
                     <pic:cNvPicPr/>
                   </pic:nvPicPr>
                   <pic:blipFill>
@@ -24432,7 +25332,7 @@
                   <pic:spPr>
                     <a:xfrm>
                       <a:off x="0" y="0"/>
-                      <a:ext cx="4847619" cy="5923809"/>
+                      <a:ext cx="4857750" cy="8296275"/>
                     </a:xfrm>
                     <a:prstGeom prst="rect">
                       <a:avLst/>
@@ -24444,6 +25344,7 @@
           </wp:inline>
         </w:drawing>
       </w:r>
+      <w:bookmarkEnd w:id="10"/>
     </w:p>
     <w:p>
       <w:pPr>
@@ -24455,269 +25356,130 @@
           <w:lang w:val="en-US"/>
         </w:rPr>
       </w:pPr>
-      <w:commentRangeStart w:id="14"/>
-      <w:commentRangeStart w:id="15"/>
-      <w:commentRangeStart w:id="16"/>
-      <w:commentRangeStart w:id="17"/>
-      <w:r>
-        <w:rPr>
-          <w:rFonts w:cstheme="minorHAnsi"/>
-          <w:color w:val="000000"/>
-          <w:lang w:val="en-US"/>
-        </w:rPr>
-        <w:t>Fig 2</w:t>
-      </w:r>
-      <w:commentRangeEnd w:id="14"/>
+    </w:p>
+    <w:p>
+      <w:pPr>
+        <w:spacing w:line="360" w:lineRule="auto"/>
+        <w:jc w:val="both"/>
+        <w:rPr>
+          <w:rFonts w:cstheme="minorHAnsi"/>
+          <w:color w:val="000000"/>
+          <w:lang w:val="en-US"/>
+        </w:rPr>
+      </w:pPr>
+    </w:p>
+    <w:p>
+      <w:pPr>
+        <w:spacing w:line="360" w:lineRule="auto"/>
+        <w:jc w:val="both"/>
+        <w:rPr>
+          <w:rFonts w:cstheme="minorHAnsi"/>
+          <w:color w:val="000000"/>
+          <w:lang w:val="en-US"/>
+        </w:rPr>
+      </w:pPr>
+    </w:p>
+    <w:p>
+      <w:pPr>
+        <w:spacing w:line="360" w:lineRule="auto"/>
+        <w:jc w:val="both"/>
+        <w:rPr>
+          <w:rFonts w:cstheme="minorHAnsi"/>
+          <w:color w:val="000000"/>
+          <w:lang w:val="en-US"/>
+        </w:rPr>
+      </w:pPr>
+    </w:p>
+    <w:p>
+      <w:pPr>
+        <w:spacing w:line="360" w:lineRule="auto"/>
+        <w:jc w:val="both"/>
+        <w:rPr>
+          <w:rFonts w:cstheme="minorHAnsi"/>
+          <w:lang w:val="en-US"/>
+        </w:rPr>
+      </w:pPr>
+      <w:commentRangeStart w:id="11"/>
+      <w:r>
+        <w:rPr>
+          <w:rFonts w:cstheme="minorHAnsi"/>
+          <w:lang w:val="en-US"/>
+        </w:rPr>
+        <w:t xml:space="preserve">Fig 3. </w:t>
+      </w:r>
+      <w:commentRangeEnd w:id="11"/>
       <w:r>
         <w:rPr>
           <w:rStyle w:val="Refdecomentario"/>
           <w:rFonts w:ascii="Calibri" w:eastAsia="Calibri" w:hAnsi="Calibri" w:cs="Calibri"/>
           <w:lang w:val="en-US"/>
         </w:rPr>
-        <w:commentReference w:id="14"/>
-      </w:r>
-      <w:commentRangeEnd w:id="15"/>
-      <w:r>
-        <w:rPr>
-          <w:rStyle w:val="Refdecomentario"/>
-          <w:rFonts w:ascii="Calibri" w:eastAsia="Calibri" w:hAnsi="Calibri" w:cs="Calibri"/>
-          <w:lang w:val="en-US"/>
-        </w:rPr>
-        <w:commentReference w:id="15"/>
-      </w:r>
-      <w:commentRangeEnd w:id="16"/>
-      <w:r>
-        <w:rPr>
-          <w:rStyle w:val="Refdecomentario"/>
-          <w:rFonts w:ascii="Calibri" w:eastAsia="Calibri" w:hAnsi="Calibri" w:cs="Calibri"/>
-          <w:lang w:val="en-US"/>
-        </w:rPr>
-        <w:commentReference w:id="16"/>
-      </w:r>
-      <w:commentRangeEnd w:id="17"/>
-      <w:r>
-        <w:rPr>
-          <w:rStyle w:val="Refdecomentario"/>
-          <w:rFonts w:ascii="Calibri" w:eastAsia="Calibri" w:hAnsi="Calibri" w:cs="Calibri"/>
-          <w:lang w:val="en-US"/>
-        </w:rPr>
-        <w:commentReference w:id="17"/>
-      </w:r>
-      <w:r>
-        <w:rPr>
-          <w:rFonts w:cstheme="minorHAnsi"/>
-          <w:color w:val="000000"/>
-          <w:lang w:val="en-US"/>
-        </w:rPr>
-        <w:t>A</w:t>
-      </w:r>
-      <w:r>
-        <w:rPr>
-          <w:rFonts w:cstheme="minorHAnsi"/>
-          <w:color w:val="000000"/>
-          <w:lang w:val="en-US"/>
-        </w:rPr>
-        <w:t xml:space="preserve">. </w:t>
-      </w:r>
-      <w:r>
-        <w:rPr>
-          <w:rFonts w:cstheme="minorHAnsi"/>
-          <w:color w:val="000000"/>
-          <w:lang w:val="en-US"/>
-        </w:rPr>
-        <w:t xml:space="preserve">Weekly means of </w:t>
-      </w:r>
-      <w:r>
-        <w:rPr>
-          <w:rFonts w:cstheme="minorHAnsi"/>
-          <w:color w:val="000000"/>
-          <w:lang w:val="en-US"/>
-        </w:rPr>
-        <w:t xml:space="preserve">soil temperatures (Tmax and Tmin at 5 cm depth) measured during 10 years in </w:t>
-      </w:r>
-      <w:r>
-        <w:rPr>
-          <w:rFonts w:cstheme="minorHAnsi"/>
-          <w:color w:val="000000"/>
-          <w:lang w:val="en-US"/>
-        </w:rPr>
-        <w:t xml:space="preserve">two </w:t>
-      </w:r>
-      <w:r>
-        <w:rPr>
-          <w:rFonts w:cstheme="minorHAnsi"/>
-          <w:color w:val="000000"/>
-          <w:lang w:val="en-US"/>
-        </w:rPr>
-        <w:t>alpine communities of the Picos de Europa National Park, Cantabrian Mountains, Spain.</w:t>
-      </w:r>
-      <w:r>
-        <w:rPr>
-          <w:rFonts w:cstheme="minorHAnsi"/>
-          <w:color w:val="000000"/>
-          <w:lang w:val="en-US"/>
-        </w:rPr>
-        <w:t xml:space="preserve"> </w:t>
-      </w:r>
-      <w:r>
-        <w:rPr>
-          <w:rFonts w:cstheme="minorHAnsi"/>
-          <w:color w:val="000000"/>
-          <w:lang w:val="en-US"/>
-        </w:rPr>
-        <w:t xml:space="preserve">Fig </w:t>
-      </w:r>
-      <w:r>
-        <w:rPr>
-          <w:rFonts w:cstheme="minorHAnsi"/>
-          <w:color w:val="000000"/>
-          <w:lang w:val="en-US"/>
-        </w:rPr>
-        <w:t>2B</w:t>
-      </w:r>
-      <w:r>
-        <w:rPr>
-          <w:rFonts w:cstheme="minorHAnsi"/>
-          <w:color w:val="000000"/>
-          <w:lang w:val="en-US"/>
-        </w:rPr>
-        <w:t>.</w:t>
-      </w:r>
-      <w:r>
-        <w:rPr>
-          <w:rFonts w:cstheme="minorHAnsi"/>
-          <w:color w:val="000000"/>
-          <w:lang w:val="en-US"/>
-        </w:rPr>
-        <w:t xml:space="preserve"> </w:t>
-      </w:r>
-      <w:r>
-        <w:rPr>
-          <w:rFonts w:cstheme="minorHAnsi"/>
-          <w:color w:val="000000"/>
-          <w:lang w:val="en-US"/>
-        </w:rPr>
-        <w:t>Experimental temperature programs</w:t>
-      </w:r>
-      <w:r>
-        <w:rPr>
-          <w:rFonts w:cstheme="minorHAnsi"/>
-          <w:color w:val="000000"/>
-          <w:lang w:val="en-US"/>
-        </w:rPr>
-        <w:t xml:space="preserve"> </w:t>
-      </w:r>
-      <w:r>
-        <w:rPr>
-          <w:rFonts w:cstheme="minorHAnsi"/>
-          <w:color w:val="000000"/>
-          <w:lang w:val="en-US"/>
-        </w:rPr>
-        <w:t>with</w:t>
-      </w:r>
-      <w:r>
-        <w:rPr>
-          <w:rFonts w:cstheme="minorHAnsi"/>
-          <w:color w:val="000000"/>
-          <w:lang w:val="en-US"/>
-        </w:rPr>
-        <w:t xml:space="preserve"> weekly resolution</w:t>
-      </w:r>
-      <w:r>
-        <w:rPr>
-          <w:rFonts w:cstheme="minorHAnsi"/>
-          <w:color w:val="000000"/>
-          <w:lang w:val="en-US"/>
-        </w:rPr>
-        <w:t xml:space="preserve">, </w:t>
-      </w:r>
-      <w:r>
-        <w:rPr>
-          <w:rFonts w:cstheme="minorHAnsi"/>
-          <w:color w:val="000000"/>
-          <w:lang w:val="en-US"/>
-        </w:rPr>
-        <w:t xml:space="preserve">daily temperature ramps and monthly photoperiods to represent fellfield and snowbed </w:t>
-      </w:r>
-      <w:r>
-        <w:rPr>
-          <w:rFonts w:cstheme="minorHAnsi"/>
-          <w:color w:val="000000"/>
-          <w:lang w:val="en-US"/>
-        </w:rPr>
-        <w:t>scenarios</w:t>
-      </w:r>
-      <w:r>
-        <w:rPr>
-          <w:rFonts w:cstheme="minorHAnsi"/>
-          <w:color w:val="000000"/>
-          <w:lang w:val="en-US"/>
-        </w:rPr>
-        <w:t xml:space="preserve"> in laboratory incubators.</w:t>
-      </w:r>
-      <w:r>
-        <w:rPr>
-          <w:rFonts w:cstheme="minorHAnsi"/>
-          <w:color w:val="000000"/>
-          <w:lang w:val="en-US"/>
-        </w:rPr>
-        <w:t xml:space="preserve"> Both incubators were configured </w:t>
-      </w:r>
-      <w:r>
-        <w:rPr>
-          <w:rFonts w:cstheme="minorHAnsi"/>
-          <w:color w:val="000000"/>
-          <w:lang w:val="en-US"/>
-        </w:rPr>
-        <w:t xml:space="preserve">based on real field data showed in </w:t>
-      </w:r>
-      <w:r>
-        <w:rPr>
-          <w:rFonts w:cstheme="minorHAnsi"/>
-          <w:color w:val="000000"/>
-          <w:lang w:val="en-US"/>
-        </w:rPr>
-        <w:t>fig 2A.</w:t>
-      </w:r>
-      <w:r>
-        <w:rPr>
-          <w:rFonts w:cstheme="minorHAnsi"/>
-          <w:color w:val="000000"/>
-          <w:lang w:val="en-US"/>
-        </w:rPr>
-        <w:t xml:space="preserve"> </w:t>
-      </w:r>
-      <w:r>
-        <w:rPr>
-          <w:rFonts w:cstheme="minorHAnsi"/>
-          <w:color w:val="000000"/>
-          <w:lang w:val="en-US"/>
-        </w:rPr>
-        <w:t xml:space="preserve">Fig </w:t>
-      </w:r>
-      <w:r>
-        <w:rPr>
-          <w:rFonts w:cstheme="minorHAnsi"/>
-          <w:color w:val="000000"/>
-          <w:lang w:val="en-US"/>
-        </w:rPr>
-        <w:t>2C</w:t>
-      </w:r>
-      <w:r>
-        <w:rPr>
-          <w:rFonts w:cstheme="minorHAnsi"/>
-          <w:color w:val="000000"/>
-          <w:lang w:val="en-US"/>
-        </w:rPr>
-        <w:t xml:space="preserve">. Germination phenology periods considered </w:t>
-      </w:r>
-      <w:r>
-        <w:rPr>
-          <w:rFonts w:cstheme="minorHAnsi"/>
-          <w:color w:val="000000"/>
-          <w:lang w:val="en-US"/>
-        </w:rPr>
-        <w:t>in our study adapted to each microclimatic scenario.</w:t>
+        <w:commentReference w:id="11"/>
+      </w:r>
+      <w:r>
+        <w:rPr>
+          <w:rFonts w:cstheme="minorHAnsi"/>
+          <w:lang w:val="en-US"/>
+        </w:rPr>
+        <w:t xml:space="preserve">Cumulative germination curves, based on all </w:t>
+      </w:r>
+      <w:r>
+        <w:rPr>
+          <w:rFonts w:cstheme="minorHAnsi"/>
+          <w:lang w:val="en-US"/>
+        </w:rPr>
+        <w:t xml:space="preserve">target species sowed </w:t>
+      </w:r>
+      <w:r>
+        <w:rPr>
+          <w:rFonts w:cstheme="minorHAnsi"/>
+          <w:lang w:val="en-US"/>
+        </w:rPr>
+        <w:t xml:space="preserve">from each community throughout the experiment. Within each panel, orange curve represents germination proportion in fellfield </w:t>
+      </w:r>
+      <w:r>
+        <w:rPr>
+          <w:rFonts w:cstheme="minorHAnsi"/>
+          <w:lang w:val="en-US"/>
+        </w:rPr>
+        <w:t>scenario</w:t>
+      </w:r>
+      <w:r>
+        <w:rPr>
+          <w:rFonts w:cstheme="minorHAnsi"/>
+          <w:lang w:val="en-US"/>
+        </w:rPr>
+        <w:t xml:space="preserve"> and blue curve snowbed </w:t>
+      </w:r>
+      <w:r>
+        <w:rPr>
+          <w:rFonts w:cstheme="minorHAnsi"/>
+          <w:lang w:val="en-US"/>
+        </w:rPr>
+        <w:t>scenario</w:t>
+      </w:r>
+      <w:r>
+        <w:rPr>
+          <w:rFonts w:cstheme="minorHAnsi"/>
+          <w:lang w:val="en-US"/>
+        </w:rPr>
+        <w:t xml:space="preserve">. Flat areas represent cold period when no germination scores </w:t>
+      </w:r>
+      <w:proofErr w:type="gramStart"/>
+      <w:r>
+        <w:rPr>
+          <w:rFonts w:cstheme="minorHAnsi"/>
+          <w:lang w:val="en-US"/>
+        </w:rPr>
+        <w:t>were done</w:t>
+      </w:r>
+      <w:proofErr w:type="gramEnd"/>
+      <w:r>
+        <w:rPr>
+          <w:rFonts w:cstheme="minorHAnsi"/>
+          <w:lang w:val="en-US"/>
+        </w:rPr>
+        <w:t xml:space="preserve">.  </w:t>
       </w:r>
     </w:p>
     <w:p>
@@ -24726,7 +25488,6 @@
         <w:jc w:val="both"/>
         <w:rPr>
           <w:rFonts w:cstheme="minorHAnsi"/>
-          <w:color w:val="000000"/>
           <w:lang w:val="en-US"/>
         </w:rPr>
       </w:pPr>
@@ -24737,29 +25498,6 @@
         <w:jc w:val="both"/>
         <w:rPr>
           <w:rFonts w:cstheme="minorHAnsi"/>
-          <w:color w:val="000000"/>
-          <w:lang w:val="en-US"/>
-        </w:rPr>
-      </w:pPr>
-    </w:p>
-    <w:p>
-      <w:pPr>
-        <w:spacing w:line="360" w:lineRule="auto"/>
-        <w:jc w:val="both"/>
-        <w:rPr>
-          <w:rFonts w:cstheme="minorHAnsi"/>
-          <w:color w:val="000000"/>
-          <w:lang w:val="en-US"/>
-        </w:rPr>
-      </w:pPr>
-    </w:p>
-    <w:p>
-      <w:pPr>
-        <w:spacing w:line="360" w:lineRule="auto"/>
-        <w:jc w:val="both"/>
-        <w:rPr>
-          <w:rFonts w:cstheme="minorHAnsi"/>
-          <w:color w:val="000000"/>
           <w:lang w:val="en-US"/>
         </w:rPr>
       </w:pPr>
@@ -24767,155 +25505,8 @@
         <w:rPr>
           <w:rFonts w:cstheme="minorHAnsi"/>
           <w:noProof/>
-          <w:color w:val="000000"/>
-          <w:lang w:val="en-US"/>
-        </w:rPr>
-        <w:lastRenderedPageBreak/>
-        <w:drawing>
-          <wp:inline distT="0" distB="0" distL="0" distR="0" wp14:anchorId="2C639F48" wp14:editId="0B25860D">
-            <wp:extent cx="5400040" cy="5648325"/>
-            <wp:effectExtent l="0" t="0" r="0" b="9525"/>
-            <wp:docPr id="819843557" name="Imagen 2" descr="Imagen que contiene Gráfico de líneas&#10;&#10;Descripción generada automáticamente"/>
-            <wp:cNvGraphicFramePr>
-              <a:graphicFrameLocks xmlns:a="http://schemas.openxmlformats.org/drawingml/2006/main" noChangeAspect="1"/>
-            </wp:cNvGraphicFramePr>
-            <a:graphic xmlns:a="http://schemas.openxmlformats.org/drawingml/2006/main">
-              <a:graphicData uri="http://schemas.openxmlformats.org/drawingml/2006/picture">
-                <pic:pic xmlns:pic="http://schemas.openxmlformats.org/drawingml/2006/picture">
-                  <pic:nvPicPr>
-                    <pic:cNvPr id="819843557" name="Imagen 2" descr="Imagen que contiene Gráfico de líneas&#10;&#10;Descripción generada automáticamente"/>
-                    <pic:cNvPicPr/>
-                  </pic:nvPicPr>
-                  <pic:blipFill>
-                    <a:blip r:embed="rId12">
-                      <a:extLst>
-                        <a:ext uri="{28A0092B-C50C-407E-A947-70E740481C1C}">
-                          <a14:useLocalDpi xmlns:a14="http://schemas.microsoft.com/office/drawing/2010/main" val="0"/>
-                        </a:ext>
-                      </a:extLst>
-                    </a:blip>
-                    <a:stretch>
-                      <a:fillRect/>
-                    </a:stretch>
-                  </pic:blipFill>
-                  <pic:spPr>
-                    <a:xfrm>
-                      <a:off x="0" y="0"/>
-                      <a:ext cx="5400040" cy="5648325"/>
-                    </a:xfrm>
-                    <a:prstGeom prst="rect">
-                      <a:avLst/>
-                    </a:prstGeom>
-                  </pic:spPr>
-                </pic:pic>
-              </a:graphicData>
-            </a:graphic>
-          </wp:inline>
-        </w:drawing>
-      </w:r>
-    </w:p>
-    <w:p>
-      <w:pPr>
-        <w:spacing w:line="360" w:lineRule="auto"/>
-        <w:jc w:val="both"/>
-        <w:rPr>
-          <w:rFonts w:cstheme="minorHAnsi"/>
-          <w:lang w:val="en-US"/>
-        </w:rPr>
-      </w:pPr>
-      <w:commentRangeStart w:id="18"/>
-      <w:r>
-        <w:rPr>
-          <w:rFonts w:cstheme="minorHAnsi"/>
-          <w:lang w:val="en-US"/>
-        </w:rPr>
-        <w:t xml:space="preserve">Fig 3. </w:t>
-      </w:r>
-      <w:commentRangeEnd w:id="18"/>
-      <w:r>
-        <w:rPr>
-          <w:rStyle w:val="Refdecomentario"/>
-          <w:rFonts w:ascii="Calibri" w:eastAsia="Calibri" w:hAnsi="Calibri" w:cs="Calibri"/>
-          <w:lang w:val="en-US"/>
-        </w:rPr>
-        <w:commentReference w:id="18"/>
-      </w:r>
-      <w:r>
-        <w:rPr>
-          <w:rFonts w:cstheme="minorHAnsi"/>
-          <w:lang w:val="en-US"/>
-        </w:rPr>
-        <w:t xml:space="preserve">Cumulative germination curves, based on all </w:t>
-      </w:r>
-      <w:r>
-        <w:rPr>
-          <w:rFonts w:cstheme="minorHAnsi"/>
-          <w:lang w:val="en-US"/>
-        </w:rPr>
-        <w:t xml:space="preserve">target species sowed </w:t>
-      </w:r>
-      <w:r>
-        <w:rPr>
-          <w:rFonts w:cstheme="minorHAnsi"/>
-          <w:lang w:val="en-US"/>
-        </w:rPr>
-        <w:t xml:space="preserve">from each community throughout the experiment. Within each panel, orange curve represents germination proportion in fellfield </w:t>
-      </w:r>
-      <w:r>
-        <w:rPr>
-          <w:rFonts w:cstheme="minorHAnsi"/>
-          <w:lang w:val="en-US"/>
-        </w:rPr>
-        <w:t>scenario</w:t>
-      </w:r>
-      <w:r>
-        <w:rPr>
-          <w:rFonts w:cstheme="minorHAnsi"/>
-          <w:lang w:val="en-US"/>
-        </w:rPr>
-        <w:t xml:space="preserve"> and blue curve snowbed </w:t>
-      </w:r>
-      <w:r>
-        <w:rPr>
-          <w:rFonts w:cstheme="minorHAnsi"/>
-          <w:lang w:val="en-US"/>
-        </w:rPr>
-        <w:t>scenario</w:t>
-      </w:r>
-      <w:r>
-        <w:rPr>
-          <w:rFonts w:cstheme="minorHAnsi"/>
-          <w:lang w:val="en-US"/>
-        </w:rPr>
-        <w:t xml:space="preserve">. Flat areas represent cold period when no germination scores were done.  </w:t>
-      </w:r>
-    </w:p>
-    <w:p>
-      <w:pPr>
-        <w:spacing w:line="360" w:lineRule="auto"/>
-        <w:jc w:val="both"/>
-        <w:rPr>
-          <w:rFonts w:cstheme="minorHAnsi"/>
-          <w:lang w:val="en-US"/>
-        </w:rPr>
-      </w:pPr>
-    </w:p>
-    <w:p>
-      <w:pPr>
-        <w:spacing w:line="360" w:lineRule="auto"/>
-        <w:jc w:val="both"/>
-        <w:rPr>
-          <w:rFonts w:cstheme="minorHAnsi"/>
-          <w:lang w:val="en-US"/>
-        </w:rPr>
-      </w:pPr>
-      <w:r>
-        <w:rPr>
-          <w:rFonts w:cstheme="minorHAnsi"/>
-          <w:noProof/>
-          <w:lang w:val="en-US"/>
-        </w:rPr>
-        <w:lastRenderedPageBreak/>
+          <w:lang w:val="ca-ES" w:eastAsia="ca-ES"/>
+        </w:rPr>
         <w:drawing>
           <wp:inline distT="0" distB="0" distL="0" distR="0" wp14:anchorId="7E9A2E0A" wp14:editId="5C09FC00">
             <wp:extent cx="5400040" cy="3815715"/>
@@ -24932,7 +25523,7 @@
                     <pic:cNvPicPr/>
                   </pic:nvPicPr>
                   <pic:blipFill>
-                    <a:blip r:embed="rId13">
+                    <a:blip r:embed="rId12">
                       <a:extLst>
                         <a:ext uri="{28A0092B-C50C-407E-A947-70E740481C1C}">
                           <a14:useLocalDpi xmlns:a14="http://schemas.microsoft.com/office/drawing/2010/main" val="0"/>
@@ -25057,7 +25648,23 @@
           <w:rFonts w:cstheme="minorHAnsi"/>
           <w:lang w:val="en-US"/>
         </w:rPr>
-        <w:t xml:space="preserve">. Effects of incubator according to the MCMC-glmm analysis of </w:t>
+        <w:t>. Effects of incubator according to the MCMC-</w:t>
+      </w:r>
+      <w:proofErr w:type="spellStart"/>
+      <w:r>
+        <w:rPr>
+          <w:rFonts w:cstheme="minorHAnsi"/>
+          <w:lang w:val="en-US"/>
+        </w:rPr>
+        <w:t>glmm</w:t>
+      </w:r>
+      <w:proofErr w:type="spellEnd"/>
+      <w:r>
+        <w:rPr>
+          <w:rFonts w:cstheme="minorHAnsi"/>
+          <w:lang w:val="en-US"/>
+        </w:rPr>
+        <w:t xml:space="preserve"> analysis of </w:t>
       </w:r>
       <w:r>
         <w:rPr>
@@ -25400,6 +26007,7 @@
           <w:rFonts w:cstheme="minorHAnsi"/>
           <w:lang w:val="en-US"/>
         </w:rPr>
+        <w:lastRenderedPageBreak/>
         <w:t>traits</w:t>
       </w:r>
       <w:r>
@@ -25474,6 +26082,7 @@
       </w:r>
     </w:p>
     <w:sectPr>
+      <w:footerReference w:type="default" r:id="rId13"/>
       <w:pgSz w:w="11906" w:h="16838"/>
       <w:pgMar w:top="1417" w:right="1701" w:bottom="1417" w:left="1701" w:header="708" w:footer="708" w:gutter="0"/>
       <w:lnNumType w:countBy="1" w:restart="continuous"/>
@@ -25485,11 +26094,14 @@
 </file>
 
 <file path=word/comments.xml><?xml version="1.0" encoding="utf-8"?>
-<w:comments xmlns:wpc="http://schemas.microsoft.com/office/word/2010/wordprocessingCanvas" xmlns:cx="http://schemas.microsoft.com/office/drawing/2014/chartex" xmlns:cx1="http://schemas.microsoft.com/office/drawing/2015/9/8/chartex" xmlns:cx2="http://schemas.microsoft.com/office/drawing/2015/10/21/chartex" xmlns:cx3="http://schemas.microsoft.com/office/drawing/2016/5/9/chartex" xmlns:cx4="http://schemas.microsoft.com/office/drawing/2016/5/10/chartex" xmlns:cx5="http://schemas.microsoft.com/office/drawing/2016/5/11/chartex" xmlns:cx6="http://schemas.microsoft.com/office/drawing/2016/5/12/chartex" xmlns:cx7="http://schemas.microsoft.com/office/drawing/2016/5/13/chartex" xmlns:cx8="http://schemas.microsoft.com/office/drawing/2016/5/14/chartex" xmlns:mc="http://schemas.openxmlformats.org/markup-compatibility/2006" xmlns:aink="http://schemas.microsoft.com/office/drawing/2016/ink" xmlns:am3d="http://schemas.microsoft.com/office/drawing/2017/model3d" xmlns:o="urn:schemas-microsoft-com:office:office" xmlns:oel="http://schemas.microsoft.com/office/2019/extlst" xmlns:r="http://schemas.openxmlformats.org/officeDocument/2006/relationships" xmlns:m="http://schemas.openxmlformats.org/officeDocument/2006/math" xmlns:v="urn:schemas-microsoft-com:vml" xmlns:wp14="http://schemas.microsoft.com/office/word/2010/wordprocessingDrawing" xmlns:wp="http://schemas.openxmlformats.org/drawingml/2006/wordprocessingDrawing" xmlns:w10="urn:schemas-microsoft-com:office:word" xmlns:w="http://schemas.openxmlformats.org/wordprocessingml/2006/main" xmlns:w14="http://schemas.microsoft.com/office/word/2010/wordml" xmlns:w15="http://schemas.microsoft.com/office/word/2012/wordml" xmlns:w16cex="http://schemas.microsoft.com/office/word/2018/wordml/cex" xmlns:w16cid="http://schemas.microsoft.com/office/word/2016/wordml/cid" xmlns:w16="http://schemas.microsoft.com/office/word/2018/wordml" xmlns:w16sdtdh="http://schemas.microsoft.com/office/word/2020/wordml/sdtdatahash" xmlns:w16se="http://schemas.microsoft.com/office/word/2015/wordml/symex" xmlns:wpg="http://schemas.microsoft.com/office/word/2010/wordprocessingGroup" xmlns:wpi="http://schemas.microsoft.com/office/word/2010/wordprocessingInk" xmlns:wne="http://schemas.microsoft.com/office/word/2006/wordml" xmlns:wps="http://schemas.microsoft.com/office/word/2010/wordprocessingShape" mc:Ignorable="w14 w15 w16se w16cid w16 w16cex w16sdtdh wp14">
+<w:comments xmlns:wpc="http://schemas.microsoft.com/office/word/2010/wordprocessingCanvas" xmlns:mc="http://schemas.openxmlformats.org/markup-compatibility/2006" xmlns:o="urn:schemas-microsoft-com:office:office" xmlns:r="http://schemas.openxmlformats.org/officeDocument/2006/relationships" xmlns:m="http://schemas.openxmlformats.org/officeDocument/2006/math" xmlns:v="urn:schemas-microsoft-com:vml" xmlns:wp14="http://schemas.microsoft.com/office/word/2010/wordprocessingDrawing" xmlns:wp="http://schemas.openxmlformats.org/drawingml/2006/wordprocessingDrawing" xmlns:w10="urn:schemas-microsoft-com:office:word" xmlns:w="http://schemas.openxmlformats.org/wordprocessingml/2006/main" xmlns:w14="http://schemas.microsoft.com/office/word/2010/wordml" xmlns:w15="http://schemas.microsoft.com/office/word/2012/wordml" xmlns:wpg="http://schemas.microsoft.com/office/word/2010/wordprocessingGroup" xmlns:wpi="http://schemas.microsoft.com/office/word/2010/wordprocessingInk" xmlns:wne="http://schemas.microsoft.com/office/word/2006/wordml" xmlns:wps="http://schemas.microsoft.com/office/word/2010/wordprocessingShape" mc:Ignorable="w14 w15 wp14">
   <w:comment w:id="0" w:author="EDUARDO FERNANDEZ PASCUAL" w:date="2023-09-04T12:36:00Z" w:initials="EF">
     <w:p>
       <w:pPr>
         <w:pStyle w:val="Textocomentario"/>
+        <w:rPr>
+          <w:lang w:val="es-ES"/>
+        </w:rPr>
       </w:pPr>
       <w:r>
         <w:rPr>
@@ -25498,13 +26110,10 @@
         <w:annotationRef/>
       </w:r>
       <w:r>
-        <w:t>Después de darle vueltas, yo prefiero poner "</w:t>
-      </w:r>
-      <w:r>
-        <w:rPr>
-          <w:lang w:val="en-US"/>
-        </w:rPr>
-        <w:t>IMIB Biodiversity Research Institute (University of Oviedo - CSIC - Principality of Asturias), University of Oviedo, E-33600 Mieres, Spain", pero entiendo que es cuestión de gustos...</w:t>
+        <w:rPr>
+          <w:lang w:val="es-ES"/>
+        </w:rPr>
+        <w:t>Después de darle vueltas, yo prefiero poner "IMIB Biodiversity Research Institute (University of Oviedo - CSIC - Principality of Asturias), University of Oviedo, E-33600 Mieres, Spain", pero entiendo que es cuestión de gustos...</w:t>
       </w:r>
     </w:p>
   </w:comment>
@@ -25512,6 +26121,9 @@
     <w:p>
       <w:pPr>
         <w:pStyle w:val="Textocomentario"/>
+        <w:rPr>
+          <w:lang w:val="es-ES"/>
+        </w:rPr>
       </w:pPr>
       <w:r>
         <w:rPr>
@@ -25520,74 +26132,106 @@
         <w:annotationRef/>
       </w:r>
       <w:r>
+        <w:rPr>
+          <w:lang w:val="es-ES"/>
+        </w:rPr>
         <w:t>Hay que expandir la presentación de la variabilidad, no decir simplemente que existe, sino describirla: por ejemplo, se ha visto variabilidad en función del rango de altitud de las especies (</w:t>
       </w:r>
       <w:hyperlink r:id="rId1" w:history="1">
         <w:r>
           <w:rPr>
             <w:rStyle w:val="Hipervnculo"/>
+            <w:lang w:val="es-ES"/>
           </w:rPr>
           <w:t>https://onlinelibrary.wiley.com/doi/abs/10.1111/plb.12472</w:t>
         </w:r>
       </w:hyperlink>
       <w:r>
+        <w:rPr>
+          <w:lang w:val="es-ES"/>
+        </w:rPr>
         <w:t>), del sustrato (</w:t>
       </w:r>
       <w:hyperlink r:id="rId2" w:history="1">
         <w:r>
           <w:rPr>
             <w:rStyle w:val="Hipervnculo"/>
+            <w:lang w:val="es-ES"/>
           </w:rPr>
           <w:t>https://onlinelibrary.wiley.com/doi/full/10.1002/ece3.3539</w:t>
         </w:r>
       </w:hyperlink>
       <w:r>
+        <w:rPr>
+          <w:lang w:val="es-ES"/>
+        </w:rPr>
         <w:t>), de la posición en el gradiente de colonización de glaciares (</w:t>
       </w:r>
       <w:hyperlink r:id="rId3" w:history="1">
         <w:r>
           <w:rPr>
             <w:rStyle w:val="Hipervnculo"/>
+            <w:lang w:val="es-ES"/>
           </w:rPr>
           <w:t>https://link.springer.com/article/10.1007/s11258-011-9981-4</w:t>
         </w:r>
       </w:hyperlink>
       <w:r>
+        <w:rPr>
+          <w:lang w:val="es-ES"/>
+        </w:rPr>
         <w:t>) o del gradiente de nieve (</w:t>
       </w:r>
       <w:hyperlink r:id="rId4" w:history="1">
         <w:r>
           <w:rPr>
             <w:rStyle w:val="Hipervnculo"/>
+            <w:lang w:val="es-ES"/>
           </w:rPr>
           <w:t>https://link.springer.com/article/10.1007/s00035-022-00286-x</w:t>
         </w:r>
       </w:hyperlink>
       <w:r>
+        <w:rPr>
+          <w:lang w:val="es-ES"/>
+        </w:rPr>
         <w:t>).</w:t>
       </w:r>
     </w:p>
     <w:p>
       <w:pPr>
         <w:pStyle w:val="Textocomentario"/>
+        <w:rPr>
+          <w:lang w:val="es-ES"/>
+        </w:rPr>
       </w:pPr>
     </w:p>
     <w:p>
       <w:pPr>
         <w:pStyle w:val="Textocomentario"/>
-      </w:pPr>
-      <w:r>
+        <w:rPr>
+          <w:lang w:val="es-ES"/>
+        </w:rPr>
+      </w:pPr>
+      <w:r>
+        <w:rPr>
+          <w:lang w:val="es-ES"/>
+        </w:rPr>
         <w:t>Además, este sería buen momento para incidir en las posibles diferencias entre la germinación del alpino templado clásico y la germinación en sistemas de alta montaña con sequía (</w:t>
       </w:r>
       <w:hyperlink r:id="rId5" w:history="1">
         <w:r>
           <w:rPr>
             <w:rStyle w:val="Hipervnculo"/>
+            <w:lang w:val="es-ES"/>
           </w:rPr>
           <w:t>https://link.springer.com/article/10.1007/s11284-005-0059-4</w:t>
         </w:r>
       </w:hyperlink>
       <w:r>
+        <w:rPr>
+          <w:lang w:val="es-ES"/>
+        </w:rPr>
         <w:t>) puesto que esto va a ser el tema principal de la Hipótesis 2.</w:t>
       </w:r>
     </w:p>
@@ -25596,6 +26240,9 @@
     <w:p>
       <w:pPr>
         <w:pStyle w:val="Textocomentario"/>
+        <w:rPr>
+          <w:lang w:val="es-ES"/>
+        </w:rPr>
       </w:pPr>
       <w:r>
         <w:rPr>
@@ -25604,32 +26251,53 @@
         <w:annotationRef/>
       </w:r>
       <w:r>
+        <w:rPr>
+          <w:lang w:val="es-ES"/>
+        </w:rPr>
         <w:t xml:space="preserve">Es importante recalcar esto: deberíamos de decir algo así como: </w:t>
       </w:r>
     </w:p>
     <w:p>
       <w:pPr>
         <w:pStyle w:val="Textocomentario"/>
+        <w:rPr>
+          <w:lang w:val="es-ES"/>
+        </w:rPr>
       </w:pPr>
     </w:p>
     <w:p>
       <w:pPr>
         <w:pStyle w:val="Textocomentario"/>
-      </w:pPr>
-      <w:r>
+        <w:rPr>
+          <w:lang w:val="es-ES"/>
+        </w:rPr>
+      </w:pPr>
+      <w:r>
+        <w:rPr>
+          <w:lang w:val="es-ES"/>
+        </w:rPr>
         <w:t>-&gt; todos los estudios hasta la fecha han medido la germinación en función de tratamientos estándar de laboratorio, en los que generalmente se expone a las semillas a un régimen constante de temperaturas durante todo el experimento</w:t>
       </w:r>
     </w:p>
     <w:p>
       <w:pPr>
         <w:pStyle w:val="Textocomentario"/>
+        <w:rPr>
+          <w:lang w:val="es-ES"/>
+        </w:rPr>
       </w:pPr>
     </w:p>
     <w:p>
       <w:pPr>
         <w:pStyle w:val="Textocomentario"/>
-      </w:pPr>
-      <w:r>
+        <w:rPr>
+          <w:lang w:val="es-ES"/>
+        </w:rPr>
+      </w:pPr>
+      <w:r>
+        <w:rPr>
+          <w:lang w:val="es-ES"/>
+        </w:rPr>
         <w:t>-&gt; este proceder no consigue recrear la gran variabilidad espacio-temporal del microclima alpino (aquí podemos citar nuestro trabajo de Picos que lo más probable es que se publique antes que este).</w:t>
       </w:r>
     </w:p>
@@ -25638,6 +26306,9 @@
     <w:p>
       <w:pPr>
         <w:pStyle w:val="Textocomentario"/>
+        <w:rPr>
+          <w:lang w:val="es-ES"/>
+        </w:rPr>
       </w:pPr>
       <w:r>
         <w:rPr>
@@ -25646,6 +26317,9 @@
         <w:annotationRef/>
       </w:r>
       <w:r>
+        <w:rPr>
+          <w:lang w:val="es-ES"/>
+        </w:rPr>
         <w:t>Los párrafos que quedan de la introducción trataría de juntarlos en uno. De esta manera la introducción quedaría en tres párrafos-bloques: (1) background, (2) knowledge gaps, (3) aims.</w:t>
       </w:r>
     </w:p>
@@ -25654,6 +26328,9 @@
     <w:p>
       <w:pPr>
         <w:pStyle w:val="Textocomentario"/>
+        <w:rPr>
+          <w:lang w:val="es-ES"/>
+        </w:rPr>
       </w:pPr>
       <w:r>
         <w:rPr>
@@ -25662,6 +26339,9 @@
         <w:annotationRef/>
       </w:r>
       <w:r>
+        <w:rPr>
+          <w:lang w:val="es-ES"/>
+        </w:rPr>
         <w:t>Despues de mucho pensar y mirar por ahí, de momento lo que mejor me cuadra es "Seasonal temperature experiments", explicando que tienen una "weekly resolution", "daily ramps" y "montly photoperiod regimes". Mira como cambié la leyenda de la Figura 2 para adaptar el texto.</w:t>
       </w:r>
     </w:p>
@@ -25670,6 +26350,9 @@
     <w:p>
       <w:pPr>
         <w:pStyle w:val="Textocomentario"/>
+        <w:rPr>
+          <w:lang w:val="es-ES"/>
+        </w:rPr>
       </w:pPr>
       <w:r>
         <w:rPr>
@@ -25678,6 +26361,9 @@
         <w:annotationRef/>
       </w:r>
       <w:r>
+        <w:rPr>
+          <w:lang w:val="es-ES"/>
+        </w:rPr>
         <w:t>Deberíamos de incluir los datos brutos en abierto, como apéndice o lo distribuimos por GitHub.</w:t>
       </w:r>
     </w:p>
@@ -25686,6 +26372,9 @@
     <w:p>
       <w:pPr>
         <w:pStyle w:val="Textocomentario"/>
+        <w:rPr>
+          <w:lang w:val="es-ES"/>
+        </w:rPr>
       </w:pPr>
       <w:r>
         <w:rPr>
@@ -25694,6 +26383,9 @@
         <w:annotationRef/>
       </w:r>
       <w:r>
+        <w:rPr>
+          <w:lang w:val="es-ES"/>
+        </w:rPr>
         <w:t>Por qué cold conditions y no winter. Creo que lo haces para recalcar que son tiempos diferentes, al contrario que para el resto de "traits" de estaciones, pero aún así creo que es un lío. Limítate a explicar en un sitio que la longitud del invierno varía entre los dos escenarios (como ocurre en la naturaleza, de hecho es lo que define los dos escenarios) y a partir de ahí olvídate.</w:t>
       </w:r>
     </w:p>
@@ -25702,6 +26394,9 @@
     <w:p>
       <w:pPr>
         <w:pStyle w:val="Textocomentario"/>
+        <w:rPr>
+          <w:lang w:val="es-ES"/>
+        </w:rPr>
       </w:pPr>
       <w:r>
         <w:rPr>
@@ -25710,6 +26405,9 @@
         <w:annotationRef/>
       </w:r>
       <w:r>
+        <w:rPr>
+          <w:lang w:val="es-ES"/>
+        </w:rPr>
         <w:t>No estoy segura si se entiende bien , Edu?</w:t>
       </w:r>
     </w:p>
@@ -25718,6 +26416,9 @@
     <w:p>
       <w:pPr>
         <w:pStyle w:val="Textocomentario"/>
+        <w:rPr>
+          <w:lang w:val="es-ES"/>
+        </w:rPr>
       </w:pPr>
       <w:r>
         <w:rPr>
@@ -25726,32 +26427,53 @@
         <w:annotationRef/>
       </w:r>
       <w:r>
+        <w:rPr>
+          <w:lang w:val="es-ES"/>
+        </w:rPr>
         <w:t>Es conveniente que los resultados estén organizados de manera que al revisor le quede claro qué responde a cada una de las preguntas/objetivos/hipótesis del trabajo.</w:t>
       </w:r>
     </w:p>
     <w:p>
       <w:pPr>
         <w:pStyle w:val="Textocomentario"/>
+        <w:rPr>
+          <w:lang w:val="es-ES"/>
+        </w:rPr>
       </w:pPr>
     </w:p>
     <w:p>
       <w:pPr>
         <w:pStyle w:val="Textocomentario"/>
-      </w:pPr>
-      <w:r>
+        <w:rPr>
+          <w:lang w:val="es-ES"/>
+        </w:rPr>
+      </w:pPr>
+      <w:r>
+        <w:rPr>
+          <w:lang w:val="es-ES"/>
+        </w:rPr>
         <w:t>En este caso, esto se podría conseguir reorganizando los resultados en dos apartados: (1) effect of microclimate (incubator) on germination phenology; (2) differential responses of the temperate and mediterranean communities.</w:t>
       </w:r>
     </w:p>
     <w:p>
       <w:pPr>
         <w:pStyle w:val="Textocomentario"/>
+        <w:rPr>
+          <w:lang w:val="es-ES"/>
+        </w:rPr>
       </w:pPr>
     </w:p>
     <w:p>
       <w:pPr>
         <w:pStyle w:val="Textocomentario"/>
-      </w:pPr>
-      <w:r>
+        <w:rPr>
+          <w:lang w:val="es-ES"/>
+        </w:rPr>
+      </w:pPr>
+      <w:r>
+        <w:rPr>
+          <w:lang w:val="es-ES"/>
+        </w:rPr>
         <w:t>Básicamente es coger lo que tienes, reorganizarlo y resumirlo para que queden dos párrafos sintéticos y descriptivos de cada uno de esos dos puntos.</w:t>
       </w:r>
     </w:p>
@@ -25760,6 +26482,9 @@
     <w:p>
       <w:pPr>
         <w:pStyle w:val="Textocomentario"/>
+        <w:rPr>
+          <w:lang w:val="es-ES"/>
+        </w:rPr>
       </w:pPr>
       <w:r>
         <w:rPr>
@@ -25768,118 +26493,199 @@
         <w:annotationRef/>
       </w:r>
       <w:r>
+        <w:rPr>
+          <w:lang w:val="es-ES"/>
+        </w:rPr>
         <w:t xml:space="preserve">Habría que empezar la discusión con algo así, pero re-fraseándolo para engarzarlo mejor con las hipótesis. </w:t>
       </w:r>
     </w:p>
     <w:p>
       <w:pPr>
         <w:pStyle w:val="Textocomentario"/>
+        <w:rPr>
+          <w:lang w:val="es-ES"/>
+        </w:rPr>
       </w:pPr>
     </w:p>
     <w:p>
       <w:pPr>
         <w:pStyle w:val="Textocomentario"/>
-      </w:pPr>
-      <w:r>
-        <w:t>Por ejemplo: "As we predicted, the microclimatic scenario drove significant differences in the germination phenology of our two alpine communities. Fellfield conditions did blablabla. Conversely, in snowbed blablabla. As we also expected, the Mediterranean community diverged from the temperate alpine pattern. It did blablabla.".</w:t>
+        <w:rPr>
+          <w:lang w:val="es-ES"/>
+        </w:rPr>
+      </w:pPr>
+      <w:r>
+        <w:t xml:space="preserve">Por ejemplo: "As we predicted, the microclimatic scenario drove significant differences in the germination phenology of our two alpine communities. Fellfield conditions did blablabla. Conversely, in snowbed blablabla. As we also expected, the Mediterranean community diverged from the temperate alpine pattern. </w:t>
+      </w:r>
+      <w:r>
+        <w:rPr>
+          <w:lang w:val="es-ES"/>
+        </w:rPr>
+        <w:t>It did blablabla.".</w:t>
       </w:r>
     </w:p>
     <w:p>
       <w:pPr>
         <w:pStyle w:val="Textocomentario"/>
+        <w:rPr>
+          <w:lang w:val="es-ES"/>
+        </w:rPr>
       </w:pPr>
     </w:p>
     <w:p>
       <w:pPr>
         <w:pStyle w:val="Textocomentario"/>
-      </w:pPr>
-      <w:r>
+        <w:rPr>
+          <w:lang w:val="es-ES"/>
+        </w:rPr>
+      </w:pPr>
+      <w:r>
+        <w:rPr>
+          <w:lang w:val="es-ES"/>
+        </w:rPr>
         <w:t>Este sería el párrafo 1 de la discusión: resumir cuáles son los resultados y qué permiten concluir sobre las hipótesis iniciales.</w:t>
       </w:r>
     </w:p>
     <w:p>
       <w:pPr>
         <w:pStyle w:val="Textocomentario"/>
+        <w:rPr>
+          <w:lang w:val="es-ES"/>
+        </w:rPr>
       </w:pPr>
     </w:p>
     <w:p>
       <w:pPr>
         <w:pStyle w:val="Textocomentario"/>
-      </w:pPr>
-      <w:r>
+        <w:rPr>
+          <w:lang w:val="es-ES"/>
+        </w:rPr>
+      </w:pPr>
+      <w:r>
+        <w:rPr>
+          <w:lang w:val="es-ES"/>
+        </w:rPr>
         <w:t xml:space="preserve">A continuación podrían ir otros dos párrafos: </w:t>
       </w:r>
     </w:p>
     <w:p>
       <w:pPr>
         <w:pStyle w:val="Textocomentario"/>
+        <w:rPr>
+          <w:lang w:val="es-ES"/>
+        </w:rPr>
       </w:pPr>
     </w:p>
     <w:p>
       <w:pPr>
         <w:pStyle w:val="Textocomentario"/>
-      </w:pPr>
-      <w:r>
+        <w:rPr>
+          <w:lang w:val="es-ES"/>
+        </w:rPr>
+      </w:pPr>
+      <w:r>
+        <w:rPr>
+          <w:lang w:val="es-ES"/>
+        </w:rPr>
         <w:t>-&gt; Párrafo 2 sobre las diferencias entre microclimas. Explicar la significación ecológica de las diferencias que hemos visto entre fellfield y snowbed, y relacionarlas con la literatura existente.</w:t>
       </w:r>
     </w:p>
     <w:p>
       <w:pPr>
         <w:pStyle w:val="Textocomentario"/>
+        <w:rPr>
+          <w:lang w:val="es-ES"/>
+        </w:rPr>
       </w:pPr>
     </w:p>
     <w:p>
       <w:pPr>
         <w:pStyle w:val="Textocomentario"/>
-      </w:pPr>
-      <w:r>
+        <w:rPr>
+          <w:lang w:val="es-ES"/>
+        </w:rPr>
+      </w:pPr>
+      <w:r>
+        <w:rPr>
+          <w:lang w:val="es-ES"/>
+        </w:rPr>
         <w:t>-&gt; Párrafo 3: lo mismo que el 2, pero sobre las diferencias del Mediterráneo sobre el templado.</w:t>
       </w:r>
     </w:p>
     <w:p>
       <w:pPr>
         <w:pStyle w:val="Textocomentario"/>
+        <w:rPr>
+          <w:lang w:val="es-ES"/>
+        </w:rPr>
       </w:pPr>
     </w:p>
     <w:p>
       <w:pPr>
         <w:pStyle w:val="Textocomentario"/>
-      </w:pPr>
-      <w:r>
+        <w:rPr>
+          <w:lang w:val="es-ES"/>
+        </w:rPr>
+      </w:pPr>
+      <w:r>
+        <w:rPr>
+          <w:lang w:val="es-ES"/>
+        </w:rPr>
         <w:t>A continuación:</w:t>
       </w:r>
     </w:p>
     <w:p>
       <w:pPr>
         <w:pStyle w:val="Textocomentario"/>
+        <w:rPr>
+          <w:lang w:val="es-ES"/>
+        </w:rPr>
       </w:pPr>
     </w:p>
     <w:p>
       <w:pPr>
         <w:pStyle w:val="Textocomentario"/>
-      </w:pPr>
-      <w:r>
+        <w:rPr>
+          <w:lang w:val="es-ES"/>
+        </w:rPr>
+      </w:pPr>
+      <w:r>
+        <w:rPr>
+          <w:lang w:val="es-ES"/>
+        </w:rPr>
         <w:t>-&gt; Párrafo 4: recalcar la novedad del estudio, basado en la calidad de los escenarios microclimáticos (resolución semanal, datos climáticos propios, etc.) y ADEMÁS repasando algunas limitaciones claras de nuestro estudio (comento 2 más arriba).</w:t>
       </w:r>
     </w:p>
     <w:p>
       <w:pPr>
         <w:pStyle w:val="Textocomentario"/>
+        <w:rPr>
+          <w:lang w:val="es-ES"/>
+        </w:rPr>
       </w:pPr>
     </w:p>
     <w:p>
       <w:pPr>
         <w:pStyle w:val="Textocomentario"/>
-      </w:pPr>
-      <w:r>
+        <w:rPr>
+          <w:lang w:val="es-ES"/>
+        </w:rPr>
+      </w:pPr>
+      <w:r>
+        <w:rPr>
+          <w:lang w:val="es-ES"/>
+        </w:rPr>
         <w:t>-&gt; Párrafo 5: direcciones futuras (óptimamente coincidiendo con el resto de trabajos que estás haciendo) y conclusiones finales.</w:t>
       </w:r>
     </w:p>
   </w:comment>
-  <w:comment w:id="10" w:author="FRANCISCO DE BORJA JIMENEZ-ALFARO GONZALEZ" w:date="2023-08-02T10:30:00Z" w:initials="FDBJAG">
+  <w:comment w:id="11" w:author="EDUARDO FERNANDEZ PASCUAL" w:date="2023-09-04T13:24:00Z" w:initials="EF">
     <w:p>
       <w:pPr>
         <w:pStyle w:val="Textocomentario"/>
+        <w:rPr>
+          <w:lang w:val="es-ES"/>
+        </w:rPr>
       </w:pPr>
       <w:r>
         <w:rPr>
@@ -25888,166 +26694,9 @@
         <w:annotationRef/>
       </w:r>
       <w:r>
-        <w:t>Tendrá que incluir también el mapa con los cuatro puntos de muestreo de cada comunidad, si no da tiempo lo miramos en septiembre</w:t>
-      </w:r>
-    </w:p>
-  </w:comment>
-  <w:comment w:id="11" w:author="CLARA ESPINOSA DEL ALBA" w:date="2023-08-16T09:15:00Z" w:initials="CEDA">
-    <w:p>
-      <w:pPr>
-        <w:pStyle w:val="Textocomentario"/>
-      </w:pPr>
-      <w:r>
-        <w:rPr>
-          <w:rStyle w:val="Refdecomentario"/>
-        </w:rPr>
-        <w:annotationRef/>
-      </w:r>
-      <w:r>
-        <w:t>Le pregunto a Edu como  lo recomienda hacer</w:t>
-      </w:r>
-    </w:p>
-  </w:comment>
-  <w:comment w:id="12" w:author="EDUARDO FERNANDEZ PASCUAL" w:date="2023-09-04T13:14:00Z" w:initials="EF">
-    <w:p>
-      <w:pPr>
-        <w:pStyle w:val="Textocomentario"/>
-      </w:pPr>
-      <w:r>
-        <w:rPr>
-          <w:rStyle w:val="Refdecomentario"/>
-        </w:rPr>
-        <w:annotationRef/>
-      </w:r>
-      <w:r>
-        <w:t>No creo que sea necesario en este trabajo, si estamos vendiendo que los cuatro puntos son réplicas de la misma meta-población, no les demos más importancia de la que merecen.</w:t>
-      </w:r>
-    </w:p>
-  </w:comment>
-  <w:comment w:id="13" w:author="CLARA ESPINOSA DEL ALBA" w:date="2023-09-20T17:04:00Z" w:initials="CEDA">
-    <w:p>
-      <w:pPr>
-        <w:pStyle w:val="Textocomentario"/>
-      </w:pPr>
-      <w:r>
-        <w:rPr>
-          <w:rStyle w:val="Refdecomentario"/>
-        </w:rPr>
-        <w:annotationRef/>
-      </w:r>
-      <w:r>
-        <w:t>Conceptual figure</w:t>
-      </w:r>
-    </w:p>
-  </w:comment>
-  <w:comment w:id="14" w:author="FRANCISCO DE BORJA JIMENEZ-ALFARO GONZALEZ" w:date="2023-08-02T11:44:00Z" w:initials="FDBJAG">
-    <w:p>
-      <w:pPr>
-        <w:pStyle w:val="Textocomentario"/>
-      </w:pPr>
-      <w:r>
-        <w:rPr>
-          <w:rStyle w:val="Refdecomentario"/>
-        </w:rPr>
-        <w:annotationRef/>
-      </w:r>
-      <w:r>
-        <w:t>Mejoras (creo que lo mejor sería exportar en emf y tunearlo en ppt):</w:t>
-      </w:r>
-    </w:p>
-    <w:p>
-      <w:pPr>
-        <w:pStyle w:val="Textocomentario"/>
-      </w:pPr>
-      <w:r>
-        <w:t>Separar más las líneas de los "winter period"- Habría que buscar una alternativa a "winter period", porque el invierno es el mismo en los dos sitios, otra cosa es que se cambien las condiciones según el periodo vegetativo, etc.</w:t>
-      </w:r>
-    </w:p>
-    <w:p>
-      <w:pPr>
-        <w:pStyle w:val="Textocomentario"/>
-      </w:pPr>
-      <w:r>
-        <w:t>Como se mencionan la "vertical lines y los traits, quizás mejor poner más detalles en la gráfica usando los mismos términos de los traits que se usan en la tabla?</w:t>
-      </w:r>
-    </w:p>
-    <w:p>
-      <w:pPr>
-        <w:pStyle w:val="Textocomentario"/>
-      </w:pPr>
-      <w:r>
-        <w:t>Aumentar tamaño de fuente en general</w:t>
-      </w:r>
-    </w:p>
-    <w:p>
-      <w:pPr>
-        <w:pStyle w:val="Textocomentario"/>
-      </w:pPr>
-      <w:r>
-        <w:t>No hace falta indicar el año (October,…) al ser un experimento es independiente del año (aunque en el texto se indica cuando se realizaron)</w:t>
-      </w:r>
-    </w:p>
-  </w:comment>
-  <w:comment w:id="15" w:author="CLARA ESPINOSA DEL ALBA" w:date="2023-08-16T08:48:00Z" w:initials="CEDA">
-    <w:p>
-      <w:pPr>
-        <w:pStyle w:val="Textocomentario"/>
-      </w:pPr>
-      <w:r>
-        <w:rPr>
-          <w:rStyle w:val="Refdecomentario"/>
-        </w:rPr>
-        <w:annotationRef/>
-      </w:r>
-      <w:r>
-        <w:t>El invierno no es el mismo no solo por duración sino por condiciones de T y luz, para ponerlo como en la tabla 2 puedo poner cold conditions</w:t>
-      </w:r>
-    </w:p>
-  </w:comment>
-  <w:comment w:id="16" w:author="CLARA ESPINOSA DEL ALBA" w:date="2023-08-16T08:50:00Z" w:initials="CEDA">
-    <w:p>
-      <w:pPr>
-        <w:pStyle w:val="Textocomentario"/>
-      </w:pPr>
-      <w:r>
-        <w:rPr>
-          <w:rStyle w:val="Refdecomentario"/>
-        </w:rPr>
-        <w:annotationRef/>
-      </w:r>
-      <w:r>
-        <w:t>Como le gráfico está hecho con R coge los datos directos de la tabal de datos con la fecha completa, por lo que no puedo sacar el año a no ser que lo tunee en ppt, pero yo lo dejaría, me gusta como queda</w:t>
-      </w:r>
-    </w:p>
-  </w:comment>
-  <w:comment w:id="17" w:author="EDUARDO FERNANDEZ PASCUAL" w:date="2023-09-04T13:16:00Z" w:initials="EF">
-    <w:p>
-      <w:pPr>
-        <w:pStyle w:val="Textocomentario"/>
-      </w:pPr>
-      <w:r>
-        <w:rPr>
-          <w:rStyle w:val="Refdecomentario"/>
-        </w:rPr>
-        <w:annotationRef/>
-      </w:r>
-      <w:r>
-        <w:t>Yo también pienso que hay que quitar el año y dejar sólo el mes. Pero se puede hacer en R. Si quieres miramos cómo.</w:t>
-      </w:r>
-    </w:p>
-  </w:comment>
-  <w:comment w:id="18" w:author="EDUARDO FERNANDEZ PASCUAL" w:date="2023-09-04T13:24:00Z" w:initials="EF">
-    <w:p>
-      <w:pPr>
-        <w:pStyle w:val="Textocomentario"/>
-      </w:pPr>
-      <w:r>
-        <w:rPr>
-          <w:rStyle w:val="Refdecomentario"/>
-        </w:rPr>
-        <w:annotationRef/>
-      </w:r>
-      <w:r>
+        <w:rPr>
+          <w:lang w:val="es-ES"/>
+        </w:rPr>
         <w:t>Esta figura son los datos brutos, mientras que la figura 3 es el análisis de los datos. Por tanto, esta figura debería de ir antes que la 3.</w:t>
       </w:r>
     </w:p>
@@ -26056,7 +26705,7 @@
 </file>
 
 <file path=word/commentsExtended.xml><?xml version="1.0" encoding="utf-8"?>
-<w15:commentsEx xmlns:wpc="http://schemas.microsoft.com/office/word/2010/wordprocessingCanvas" xmlns:cx="http://schemas.microsoft.com/office/drawing/2014/chartex" xmlns:cx1="http://schemas.microsoft.com/office/drawing/2015/9/8/chartex" xmlns:cx2="http://schemas.microsoft.com/office/drawing/2015/10/21/chartex" xmlns:cx3="http://schemas.microsoft.com/office/drawing/2016/5/9/chartex" xmlns:cx4="http://schemas.microsoft.com/office/drawing/2016/5/10/chartex" xmlns:cx5="http://schemas.microsoft.com/office/drawing/2016/5/11/chartex" xmlns:cx6="http://schemas.microsoft.com/office/drawing/2016/5/12/chartex" xmlns:cx7="http://schemas.microsoft.com/office/drawing/2016/5/13/chartex" xmlns:cx8="http://schemas.microsoft.com/office/drawing/2016/5/14/chartex" xmlns:mc="http://schemas.openxmlformats.org/markup-compatibility/2006" xmlns:aink="http://schemas.microsoft.com/office/drawing/2016/ink" xmlns:am3d="http://schemas.microsoft.com/office/drawing/2017/model3d" xmlns:o="urn:schemas-microsoft-com:office:office" xmlns:oel="http://schemas.microsoft.com/office/2019/extlst" xmlns:r="http://schemas.openxmlformats.org/officeDocument/2006/relationships" xmlns:m="http://schemas.openxmlformats.org/officeDocument/2006/math" xmlns:v="urn:schemas-microsoft-com:vml" xmlns:wp14="http://schemas.microsoft.com/office/word/2010/wordprocessingDrawing" xmlns:wp="http://schemas.openxmlformats.org/drawingml/2006/wordprocessingDrawing" xmlns:w10="urn:schemas-microsoft-com:office:word" xmlns:w="http://schemas.openxmlformats.org/wordprocessingml/2006/main" xmlns:w14="http://schemas.microsoft.com/office/word/2010/wordml" xmlns:w15="http://schemas.microsoft.com/office/word/2012/wordml" xmlns:w16cex="http://schemas.microsoft.com/office/word/2018/wordml/cex" xmlns:w16cid="http://schemas.microsoft.com/office/word/2016/wordml/cid" xmlns:w16="http://schemas.microsoft.com/office/word/2018/wordml" xmlns:w16sdtdh="http://schemas.microsoft.com/office/word/2020/wordml/sdtdatahash" xmlns:w16se="http://schemas.microsoft.com/office/word/2015/wordml/symex" xmlns:wpg="http://schemas.microsoft.com/office/word/2010/wordprocessingGroup" xmlns:wpi="http://schemas.microsoft.com/office/word/2010/wordprocessingInk" xmlns:wne="http://schemas.microsoft.com/office/word/2006/wordml" xmlns:wps="http://schemas.microsoft.com/office/word/2010/wordprocessingShape" mc:Ignorable="w14 w15 w16se w16cid w16 w16cex w16sdtdh wp14">
+<w15:commentsEx xmlns:wpc="http://schemas.microsoft.com/office/word/2010/wordprocessingCanvas" xmlns:mc="http://schemas.openxmlformats.org/markup-compatibility/2006" xmlns:o="urn:schemas-microsoft-com:office:office" xmlns:r="http://schemas.openxmlformats.org/officeDocument/2006/relationships" xmlns:m="http://schemas.openxmlformats.org/officeDocument/2006/math" xmlns:v="urn:schemas-microsoft-com:vml" xmlns:wp14="http://schemas.microsoft.com/office/word/2010/wordprocessingDrawing" xmlns:wp="http://schemas.openxmlformats.org/drawingml/2006/wordprocessingDrawing" xmlns:w10="urn:schemas-microsoft-com:office:word" xmlns:w="http://schemas.openxmlformats.org/wordprocessingml/2006/main" xmlns:w14="http://schemas.microsoft.com/office/word/2010/wordml" xmlns:w15="http://schemas.microsoft.com/office/word/2012/wordml" xmlns:wpg="http://schemas.microsoft.com/office/word/2010/wordprocessingGroup" xmlns:wpi="http://schemas.microsoft.com/office/word/2010/wordprocessingInk" xmlns:wne="http://schemas.microsoft.com/office/word/2006/wordml" xmlns:wps="http://schemas.microsoft.com/office/word/2010/wordprocessingShape" mc:Ignorable="w14 w15 wp14">
   <w15:commentEx w15:paraId="60378DBD" w15:done="0"/>
   <w15:commentEx w15:paraId="6E2FFE91" w15:done="0"/>
   <w15:commentEx w15:paraId="7C56070F" w15:done="0"/>
@@ -26067,14 +26716,6 @@
   <w15:commentEx w15:paraId="72E996B2" w15:done="0"/>
   <w15:commentEx w15:paraId="7382548F" w15:done="0"/>
   <w15:commentEx w15:paraId="1E01AC37" w15:done="0"/>
-  <w15:commentEx w15:paraId="0B2D7F0E" w15:done="0"/>
-  <w15:commentEx w15:paraId="4AFFA313" w15:paraIdParent="0B2D7F0E" w15:done="0"/>
-  <w15:commentEx w15:paraId="06A7AE21" w15:paraIdParent="0B2D7F0E" w15:done="0"/>
-  <w15:commentEx w15:paraId="3320FE44" w15:paraIdParent="0B2D7F0E" w15:done="0"/>
-  <w15:commentEx w15:paraId="20FC256C" w15:done="1"/>
-  <w15:commentEx w15:paraId="47007F30" w15:paraIdParent="20FC256C" w15:done="1"/>
-  <w15:commentEx w15:paraId="24FE0B24" w15:paraIdParent="47007F30" w15:done="1"/>
-  <w15:commentEx w15:paraId="6E8FD534" w15:paraIdParent="20FC256C" w15:done="1"/>
   <w15:commentEx w15:paraId="5094F66C" w15:done="0"/>
 </w15:commentsEx>
 </file>
@@ -26151,14 +26792,6 @@
       </w16:ext>
     </w16cex:extLst>
   </w16cex:commentExtensible>
-  <w16cex:commentExtensible w16cex:durableId="2874AED5" w16cex:dateUtc="2023-08-02T08:30:00Z"/>
-  <w16cex:commentExtensible w16cex:durableId="2887124D" w16cex:dateUtc="2023-08-16T07:15:00Z"/>
-  <w16cex:commentExtensible w16cex:durableId="28A056BA" w16cex:dateUtc="2023-09-04T11:14:00Z"/>
-  <w16cex:commentExtensible w16cex:durableId="1F143364" w16cex:dateUtc="2023-09-20T15:04:00Z"/>
-  <w16cex:commentExtensible w16cex:durableId="2874C01A" w16cex:dateUtc="2023-08-02T09:44:00Z"/>
-  <w16cex:commentExtensible w16cex:durableId="28870BC4" w16cex:dateUtc="2023-08-16T06:48:00Z"/>
-  <w16cex:commentExtensible w16cex:durableId="28870C62" w16cex:dateUtc="2023-08-16T06:50:00Z"/>
-  <w16cex:commentExtensible w16cex:durableId="28A05725" w16cex:dateUtc="2023-09-04T11:16:00Z"/>
   <w16cex:commentExtensible w16cex:durableId="28A05925" w16cex:dateUtc="2023-09-04T11:24:00Z"/>
 </w16cex:commentsExtensible>
 </file>
@@ -26175,20 +26808,109 @@
   <w16cid:commentId w16cid:paraId="72E996B2" w16cid:durableId="3CAA8936"/>
   <w16cid:commentId w16cid:paraId="7382548F" w16cid:durableId="28A04016"/>
   <w16cid:commentId w16cid:paraId="1E01AC37" w16cid:durableId="28A05F7A"/>
-  <w16cid:commentId w16cid:paraId="0B2D7F0E" w16cid:durableId="2874AED5"/>
-  <w16cid:commentId w16cid:paraId="4AFFA313" w16cid:durableId="2887124D"/>
-  <w16cid:commentId w16cid:paraId="06A7AE21" w16cid:durableId="28A056BA"/>
-  <w16cid:commentId w16cid:paraId="3320FE44" w16cid:durableId="1F143364"/>
-  <w16cid:commentId w16cid:paraId="20FC256C" w16cid:durableId="2874C01A"/>
-  <w16cid:commentId w16cid:paraId="47007F30" w16cid:durableId="28870BC4"/>
-  <w16cid:commentId w16cid:paraId="24FE0B24" w16cid:durableId="28870C62"/>
-  <w16cid:commentId w16cid:paraId="6E8FD534" w16cid:durableId="28A05725"/>
   <w16cid:commentId w16cid:paraId="5094F66C" w16cid:durableId="28A05925"/>
 </w16cid:commentsIds>
 </file>
 
+<file path=word/endnotes.xml><?xml version="1.0" encoding="utf-8"?>
+<w:endnotes xmlns:wpc="http://schemas.microsoft.com/office/word/2010/wordprocessingCanvas" xmlns:mc="http://schemas.openxmlformats.org/markup-compatibility/2006" xmlns:o="urn:schemas-microsoft-com:office:office" xmlns:r="http://schemas.openxmlformats.org/officeDocument/2006/relationships" xmlns:m="http://schemas.openxmlformats.org/officeDocument/2006/math" xmlns:v="urn:schemas-microsoft-com:vml" xmlns:wp14="http://schemas.microsoft.com/office/word/2010/wordprocessingDrawing" xmlns:wp="http://schemas.openxmlformats.org/drawingml/2006/wordprocessingDrawing" xmlns:w10="urn:schemas-microsoft-com:office:word" xmlns:w="http://schemas.openxmlformats.org/wordprocessingml/2006/main" xmlns:w14="http://schemas.microsoft.com/office/word/2010/wordml" xmlns:w15="http://schemas.microsoft.com/office/word/2012/wordml" xmlns:wpg="http://schemas.microsoft.com/office/word/2010/wordprocessingGroup" xmlns:wpi="http://schemas.microsoft.com/office/word/2010/wordprocessingInk" xmlns:wne="http://schemas.microsoft.com/office/word/2006/wordml" xmlns:wps="http://schemas.microsoft.com/office/word/2010/wordprocessingShape" mc:Ignorable="w14 w15 wp14">
+  <w:endnote w:type="separator" w:id="-1">
+    <w:p>
+      <w:pPr>
+        <w:spacing w:after="0" w:line="240" w:lineRule="auto"/>
+      </w:pPr>
+      <w:r>
+        <w:separator/>
+      </w:r>
+    </w:p>
+  </w:endnote>
+  <w:endnote w:type="continuationSeparator" w:id="0">
+    <w:p>
+      <w:pPr>
+        <w:spacing w:after="0" w:line="240" w:lineRule="auto"/>
+      </w:pPr>
+      <w:r>
+        <w:continuationSeparator/>
+      </w:r>
+    </w:p>
+  </w:endnote>
+</w:endnotes>
+</file>
+
+<file path=word/footer1.xml><?xml version="1.0" encoding="utf-8"?>
+<w:ftr xmlns:wpc="http://schemas.microsoft.com/office/word/2010/wordprocessingCanvas" xmlns:mc="http://schemas.openxmlformats.org/markup-compatibility/2006" xmlns:o="urn:schemas-microsoft-com:office:office" xmlns:r="http://schemas.openxmlformats.org/officeDocument/2006/relationships" xmlns:m="http://schemas.openxmlformats.org/officeDocument/2006/math" xmlns:v="urn:schemas-microsoft-com:vml" xmlns:wp14="http://schemas.microsoft.com/office/word/2010/wordprocessingDrawing" xmlns:wp="http://schemas.openxmlformats.org/drawingml/2006/wordprocessingDrawing" xmlns:w10="urn:schemas-microsoft-com:office:word" xmlns:w="http://schemas.openxmlformats.org/wordprocessingml/2006/main" xmlns:w14="http://schemas.microsoft.com/office/word/2010/wordml" xmlns:w15="http://schemas.microsoft.com/office/word/2012/wordml" xmlns:wpg="http://schemas.microsoft.com/office/word/2010/wordprocessingGroup" xmlns:wpi="http://schemas.microsoft.com/office/word/2010/wordprocessingInk" xmlns:wne="http://schemas.microsoft.com/office/word/2006/wordml" xmlns:wps="http://schemas.microsoft.com/office/word/2010/wordprocessingShape" mc:Ignorable="w14 w15 wp14">
+  <w:sdt>
+    <w:sdtPr>
+      <w:id w:val="-372767557"/>
+      <w:docPartObj>
+        <w:docPartGallery w:val="Page Numbers (Bottom of Page)"/>
+        <w:docPartUnique/>
+      </w:docPartObj>
+    </w:sdtPr>
+    <w:sdtEndPr/>
+    <w:sdtContent>
+      <w:p>
+        <w:pPr>
+          <w:pStyle w:val="Piedepgina"/>
+          <w:jc w:val="center"/>
+        </w:pPr>
+        <w:r>
+          <w:fldChar w:fldCharType="begin"/>
+        </w:r>
+        <w:r>
+          <w:instrText>PAGE   \* MERGEFORMAT</w:instrText>
+        </w:r>
+        <w:r>
+          <w:fldChar w:fldCharType="separate"/>
+        </w:r>
+        <w:r>
+          <w:rPr>
+            <w:noProof/>
+            <w:lang w:val="es-ES"/>
+          </w:rPr>
+          <w:t>20</w:t>
+        </w:r>
+        <w:r>
+          <w:fldChar w:fldCharType="end"/>
+        </w:r>
+      </w:p>
+    </w:sdtContent>
+  </w:sdt>
+  <w:p>
+    <w:pPr>
+      <w:pStyle w:val="Piedepgina"/>
+    </w:pPr>
+  </w:p>
+</w:ftr>
+</file>
+
+<file path=word/footnotes.xml><?xml version="1.0" encoding="utf-8"?>
+<w:footnotes xmlns:wpc="http://schemas.microsoft.com/office/word/2010/wordprocessingCanvas" xmlns:mc="http://schemas.openxmlformats.org/markup-compatibility/2006" xmlns:o="urn:schemas-microsoft-com:office:office" xmlns:r="http://schemas.openxmlformats.org/officeDocument/2006/relationships" xmlns:m="http://schemas.openxmlformats.org/officeDocument/2006/math" xmlns:v="urn:schemas-microsoft-com:vml" xmlns:wp14="http://schemas.microsoft.com/office/word/2010/wordprocessingDrawing" xmlns:wp="http://schemas.openxmlformats.org/drawingml/2006/wordprocessingDrawing" xmlns:w10="urn:schemas-microsoft-com:office:word" xmlns:w="http://schemas.openxmlformats.org/wordprocessingml/2006/main" xmlns:w14="http://schemas.microsoft.com/office/word/2010/wordml" xmlns:w15="http://schemas.microsoft.com/office/word/2012/wordml" xmlns:wpg="http://schemas.microsoft.com/office/word/2010/wordprocessingGroup" xmlns:wpi="http://schemas.microsoft.com/office/word/2010/wordprocessingInk" xmlns:wne="http://schemas.microsoft.com/office/word/2006/wordml" xmlns:wps="http://schemas.microsoft.com/office/word/2010/wordprocessingShape" mc:Ignorable="w14 w15 wp14">
+  <w:footnote w:type="separator" w:id="-1">
+    <w:p>
+      <w:pPr>
+        <w:spacing w:after="0" w:line="240" w:lineRule="auto"/>
+      </w:pPr>
+      <w:r>
+        <w:separator/>
+      </w:r>
+    </w:p>
+  </w:footnote>
+  <w:footnote w:type="continuationSeparator" w:id="0">
+    <w:p>
+      <w:pPr>
+        <w:spacing w:after="0" w:line="240" w:lineRule="auto"/>
+      </w:pPr>
+      <w:r>
+        <w:continuationSeparator/>
+      </w:r>
+    </w:p>
+  </w:footnote>
+</w:footnotes>
+</file>
+
 <file path=word/numbering.xml><?xml version="1.0" encoding="utf-8"?>
-<w:numbering xmlns:wpc="http://schemas.microsoft.com/office/word/2010/wordprocessingCanvas" xmlns:cx="http://schemas.microsoft.com/office/drawing/2014/chartex" xmlns:cx1="http://schemas.microsoft.com/office/drawing/2015/9/8/chartex" xmlns:cx2="http://schemas.microsoft.com/office/drawing/2015/10/21/chartex" xmlns:cx3="http://schemas.microsoft.com/office/drawing/2016/5/9/chartex" xmlns:cx4="http://schemas.microsoft.com/office/drawing/2016/5/10/chartex" xmlns:cx5="http://schemas.microsoft.com/office/drawing/2016/5/11/chartex" xmlns:cx6="http://schemas.microsoft.com/office/drawing/2016/5/12/chartex" xmlns:cx7="http://schemas.microsoft.com/office/drawing/2016/5/13/chartex" xmlns:cx8="http://schemas.microsoft.com/office/drawing/2016/5/14/chartex" xmlns:mc="http://schemas.openxmlformats.org/markup-compatibility/2006" xmlns:aink="http://schemas.microsoft.com/office/drawing/2016/ink" xmlns:am3d="http://schemas.microsoft.com/office/drawing/2017/model3d" xmlns:o="urn:schemas-microsoft-com:office:office" xmlns:oel="http://schemas.microsoft.com/office/2019/extlst" xmlns:r="http://schemas.openxmlformats.org/officeDocument/2006/relationships" xmlns:m="http://schemas.openxmlformats.org/officeDocument/2006/math" xmlns:v="urn:schemas-microsoft-com:vml" xmlns:wp14="http://schemas.microsoft.com/office/word/2010/wordprocessingDrawing" xmlns:wp="http://schemas.openxmlformats.org/drawingml/2006/wordprocessingDrawing" xmlns:w10="urn:schemas-microsoft-com:office:word" xmlns:w="http://schemas.openxmlformats.org/wordprocessingml/2006/main" xmlns:w14="http://schemas.microsoft.com/office/word/2010/wordml" xmlns:w15="http://schemas.microsoft.com/office/word/2012/wordml" xmlns:w16cex="http://schemas.microsoft.com/office/word/2018/wordml/cex" xmlns:w16cid="http://schemas.microsoft.com/office/word/2016/wordml/cid" xmlns:w16="http://schemas.microsoft.com/office/word/2018/wordml" xmlns:w16sdtdh="http://schemas.microsoft.com/office/word/2020/wordml/sdtdatahash" xmlns:w16se="http://schemas.microsoft.com/office/word/2015/wordml/symex" xmlns:wpg="http://schemas.microsoft.com/office/word/2010/wordprocessingGroup" xmlns:wpi="http://schemas.microsoft.com/office/word/2010/wordprocessingInk" xmlns:wne="http://schemas.microsoft.com/office/word/2006/wordml" xmlns:wps="http://schemas.microsoft.com/office/word/2010/wordprocessingShape" mc:Ignorable="w14 w15 w16se w16cid w16 w16cex w16sdtdh wp14">
+<w:numbering xmlns:wpc="http://schemas.microsoft.com/office/word/2010/wordprocessingCanvas" xmlns:mc="http://schemas.openxmlformats.org/markup-compatibility/2006" xmlns:o="urn:schemas-microsoft-com:office:office" xmlns:r="http://schemas.openxmlformats.org/officeDocument/2006/relationships" xmlns:m="http://schemas.openxmlformats.org/officeDocument/2006/math" xmlns:v="urn:schemas-microsoft-com:vml" xmlns:wp14="http://schemas.microsoft.com/office/word/2010/wordprocessingDrawing" xmlns:wp="http://schemas.openxmlformats.org/drawingml/2006/wordprocessingDrawing" xmlns:w10="urn:schemas-microsoft-com:office:word" xmlns:w="http://schemas.openxmlformats.org/wordprocessingml/2006/main" xmlns:w14="http://schemas.microsoft.com/office/word/2010/wordml" xmlns:w15="http://schemas.microsoft.com/office/word/2012/wordml" xmlns:wpg="http://schemas.microsoft.com/office/word/2010/wordprocessingGroup" xmlns:wpi="http://schemas.microsoft.com/office/word/2010/wordprocessingInk" xmlns:wne="http://schemas.microsoft.com/office/word/2006/wordml" xmlns:wps="http://schemas.microsoft.com/office/word/2010/wordprocessingShape" mc:Ignorable="w14 w15 wp14">
   <w:abstractNum w:abstractNumId="0" w15:restartNumberingAfterBreak="0">
     <w:nsid w:val="03062CAD"/>
     <w:multiLevelType w:val="hybridMultilevel"/>
@@ -29454,89 +30176,89 @@
       </w:rPr>
     </w:lvl>
   </w:abstractNum>
-  <w:num w:numId="1" w16cid:durableId="35349482">
+  <w:num w:numId="1">
     <w:abstractNumId w:val="14"/>
   </w:num>
-  <w:num w:numId="2" w16cid:durableId="1177841141">
+  <w:num w:numId="2">
     <w:abstractNumId w:val="8"/>
   </w:num>
-  <w:num w:numId="3" w16cid:durableId="454493583">
+  <w:num w:numId="3">
     <w:abstractNumId w:val="19"/>
   </w:num>
-  <w:num w:numId="4" w16cid:durableId="1877934743">
+  <w:num w:numId="4">
     <w:abstractNumId w:val="16"/>
   </w:num>
-  <w:num w:numId="5" w16cid:durableId="2124569437">
+  <w:num w:numId="5">
     <w:abstractNumId w:val="22"/>
   </w:num>
-  <w:num w:numId="6" w16cid:durableId="1188981757">
+  <w:num w:numId="6">
     <w:abstractNumId w:val="13"/>
   </w:num>
-  <w:num w:numId="7" w16cid:durableId="157767318">
+  <w:num w:numId="7">
     <w:abstractNumId w:val="17"/>
   </w:num>
-  <w:num w:numId="8" w16cid:durableId="140778256">
+  <w:num w:numId="8">
     <w:abstractNumId w:val="6"/>
   </w:num>
-  <w:num w:numId="9" w16cid:durableId="1501847620">
+  <w:num w:numId="9">
     <w:abstractNumId w:val="20"/>
   </w:num>
-  <w:num w:numId="10" w16cid:durableId="1694183640">
+  <w:num w:numId="10">
     <w:abstractNumId w:val="15"/>
   </w:num>
-  <w:num w:numId="11" w16cid:durableId="2098088803">
+  <w:num w:numId="11">
     <w:abstractNumId w:val="12"/>
   </w:num>
-  <w:num w:numId="12" w16cid:durableId="1419717050">
+  <w:num w:numId="12">
     <w:abstractNumId w:val="1"/>
   </w:num>
-  <w:num w:numId="13" w16cid:durableId="1983994428">
+  <w:num w:numId="13">
     <w:abstractNumId w:val="7"/>
   </w:num>
-  <w:num w:numId="14" w16cid:durableId="1960791527">
+  <w:num w:numId="14">
     <w:abstractNumId w:val="4"/>
   </w:num>
-  <w:num w:numId="15" w16cid:durableId="1316298235">
+  <w:num w:numId="15">
     <w:abstractNumId w:val="25"/>
   </w:num>
-  <w:num w:numId="16" w16cid:durableId="1602880639">
+  <w:num w:numId="16">
     <w:abstractNumId w:val="5"/>
   </w:num>
-  <w:num w:numId="17" w16cid:durableId="426117626">
+  <w:num w:numId="17">
     <w:abstractNumId w:val="3"/>
   </w:num>
-  <w:num w:numId="18" w16cid:durableId="2062627466">
+  <w:num w:numId="18">
     <w:abstractNumId w:val="10"/>
   </w:num>
-  <w:num w:numId="19" w16cid:durableId="251738765">
+  <w:num w:numId="19">
     <w:abstractNumId w:val="11"/>
   </w:num>
-  <w:num w:numId="20" w16cid:durableId="1058215">
+  <w:num w:numId="20">
     <w:abstractNumId w:val="23"/>
   </w:num>
-  <w:num w:numId="21" w16cid:durableId="746075487">
+  <w:num w:numId="21">
     <w:abstractNumId w:val="9"/>
   </w:num>
-  <w:num w:numId="22" w16cid:durableId="1276059556">
+  <w:num w:numId="22">
     <w:abstractNumId w:val="2"/>
   </w:num>
-  <w:num w:numId="23" w16cid:durableId="380323861">
+  <w:num w:numId="23">
     <w:abstractNumId w:val="0"/>
   </w:num>
-  <w:num w:numId="24" w16cid:durableId="126435343">
+  <w:num w:numId="24">
     <w:abstractNumId w:val="18"/>
   </w:num>
-  <w:num w:numId="25" w16cid:durableId="528031120">
+  <w:num w:numId="25">
     <w:abstractNumId w:val="24"/>
   </w:num>
-  <w:num w:numId="26" w16cid:durableId="838695678">
+  <w:num w:numId="26">
     <w:abstractNumId w:val="21"/>
   </w:num>
 </w:numbering>
 </file>
 
 <file path=word/people.xml><?xml version="1.0" encoding="utf-8"?>
-<w15:people xmlns:wpc="http://schemas.microsoft.com/office/word/2010/wordprocessingCanvas" xmlns:cx="http://schemas.microsoft.com/office/drawing/2014/chartex" xmlns:cx1="http://schemas.microsoft.com/office/drawing/2015/9/8/chartex" xmlns:cx2="http://schemas.microsoft.com/office/drawing/2015/10/21/chartex" xmlns:cx3="http://schemas.microsoft.com/office/drawing/2016/5/9/chartex" xmlns:cx4="http://schemas.microsoft.com/office/drawing/2016/5/10/chartex" xmlns:cx5="http://schemas.microsoft.com/office/drawing/2016/5/11/chartex" xmlns:cx6="http://schemas.microsoft.com/office/drawing/2016/5/12/chartex" xmlns:cx7="http://schemas.microsoft.com/office/drawing/2016/5/13/chartex" xmlns:cx8="http://schemas.microsoft.com/office/drawing/2016/5/14/chartex" xmlns:mc="http://schemas.openxmlformats.org/markup-compatibility/2006" xmlns:aink="http://schemas.microsoft.com/office/drawing/2016/ink" xmlns:am3d="http://schemas.microsoft.com/office/drawing/2017/model3d" xmlns:o="urn:schemas-microsoft-com:office:office" xmlns:oel="http://schemas.microsoft.com/office/2019/extlst" xmlns:r="http://schemas.openxmlformats.org/officeDocument/2006/relationships" xmlns:m="http://schemas.openxmlformats.org/officeDocument/2006/math" xmlns:v="urn:schemas-microsoft-com:vml" xmlns:wp14="http://schemas.microsoft.com/office/word/2010/wordprocessingDrawing" xmlns:wp="http://schemas.openxmlformats.org/drawingml/2006/wordprocessingDrawing" xmlns:w10="urn:schemas-microsoft-com:office:word" xmlns:w="http://schemas.openxmlformats.org/wordprocessingml/2006/main" xmlns:w14="http://schemas.microsoft.com/office/word/2010/wordml" xmlns:w15="http://schemas.microsoft.com/office/word/2012/wordml" xmlns:w16cex="http://schemas.microsoft.com/office/word/2018/wordml/cex" xmlns:w16cid="http://schemas.microsoft.com/office/word/2016/wordml/cid" xmlns:w16="http://schemas.microsoft.com/office/word/2018/wordml" xmlns:w16sdtdh="http://schemas.microsoft.com/office/word/2020/wordml/sdtdatahash" xmlns:w16se="http://schemas.microsoft.com/office/word/2015/wordml/symex" xmlns:wpg="http://schemas.microsoft.com/office/word/2010/wordprocessingGroup" xmlns:wpi="http://schemas.microsoft.com/office/word/2010/wordprocessingInk" xmlns:wne="http://schemas.microsoft.com/office/word/2006/wordml" xmlns:wps="http://schemas.microsoft.com/office/word/2010/wordprocessingShape" mc:Ignorable="w14 w15 w16se w16cid w16 w16cex w16sdtdh wp14">
+<w15:people xmlns:wpc="http://schemas.microsoft.com/office/word/2010/wordprocessingCanvas" xmlns:mc="http://schemas.openxmlformats.org/markup-compatibility/2006" xmlns:o="urn:schemas-microsoft-com:office:office" xmlns:r="http://schemas.openxmlformats.org/officeDocument/2006/relationships" xmlns:m="http://schemas.openxmlformats.org/officeDocument/2006/math" xmlns:v="urn:schemas-microsoft-com:vml" xmlns:wp14="http://schemas.microsoft.com/office/word/2010/wordprocessingDrawing" xmlns:wp="http://schemas.openxmlformats.org/drawingml/2006/wordprocessingDrawing" xmlns:w10="urn:schemas-microsoft-com:office:word" xmlns:w="http://schemas.openxmlformats.org/wordprocessingml/2006/main" xmlns:w14="http://schemas.microsoft.com/office/word/2010/wordml" xmlns:w15="http://schemas.microsoft.com/office/word/2012/wordml" xmlns:wpg="http://schemas.microsoft.com/office/word/2010/wordprocessingGroup" xmlns:wpi="http://schemas.microsoft.com/office/word/2010/wordprocessingInk" xmlns:wne="http://schemas.microsoft.com/office/word/2006/wordml" xmlns:wps="http://schemas.microsoft.com/office/word/2010/wordprocessingShape" mc:Ignorable="w14 w15 wp14">
   <w15:person w15:author="EDUARDO FERNANDEZ PASCUAL">
     <w15:presenceInfo w15:providerId="AD" w15:userId="S::fernandezpeduardo@uniovi.es::0e8328ed-56ff-4d0a-9c6e-ed6996099a11"/>
   </w15:person>
@@ -29550,7 +30272,7 @@
 </file>
 
 <file path=word/styles.xml><?xml version="1.0" encoding="utf-8"?>
-<w:styles xmlns:mc="http://schemas.openxmlformats.org/markup-compatibility/2006" xmlns:r="http://schemas.openxmlformats.org/officeDocument/2006/relationships" xmlns:w="http://schemas.openxmlformats.org/wordprocessingml/2006/main" xmlns:w14="http://schemas.microsoft.com/office/word/2010/wordml" xmlns:w15="http://schemas.microsoft.com/office/word/2012/wordml" xmlns:w16cex="http://schemas.microsoft.com/office/word/2018/wordml/cex" xmlns:w16cid="http://schemas.microsoft.com/office/word/2016/wordml/cid" xmlns:w16="http://schemas.microsoft.com/office/word/2018/wordml" xmlns:w16sdtdh="http://schemas.microsoft.com/office/word/2020/wordml/sdtdatahash" xmlns:w16se="http://schemas.microsoft.com/office/word/2015/wordml/symex" mc:Ignorable="w14 w15 w16se w16cid w16 w16cex w16sdtdh">
+<w:styles xmlns:mc="http://schemas.openxmlformats.org/markup-compatibility/2006" xmlns:r="http://schemas.openxmlformats.org/officeDocument/2006/relationships" xmlns:w="http://schemas.openxmlformats.org/wordprocessingml/2006/main" xmlns:w14="http://schemas.microsoft.com/office/word/2010/wordml" xmlns:w15="http://schemas.microsoft.com/office/word/2012/wordml" mc:Ignorable="w14 w15">
   <w:docDefaults>
     <w:rPrDefault>
       <w:rPr>
@@ -29566,7 +30288,7 @@
       </w:pPr>
     </w:pPrDefault>
   </w:docDefaults>
-  <w:latentStyles w:defLockedState="0" w:defUIPriority="99" w:defSemiHidden="0" w:defUnhideWhenUsed="0" w:defQFormat="0" w:count="376">
+  <w:latentStyles w:defLockedState="0" w:defUIPriority="99" w:defSemiHidden="0" w:defUnhideWhenUsed="0" w:defQFormat="0" w:count="371">
     <w:lsdException w:name="Normal" w:uiPriority="0" w:qFormat="1"/>
     <w:lsdException w:name="heading 1" w:uiPriority="9" w:qFormat="1"/>
     <w:lsdException w:name="heading 2" w:semiHidden="1" w:uiPriority="9" w:unhideWhenUsed="1" w:qFormat="1"/>
@@ -29938,11 +30660,6 @@
     <w:lsdException w:name="List Table 5 Dark Accent 6" w:uiPriority="50"/>
     <w:lsdException w:name="List Table 6 Colorful Accent 6" w:uiPriority="51"/>
     <w:lsdException w:name="List Table 7 Colorful Accent 6" w:uiPriority="52"/>
-    <w:lsdException w:name="Mention" w:semiHidden="1" w:unhideWhenUsed="1"/>
-    <w:lsdException w:name="Smart Hyperlink" w:semiHidden="1" w:unhideWhenUsed="1"/>
-    <w:lsdException w:name="Hashtag" w:semiHidden="1" w:unhideWhenUsed="1"/>
-    <w:lsdException w:name="Unresolved Mention" w:semiHidden="1" w:unhideWhenUsed="1"/>
-    <w:lsdException w:name="Smart Link" w:semiHidden="1" w:unhideWhenUsed="1"/>
   </w:latentStyles>
   <w:style w:type="paragraph" w:default="1" w:styleId="Normal">
     <w:name w:val="Normal"/>
@@ -30215,7 +30932,7 @@
       </w:tblBorders>
     </w:tblPr>
   </w:style>
-  <w:style w:type="table" w:styleId="Tablaconcuadrcula1clara-nfasis1">
+  <w:style w:type="table" w:styleId="Tabladecuadrcula1clara-nfasis1">
     <w:name w:val="Grid Table 1 Light Accent 1"/>
     <w:basedOn w:val="Tablanormal"/>
     <w:uiPriority w:val="46"/>
@@ -30272,7 +30989,7 @@
       </w:rPr>
     </w:tblStylePr>
   </w:style>
-  <w:style w:type="table" w:styleId="Tablaconcuadrcula1clara">
+  <w:style w:type="table" w:styleId="Tabladecuadrcula1clara">
     <w:name w:val="Grid Table 1 Light"/>
     <w:basedOn w:val="Tablanormal"/>
     <w:uiPriority w:val="46"/>
@@ -30507,7 +31224,7 @@
     <w:unhideWhenUsed/>
     <w:rsid w:val="002248C0"/>
   </w:style>
-  <w:style w:type="character" w:styleId="Mencinsinresolver">
+  <w:style w:type="character" w:customStyle="1" w:styleId="UnresolvedMention">
     <w:name w:val="Unresolved Mention"/>
     <w:basedOn w:val="Fuentedeprrafopredeter"/>
     <w:uiPriority w:val="99"/>
@@ -30619,6 +31336,56 @@
     <w:pPr>
       <w:spacing w:after="0" w:line="240" w:lineRule="auto"/>
     </w:pPr>
+    <w:rPr>
+      <w:lang w:val="en-GB"/>
+    </w:rPr>
+  </w:style>
+  <w:style w:type="paragraph" w:styleId="Encabezado">
+    <w:name w:val="header"/>
+    <w:basedOn w:val="Normal"/>
+    <w:link w:val="EncabezadoCar"/>
+    <w:uiPriority w:val="99"/>
+    <w:unhideWhenUsed/>
+    <w:rsid w:val="008060D5"/>
+    <w:pPr>
+      <w:tabs>
+        <w:tab w:val="center" w:pos="4252"/>
+        <w:tab w:val="right" w:pos="8504"/>
+      </w:tabs>
+      <w:spacing w:after="0" w:line="240" w:lineRule="auto"/>
+    </w:pPr>
+  </w:style>
+  <w:style w:type="character" w:customStyle="1" w:styleId="EncabezadoCar">
+    <w:name w:val="Encabezado Car"/>
+    <w:basedOn w:val="Fuentedeprrafopredeter"/>
+    <w:link w:val="Encabezado"/>
+    <w:uiPriority w:val="99"/>
+    <w:rsid w:val="008060D5"/>
+    <w:rPr>
+      <w:lang w:val="en-GB"/>
+    </w:rPr>
+  </w:style>
+  <w:style w:type="paragraph" w:styleId="Piedepgina">
+    <w:name w:val="footer"/>
+    <w:basedOn w:val="Normal"/>
+    <w:link w:val="PiedepginaCar"/>
+    <w:uiPriority w:val="99"/>
+    <w:unhideWhenUsed/>
+    <w:rsid w:val="008060D5"/>
+    <w:pPr>
+      <w:tabs>
+        <w:tab w:val="center" w:pos="4252"/>
+        <w:tab w:val="right" w:pos="8504"/>
+      </w:tabs>
+      <w:spacing w:after="0" w:line="240" w:lineRule="auto"/>
+    </w:pPr>
+  </w:style>
+  <w:style w:type="character" w:customStyle="1" w:styleId="PiedepginaCar">
+    <w:name w:val="Pie de página Car"/>
+    <w:basedOn w:val="Fuentedeprrafopredeter"/>
+    <w:link w:val="Piedepgina"/>
+    <w:uiPriority w:val="99"/>
+    <w:rsid w:val="008060D5"/>
     <w:rPr>
       <w:lang w:val="en-GB"/>
     </w:rPr>
@@ -30926,7 +31693,7 @@
 </file>
 
 <file path=customXml/itemProps1.xml><?xml version="1.0" encoding="utf-8"?>
-<ds:datastoreItem xmlns:ds="http://schemas.openxmlformats.org/officeDocument/2006/customXml" ds:itemID="{940FFE0C-2809-493D-8F60-FC78DC7070CD}">
+<ds:datastoreItem xmlns:ds="http://schemas.openxmlformats.org/officeDocument/2006/customXml" ds:itemID="{1E9D1224-8868-45F1-9D7B-038966B275D0}">
   <ds:schemaRefs>
     <ds:schemaRef ds:uri="http://schemas.openxmlformats.org/officeDocument/2006/bibliography"/>
   </ds:schemaRefs>

</xml_diff>

<commit_message>
tentative phylgeny figures species preferences model results delay data added
</commit_message>
<xml_diff>
--- a/doc/Manuscript_v3.docx
+++ b/doc/Manuscript_v3.docx
@@ -267,7 +267,43 @@
           <w:color w:val="000000"/>
           <w:lang w:val="en-US" w:eastAsia="ca-ES"/>
         </w:rPr>
-        <w:t xml:space="preserve"> (Univ.Oviedo-CSIC-Princ.Asturias), </w:t>
+        <w:t xml:space="preserve"> (</w:t>
+      </w:r>
+      <w:proofErr w:type="spellStart"/>
+      <w:r>
+        <w:rPr>
+          <w:rFonts w:eastAsia="Times New Roman" w:cstheme="minorHAnsi"/>
+          <w:color w:val="000000"/>
+          <w:lang w:val="en-US" w:eastAsia="ca-ES"/>
+        </w:rPr>
+        <w:t>Univ.Oviedo</w:t>
+      </w:r>
+      <w:proofErr w:type="spellEnd"/>
+      <w:r>
+        <w:rPr>
+          <w:rFonts w:eastAsia="Times New Roman" w:cstheme="minorHAnsi"/>
+          <w:color w:val="000000"/>
+          <w:lang w:val="en-US" w:eastAsia="ca-ES"/>
+        </w:rPr>
+        <w:t>-CSIC-</w:t>
+      </w:r>
+      <w:proofErr w:type="spellStart"/>
+      <w:r>
+        <w:rPr>
+          <w:rFonts w:eastAsia="Times New Roman" w:cstheme="minorHAnsi"/>
+          <w:color w:val="000000"/>
+          <w:lang w:val="en-US" w:eastAsia="ca-ES"/>
+        </w:rPr>
+        <w:t>Princ.Asturias</w:t>
+      </w:r>
+      <w:proofErr w:type="spellEnd"/>
+      <w:r>
+        <w:rPr>
+          <w:rFonts w:eastAsia="Times New Roman" w:cstheme="minorHAnsi"/>
+          <w:color w:val="000000"/>
+          <w:lang w:val="en-US" w:eastAsia="ca-ES"/>
+        </w:rPr>
+        <w:t xml:space="preserve">), </w:t>
       </w:r>
       <w:r>
         <w:rPr>
@@ -277,13 +313,23 @@
         </w:rPr>
         <w:t xml:space="preserve">33600 </w:t>
       </w:r>
-      <w:r>
-        <w:rPr>
-          <w:rFonts w:eastAsia="Times New Roman" w:cstheme="minorHAnsi"/>
-          <w:color w:val="000000"/>
-          <w:lang w:val="en-US" w:eastAsia="ca-ES"/>
-        </w:rPr>
-        <w:t>Mieres, Spain</w:t>
+      <w:proofErr w:type="spellStart"/>
+      <w:r>
+        <w:rPr>
+          <w:rFonts w:eastAsia="Times New Roman" w:cstheme="minorHAnsi"/>
+          <w:color w:val="000000"/>
+          <w:lang w:val="en-US" w:eastAsia="ca-ES"/>
+        </w:rPr>
+        <w:t>Mieres</w:t>
+      </w:r>
+      <w:proofErr w:type="spellEnd"/>
+      <w:r>
+        <w:rPr>
+          <w:rFonts w:eastAsia="Times New Roman" w:cstheme="minorHAnsi"/>
+          <w:color w:val="000000"/>
+          <w:lang w:val="en-US" w:eastAsia="ca-ES"/>
+        </w:rPr>
+        <w:t>, Spain</w:t>
       </w:r>
       <w:commentRangeEnd w:id="0"/>
       <w:r>
@@ -1631,7 +1677,57 @@
           <w:rFonts w:cstheme="minorHAnsi"/>
           <w:lang w:val="en-US"/>
         </w:rPr>
-        <w:t>and</w:t>
+        <w:t xml:space="preserve">and germination strategies </w:t>
+      </w:r>
+      <w:r>
+        <w:rPr>
+          <w:rFonts w:cstheme="minorHAnsi"/>
+          <w:lang w:val="en-US"/>
+        </w:rPr>
+        <w:t xml:space="preserve">have strong fitness implications for plant development and survival </w:t>
+      </w:r>
+      <w:r>
+        <w:rPr>
+          <w:rFonts w:cstheme="minorHAnsi"/>
+          <w:lang w:val="en-US"/>
+        </w:rPr>
+        <w:fldChar w:fldCharType="begin" w:fldLock="1"/>
+      </w:r>
+      <w:r>
+        <w:rPr>
+          <w:rFonts w:cstheme="minorHAnsi"/>
+          <w:lang w:val="en-US"/>
+        </w:rPr>
+        <w:instrText>ADDIN CSL_CITATION {"citationItems":[{"id":"ITEM-1","itemData":{"DOI":"10.1079/ssr2005208","ISSN":"0960-2585","abstract":" This paper discusses how field and laboratory experiments, using a variety of genetic material, can be combined to investigate the genetic basis of germination under realistic ecological conditions, and it reviews some of our recent work on germination phenology of Arabidopsis thaliana in the field. Our results indicate that the genetic basis of germination depends on the environment. In particular, the conditions during seed maturation interact with post-dispersal environmental factors to determine germination phenology, and these interactions have a genetic basis. Therefore genetic studies of germination need to consider carefully the environment – both during seed maturation and after dispersal – in which the experiments are conducted in order to characterize genetic pathways involved with germination in the field. Laboratory studies that explicitly manipulate ecologically relevant environmental factors can be combined with manipulative field studies. These studies can identify the particular environmental cues to which seeds respond in the field and characterize the genetic basis of germination responses to those cues. In addition, a variety of genetic material – including mutant and transgenic lines, intact natural genotypes, recombinant genotypes, and near isogenic lines – can be used in field studies as tools to characterize genetic pathways involved in germination schedules under natural ecological conditions. ","author":[{"dropping-particle":"","family":"Donohue","given":"Kathleen","non-dropping-particle":"","parse-names":false,"suffix":""}],"container-title":"Seed Science Research","id":"ITEM-1","issue":"3","issued":{"date-parts":[["2005"]]},"page":"175-187","title":"Seeds and seasons: interpreting germination timing in the field","type":"article-journal","volume":"15"},"uris":["http://www.mendeley.com/documents/?uuid=a7ad604e-46ab-47db-afae-9447d1c758cf"]},{"id":"ITEM-2","itemData":{"DOI":"10.1002/9781118452592.ch6","ISBN":"9781444338881","author":[{"dropping-particle":"","family":"Poschlod","given":"Peter","non-dropping-particle":"","parse-names":false,"suffix":""},{"dropping-particle":"","family":"Abedi","given":"Mehdi","non-dropping-particle":"","parse-names":false,"suffix":""},{"dropping-particle":"","family":"Bartelheimer","given":"Maik","non-dropping-particle":"","parse-names":false,"suffix":""},{"dropping-particle":"","family":"Drobnik","given":"Juliane","non-dropping-particle":"","parse-names":false,"suffix":""},{"dropping-particle":"","family":"Rosbakh","given":"Sergey","non-dropping-particle":"","parse-names":false,"suffix":""},{"dropping-particle":"","family":"Saatkamp","given":"Arne","non-dropping-particle":"","parse-names":false,"suffix":""}],"container-title":"Vegetation Ecology: Second Edition","id":"ITEM-2","issue":"February","issued":{"date-parts":[["2013"]]},"number-of-pages":"164-202","title":"Seed Ecology and Assembly Rules in Plant Communities","type":"book"},"uris":["http://www.mendeley.com/documents/?uuid=5a9cf747-ac93-4212-81af-44295aaac007"]}],"mendeley":{"formattedCitation":"(Donohue 2005; Poschlod et al. 2013)","plainTextFormattedCitation":"(Donohue 2005; Poschlod et al. 2013)","previouslyFormattedCitation":"(Donohue 2005; Poschlod et al. 2013)"},"properties":{"noteIndex":0},"schema":"https://github.com/citation-style-language/schema/raw/master/csl-citation.json"}</w:instrText>
+      </w:r>
+      <w:r>
+        <w:rPr>
+          <w:rFonts w:cstheme="minorHAnsi"/>
+          <w:lang w:val="en-US"/>
+        </w:rPr>
+        <w:fldChar w:fldCharType="separate"/>
+      </w:r>
+      <w:r>
+        <w:rPr>
+          <w:rFonts w:cstheme="minorHAnsi"/>
+          <w:noProof/>
+          <w:lang w:val="en-US"/>
+        </w:rPr>
+        <w:t>(Donohue 2005; Poschlod et al. 2013)</w:t>
+      </w:r>
+      <w:r>
+        <w:rPr>
+          <w:rFonts w:cstheme="minorHAnsi"/>
+          <w:lang w:val="en-US"/>
+        </w:rPr>
+        <w:fldChar w:fldCharType="end"/>
+      </w:r>
+      <w:r>
+        <w:rPr>
+          <w:rFonts w:cstheme="minorHAnsi"/>
+          <w:lang w:val="en-US"/>
+        </w:rPr>
+        <w:t>.</w:t>
       </w:r>
       <w:r>
         <w:rPr>
@@ -1645,61 +1741,22 @@
           <w:rFonts w:cstheme="minorHAnsi"/>
           <w:lang w:val="en-US"/>
         </w:rPr>
-        <w:t xml:space="preserve">germination strategies </w:t>
-      </w:r>
-      <w:r>
-        <w:rPr>
-          <w:rFonts w:cstheme="minorHAnsi"/>
-          <w:lang w:val="en-US"/>
-        </w:rPr>
-        <w:t xml:space="preserve">have strong fitness implications for plant development and survival </w:t>
-      </w:r>
-      <w:r>
-        <w:rPr>
-          <w:rFonts w:cstheme="minorHAnsi"/>
-          <w:lang w:val="en-US"/>
-        </w:rPr>
-        <w:fldChar w:fldCharType="begin" w:fldLock="1"/>
-      </w:r>
-      <w:r>
-        <w:rPr>
-          <w:rFonts w:cstheme="minorHAnsi"/>
-          <w:lang w:val="en-US"/>
-        </w:rPr>
-        <w:instrText>ADDIN CSL_CITATION {"citationItems":[{"id":"ITEM-1","itemData":{"DOI":"10.1079/ssr2005208","ISSN":"0960-2585","abstract":" This paper discusses how field and laboratory experiments, using a variety of genetic material, can be combined to investigate the genetic basis of germination under realistic ecological conditions, and it reviews some of our recent work on germination phenology of Arabidopsis thaliana in the field. Our results indicate that the genetic basis of germination depends on the environment. In particular, the conditions during seed maturation interact with post-dispersal environmental factors to determine germination phenology, and these interactions have a genetic basis. Therefore genetic studies of germination need to consider carefully the environment – both during seed maturation and after dispersal – in which the experiments are conducted in order to characterize genetic pathways involved with germination in the field. Laboratory studies that explicitly manipulate ecologically relevant environmental factors can be combined with manipulative field studies. These studies can identify the particular environmental cues to which seeds respond in the field and characterize the genetic basis of germination responses to those cues. In addition, a variety of genetic material – including mutant and transgenic lines, intact natural genotypes, recombinant genotypes, and near isogenic lines – can be used in field studies as tools to characterize genetic pathways involved in germination schedules under natural ecological conditions. ","author":[{"dropping-particle":"","family":"Donohue","given":"Kathleen","non-dropping-particle":"","parse-names":false,"suffix":""}],"container-title":"Seed Science Research","id":"ITEM-1","issue":"3","issued":{"date-parts":[["2005"]]},"page":"175-187","title":"Seeds and seasons: interpreting germination timing in the field","type":"article-journal","volume":"15"},"uris":["http://www.mendeley.com/documents/?uuid=a7ad604e-46ab-47db-afae-9447d1c758cf"]},{"id":"ITEM-2","itemData":{"DOI":"10.1002/9781118452592.ch6","ISBN":"9781444338881","author":[{"dropping-particle":"","family":"Poschlod","given":"Peter","non-dropping-particle":"","parse-names":false,"suffix":""},{"dropping-particle":"","family":"Abedi","given":"Mehdi","non-dropping-particle":"","parse-names":false,"suffix":""},{"dropping-particle":"","family":"Bartelheimer","given":"Maik","non-dropping-particle":"","parse-names":false,"suffix":""},{"dropping-particle":"","family":"Drobnik","given":"Juliane","non-dropping-particle":"","parse-names":false,"suffix":""},{"dropping-particle":"","family":"Rosbakh","given":"Sergey","non-dropping-particle":"","parse-names":false,"suffix":""},{"dropping-particle":"","family":"Saatkamp","given":"Arne","non-dropping-particle":"","parse-names":false,"suffix":""}],"container-title":"Vegetation Ecology: Second Edition","id":"ITEM-2","issue":"February","issued":{"date-parts":[["2013"]]},"number-of-pages":"164-202","title":"Seed Ecology and Assembly Rules in Plant Communities","type":"book"},"uris":["http://www.mendeley.com/documents/?uuid=5a9cf747-ac93-4212-81af-44295aaac007"]}],"mendeley":{"formattedCitation":"(Donohue 2005; Poschlod et al. 2013)","plainTextFormattedCitation":"(Donohue 2005; Poschlod et al. 2013)","previouslyFormattedCitation":"(Donohue 2005; Poschlod et al. 2013)"},"properties":{"noteIndex":0},"schema":"https://github.com/citation-style-language/schema/raw/master/csl-citation.json"}</w:instrText>
-      </w:r>
-      <w:r>
-        <w:rPr>
-          <w:rFonts w:cstheme="minorHAnsi"/>
-          <w:lang w:val="en-US"/>
-        </w:rPr>
-        <w:fldChar w:fldCharType="separate"/>
-      </w:r>
-      <w:r>
-        <w:rPr>
-          <w:rFonts w:cstheme="minorHAnsi"/>
-          <w:noProof/>
-          <w:lang w:val="en-US"/>
-        </w:rPr>
-        <w:t>(Donohue 2005; Poschlod et al. 2013)</w:t>
-      </w:r>
-      <w:r>
-        <w:rPr>
-          <w:rFonts w:cstheme="minorHAnsi"/>
-          <w:lang w:val="en-US"/>
-        </w:rPr>
-        <w:fldChar w:fldCharType="end"/>
-      </w:r>
-      <w:r>
-        <w:rPr>
-          <w:rFonts w:cstheme="minorHAnsi"/>
-          <w:lang w:val="en-US"/>
-        </w:rPr>
-        <w:t>.</w:t>
-      </w:r>
-      <w:r>
-        <w:rPr>
-          <w:rFonts w:cstheme="minorHAnsi"/>
+        <w:t>Nevertheless, the few studies considering reproductive phenology mainly focused on flowering time, seed maturation and dispersal onset, describing a fast-slow continuum of reproductive phenology (</w:t>
+      </w:r>
+      <w:proofErr w:type="spellStart"/>
+      <w:r>
+        <w:rPr>
+          <w:rFonts w:cstheme="minorHAnsi"/>
+          <w:highlight w:val="yellow"/>
+          <w:lang w:val="en-US"/>
+        </w:rPr>
+        <w:t>Segrestin</w:t>
+      </w:r>
+      <w:proofErr w:type="spellEnd"/>
+      <w:r>
+        <w:rPr>
+          <w:rFonts w:cstheme="minorHAnsi"/>
+          <w:highlight w:val="yellow"/>
           <w:lang w:val="en-US"/>
         </w:rPr>
         <w:t xml:space="preserve"> </w:t>
@@ -1707,32 +1764,35 @@
       <w:r>
         <w:rPr>
           <w:rFonts w:cstheme="minorHAnsi"/>
-          <w:lang w:val="en-US"/>
-        </w:rPr>
-        <w:t>Nevertheless, the few studies considering reproductive phenology mainly focused on flowering time, seed maturation and dispersal onset, describing a fast-slow continuum of reproductive phenology (</w:t>
-      </w:r>
-      <w:r>
-        <w:rPr>
-          <w:rFonts w:cstheme="minorHAnsi"/>
           <w:highlight w:val="yellow"/>
           <w:lang w:val="en-US"/>
         </w:rPr>
-        <w:t xml:space="preserve">Segrestin </w:t>
-      </w:r>
+        <w:t xml:space="preserve">2018, </w:t>
+      </w:r>
+      <w:proofErr w:type="spellStart"/>
       <w:r>
         <w:rPr>
           <w:rFonts w:cstheme="minorHAnsi"/>
           <w:highlight w:val="yellow"/>
           <w:lang w:val="en-US"/>
         </w:rPr>
-        <w:t xml:space="preserve">2018, Segrestin </w:t>
-      </w:r>
+        <w:t>Segrestin</w:t>
+      </w:r>
+      <w:proofErr w:type="spellEnd"/>
       <w:r>
         <w:rPr>
           <w:rFonts w:cstheme="minorHAnsi"/>
           <w:highlight w:val="yellow"/>
           <w:lang w:val="en-US"/>
         </w:rPr>
+        <w:t xml:space="preserve"> </w:t>
+      </w:r>
+      <w:r>
+        <w:rPr>
+          <w:rFonts w:cstheme="minorHAnsi"/>
+          <w:highlight w:val="yellow"/>
+          <w:lang w:val="en-US"/>
+        </w:rPr>
         <w:t>2019</w:t>
       </w:r>
       <w:r>
@@ -1784,29 +1844,64 @@
           <w:highlight w:val="yellow"/>
           <w:lang w:val="en-US"/>
         </w:rPr>
-        <w:t xml:space="preserve">Verdú &amp; Traveset 2005 </w:t>
-      </w:r>
-      <w:r>
-        <w:rPr>
-          <w:rFonts w:cstheme="minorHAnsi"/>
-          <w:lang w:val="en-US"/>
-        </w:rPr>
-        <w:t>) against individuals germinating later during the season. However, early germination also involves higher mortality risks</w:t>
-      </w:r>
+        <w:t xml:space="preserve">Verdú &amp; </w:t>
+      </w:r>
+      <w:proofErr w:type="spellStart"/>
       <w:r>
         <w:rPr>
           <w:rFonts w:cstheme="minorHAnsi"/>
           <w:highlight w:val="yellow"/>
           <w:lang w:val="en-US"/>
         </w:rPr>
+        <w:t>Traveset</w:t>
+      </w:r>
+      <w:proofErr w:type="spellEnd"/>
+      <w:r>
+        <w:rPr>
+          <w:rFonts w:cstheme="minorHAnsi"/>
+          <w:highlight w:val="yellow"/>
+          <w:lang w:val="en-US"/>
+        </w:rPr>
         <w:t xml:space="preserve"> </w:t>
       </w:r>
+      <w:proofErr w:type="gramStart"/>
       <w:r>
         <w:rPr>
           <w:rFonts w:cstheme="minorHAnsi"/>
           <w:highlight w:val="yellow"/>
           <w:lang w:val="en-US"/>
         </w:rPr>
+        <w:t xml:space="preserve">2005 </w:t>
+      </w:r>
+      <w:r>
+        <w:rPr>
+          <w:rFonts w:cstheme="minorHAnsi"/>
+          <w:lang w:val="en-US"/>
+        </w:rPr>
+        <w:t>)</w:t>
+      </w:r>
+      <w:proofErr w:type="gramEnd"/>
+      <w:r>
+        <w:rPr>
+          <w:rFonts w:cstheme="minorHAnsi"/>
+          <w:lang w:val="en-US"/>
+        </w:rPr>
+        <w:t xml:space="preserve"> against individuals germinating later during the season. However, early germination also involves higher mortality risks</w:t>
+      </w:r>
+      <w:r>
+        <w:rPr>
+          <w:rFonts w:cstheme="minorHAnsi"/>
+          <w:highlight w:val="yellow"/>
+          <w:lang w:val="en-US"/>
+        </w:rPr>
+        <w:t xml:space="preserve"> </w:t>
+      </w:r>
+      <w:r>
+        <w:rPr>
+          <w:rFonts w:cstheme="minorHAnsi"/>
+          <w:highlight w:val="yellow"/>
+          <w:lang w:val="en-US"/>
+        </w:rPr>
         <w:t>(</w:t>
       </w:r>
       <w:r>
@@ -1923,12 +2018,21 @@
         </w:rPr>
         <w:t xml:space="preserve">it </w:t>
       </w:r>
-      <w:r>
-        <w:rPr>
-          <w:rFonts w:cstheme="minorHAnsi"/>
-          <w:lang w:val="en-US"/>
-        </w:rPr>
-        <w:t>can influence population and community dynam</w:t>
+      <w:proofErr w:type="gramStart"/>
+      <w:r>
+        <w:rPr>
+          <w:rFonts w:cstheme="minorHAnsi"/>
+          <w:lang w:val="en-US"/>
+        </w:rPr>
+        <w:t>can</w:t>
+      </w:r>
+      <w:proofErr w:type="gramEnd"/>
+      <w:r>
+        <w:rPr>
+          <w:rFonts w:cstheme="minorHAnsi"/>
+          <w:lang w:val="en-US"/>
+        </w:rPr>
+        <w:t xml:space="preserve"> influence population and community dynam</w:t>
       </w:r>
       <w:r>
         <w:rPr>
@@ -2281,8 +2385,17 @@
           <w:rFonts w:cstheme="minorHAnsi"/>
           <w:lang w:val="en-US"/>
         </w:rPr>
-        <w:t>hen abiotic conditions are favourable</w:t>
-      </w:r>
+        <w:t xml:space="preserve">hen abiotic conditions are </w:t>
+      </w:r>
+      <w:proofErr w:type="spellStart"/>
+      <w:r>
+        <w:rPr>
+          <w:rFonts w:cstheme="minorHAnsi"/>
+          <w:lang w:val="en-US"/>
+        </w:rPr>
+        <w:t>favourable</w:t>
+      </w:r>
+      <w:proofErr w:type="spellEnd"/>
       <w:r>
         <w:rPr>
           <w:rFonts w:cstheme="minorHAnsi"/>
@@ -5000,7 +5113,25 @@
           <w:color w:val="000000"/>
           <w:lang w:val="en-US" w:eastAsia="ca-ES"/>
         </w:rPr>
-        <w:t xml:space="preserve"> more open and exposed areas subjected to </w:t>
+        <w:t xml:space="preserve"> more </w:t>
+      </w:r>
+      <w:proofErr w:type="gramStart"/>
+      <w:r>
+        <w:rPr>
+          <w:rFonts w:eastAsia="Times New Roman" w:cstheme="minorHAnsi"/>
+          <w:color w:val="000000"/>
+          <w:lang w:val="en-US" w:eastAsia="ca-ES"/>
+        </w:rPr>
+        <w:t>open</w:t>
+      </w:r>
+      <w:proofErr w:type="gramEnd"/>
+      <w:r>
+        <w:rPr>
+          <w:rFonts w:eastAsia="Times New Roman" w:cstheme="minorHAnsi"/>
+          <w:color w:val="000000"/>
+          <w:lang w:val="en-US" w:eastAsia="ca-ES"/>
+        </w:rPr>
+        <w:t xml:space="preserve"> and exposed areas subjected to </w:t>
       </w:r>
       <w:r>
         <w:rPr>
@@ -6135,7 +6266,23 @@
           <w:rFonts w:cstheme="minorHAnsi"/>
           <w:lang w:val="en-US"/>
         </w:rPr>
-        <w:t xml:space="preserve">m a.s.l in the Cantabrian </w:t>
+        <w:t xml:space="preserve">m </w:t>
+      </w:r>
+      <w:proofErr w:type="spellStart"/>
+      <w:r>
+        <w:rPr>
+          <w:rFonts w:cstheme="minorHAnsi"/>
+          <w:lang w:val="en-US"/>
+        </w:rPr>
+        <w:t>a.s.l</w:t>
+      </w:r>
+      <w:proofErr w:type="spellEnd"/>
+      <w:r>
+        <w:rPr>
+          <w:rFonts w:cstheme="minorHAnsi"/>
+          <w:lang w:val="en-US"/>
+        </w:rPr>
+        <w:t xml:space="preserve"> in the Cantabrian </w:t>
       </w:r>
       <w:r>
         <w:rPr>
@@ -6647,7 +6794,23 @@
           <w:rFonts w:cstheme="minorHAnsi"/>
           <w:lang w:val="en-US"/>
         </w:rPr>
-        <w:t xml:space="preserve"> of the Cantanbrian mountains</w:t>
+        <w:t xml:space="preserve"> of the </w:t>
+      </w:r>
+      <w:proofErr w:type="spellStart"/>
+      <w:r>
+        <w:rPr>
+          <w:rFonts w:cstheme="minorHAnsi"/>
+          <w:lang w:val="en-US"/>
+        </w:rPr>
+        <w:t>Cantanbrian</w:t>
+      </w:r>
+      <w:proofErr w:type="spellEnd"/>
+      <w:r>
+        <w:rPr>
+          <w:rFonts w:cstheme="minorHAnsi"/>
+          <w:lang w:val="en-US"/>
+        </w:rPr>
+        <w:t xml:space="preserve"> mountains</w:t>
       </w:r>
       <w:r>
         <w:rPr>
@@ -6712,6 +6875,7 @@
         </w:rPr>
         <w:t xml:space="preserve">are dominated mostly by </w:t>
       </w:r>
+      <w:proofErr w:type="spellStart"/>
       <w:r>
         <w:rPr>
           <w:rFonts w:cstheme="minorHAnsi"/>
@@ -6721,6 +6885,7 @@
         </w:rPr>
         <w:t>Poaceae</w:t>
       </w:r>
+      <w:proofErr w:type="spellEnd"/>
       <w:r>
         <w:rPr>
           <w:rFonts w:cstheme="minorHAnsi"/>
@@ -6728,6 +6893,7 @@
         </w:rPr>
         <w:t xml:space="preserve"> and </w:t>
       </w:r>
+      <w:proofErr w:type="spellStart"/>
       <w:r>
         <w:rPr>
           <w:rFonts w:cstheme="minorHAnsi"/>
@@ -6737,6 +6903,7 @@
         </w:rPr>
         <w:t>Cyperaceae</w:t>
       </w:r>
+      <w:proofErr w:type="spellEnd"/>
       <w:r>
         <w:rPr>
           <w:rFonts w:cstheme="minorHAnsi"/>
@@ -7023,6 +7190,7 @@
         </w:rPr>
         <w:t xml:space="preserve">bio 1 and </w:t>
       </w:r>
+      <w:proofErr w:type="gramStart"/>
       <w:r>
         <w:rPr>
           <w:rFonts w:cstheme="minorHAnsi"/>
@@ -7030,6 +7198,7 @@
         </w:rPr>
         <w:t>bio 17</w:t>
       </w:r>
+      <w:proofErr w:type="gramEnd"/>
       <w:r>
         <w:rPr>
           <w:rFonts w:cstheme="minorHAnsi"/>
@@ -7370,14 +7539,30 @@
           <w:rFonts w:cstheme="minorHAnsi"/>
           <w:lang w:val="en-US"/>
         </w:rPr>
-        <w:t xml:space="preserve"> from March to </w:t>
-      </w:r>
-      <w:r>
-        <w:rPr>
-          <w:rFonts w:cstheme="minorHAnsi"/>
-          <w:lang w:val="en-US"/>
-        </w:rPr>
-        <w:t xml:space="preserve"> late </w:t>
+        <w:t xml:space="preserve"> from March </w:t>
+      </w:r>
+      <w:proofErr w:type="gramStart"/>
+      <w:r>
+        <w:rPr>
+          <w:rFonts w:cstheme="minorHAnsi"/>
+          <w:lang w:val="en-US"/>
+        </w:rPr>
+        <w:t xml:space="preserve">to </w:t>
+      </w:r>
+      <w:r>
+        <w:rPr>
+          <w:rFonts w:cstheme="minorHAnsi"/>
+          <w:lang w:val="en-US"/>
+        </w:rPr>
+        <w:t xml:space="preserve"> late</w:t>
+      </w:r>
+      <w:proofErr w:type="gramEnd"/>
+      <w:r>
+        <w:rPr>
+          <w:rFonts w:cstheme="minorHAnsi"/>
+          <w:lang w:val="en-US"/>
+        </w:rPr>
+        <w:t xml:space="preserve"> </w:t>
       </w:r>
       <w:r>
         <w:rPr>
@@ -7421,6 +7606,7 @@
         </w:rPr>
         <w:t>Grazing impact is restricted to wild populations of Cantabrian chamois (</w:t>
       </w:r>
+      <w:proofErr w:type="spellStart"/>
       <w:r>
         <w:rPr>
           <w:rFonts w:cstheme="minorHAnsi"/>
@@ -7428,7 +7614,37 @@
           <w:iCs/>
           <w:lang w:val="en-US"/>
         </w:rPr>
-        <w:t>Rupricapra pyrenaica parva</w:t>
+        <w:t>Rupricapra</w:t>
+      </w:r>
+      <w:proofErr w:type="spellEnd"/>
+      <w:r>
+        <w:rPr>
+          <w:rFonts w:cstheme="minorHAnsi"/>
+          <w:i/>
+          <w:iCs/>
+          <w:lang w:val="en-US"/>
+        </w:rPr>
+        <w:t xml:space="preserve"> </w:t>
+      </w:r>
+      <w:proofErr w:type="spellStart"/>
+      <w:r>
+        <w:rPr>
+          <w:rFonts w:cstheme="minorHAnsi"/>
+          <w:i/>
+          <w:iCs/>
+          <w:lang w:val="en-US"/>
+        </w:rPr>
+        <w:t>pyrenaica</w:t>
+      </w:r>
+      <w:proofErr w:type="spellEnd"/>
+      <w:r>
+        <w:rPr>
+          <w:rFonts w:cstheme="minorHAnsi"/>
+          <w:i/>
+          <w:iCs/>
+          <w:lang w:val="en-US"/>
+        </w:rPr>
+        <w:t xml:space="preserve"> parva</w:t>
       </w:r>
       <w:r>
         <w:rPr>
@@ -8536,6 +8752,7 @@
         </w:rPr>
         <w:t>(</w:t>
       </w:r>
+      <w:proofErr w:type="spellStart"/>
       <w:r>
         <w:rPr>
           <w:rFonts w:cstheme="minorHAnsi"/>
@@ -8543,15 +8760,9 @@
           <w:iCs/>
           <w:lang w:val="en-US"/>
         </w:rPr>
-        <w:t>Jurinea humilis</w:t>
-      </w:r>
-      <w:r>
-        <w:rPr>
-          <w:rFonts w:cstheme="minorHAnsi"/>
-          <w:lang w:val="en-US"/>
-        </w:rPr>
-        <w:t xml:space="preserve">, </w:t>
-      </w:r>
+        <w:t>Jurinea</w:t>
+      </w:r>
+      <w:proofErr w:type="spellEnd"/>
       <w:r>
         <w:rPr>
           <w:rFonts w:cstheme="minorHAnsi"/>
@@ -8559,14 +8770,14 @@
           <w:iCs/>
           <w:lang w:val="en-US"/>
         </w:rPr>
-        <w:t>Thymus praecox</w:t>
-      </w:r>
-      <w:r>
-        <w:rPr>
-          <w:rFonts w:cstheme="minorHAnsi"/>
-          <w:lang w:val="en-US"/>
-        </w:rPr>
-        <w:t xml:space="preserve"> and </w:t>
+        <w:t xml:space="preserve"> humilis</w:t>
+      </w:r>
+      <w:r>
+        <w:rPr>
+          <w:rFonts w:cstheme="minorHAnsi"/>
+          <w:lang w:val="en-US"/>
+        </w:rPr>
+        <w:t xml:space="preserve">, </w:t>
       </w:r>
       <w:r>
         <w:rPr>
@@ -8575,8 +8786,35 @@
           <w:iCs/>
           <w:lang w:val="en-US"/>
         </w:rPr>
-        <w:t>Silene ciliata</w:t>
-      </w:r>
+        <w:t>Thymus praecox</w:t>
+      </w:r>
+      <w:r>
+        <w:rPr>
+          <w:rFonts w:cstheme="minorHAnsi"/>
+          <w:lang w:val="en-US"/>
+        </w:rPr>
+        <w:t xml:space="preserve"> and </w:t>
+      </w:r>
+      <w:r>
+        <w:rPr>
+          <w:rFonts w:cstheme="minorHAnsi"/>
+          <w:i/>
+          <w:iCs/>
+          <w:lang w:val="en-US"/>
+        </w:rPr>
+        <w:t xml:space="preserve">Silene </w:t>
+      </w:r>
+      <w:proofErr w:type="spellStart"/>
+      <w:r>
+        <w:rPr>
+          <w:rFonts w:cstheme="minorHAnsi"/>
+          <w:i/>
+          <w:iCs/>
+          <w:lang w:val="en-US"/>
+        </w:rPr>
+        <w:t>ciliata</w:t>
+      </w:r>
+      <w:proofErr w:type="spellEnd"/>
       <w:r>
         <w:rPr>
           <w:rFonts w:cstheme="minorHAnsi"/>
@@ -9148,7 +9386,39 @@
           <w:rFonts w:cstheme="minorHAnsi"/>
           <w:lang w:val="en-US"/>
         </w:rPr>
-        <w:t xml:space="preserve"> M-Log5W, GeoPrecision, Ettlingen, Germany; accuracy: +/- 0.1 ºC at 0 ºC, resolution: 0.01 ºC</w:t>
+        <w:t xml:space="preserve"> M-Log5W, </w:t>
+      </w:r>
+      <w:proofErr w:type="spellStart"/>
+      <w:r>
+        <w:rPr>
+          <w:rFonts w:cstheme="minorHAnsi"/>
+          <w:lang w:val="en-US"/>
+        </w:rPr>
+        <w:t>GeoPrecision</w:t>
+      </w:r>
+      <w:proofErr w:type="spellEnd"/>
+      <w:r>
+        <w:rPr>
+          <w:rFonts w:cstheme="minorHAnsi"/>
+          <w:lang w:val="en-US"/>
+        </w:rPr>
+        <w:t xml:space="preserve">, </w:t>
+      </w:r>
+      <w:proofErr w:type="spellStart"/>
+      <w:r>
+        <w:rPr>
+          <w:rFonts w:cstheme="minorHAnsi"/>
+          <w:lang w:val="en-US"/>
+        </w:rPr>
+        <w:t>Ettlingen</w:t>
+      </w:r>
+      <w:proofErr w:type="spellEnd"/>
+      <w:r>
+        <w:rPr>
+          <w:rFonts w:cstheme="minorHAnsi"/>
+          <w:lang w:val="en-US"/>
+        </w:rPr>
+        <w:t>, Germany; accuracy: +/- 0.1 ºC at 0 ºC, resolution: 0.01 ºC</w:t>
       </w:r>
       <w:r>
         <w:rPr>
@@ -11091,8 +11361,19 @@
           <w:highlight w:val="yellow"/>
           <w:lang w:val="en-US" w:eastAsia="ca-ES"/>
         </w:rPr>
-        <w:t xml:space="preserve"> table Xx</w:t>
-      </w:r>
+        <w:t xml:space="preserve"> table </w:t>
+      </w:r>
+      <w:proofErr w:type="spellStart"/>
+      <w:r>
+        <w:rPr>
+          <w:rFonts w:eastAsia="Times New Roman" w:cstheme="minorHAnsi"/>
+          <w:color w:val="000000"/>
+          <w:highlight w:val="yellow"/>
+          <w:lang w:val="en-US" w:eastAsia="ca-ES"/>
+        </w:rPr>
+        <w:t>Xx</w:t>
+      </w:r>
+      <w:proofErr w:type="spellEnd"/>
       <w:r>
         <w:rPr>
           <w:rFonts w:eastAsia="Times New Roman" w:cstheme="minorHAnsi"/>
@@ -11806,6 +12087,7 @@
         <w:lastRenderedPageBreak/>
         <w:t>(</w:t>
       </w:r>
+      <w:proofErr w:type="spellStart"/>
       <w:r>
         <w:rPr>
           <w:rFonts w:eastAsia="Times New Roman" w:cstheme="minorHAnsi"/>
@@ -11820,7 +12102,16 @@
           <w:color w:val="000000"/>
           <w:lang w:val="en-US" w:eastAsia="ca-ES"/>
         </w:rPr>
-        <w:t>iltros A</w:t>
+        <w:t>iltros</w:t>
+      </w:r>
+      <w:proofErr w:type="spellEnd"/>
+      <w:r>
+        <w:rPr>
+          <w:rFonts w:eastAsia="Times New Roman" w:cstheme="minorHAnsi"/>
+          <w:color w:val="000000"/>
+          <w:lang w:val="en-US" w:eastAsia="ca-ES"/>
+        </w:rPr>
+        <w:t xml:space="preserve"> A</w:t>
       </w:r>
       <w:r>
         <w:rPr>
@@ -12615,8 +12906,18 @@
           <w:color w:val="000000"/>
           <w:lang w:val="en-US"/>
         </w:rPr>
-        <w:t>, i.e. potentially germinable</w:t>
-      </w:r>
+        <w:t xml:space="preserve">, i.e. potentially </w:t>
+      </w:r>
+      <w:proofErr w:type="spellStart"/>
+      <w:r>
+        <w:rPr>
+          <w:rFonts w:cstheme="minorHAnsi"/>
+          <w:color w:val="000000"/>
+          <w:lang w:val="en-US"/>
+        </w:rPr>
+        <w:t>germinable</w:t>
+      </w:r>
+      <w:proofErr w:type="spellEnd"/>
       <w:r>
         <w:rPr>
           <w:rFonts w:cstheme="minorHAnsi"/>
@@ -14062,7 +14363,23 @@
           <w:lang w:val="en-US"/>
         </w:rPr>
         <w:lastRenderedPageBreak/>
-        <w:t>(FactoMineR package REF)</w:t>
+        <w:t>(</w:t>
+      </w:r>
+      <w:proofErr w:type="spellStart"/>
+      <w:r>
+        <w:rPr>
+          <w:rFonts w:cstheme="minorHAnsi"/>
+          <w:lang w:val="en-US"/>
+        </w:rPr>
+        <w:t>FactoMineR</w:t>
+      </w:r>
+      <w:proofErr w:type="spellEnd"/>
+      <w:r>
+        <w:rPr>
+          <w:rFonts w:cstheme="minorHAnsi"/>
+          <w:lang w:val="en-US"/>
+        </w:rPr>
+        <w:t xml:space="preserve"> package REF)</w:t>
       </w:r>
       <w:r>
         <w:rPr>
@@ -14083,7 +14400,23 @@
           <w:rFonts w:cstheme="minorHAnsi"/>
           <w:lang w:val="en-US"/>
         </w:rPr>
-        <w:t>select non redundant traits we first did</w:t>
+        <w:t xml:space="preserve">select non redundant </w:t>
+      </w:r>
+      <w:proofErr w:type="gramStart"/>
+      <w:r>
+        <w:rPr>
+          <w:rFonts w:cstheme="minorHAnsi"/>
+          <w:lang w:val="en-US"/>
+        </w:rPr>
+        <w:t>traits</w:t>
+      </w:r>
+      <w:proofErr w:type="gramEnd"/>
+      <w:r>
+        <w:rPr>
+          <w:rFonts w:cstheme="minorHAnsi"/>
+          <w:lang w:val="en-US"/>
+        </w:rPr>
+        <w:t xml:space="preserve"> we first did</w:t>
       </w:r>
       <w:r>
         <w:rPr>
@@ -14104,7 +14437,23 @@
           <w:rFonts w:cstheme="minorHAnsi"/>
           <w:lang w:val="en-US"/>
         </w:rPr>
-        <w:t>plot with corrplot package REF)</w:t>
+        <w:t xml:space="preserve">plot with </w:t>
+      </w:r>
+      <w:proofErr w:type="spellStart"/>
+      <w:r>
+        <w:rPr>
+          <w:rFonts w:cstheme="minorHAnsi"/>
+          <w:lang w:val="en-US"/>
+        </w:rPr>
+        <w:t>corrplot</w:t>
+      </w:r>
+      <w:proofErr w:type="spellEnd"/>
+      <w:r>
+        <w:rPr>
+          <w:rFonts w:cstheme="minorHAnsi"/>
+          <w:lang w:val="en-US"/>
+        </w:rPr>
+        <w:t xml:space="preserve"> package REF)</w:t>
       </w:r>
       <w:r>
         <w:rPr>
@@ -14258,15 +14607,33 @@
           <w:color w:val="000000"/>
           <w:lang w:val="en-US" w:eastAsia="ca-ES"/>
         </w:rPr>
-        <w:t>(MCMC</w:t>
-      </w:r>
-      <w:r>
-        <w:rPr>
-          <w:rFonts w:eastAsia="Times New Roman" w:cstheme="minorHAnsi"/>
-          <w:color w:val="000000"/>
-          <w:lang w:val="en-US" w:eastAsia="ca-ES"/>
-        </w:rPr>
-        <w:t>glmm)</w:t>
+        <w:t>(</w:t>
+      </w:r>
+      <w:proofErr w:type="spellStart"/>
+      <w:r>
+        <w:rPr>
+          <w:rFonts w:eastAsia="Times New Roman" w:cstheme="minorHAnsi"/>
+          <w:color w:val="000000"/>
+          <w:lang w:val="en-US" w:eastAsia="ca-ES"/>
+        </w:rPr>
+        <w:t>MCMC</w:t>
+      </w:r>
+      <w:r>
+        <w:rPr>
+          <w:rFonts w:eastAsia="Times New Roman" w:cstheme="minorHAnsi"/>
+          <w:color w:val="000000"/>
+          <w:lang w:val="en-US" w:eastAsia="ca-ES"/>
+        </w:rPr>
+        <w:t>glmm</w:t>
+      </w:r>
+      <w:proofErr w:type="spellEnd"/>
+      <w:r>
+        <w:rPr>
+          <w:rFonts w:eastAsia="Times New Roman" w:cstheme="minorHAnsi"/>
+          <w:color w:val="000000"/>
+          <w:lang w:val="en-US" w:eastAsia="ca-ES"/>
+        </w:rPr>
+        <w:t>)</w:t>
       </w:r>
       <w:r>
         <w:rPr>
@@ -14399,13 +14766,23 @@
         </w:rPr>
         <w:t xml:space="preserve">we used binomial </w:t>
       </w:r>
-      <w:r>
-        <w:rPr>
-          <w:rFonts w:eastAsia="Times New Roman" w:cstheme="minorHAnsi"/>
-          <w:color w:val="000000"/>
-          <w:lang w:val="en-US" w:eastAsia="ca-ES"/>
-        </w:rPr>
-        <w:t>MCMCglmms (family = multinomial2)</w:t>
+      <w:proofErr w:type="spellStart"/>
+      <w:r>
+        <w:rPr>
+          <w:rFonts w:eastAsia="Times New Roman" w:cstheme="minorHAnsi"/>
+          <w:color w:val="000000"/>
+          <w:lang w:val="en-US" w:eastAsia="ca-ES"/>
+        </w:rPr>
+        <w:t>MCMCglmms</w:t>
+      </w:r>
+      <w:proofErr w:type="spellEnd"/>
+      <w:r>
+        <w:rPr>
+          <w:rFonts w:eastAsia="Times New Roman" w:cstheme="minorHAnsi"/>
+          <w:color w:val="000000"/>
+          <w:lang w:val="en-US" w:eastAsia="ca-ES"/>
+        </w:rPr>
+        <w:t xml:space="preserve"> (family = multinomial2)</w:t>
       </w:r>
       <w:r>
         <w:rPr>
@@ -14535,6 +14912,7 @@
         </w:rPr>
         <w:t xml:space="preserve"> </w:t>
       </w:r>
+      <w:proofErr w:type="spellStart"/>
       <w:r>
         <w:rPr>
           <w:rFonts w:eastAsia="Times New Roman" w:cstheme="minorHAnsi"/>
@@ -14543,6 +14921,7 @@
         </w:rPr>
         <w:t>MCMCglmms</w:t>
       </w:r>
+      <w:proofErr w:type="spellEnd"/>
       <w:r>
         <w:rPr>
           <w:rFonts w:eastAsia="Times New Roman" w:cstheme="minorHAnsi"/>
@@ -15676,7 +16055,15 @@
           <w:rFonts w:cstheme="minorHAnsi"/>
           <w:lang w:val="en-US"/>
         </w:rPr>
-        <w:t xml:space="preserve"> a noticeable delay between incubators. The delay is represented by the area between the curve</w:t>
+        <w:t xml:space="preserve"> a noticeable delay between incubators. The delay is represented by the area between the </w:t>
+      </w:r>
+      <w:proofErr w:type="gramStart"/>
+      <w:r>
+        <w:rPr>
+          <w:rFonts w:cstheme="minorHAnsi"/>
+          <w:lang w:val="en-US"/>
+        </w:rPr>
+        <w:t>curve</w:t>
       </w:r>
       <w:r>
         <w:rPr>
@@ -15685,6 +16072,7 @@
         </w:rPr>
         <w:t>s</w:t>
       </w:r>
+      <w:proofErr w:type="gramEnd"/>
       <w:r>
         <w:rPr>
           <w:rFonts w:cstheme="minorHAnsi"/>
@@ -15761,7 +16149,23 @@
           <w:lang w:val="en-US"/>
         </w:rPr>
         <w:lastRenderedPageBreak/>
-        <w:t xml:space="preserve">larger areas between curves i.e. more different responses </w:t>
+        <w:t xml:space="preserve">larger areas between curves </w:t>
+      </w:r>
+      <w:proofErr w:type="gramStart"/>
+      <w:r>
+        <w:rPr>
+          <w:rFonts w:cstheme="minorHAnsi"/>
+          <w:lang w:val="en-US"/>
+        </w:rPr>
+        <w:t>i.e.</w:t>
+      </w:r>
+      <w:proofErr w:type="gramEnd"/>
+      <w:r>
+        <w:rPr>
+          <w:rFonts w:cstheme="minorHAnsi"/>
+          <w:lang w:val="en-US"/>
+        </w:rPr>
+        <w:t xml:space="preserve"> more different responses </w:t>
       </w:r>
       <w:r>
         <w:rPr>
@@ -15964,8 +16368,17 @@
           <w:rFonts w:cstheme="minorHAnsi"/>
           <w:lang w:val="en-US"/>
         </w:rPr>
-        <w:t xml:space="preserve"> sp</w:t>
-      </w:r>
+        <w:t xml:space="preserve"> </w:t>
+      </w:r>
+      <w:proofErr w:type="spellStart"/>
+      <w:r>
+        <w:rPr>
+          <w:rFonts w:cstheme="minorHAnsi"/>
+          <w:lang w:val="en-US"/>
+        </w:rPr>
+        <w:t>sp</w:t>
+      </w:r>
+      <w:proofErr w:type="spellEnd"/>
       <w:r>
         <w:rPr>
           <w:rFonts w:cstheme="minorHAnsi"/>
@@ -16113,12 +16526,21 @@
         </w:rPr>
         <w:t xml:space="preserve"> </w:t>
       </w:r>
-      <w:r>
-        <w:rPr>
-          <w:rFonts w:cstheme="minorHAnsi"/>
-          <w:lang w:val="en-US"/>
-        </w:rPr>
-        <w:t>sp) and</w:t>
+      <w:proofErr w:type="spellStart"/>
+      <w:r>
+        <w:rPr>
+          <w:rFonts w:cstheme="minorHAnsi"/>
+          <w:lang w:val="en-US"/>
+        </w:rPr>
+        <w:t>sp</w:t>
+      </w:r>
+      <w:proofErr w:type="spellEnd"/>
+      <w:r>
+        <w:rPr>
+          <w:rFonts w:cstheme="minorHAnsi"/>
+          <w:lang w:val="en-US"/>
+        </w:rPr>
+        <w:t>) and</w:t>
       </w:r>
       <w:r>
         <w:rPr>
@@ -16169,12 +16591,21 @@
         </w:rPr>
         <w:t xml:space="preserve"> </w:t>
       </w:r>
-      <w:r>
-        <w:rPr>
-          <w:rFonts w:cstheme="minorHAnsi"/>
-          <w:lang w:val="en-US"/>
-        </w:rPr>
-        <w:t>sp)</w:t>
+      <w:proofErr w:type="spellStart"/>
+      <w:r>
+        <w:rPr>
+          <w:rFonts w:cstheme="minorHAnsi"/>
+          <w:lang w:val="en-US"/>
+        </w:rPr>
+        <w:t>sp</w:t>
+      </w:r>
+      <w:proofErr w:type="spellEnd"/>
+      <w:r>
+        <w:rPr>
+          <w:rFonts w:cstheme="minorHAnsi"/>
+          <w:lang w:val="en-US"/>
+        </w:rPr>
+        <w:t>)</w:t>
       </w:r>
       <w:r>
         <w:rPr>
@@ -16293,8 +16724,17 @@
           <w:rFonts w:cstheme="minorHAnsi"/>
           <w:lang w:val="en-US"/>
         </w:rPr>
-        <w:t xml:space="preserve"> sp</w:t>
-      </w:r>
+        <w:t xml:space="preserve"> </w:t>
+      </w:r>
+      <w:proofErr w:type="spellStart"/>
+      <w:r>
+        <w:rPr>
+          <w:rFonts w:cstheme="minorHAnsi"/>
+          <w:lang w:val="en-US"/>
+        </w:rPr>
+        <w:t>sp</w:t>
+      </w:r>
+      <w:proofErr w:type="spellEnd"/>
       <w:r>
         <w:rPr>
           <w:rFonts w:cstheme="minorHAnsi"/>
@@ -19306,7 +19746,23 @@
           <w:rFonts w:cstheme="minorHAnsi"/>
           <w:lang w:val="en-US"/>
         </w:rPr>
-        <w:t xml:space="preserve">This result is corroborated by the exploratory PCA where also the temperate community in snowbed incubator show different driving traits. </w:t>
+        <w:t xml:space="preserve">This result is corroborated by the exploratory PCA </w:t>
+      </w:r>
+      <w:proofErr w:type="spellStart"/>
+      <w:r>
+        <w:rPr>
+          <w:rFonts w:cstheme="minorHAnsi"/>
+          <w:lang w:val="en-US"/>
+        </w:rPr>
+        <w:t>where</w:t>
+      </w:r>
+      <w:proofErr w:type="spellEnd"/>
+      <w:r>
+        <w:rPr>
+          <w:rFonts w:cstheme="minorHAnsi"/>
+          <w:lang w:val="en-US"/>
+        </w:rPr>
+        <w:t xml:space="preserve"> also the temperate community in snowbed incubator show different driving traits. </w:t>
       </w:r>
     </w:p>
     <w:p>
@@ -22201,6 +22657,7 @@
         </w:rPr>
         <w:t xml:space="preserve">variation in species germination </w:t>
       </w:r>
+      <w:proofErr w:type="spellStart"/>
       <w:r>
         <w:rPr>
           <w:rFonts w:eastAsia="Times New Roman" w:cstheme="minorHAnsi"/>
@@ -22209,6 +22666,7 @@
         </w:rPr>
         <w:t>phenologies</w:t>
       </w:r>
+      <w:proofErr w:type="spellEnd"/>
       <w:r>
         <w:rPr>
           <w:rFonts w:eastAsia="Times New Roman" w:cstheme="minorHAnsi"/>
@@ -24376,6 +24834,7 @@
           <w:noProof/>
           <w:sz w:val="20"/>
           <w:szCs w:val="24"/>
+          <w:lang w:val="es-ES"/>
         </w:rPr>
       </w:pPr>
       <w:r>
@@ -24395,6 +24854,7 @@
           <w:noProof/>
           <w:sz w:val="20"/>
           <w:szCs w:val="24"/>
+          <w:lang w:val="es-ES"/>
         </w:rPr>
         <w:t>New Phytologist</w:t>
       </w:r>
@@ -24404,6 +24864,7 @@
           <w:noProof/>
           <w:sz w:val="20"/>
           <w:szCs w:val="24"/>
+          <w:lang w:val="es-ES"/>
         </w:rPr>
         <w:t xml:space="preserve"> 229: 3573–3586.</w:t>
       </w:r>
@@ -24421,6 +24882,7 @@
           <w:noProof/>
           <w:sz w:val="20"/>
           <w:szCs w:val="24"/>
+          <w:lang w:val="es-ES"/>
         </w:rPr>
       </w:pPr>
       <w:r>
@@ -24429,8 +24891,18 @@
           <w:noProof/>
           <w:sz w:val="20"/>
           <w:szCs w:val="24"/>
-        </w:rPr>
-        <w:t xml:space="preserve">Fernández-Pascual, E., Jiménez-Alfaro, B., &amp; Bueno, A. 2017. Comparative seed germination traits in alpine and subalpine grasslands: higher elevations are associated with warmer germination temperatures. </w:t>
+          <w:lang w:val="es-ES"/>
+        </w:rPr>
+        <w:t xml:space="preserve">Fernández-Pascual, E., Jiménez-Alfaro, B., &amp; Bueno, A. 2017. </w:t>
+      </w:r>
+      <w:r>
+        <w:rPr>
+          <w:rFonts w:ascii="Calibri" w:hAnsi="Calibri" w:cs="Calibri"/>
+          <w:noProof/>
+          <w:sz w:val="20"/>
+          <w:szCs w:val="24"/>
+        </w:rPr>
+        <w:t xml:space="preserve">Comparative seed germination traits in alpine and subalpine grasslands: higher elevations are associated with warmer germination temperatures. </w:t>
       </w:r>
       <w:r>
         <w:rPr>
@@ -24440,6 +24912,7 @@
           <w:noProof/>
           <w:sz w:val="20"/>
           <w:szCs w:val="24"/>
+          <w:lang w:val="es-ES"/>
         </w:rPr>
         <w:t>Plant Biology</w:t>
       </w:r>
@@ -24449,6 +24922,7 @@
           <w:noProof/>
           <w:sz w:val="20"/>
           <w:szCs w:val="24"/>
+          <w:lang w:val="es-ES"/>
         </w:rPr>
         <w:t xml:space="preserve"> 19: 32–40.</w:t>
       </w:r>
@@ -24474,8 +24948,18 @@
           <w:noProof/>
           <w:sz w:val="20"/>
           <w:szCs w:val="24"/>
-        </w:rPr>
-        <w:t xml:space="preserve">García-Gutiérrez, T., Jiménez-Alfaro, B., Fernández-Pascual, E., &amp; Müller, J. V. 2018. Functional diversity and ecological requirements of alpine vegetation types in a biogeographical transition zone. </w:t>
+          <w:lang w:val="es-ES"/>
+        </w:rPr>
+        <w:t xml:space="preserve">García-Gutiérrez, T., Jiménez-Alfaro, B., Fernández-Pascual, E., &amp; Müller, J. V. 2018. </w:t>
+      </w:r>
+      <w:r>
+        <w:rPr>
+          <w:rFonts w:ascii="Calibri" w:hAnsi="Calibri" w:cs="Calibri"/>
+          <w:noProof/>
+          <w:sz w:val="20"/>
+          <w:szCs w:val="24"/>
+        </w:rPr>
+        <w:t xml:space="preserve">Functional diversity and ecological requirements of alpine vegetation types in a biogeographical transition zone. </w:t>
       </w:r>
       <w:r>
         <w:rPr>
@@ -24691,6 +25175,7 @@
           <w:noProof/>
           <w:sz w:val="20"/>
           <w:szCs w:val="24"/>
+          <w:lang w:val="es-ES"/>
         </w:rPr>
       </w:pPr>
       <w:r>
@@ -24710,6 +25195,7 @@
           <w:noProof/>
           <w:sz w:val="20"/>
           <w:szCs w:val="24"/>
+          <w:lang w:val="es-ES"/>
         </w:rPr>
         <w:t>Frontiers in Plant Science</w:t>
       </w:r>
@@ -24719,6 +25205,7 @@
           <w:noProof/>
           <w:sz w:val="20"/>
           <w:szCs w:val="24"/>
+          <w:lang w:val="es-ES"/>
         </w:rPr>
         <w:t xml:space="preserve"> 6: 1–13.</w:t>
       </w:r>
@@ -24744,8 +25231,18 @@
           <w:noProof/>
           <w:sz w:val="20"/>
           <w:szCs w:val="24"/>
-        </w:rPr>
-        <w:t xml:space="preserve">Jiménez-Alfaro, B., Carlón, L., Fernández-Pascual, E., Acedo, C., Alfaro-Saiz, E., Redondo, R.A., Cires, E., del Egido Mazuelas, F., del Río, S., Díaz-González, T.E., García-González, M.E., Lence, C., Llamas, F., Nava, H., Penas, Á., Rodríguez Guitián, M.A., &amp; Vázquez, V.M. 2021. Checklist of the vascular plants of the Cantabrian Mountains. </w:t>
+          <w:lang w:val="es-ES"/>
+        </w:rPr>
+        <w:t xml:space="preserve">Jiménez-Alfaro, B., Carlón, L., Fernández-Pascual, E., Acedo, C., Alfaro-Saiz, E., Redondo, R.A., Cires, E., del Egido Mazuelas, F., del Río, S., Díaz-González, T.E., García-González, M.E., Lence, C., Llamas, F., Nava, H., Penas, Á., Rodríguez Guitián, M.A., &amp; Vázquez, V.M. 2021. </w:t>
+      </w:r>
+      <w:r>
+        <w:rPr>
+          <w:rFonts w:ascii="Calibri" w:hAnsi="Calibri" w:cs="Calibri"/>
+          <w:noProof/>
+          <w:sz w:val="20"/>
+          <w:szCs w:val="24"/>
+        </w:rPr>
+        <w:t xml:space="preserve">Checklist of the vascular plants of the Cantabrian Mountains. </w:t>
       </w:r>
       <w:r>
         <w:rPr>
@@ -24789,8 +25286,18 @@
           <w:noProof/>
           <w:sz w:val="20"/>
           <w:szCs w:val="24"/>
-        </w:rPr>
-        <w:t xml:space="preserve">Jiménez-Alfaro, B., Marcenó, C., Bueno, Á., Gavilán, R., &amp; Obeso, J.R. 2014. Biogeographic deconstruction of alpine plant communities along altitudinal and topographic gradients. </w:t>
+          <w:lang w:val="es-ES"/>
+        </w:rPr>
+        <w:t xml:space="preserve">Jiménez-Alfaro, B., Marcenó, C., Bueno, Á., Gavilán, R., &amp; Obeso, J.R. 2014. </w:t>
+      </w:r>
+      <w:r>
+        <w:rPr>
+          <w:rFonts w:ascii="Calibri" w:hAnsi="Calibri" w:cs="Calibri"/>
+          <w:noProof/>
+          <w:sz w:val="20"/>
+          <w:szCs w:val="24"/>
+        </w:rPr>
+        <w:t xml:space="preserve">Biogeographic deconstruction of alpine plant communities along altitudinal and topographic gradients. </w:t>
       </w:r>
       <w:r>
         <w:rPr>
@@ -26307,7 +26814,14 @@
               <w:rPr>
                 <w:lang w:val="en-US"/>
               </w:rPr>
-              <w:t>from T</w:t>
+              <w:t xml:space="preserve">from </w:t>
+            </w:r>
+            <w:proofErr w:type="spellStart"/>
+            <w:r>
+              <w:rPr>
+                <w:lang w:val="en-US"/>
+              </w:rPr>
+              <w:t>T</w:t>
             </w:r>
             <w:r>
               <w:rPr>
@@ -26315,6 +26829,7 @@
               </w:rPr>
               <w:t>mean</w:t>
             </w:r>
+            <w:proofErr w:type="spellEnd"/>
             <w:r>
               <w:rPr>
                 <w:lang w:val="en-US"/>
@@ -26931,6 +27446,7 @@
                 <w:lang w:val="es-ES" w:eastAsia="es-ES"/>
               </w:rPr>
             </w:pPr>
+            <w:proofErr w:type="spellStart"/>
             <w:r>
               <w:rPr>
                 <w:rFonts w:ascii="Calibri" w:eastAsia="Times New Roman" w:hAnsi="Calibri" w:cs="Calibri"/>
@@ -26939,6 +27455,7 @@
               </w:rPr>
               <w:t>Species</w:t>
             </w:r>
+            <w:proofErr w:type="spellEnd"/>
           </w:p>
         </w:tc>
         <w:tc>
@@ -26965,6 +27482,7 @@
                 <w:lang w:val="es-ES" w:eastAsia="es-ES"/>
               </w:rPr>
             </w:pPr>
+            <w:proofErr w:type="spellStart"/>
             <w:r>
               <w:rPr>
                 <w:rFonts w:ascii="Calibri" w:eastAsia="Times New Roman" w:hAnsi="Calibri" w:cs="Calibri"/>
@@ -26973,6 +27491,7 @@
               </w:rPr>
               <w:t>Family</w:t>
             </w:r>
+            <w:proofErr w:type="spellEnd"/>
           </w:p>
         </w:tc>
         <w:tc>
@@ -27033,13 +27552,41 @@
                 <w:lang w:val="es-ES" w:eastAsia="es-ES"/>
               </w:rPr>
             </w:pPr>
+            <w:proofErr w:type="spellStart"/>
             <w:r>
               <w:rPr>
                 <w:rFonts w:ascii="Calibri" w:eastAsia="Times New Roman" w:hAnsi="Calibri" w:cs="Calibri"/>
                 <w:color w:val="000000"/>
                 <w:lang w:val="es-ES" w:eastAsia="es-ES"/>
               </w:rPr>
-              <w:t>Area between curves</w:t>
+              <w:t>Area</w:t>
+            </w:r>
+            <w:proofErr w:type="spellEnd"/>
+            <w:r>
+              <w:rPr>
+                <w:rFonts w:ascii="Calibri" w:eastAsia="Times New Roman" w:hAnsi="Calibri" w:cs="Calibri"/>
+                <w:color w:val="000000"/>
+                <w:lang w:val="es-ES" w:eastAsia="es-ES"/>
+              </w:rPr>
+              <w:t xml:space="preserve"> </w:t>
+            </w:r>
+            <w:proofErr w:type="spellStart"/>
+            <w:r>
+              <w:rPr>
+                <w:rFonts w:ascii="Calibri" w:eastAsia="Times New Roman" w:hAnsi="Calibri" w:cs="Calibri"/>
+                <w:color w:val="000000"/>
+                <w:lang w:val="es-ES" w:eastAsia="es-ES"/>
+              </w:rPr>
+              <w:t>between</w:t>
+            </w:r>
+            <w:proofErr w:type="spellEnd"/>
+            <w:r>
+              <w:rPr>
+                <w:rFonts w:ascii="Calibri" w:eastAsia="Times New Roman" w:hAnsi="Calibri" w:cs="Calibri"/>
+                <w:color w:val="000000"/>
+                <w:lang w:val="es-ES" w:eastAsia="es-ES"/>
+              </w:rPr>
+              <w:t xml:space="preserve"> curves</w:t>
             </w:r>
           </w:p>
         </w:tc>
@@ -27119,6 +27666,7 @@
                 <w:lang w:val="es-ES" w:eastAsia="es-ES"/>
               </w:rPr>
             </w:pPr>
+            <w:proofErr w:type="spellStart"/>
             <w:r>
               <w:rPr>
                 <w:rFonts w:ascii="Calibri" w:eastAsia="Times New Roman" w:hAnsi="Calibri" w:cs="Calibri"/>
@@ -27127,6 +27675,7 @@
               </w:rPr>
               <w:t>Felfield</w:t>
             </w:r>
+            <w:proofErr w:type="spellEnd"/>
           </w:p>
         </w:tc>
         <w:tc>
@@ -27214,6 +27763,7 @@
                 <w:lang w:val="es-ES" w:eastAsia="es-ES"/>
               </w:rPr>
             </w:pPr>
+            <w:proofErr w:type="spellStart"/>
             <w:r>
               <w:rPr>
                 <w:rFonts w:ascii="Calibri" w:eastAsia="Times New Roman" w:hAnsi="Calibri" w:cs="Calibri"/>
@@ -27221,8 +27771,27 @@
                 <w:lang w:val="es-ES" w:eastAsia="es-ES"/>
               </w:rPr>
               <w:lastRenderedPageBreak/>
-              <w:t>Androsace villosa</w:t>
+              <w:t>Androsace</w:t>
             </w:r>
+            <w:proofErr w:type="spellEnd"/>
+            <w:r>
+              <w:rPr>
+                <w:rFonts w:ascii="Calibri" w:eastAsia="Times New Roman" w:hAnsi="Calibri" w:cs="Calibri"/>
+                <w:color w:val="000000"/>
+                <w:lang w:val="es-ES" w:eastAsia="es-ES"/>
+              </w:rPr>
+              <w:t xml:space="preserve"> </w:t>
+            </w:r>
+            <w:proofErr w:type="spellStart"/>
+            <w:r>
+              <w:rPr>
+                <w:rFonts w:ascii="Calibri" w:eastAsia="Times New Roman" w:hAnsi="Calibri" w:cs="Calibri"/>
+                <w:color w:val="000000"/>
+                <w:lang w:val="es-ES" w:eastAsia="es-ES"/>
+              </w:rPr>
+              <w:t>villosa</w:t>
+            </w:r>
+            <w:proofErr w:type="spellEnd"/>
           </w:p>
         </w:tc>
         <w:tc>
@@ -27248,6 +27817,7 @@
                 <w:lang w:val="es-ES" w:eastAsia="es-ES"/>
               </w:rPr>
             </w:pPr>
+            <w:proofErr w:type="spellStart"/>
             <w:r>
               <w:rPr>
                 <w:rFonts w:ascii="Calibri" w:eastAsia="Times New Roman" w:hAnsi="Calibri" w:cs="Calibri"/>
@@ -27256,6 +27826,7 @@
               </w:rPr>
               <w:t>Primulaceae</w:t>
             </w:r>
+            <w:proofErr w:type="spellEnd"/>
           </w:p>
         </w:tc>
         <w:tc>
@@ -27384,13 +27955,23 @@
                 <w:lang w:val="es-ES" w:eastAsia="es-ES"/>
               </w:rPr>
             </w:pPr>
+            <w:proofErr w:type="spellStart"/>
             <w:r>
               <w:rPr>
                 <w:rFonts w:ascii="Calibri" w:eastAsia="Times New Roman" w:hAnsi="Calibri" w:cs="Calibri"/>
                 <w:color w:val="000000"/>
                 <w:lang w:val="es-ES" w:eastAsia="es-ES"/>
               </w:rPr>
-              <w:t>Anthyllis vulneraria</w:t>
+              <w:t>Anthyllis</w:t>
+            </w:r>
+            <w:proofErr w:type="spellEnd"/>
+            <w:r>
+              <w:rPr>
+                <w:rFonts w:ascii="Calibri" w:eastAsia="Times New Roman" w:hAnsi="Calibri" w:cs="Calibri"/>
+                <w:color w:val="000000"/>
+                <w:lang w:val="es-ES" w:eastAsia="es-ES"/>
+              </w:rPr>
+              <w:t xml:space="preserve"> vulneraria</w:t>
             </w:r>
           </w:p>
         </w:tc>
@@ -27417,6 +27998,7 @@
                 <w:lang w:val="es-ES" w:eastAsia="es-ES"/>
               </w:rPr>
             </w:pPr>
+            <w:proofErr w:type="spellStart"/>
             <w:r>
               <w:rPr>
                 <w:rFonts w:ascii="Calibri" w:eastAsia="Times New Roman" w:hAnsi="Calibri" w:cs="Calibri"/>
@@ -27425,6 +28007,7 @@
               </w:rPr>
               <w:t>Fabaceae</w:t>
             </w:r>
+            <w:proofErr w:type="spellEnd"/>
           </w:p>
         </w:tc>
         <w:tc>
@@ -27450,6 +28033,7 @@
                 <w:lang w:val="es-ES" w:eastAsia="es-ES"/>
               </w:rPr>
             </w:pPr>
+            <w:proofErr w:type="spellStart"/>
             <w:r>
               <w:rPr>
                 <w:rFonts w:ascii="Calibri" w:eastAsia="Times New Roman" w:hAnsi="Calibri" w:cs="Calibri"/>
@@ -27458,6 +28042,7 @@
               </w:rPr>
               <w:t>Autumn</w:t>
             </w:r>
+            <w:proofErr w:type="spellEnd"/>
           </w:p>
         </w:tc>
         <w:tc>
@@ -27483,6 +28068,7 @@
                 <w:lang w:val="es-ES" w:eastAsia="es-ES"/>
               </w:rPr>
             </w:pPr>
+            <w:proofErr w:type="spellStart"/>
             <w:r>
               <w:rPr>
                 <w:rFonts w:ascii="Calibri" w:eastAsia="Times New Roman" w:hAnsi="Calibri" w:cs="Calibri"/>
@@ -27491,6 +28077,7 @@
               </w:rPr>
               <w:t>Autumn</w:t>
             </w:r>
+            <w:proofErr w:type="spellEnd"/>
           </w:p>
         </w:tc>
         <w:tc>
@@ -27561,8 +28148,18 @@
                 <w:color w:val="000000"/>
                 <w:lang w:val="es-ES" w:eastAsia="es-ES"/>
               </w:rPr>
-              <w:t>Arenaria erinacea</w:t>
+              <w:t xml:space="preserve">Arenaria </w:t>
             </w:r>
+            <w:proofErr w:type="spellStart"/>
+            <w:r>
+              <w:rPr>
+                <w:rFonts w:ascii="Calibri" w:eastAsia="Times New Roman" w:hAnsi="Calibri" w:cs="Calibri"/>
+                <w:color w:val="000000"/>
+                <w:lang w:val="es-ES" w:eastAsia="es-ES"/>
+              </w:rPr>
+              <w:t>erinacea</w:t>
+            </w:r>
+            <w:proofErr w:type="spellEnd"/>
           </w:p>
         </w:tc>
         <w:tc>
@@ -27588,6 +28185,7 @@
                 <w:lang w:val="es-ES" w:eastAsia="es-ES"/>
               </w:rPr>
             </w:pPr>
+            <w:proofErr w:type="spellStart"/>
             <w:r>
               <w:rPr>
                 <w:rFonts w:ascii="Calibri" w:eastAsia="Times New Roman" w:hAnsi="Calibri" w:cs="Calibri"/>
@@ -27596,6 +28194,7 @@
               </w:rPr>
               <w:t>Caryophyllaceae</w:t>
             </w:r>
+            <w:proofErr w:type="spellEnd"/>
           </w:p>
         </w:tc>
         <w:tc>
@@ -27621,6 +28220,7 @@
                 <w:lang w:val="es-ES" w:eastAsia="es-ES"/>
               </w:rPr>
             </w:pPr>
+            <w:proofErr w:type="spellStart"/>
             <w:r>
               <w:rPr>
                 <w:rFonts w:ascii="Calibri" w:eastAsia="Times New Roman" w:hAnsi="Calibri" w:cs="Calibri"/>
@@ -27629,6 +28229,7 @@
               </w:rPr>
               <w:t>Autumn</w:t>
             </w:r>
+            <w:proofErr w:type="spellEnd"/>
           </w:p>
         </w:tc>
         <w:tc>
@@ -27654,6 +28255,7 @@
                 <w:lang w:val="es-ES" w:eastAsia="es-ES"/>
               </w:rPr>
             </w:pPr>
+            <w:proofErr w:type="spellStart"/>
             <w:r>
               <w:rPr>
                 <w:rFonts w:ascii="Calibri" w:eastAsia="Times New Roman" w:hAnsi="Calibri" w:cs="Calibri"/>
@@ -27662,6 +28264,7 @@
               </w:rPr>
               <w:t>Autumn</w:t>
             </w:r>
+            <w:proofErr w:type="spellEnd"/>
           </w:p>
         </w:tc>
         <w:tc>
@@ -27732,8 +28335,18 @@
                 <w:color w:val="000000"/>
                 <w:lang w:val="es-ES" w:eastAsia="es-ES"/>
               </w:rPr>
-              <w:t>Arenaria moehringioides</w:t>
+              <w:t xml:space="preserve">Arenaria </w:t>
             </w:r>
+            <w:proofErr w:type="spellStart"/>
+            <w:r>
+              <w:rPr>
+                <w:rFonts w:ascii="Calibri" w:eastAsia="Times New Roman" w:hAnsi="Calibri" w:cs="Calibri"/>
+                <w:color w:val="000000"/>
+                <w:lang w:val="es-ES" w:eastAsia="es-ES"/>
+              </w:rPr>
+              <w:t>moehringioides</w:t>
+            </w:r>
+            <w:proofErr w:type="spellEnd"/>
           </w:p>
         </w:tc>
         <w:tc>
@@ -27759,6 +28372,7 @@
                 <w:lang w:val="es-ES" w:eastAsia="es-ES"/>
               </w:rPr>
             </w:pPr>
+            <w:proofErr w:type="spellStart"/>
             <w:r>
               <w:rPr>
                 <w:rFonts w:ascii="Calibri" w:eastAsia="Times New Roman" w:hAnsi="Calibri" w:cs="Calibri"/>
@@ -27767,6 +28381,7 @@
               </w:rPr>
               <w:t>Caryophyllaceae</w:t>
             </w:r>
+            <w:proofErr w:type="spellEnd"/>
           </w:p>
         </w:tc>
         <w:tc>
@@ -27897,14 +28512,34 @@
                 <w:lang w:val="es-ES" w:eastAsia="es-ES"/>
               </w:rPr>
             </w:pPr>
+            <w:proofErr w:type="spellStart"/>
             <w:r>
               <w:rPr>
                 <w:rFonts w:ascii="Calibri" w:eastAsia="Times New Roman" w:hAnsi="Calibri" w:cs="Calibri"/>
                 <w:color w:val="000000"/>
                 <w:lang w:val="es-ES" w:eastAsia="es-ES"/>
               </w:rPr>
-              <w:t>Armeria cantabrica</w:t>
+              <w:t>Armeria</w:t>
             </w:r>
+            <w:proofErr w:type="spellEnd"/>
+            <w:r>
+              <w:rPr>
+                <w:rFonts w:ascii="Calibri" w:eastAsia="Times New Roman" w:hAnsi="Calibri" w:cs="Calibri"/>
+                <w:color w:val="000000"/>
+                <w:lang w:val="es-ES" w:eastAsia="es-ES"/>
+              </w:rPr>
+              <w:t xml:space="preserve"> </w:t>
+            </w:r>
+            <w:proofErr w:type="spellStart"/>
+            <w:r>
+              <w:rPr>
+                <w:rFonts w:ascii="Calibri" w:eastAsia="Times New Roman" w:hAnsi="Calibri" w:cs="Calibri"/>
+                <w:color w:val="000000"/>
+                <w:lang w:val="es-ES" w:eastAsia="es-ES"/>
+              </w:rPr>
+              <w:t>cantabrica</w:t>
+            </w:r>
+            <w:proofErr w:type="spellEnd"/>
           </w:p>
         </w:tc>
         <w:tc>
@@ -27930,6 +28565,7 @@
                 <w:lang w:val="es-ES" w:eastAsia="es-ES"/>
               </w:rPr>
             </w:pPr>
+            <w:proofErr w:type="spellStart"/>
             <w:r>
               <w:rPr>
                 <w:rFonts w:ascii="Calibri" w:eastAsia="Times New Roman" w:hAnsi="Calibri" w:cs="Calibri"/>
@@ -27938,6 +28574,7 @@
               </w:rPr>
               <w:t>Plumbaginaceae</w:t>
             </w:r>
+            <w:proofErr w:type="spellEnd"/>
           </w:p>
         </w:tc>
         <w:tc>
@@ -28068,14 +28705,34 @@
                 <w:lang w:val="es-ES" w:eastAsia="es-ES"/>
               </w:rPr>
             </w:pPr>
+            <w:proofErr w:type="spellStart"/>
             <w:r>
               <w:rPr>
                 <w:rFonts w:ascii="Calibri" w:eastAsia="Times New Roman" w:hAnsi="Calibri" w:cs="Calibri"/>
                 <w:color w:val="000000"/>
                 <w:lang w:val="es-ES" w:eastAsia="es-ES"/>
               </w:rPr>
-              <w:t>Carex sempervirens</w:t>
+              <w:t>Carex</w:t>
             </w:r>
+            <w:proofErr w:type="spellEnd"/>
+            <w:r>
+              <w:rPr>
+                <w:rFonts w:ascii="Calibri" w:eastAsia="Times New Roman" w:hAnsi="Calibri" w:cs="Calibri"/>
+                <w:color w:val="000000"/>
+                <w:lang w:val="es-ES" w:eastAsia="es-ES"/>
+              </w:rPr>
+              <w:t xml:space="preserve"> </w:t>
+            </w:r>
+            <w:proofErr w:type="spellStart"/>
+            <w:r>
+              <w:rPr>
+                <w:rFonts w:ascii="Calibri" w:eastAsia="Times New Roman" w:hAnsi="Calibri" w:cs="Calibri"/>
+                <w:color w:val="000000"/>
+                <w:lang w:val="es-ES" w:eastAsia="es-ES"/>
+              </w:rPr>
+              <w:t>sempervirens</w:t>
+            </w:r>
+            <w:proofErr w:type="spellEnd"/>
           </w:p>
         </w:tc>
         <w:tc>
@@ -28101,6 +28758,7 @@
                 <w:lang w:val="es-ES" w:eastAsia="es-ES"/>
               </w:rPr>
             </w:pPr>
+            <w:proofErr w:type="spellStart"/>
             <w:r>
               <w:rPr>
                 <w:rFonts w:ascii="Calibri" w:eastAsia="Times New Roman" w:hAnsi="Calibri" w:cs="Calibri"/>
@@ -28109,6 +28767,7 @@
               </w:rPr>
               <w:t>Cyperaceae</w:t>
             </w:r>
+            <w:proofErr w:type="spellEnd"/>
           </w:p>
         </w:tc>
         <w:tc>
@@ -28239,14 +28898,34 @@
                 <w:lang w:val="es-ES" w:eastAsia="es-ES"/>
               </w:rPr>
             </w:pPr>
+            <w:proofErr w:type="spellStart"/>
             <w:r>
               <w:rPr>
                 <w:rFonts w:ascii="Calibri" w:eastAsia="Times New Roman" w:hAnsi="Calibri" w:cs="Calibri"/>
                 <w:color w:val="000000"/>
                 <w:lang w:val="es-ES" w:eastAsia="es-ES"/>
               </w:rPr>
-              <w:t>Dethawia splendens</w:t>
+              <w:t>Dethawia</w:t>
             </w:r>
+            <w:proofErr w:type="spellEnd"/>
+            <w:r>
+              <w:rPr>
+                <w:rFonts w:ascii="Calibri" w:eastAsia="Times New Roman" w:hAnsi="Calibri" w:cs="Calibri"/>
+                <w:color w:val="000000"/>
+                <w:lang w:val="es-ES" w:eastAsia="es-ES"/>
+              </w:rPr>
+              <w:t xml:space="preserve"> </w:t>
+            </w:r>
+            <w:proofErr w:type="spellStart"/>
+            <w:r>
+              <w:rPr>
+                <w:rFonts w:ascii="Calibri" w:eastAsia="Times New Roman" w:hAnsi="Calibri" w:cs="Calibri"/>
+                <w:color w:val="000000"/>
+                <w:lang w:val="es-ES" w:eastAsia="es-ES"/>
+              </w:rPr>
+              <w:t>splendens</w:t>
+            </w:r>
+            <w:proofErr w:type="spellEnd"/>
           </w:p>
         </w:tc>
         <w:tc>
@@ -28272,6 +28951,7 @@
                 <w:lang w:val="es-ES" w:eastAsia="es-ES"/>
               </w:rPr>
             </w:pPr>
+            <w:proofErr w:type="spellStart"/>
             <w:r>
               <w:rPr>
                 <w:rFonts w:ascii="Calibri" w:eastAsia="Times New Roman" w:hAnsi="Calibri" w:cs="Calibri"/>
@@ -28280,6 +28960,7 @@
               </w:rPr>
               <w:t>Apiaceae</w:t>
             </w:r>
+            <w:proofErr w:type="spellEnd"/>
           </w:p>
         </w:tc>
         <w:tc>
@@ -28410,14 +29091,34 @@
                 <w:lang w:val="es-ES" w:eastAsia="es-ES"/>
               </w:rPr>
             </w:pPr>
+            <w:proofErr w:type="spellStart"/>
             <w:r>
               <w:rPr>
                 <w:rFonts w:ascii="Calibri" w:eastAsia="Times New Roman" w:hAnsi="Calibri" w:cs="Calibri"/>
                 <w:color w:val="000000"/>
                 <w:lang w:val="es-ES" w:eastAsia="es-ES"/>
               </w:rPr>
-              <w:t>Erigeron alpinus</w:t>
+              <w:t>Erigeron</w:t>
             </w:r>
+            <w:proofErr w:type="spellEnd"/>
+            <w:r>
+              <w:rPr>
+                <w:rFonts w:ascii="Calibri" w:eastAsia="Times New Roman" w:hAnsi="Calibri" w:cs="Calibri"/>
+                <w:color w:val="000000"/>
+                <w:lang w:val="es-ES" w:eastAsia="es-ES"/>
+              </w:rPr>
+              <w:t xml:space="preserve"> </w:t>
+            </w:r>
+            <w:proofErr w:type="spellStart"/>
+            <w:r>
+              <w:rPr>
+                <w:rFonts w:ascii="Calibri" w:eastAsia="Times New Roman" w:hAnsi="Calibri" w:cs="Calibri"/>
+                <w:color w:val="000000"/>
+                <w:lang w:val="es-ES" w:eastAsia="es-ES"/>
+              </w:rPr>
+              <w:t>alpinus</w:t>
+            </w:r>
+            <w:proofErr w:type="spellEnd"/>
           </w:p>
         </w:tc>
         <w:tc>
@@ -28443,6 +29144,7 @@
                 <w:lang w:val="es-ES" w:eastAsia="es-ES"/>
               </w:rPr>
             </w:pPr>
+            <w:proofErr w:type="spellStart"/>
             <w:r>
               <w:rPr>
                 <w:rFonts w:ascii="Calibri" w:eastAsia="Times New Roman" w:hAnsi="Calibri" w:cs="Calibri"/>
@@ -28451,6 +29153,7 @@
               </w:rPr>
               <w:t>Asteraceae</w:t>
             </w:r>
+            <w:proofErr w:type="spellEnd"/>
           </w:p>
         </w:tc>
         <w:tc>
@@ -28581,14 +29284,34 @@
                 <w:lang w:val="es-ES" w:eastAsia="es-ES"/>
               </w:rPr>
             </w:pPr>
+            <w:proofErr w:type="spellStart"/>
             <w:r>
               <w:rPr>
                 <w:rFonts w:ascii="Calibri" w:eastAsia="Times New Roman" w:hAnsi="Calibri" w:cs="Calibri"/>
                 <w:color w:val="000000"/>
                 <w:lang w:val="es-ES" w:eastAsia="es-ES"/>
               </w:rPr>
-              <w:t>Euphrasia salisburgensis</w:t>
+              <w:t>Euphrasia</w:t>
             </w:r>
+            <w:proofErr w:type="spellEnd"/>
+            <w:r>
+              <w:rPr>
+                <w:rFonts w:ascii="Calibri" w:eastAsia="Times New Roman" w:hAnsi="Calibri" w:cs="Calibri"/>
+                <w:color w:val="000000"/>
+                <w:lang w:val="es-ES" w:eastAsia="es-ES"/>
+              </w:rPr>
+              <w:t xml:space="preserve"> </w:t>
+            </w:r>
+            <w:proofErr w:type="spellStart"/>
+            <w:r>
+              <w:rPr>
+                <w:rFonts w:ascii="Calibri" w:eastAsia="Times New Roman" w:hAnsi="Calibri" w:cs="Calibri"/>
+                <w:color w:val="000000"/>
+                <w:lang w:val="es-ES" w:eastAsia="es-ES"/>
+              </w:rPr>
+              <w:t>salisburgensis</w:t>
+            </w:r>
+            <w:proofErr w:type="spellEnd"/>
           </w:p>
         </w:tc>
         <w:tc>
@@ -28614,6 +29337,7 @@
                 <w:lang w:val="es-ES" w:eastAsia="es-ES"/>
               </w:rPr>
             </w:pPr>
+            <w:proofErr w:type="spellStart"/>
             <w:r>
               <w:rPr>
                 <w:rFonts w:ascii="Calibri" w:eastAsia="Times New Roman" w:hAnsi="Calibri" w:cs="Calibri"/>
@@ -28622,6 +29346,7 @@
               </w:rPr>
               <w:t>Orobanchaceae</w:t>
             </w:r>
+            <w:proofErr w:type="spellEnd"/>
           </w:p>
         </w:tc>
         <w:tc>
@@ -28751,13 +29476,31 @@
                 <w:lang w:val="es-ES" w:eastAsia="es-ES"/>
               </w:rPr>
             </w:pPr>
+            <w:proofErr w:type="spellStart"/>
             <w:r>
               <w:rPr>
                 <w:rFonts w:ascii="Calibri" w:eastAsia="Times New Roman" w:hAnsi="Calibri" w:cs="Calibri"/>
                 <w:lang w:val="es-ES" w:eastAsia="es-ES"/>
               </w:rPr>
-              <w:t>Festuca hystrix</w:t>
+              <w:t>Festuca</w:t>
             </w:r>
+            <w:proofErr w:type="spellEnd"/>
+            <w:r>
+              <w:rPr>
+                <w:rFonts w:ascii="Calibri" w:eastAsia="Times New Roman" w:hAnsi="Calibri" w:cs="Calibri"/>
+                <w:lang w:val="es-ES" w:eastAsia="es-ES"/>
+              </w:rPr>
+              <w:t xml:space="preserve"> </w:t>
+            </w:r>
+            <w:proofErr w:type="spellStart"/>
+            <w:r>
+              <w:rPr>
+                <w:rFonts w:ascii="Calibri" w:eastAsia="Times New Roman" w:hAnsi="Calibri" w:cs="Calibri"/>
+                <w:lang w:val="es-ES" w:eastAsia="es-ES"/>
+              </w:rPr>
+              <w:t>hystrix</w:t>
+            </w:r>
+            <w:proofErr w:type="spellEnd"/>
           </w:p>
         </w:tc>
         <w:tc>
@@ -28783,6 +29526,7 @@
                 <w:lang w:val="es-ES" w:eastAsia="es-ES"/>
               </w:rPr>
             </w:pPr>
+            <w:proofErr w:type="spellStart"/>
             <w:r>
               <w:rPr>
                 <w:rFonts w:ascii="Calibri" w:eastAsia="Times New Roman" w:hAnsi="Calibri" w:cs="Calibri"/>
@@ -28791,6 +29535,7 @@
               </w:rPr>
               <w:t>Poaceae</w:t>
             </w:r>
+            <w:proofErr w:type="spellEnd"/>
           </w:p>
         </w:tc>
         <w:tc>
@@ -28816,6 +29561,7 @@
                 <w:lang w:val="es-ES" w:eastAsia="es-ES"/>
               </w:rPr>
             </w:pPr>
+            <w:proofErr w:type="spellStart"/>
             <w:r>
               <w:rPr>
                 <w:rFonts w:ascii="Calibri" w:eastAsia="Times New Roman" w:hAnsi="Calibri" w:cs="Calibri"/>
@@ -28824,6 +29570,7 @@
               </w:rPr>
               <w:t>Autumn</w:t>
             </w:r>
+            <w:proofErr w:type="spellEnd"/>
           </w:p>
         </w:tc>
         <w:tc>
@@ -28849,6 +29596,7 @@
                 <w:lang w:val="es-ES" w:eastAsia="es-ES"/>
               </w:rPr>
             </w:pPr>
+            <w:proofErr w:type="spellStart"/>
             <w:r>
               <w:rPr>
                 <w:rFonts w:ascii="Calibri" w:eastAsia="Times New Roman" w:hAnsi="Calibri" w:cs="Calibri"/>
@@ -28857,6 +29605,7 @@
               </w:rPr>
               <w:t>Autumn</w:t>
             </w:r>
+            <w:proofErr w:type="spellEnd"/>
           </w:p>
         </w:tc>
         <w:tc>
@@ -28921,13 +29670,23 @@
                 <w:lang w:val="es-ES" w:eastAsia="es-ES"/>
               </w:rPr>
             </w:pPr>
+            <w:proofErr w:type="spellStart"/>
             <w:r>
               <w:rPr>
                 <w:rFonts w:ascii="Calibri" w:eastAsia="Times New Roman" w:hAnsi="Calibri" w:cs="Calibri"/>
                 <w:color w:val="000000"/>
                 <w:lang w:val="es-ES" w:eastAsia="es-ES"/>
               </w:rPr>
-              <w:t>Festuca rubra</w:t>
+              <w:t>Festuca</w:t>
+            </w:r>
+            <w:proofErr w:type="spellEnd"/>
+            <w:r>
+              <w:rPr>
+                <w:rFonts w:ascii="Calibri" w:eastAsia="Times New Roman" w:hAnsi="Calibri" w:cs="Calibri"/>
+                <w:color w:val="000000"/>
+                <w:lang w:val="es-ES" w:eastAsia="es-ES"/>
+              </w:rPr>
+              <w:t xml:space="preserve"> rubra</w:t>
             </w:r>
           </w:p>
         </w:tc>
@@ -28954,6 +29713,7 @@
                 <w:lang w:val="es-ES" w:eastAsia="es-ES"/>
               </w:rPr>
             </w:pPr>
+            <w:proofErr w:type="spellStart"/>
             <w:r>
               <w:rPr>
                 <w:rFonts w:ascii="Calibri" w:eastAsia="Times New Roman" w:hAnsi="Calibri" w:cs="Calibri"/>
@@ -28962,6 +29722,7 @@
               </w:rPr>
               <w:t>Poaceae</w:t>
             </w:r>
+            <w:proofErr w:type="spellEnd"/>
           </w:p>
         </w:tc>
         <w:tc>
@@ -29089,14 +29850,34 @@
                 <w:lang w:val="es-ES" w:eastAsia="es-ES"/>
               </w:rPr>
             </w:pPr>
+            <w:proofErr w:type="spellStart"/>
             <w:r>
               <w:rPr>
                 <w:rFonts w:ascii="Calibri" w:eastAsia="Times New Roman" w:hAnsi="Calibri" w:cs="Calibri"/>
                 <w:color w:val="000000"/>
                 <w:lang w:val="es-ES" w:eastAsia="es-ES"/>
               </w:rPr>
-              <w:t>Gentiana verna</w:t>
+              <w:t>Gentiana</w:t>
             </w:r>
+            <w:proofErr w:type="spellEnd"/>
+            <w:r>
+              <w:rPr>
+                <w:rFonts w:ascii="Calibri" w:eastAsia="Times New Roman" w:hAnsi="Calibri" w:cs="Calibri"/>
+                <w:color w:val="000000"/>
+                <w:lang w:val="es-ES" w:eastAsia="es-ES"/>
+              </w:rPr>
+              <w:t xml:space="preserve"> </w:t>
+            </w:r>
+            <w:proofErr w:type="spellStart"/>
+            <w:r>
+              <w:rPr>
+                <w:rFonts w:ascii="Calibri" w:eastAsia="Times New Roman" w:hAnsi="Calibri" w:cs="Calibri"/>
+                <w:color w:val="000000"/>
+                <w:lang w:val="es-ES" w:eastAsia="es-ES"/>
+              </w:rPr>
+              <w:t>verna</w:t>
+            </w:r>
+            <w:proofErr w:type="spellEnd"/>
           </w:p>
         </w:tc>
         <w:tc>
@@ -29122,6 +29903,7 @@
                 <w:lang w:val="es-ES" w:eastAsia="es-ES"/>
               </w:rPr>
             </w:pPr>
+            <w:proofErr w:type="spellStart"/>
             <w:r>
               <w:rPr>
                 <w:rFonts w:ascii="Calibri" w:eastAsia="Times New Roman" w:hAnsi="Calibri" w:cs="Calibri"/>
@@ -29130,6 +29912,7 @@
               </w:rPr>
               <w:t>Gentianaceae</w:t>
             </w:r>
+            <w:proofErr w:type="spellEnd"/>
           </w:p>
         </w:tc>
         <w:tc>
@@ -29260,14 +30043,34 @@
                 <w:lang w:val="es-ES" w:eastAsia="es-ES"/>
               </w:rPr>
             </w:pPr>
+            <w:proofErr w:type="spellStart"/>
             <w:r>
               <w:rPr>
                 <w:rFonts w:ascii="Calibri" w:eastAsia="Times New Roman" w:hAnsi="Calibri" w:cs="Calibri"/>
                 <w:color w:val="000000"/>
                 <w:lang w:val="es-ES" w:eastAsia="es-ES"/>
               </w:rPr>
-              <w:t>Gypsophila repens</w:t>
+              <w:t>Gypsophila</w:t>
             </w:r>
+            <w:proofErr w:type="spellEnd"/>
+            <w:r>
+              <w:rPr>
+                <w:rFonts w:ascii="Calibri" w:eastAsia="Times New Roman" w:hAnsi="Calibri" w:cs="Calibri"/>
+                <w:color w:val="000000"/>
+                <w:lang w:val="es-ES" w:eastAsia="es-ES"/>
+              </w:rPr>
+              <w:t xml:space="preserve"> </w:t>
+            </w:r>
+            <w:proofErr w:type="spellStart"/>
+            <w:r>
+              <w:rPr>
+                <w:rFonts w:ascii="Calibri" w:eastAsia="Times New Roman" w:hAnsi="Calibri" w:cs="Calibri"/>
+                <w:color w:val="000000"/>
+                <w:lang w:val="es-ES" w:eastAsia="es-ES"/>
+              </w:rPr>
+              <w:t>repens</w:t>
+            </w:r>
+            <w:proofErr w:type="spellEnd"/>
           </w:p>
         </w:tc>
         <w:tc>
@@ -29293,6 +30096,7 @@
                 <w:lang w:val="es-ES" w:eastAsia="es-ES"/>
               </w:rPr>
             </w:pPr>
+            <w:proofErr w:type="spellStart"/>
             <w:r>
               <w:rPr>
                 <w:rFonts w:ascii="Calibri" w:eastAsia="Times New Roman" w:hAnsi="Calibri" w:cs="Calibri"/>
@@ -29301,6 +30105,7 @@
               </w:rPr>
               <w:t>Caryophyllaceae</w:t>
             </w:r>
+            <w:proofErr w:type="spellEnd"/>
           </w:p>
         </w:tc>
         <w:tc>
@@ -29431,14 +30236,34 @@
                 <w:lang w:val="es-ES" w:eastAsia="es-ES"/>
               </w:rPr>
             </w:pPr>
+            <w:proofErr w:type="spellStart"/>
             <w:r>
               <w:rPr>
                 <w:rFonts w:ascii="Calibri" w:eastAsia="Times New Roman" w:hAnsi="Calibri" w:cs="Calibri"/>
                 <w:color w:val="000000"/>
                 <w:lang w:val="es-ES" w:eastAsia="es-ES"/>
               </w:rPr>
-              <w:t>Helianthemum canum</w:t>
+              <w:t>Helianthemum</w:t>
             </w:r>
+            <w:proofErr w:type="spellEnd"/>
+            <w:r>
+              <w:rPr>
+                <w:rFonts w:ascii="Calibri" w:eastAsia="Times New Roman" w:hAnsi="Calibri" w:cs="Calibri"/>
+                <w:color w:val="000000"/>
+                <w:lang w:val="es-ES" w:eastAsia="es-ES"/>
+              </w:rPr>
+              <w:t xml:space="preserve"> </w:t>
+            </w:r>
+            <w:proofErr w:type="spellStart"/>
+            <w:r>
+              <w:rPr>
+                <w:rFonts w:ascii="Calibri" w:eastAsia="Times New Roman" w:hAnsi="Calibri" w:cs="Calibri"/>
+                <w:color w:val="000000"/>
+                <w:lang w:val="es-ES" w:eastAsia="es-ES"/>
+              </w:rPr>
+              <w:t>canum</w:t>
+            </w:r>
+            <w:proofErr w:type="spellEnd"/>
           </w:p>
         </w:tc>
         <w:tc>
@@ -29464,6 +30289,7 @@
                 <w:lang w:val="es-ES" w:eastAsia="es-ES"/>
               </w:rPr>
             </w:pPr>
+            <w:proofErr w:type="spellStart"/>
             <w:r>
               <w:rPr>
                 <w:rFonts w:ascii="Calibri" w:eastAsia="Times New Roman" w:hAnsi="Calibri" w:cs="Calibri"/>
@@ -29472,6 +30298,7 @@
               </w:rPr>
               <w:t>Cistaceae</w:t>
             </w:r>
+            <w:proofErr w:type="spellEnd"/>
           </w:p>
         </w:tc>
         <w:tc>
@@ -29497,6 +30324,7 @@
                 <w:lang w:val="es-ES" w:eastAsia="es-ES"/>
               </w:rPr>
             </w:pPr>
+            <w:proofErr w:type="spellStart"/>
             <w:r>
               <w:rPr>
                 <w:rFonts w:ascii="Calibri" w:eastAsia="Times New Roman" w:hAnsi="Calibri" w:cs="Calibri"/>
@@ -29505,6 +30333,7 @@
               </w:rPr>
               <w:t>Autumn</w:t>
             </w:r>
+            <w:proofErr w:type="spellEnd"/>
           </w:p>
         </w:tc>
         <w:tc>
@@ -29530,6 +30359,7 @@
                 <w:lang w:val="es-ES" w:eastAsia="es-ES"/>
               </w:rPr>
             </w:pPr>
+            <w:proofErr w:type="spellStart"/>
             <w:r>
               <w:rPr>
                 <w:rFonts w:ascii="Calibri" w:eastAsia="Times New Roman" w:hAnsi="Calibri" w:cs="Calibri"/>
@@ -29538,6 +30368,7 @@
               </w:rPr>
               <w:t>Autumn</w:t>
             </w:r>
+            <w:proofErr w:type="spellEnd"/>
           </w:p>
         </w:tc>
         <w:tc>
@@ -29602,14 +30433,34 @@
                 <w:lang w:val="es-ES" w:eastAsia="es-ES"/>
               </w:rPr>
             </w:pPr>
+            <w:proofErr w:type="spellStart"/>
             <w:r>
               <w:rPr>
                 <w:rFonts w:ascii="Calibri" w:eastAsia="Times New Roman" w:hAnsi="Calibri" w:cs="Calibri"/>
                 <w:color w:val="000000"/>
                 <w:lang w:val="es-ES" w:eastAsia="es-ES"/>
               </w:rPr>
-              <w:t>Helianthemum urrielense</w:t>
+              <w:t>Helianthemum</w:t>
             </w:r>
+            <w:proofErr w:type="spellEnd"/>
+            <w:r>
+              <w:rPr>
+                <w:rFonts w:ascii="Calibri" w:eastAsia="Times New Roman" w:hAnsi="Calibri" w:cs="Calibri"/>
+                <w:color w:val="000000"/>
+                <w:lang w:val="es-ES" w:eastAsia="es-ES"/>
+              </w:rPr>
+              <w:t xml:space="preserve"> </w:t>
+            </w:r>
+            <w:proofErr w:type="spellStart"/>
+            <w:r>
+              <w:rPr>
+                <w:rFonts w:ascii="Calibri" w:eastAsia="Times New Roman" w:hAnsi="Calibri" w:cs="Calibri"/>
+                <w:color w:val="000000"/>
+                <w:lang w:val="es-ES" w:eastAsia="es-ES"/>
+              </w:rPr>
+              <w:t>urrielense</w:t>
+            </w:r>
+            <w:proofErr w:type="spellEnd"/>
           </w:p>
         </w:tc>
         <w:tc>
@@ -29635,6 +30486,7 @@
                 <w:lang w:val="es-ES" w:eastAsia="es-ES"/>
               </w:rPr>
             </w:pPr>
+            <w:proofErr w:type="spellStart"/>
             <w:r>
               <w:rPr>
                 <w:rFonts w:ascii="Calibri" w:eastAsia="Times New Roman" w:hAnsi="Calibri" w:cs="Calibri"/>
@@ -29643,6 +30495,7 @@
               </w:rPr>
               <w:t>Cistaceae</w:t>
             </w:r>
+            <w:proofErr w:type="spellEnd"/>
           </w:p>
         </w:tc>
         <w:tc>
@@ -29668,6 +30521,7 @@
                 <w:lang w:val="es-ES" w:eastAsia="es-ES"/>
               </w:rPr>
             </w:pPr>
+            <w:proofErr w:type="spellStart"/>
             <w:r>
               <w:rPr>
                 <w:rFonts w:ascii="Calibri" w:eastAsia="Times New Roman" w:hAnsi="Calibri" w:cs="Calibri"/>
@@ -29676,6 +30530,7 @@
               </w:rPr>
               <w:t>Autumn</w:t>
             </w:r>
+            <w:proofErr w:type="spellEnd"/>
           </w:p>
         </w:tc>
         <w:tc>
@@ -29701,6 +30556,7 @@
                 <w:lang w:val="es-ES" w:eastAsia="es-ES"/>
               </w:rPr>
             </w:pPr>
+            <w:proofErr w:type="spellStart"/>
             <w:r>
               <w:rPr>
                 <w:rFonts w:ascii="Calibri" w:eastAsia="Times New Roman" w:hAnsi="Calibri" w:cs="Calibri"/>
@@ -29709,6 +30565,7 @@
               </w:rPr>
               <w:t>Autumn</w:t>
             </w:r>
+            <w:proofErr w:type="spellEnd"/>
           </w:p>
         </w:tc>
         <w:tc>
@@ -29773,14 +30630,34 @@
                 <w:lang w:val="es-ES" w:eastAsia="es-ES"/>
               </w:rPr>
             </w:pPr>
+            <w:proofErr w:type="spellStart"/>
             <w:r>
               <w:rPr>
                 <w:rFonts w:ascii="Calibri" w:eastAsia="Times New Roman" w:hAnsi="Calibri" w:cs="Calibri"/>
                 <w:color w:val="000000"/>
                 <w:lang w:val="es-ES" w:eastAsia="es-ES"/>
               </w:rPr>
-              <w:t>Helictotrichon sedenense</w:t>
+              <w:t>Helictotrichon</w:t>
             </w:r>
+            <w:proofErr w:type="spellEnd"/>
+            <w:r>
+              <w:rPr>
+                <w:rFonts w:ascii="Calibri" w:eastAsia="Times New Roman" w:hAnsi="Calibri" w:cs="Calibri"/>
+                <w:color w:val="000000"/>
+                <w:lang w:val="es-ES" w:eastAsia="es-ES"/>
+              </w:rPr>
+              <w:t xml:space="preserve"> </w:t>
+            </w:r>
+            <w:proofErr w:type="spellStart"/>
+            <w:r>
+              <w:rPr>
+                <w:rFonts w:ascii="Calibri" w:eastAsia="Times New Roman" w:hAnsi="Calibri" w:cs="Calibri"/>
+                <w:color w:val="000000"/>
+                <w:lang w:val="es-ES" w:eastAsia="es-ES"/>
+              </w:rPr>
+              <w:t>sedenense</w:t>
+            </w:r>
+            <w:proofErr w:type="spellEnd"/>
           </w:p>
         </w:tc>
         <w:tc>
@@ -29806,6 +30683,7 @@
                 <w:lang w:val="es-ES" w:eastAsia="es-ES"/>
               </w:rPr>
             </w:pPr>
+            <w:proofErr w:type="spellStart"/>
             <w:r>
               <w:rPr>
                 <w:rFonts w:ascii="Calibri" w:eastAsia="Times New Roman" w:hAnsi="Calibri" w:cs="Calibri"/>
@@ -29814,6 +30692,7 @@
               </w:rPr>
               <w:t>Poaceae</w:t>
             </w:r>
+            <w:proofErr w:type="spellEnd"/>
           </w:p>
         </w:tc>
         <w:tc>
@@ -29944,13 +30823,23 @@
                 <w:lang w:val="es-ES" w:eastAsia="es-ES"/>
               </w:rPr>
             </w:pPr>
+            <w:proofErr w:type="spellStart"/>
             <w:r>
               <w:rPr>
                 <w:rFonts w:ascii="Calibri" w:eastAsia="Times New Roman" w:hAnsi="Calibri" w:cs="Calibri"/>
                 <w:color w:val="000000"/>
                 <w:lang w:val="es-ES" w:eastAsia="es-ES"/>
               </w:rPr>
-              <w:t>Iberis carnosa</w:t>
+              <w:t>Iberis</w:t>
+            </w:r>
+            <w:proofErr w:type="spellEnd"/>
+            <w:r>
+              <w:rPr>
+                <w:rFonts w:ascii="Calibri" w:eastAsia="Times New Roman" w:hAnsi="Calibri" w:cs="Calibri"/>
+                <w:color w:val="000000"/>
+                <w:lang w:val="es-ES" w:eastAsia="es-ES"/>
+              </w:rPr>
+              <w:t xml:space="preserve"> carnosa</w:t>
             </w:r>
           </w:p>
         </w:tc>
@@ -29977,6 +30866,7 @@
                 <w:lang w:val="es-ES" w:eastAsia="es-ES"/>
               </w:rPr>
             </w:pPr>
+            <w:proofErr w:type="spellStart"/>
             <w:r>
               <w:rPr>
                 <w:rFonts w:ascii="Calibri" w:eastAsia="Times New Roman" w:hAnsi="Calibri" w:cs="Calibri"/>
@@ -29985,6 +30875,7 @@
               </w:rPr>
               <w:t>Brassicaceae</w:t>
             </w:r>
+            <w:proofErr w:type="spellEnd"/>
           </w:p>
         </w:tc>
         <w:tc>
@@ -30010,6 +30901,7 @@
                 <w:lang w:val="es-ES" w:eastAsia="es-ES"/>
               </w:rPr>
             </w:pPr>
+            <w:proofErr w:type="spellStart"/>
             <w:r>
               <w:rPr>
                 <w:rFonts w:ascii="Calibri" w:eastAsia="Times New Roman" w:hAnsi="Calibri" w:cs="Calibri"/>
@@ -30018,6 +30910,7 @@
               </w:rPr>
               <w:t>Autumn</w:t>
             </w:r>
+            <w:proofErr w:type="spellEnd"/>
           </w:p>
         </w:tc>
         <w:tc>
@@ -30115,14 +31008,34 @@
                 <w:lang w:val="es-ES" w:eastAsia="es-ES"/>
               </w:rPr>
             </w:pPr>
+            <w:proofErr w:type="spellStart"/>
             <w:r>
               <w:rPr>
                 <w:rFonts w:ascii="Calibri" w:eastAsia="Times New Roman" w:hAnsi="Calibri" w:cs="Calibri"/>
                 <w:color w:val="000000"/>
                 <w:lang w:val="es-ES" w:eastAsia="es-ES"/>
               </w:rPr>
-              <w:t>Jasione cavanillesii</w:t>
+              <w:t>Jasione</w:t>
             </w:r>
+            <w:proofErr w:type="spellEnd"/>
+            <w:r>
+              <w:rPr>
+                <w:rFonts w:ascii="Calibri" w:eastAsia="Times New Roman" w:hAnsi="Calibri" w:cs="Calibri"/>
+                <w:color w:val="000000"/>
+                <w:lang w:val="es-ES" w:eastAsia="es-ES"/>
+              </w:rPr>
+              <w:t xml:space="preserve"> </w:t>
+            </w:r>
+            <w:proofErr w:type="spellStart"/>
+            <w:r>
+              <w:rPr>
+                <w:rFonts w:ascii="Calibri" w:eastAsia="Times New Roman" w:hAnsi="Calibri" w:cs="Calibri"/>
+                <w:color w:val="000000"/>
+                <w:lang w:val="es-ES" w:eastAsia="es-ES"/>
+              </w:rPr>
+              <w:t>cavanillesii</w:t>
+            </w:r>
+            <w:proofErr w:type="spellEnd"/>
           </w:p>
         </w:tc>
         <w:tc>
@@ -30148,6 +31061,7 @@
                 <w:lang w:val="es-ES" w:eastAsia="es-ES"/>
               </w:rPr>
             </w:pPr>
+            <w:proofErr w:type="spellStart"/>
             <w:r>
               <w:rPr>
                 <w:rFonts w:ascii="Calibri" w:eastAsia="Times New Roman" w:hAnsi="Calibri" w:cs="Calibri"/>
@@ -30156,6 +31070,7 @@
               </w:rPr>
               <w:t>Campanulaceae</w:t>
             </w:r>
+            <w:proofErr w:type="spellEnd"/>
           </w:p>
         </w:tc>
         <w:tc>
@@ -30286,14 +31201,34 @@
                 <w:lang w:val="es-ES" w:eastAsia="es-ES"/>
               </w:rPr>
             </w:pPr>
+            <w:proofErr w:type="spellStart"/>
             <w:r>
               <w:rPr>
                 <w:rFonts w:ascii="Calibri" w:eastAsia="Times New Roman" w:hAnsi="Calibri" w:cs="Calibri"/>
                 <w:color w:val="000000"/>
                 <w:lang w:val="es-ES" w:eastAsia="es-ES"/>
               </w:rPr>
-              <w:t>Jurinea humilis</w:t>
+              <w:t>Jurinea</w:t>
             </w:r>
+            <w:proofErr w:type="spellEnd"/>
+            <w:r>
+              <w:rPr>
+                <w:rFonts w:ascii="Calibri" w:eastAsia="Times New Roman" w:hAnsi="Calibri" w:cs="Calibri"/>
+                <w:color w:val="000000"/>
+                <w:lang w:val="es-ES" w:eastAsia="es-ES"/>
+              </w:rPr>
+              <w:t xml:space="preserve"> </w:t>
+            </w:r>
+            <w:proofErr w:type="spellStart"/>
+            <w:r>
+              <w:rPr>
+                <w:rFonts w:ascii="Calibri" w:eastAsia="Times New Roman" w:hAnsi="Calibri" w:cs="Calibri"/>
+                <w:color w:val="000000"/>
+                <w:lang w:val="es-ES" w:eastAsia="es-ES"/>
+              </w:rPr>
+              <w:t>humilis</w:t>
+            </w:r>
+            <w:proofErr w:type="spellEnd"/>
           </w:p>
         </w:tc>
         <w:tc>
@@ -30319,6 +31254,7 @@
                 <w:lang w:val="es-ES" w:eastAsia="es-ES"/>
               </w:rPr>
             </w:pPr>
+            <w:proofErr w:type="spellStart"/>
             <w:r>
               <w:rPr>
                 <w:rFonts w:ascii="Calibri" w:eastAsia="Times New Roman" w:hAnsi="Calibri" w:cs="Calibri"/>
@@ -30327,6 +31263,7 @@
               </w:rPr>
               <w:t>Asteraceae</w:t>
             </w:r>
+            <w:proofErr w:type="spellEnd"/>
           </w:p>
         </w:tc>
         <w:tc>
@@ -30457,14 +31394,34 @@
                 <w:lang w:val="es-ES" w:eastAsia="es-ES"/>
               </w:rPr>
             </w:pPr>
+            <w:proofErr w:type="spellStart"/>
             <w:r>
               <w:rPr>
                 <w:rFonts w:ascii="Calibri" w:eastAsia="Times New Roman" w:hAnsi="Calibri" w:cs="Calibri"/>
                 <w:color w:val="000000"/>
                 <w:lang w:val="es-ES" w:eastAsia="es-ES"/>
               </w:rPr>
-              <w:t>Koeleria vallesiana</w:t>
+              <w:t>Koeleria</w:t>
             </w:r>
+            <w:proofErr w:type="spellEnd"/>
+            <w:r>
+              <w:rPr>
+                <w:rFonts w:ascii="Calibri" w:eastAsia="Times New Roman" w:hAnsi="Calibri" w:cs="Calibri"/>
+                <w:color w:val="000000"/>
+                <w:lang w:val="es-ES" w:eastAsia="es-ES"/>
+              </w:rPr>
+              <w:t xml:space="preserve"> </w:t>
+            </w:r>
+            <w:proofErr w:type="spellStart"/>
+            <w:r>
+              <w:rPr>
+                <w:rFonts w:ascii="Calibri" w:eastAsia="Times New Roman" w:hAnsi="Calibri" w:cs="Calibri"/>
+                <w:color w:val="000000"/>
+                <w:lang w:val="es-ES" w:eastAsia="es-ES"/>
+              </w:rPr>
+              <w:t>vallesiana</w:t>
+            </w:r>
+            <w:proofErr w:type="spellEnd"/>
           </w:p>
         </w:tc>
         <w:tc>
@@ -30490,6 +31447,7 @@
                 <w:lang w:val="es-ES" w:eastAsia="es-ES"/>
               </w:rPr>
             </w:pPr>
+            <w:proofErr w:type="spellStart"/>
             <w:r>
               <w:rPr>
                 <w:rFonts w:ascii="Calibri" w:eastAsia="Times New Roman" w:hAnsi="Calibri" w:cs="Calibri"/>
@@ -30498,6 +31456,7 @@
               </w:rPr>
               <w:t>Poaceae</w:t>
             </w:r>
+            <w:proofErr w:type="spellEnd"/>
           </w:p>
         </w:tc>
         <w:tc>
@@ -30523,6 +31482,7 @@
                 <w:lang w:val="es-ES" w:eastAsia="es-ES"/>
               </w:rPr>
             </w:pPr>
+            <w:proofErr w:type="spellStart"/>
             <w:r>
               <w:rPr>
                 <w:rFonts w:ascii="Calibri" w:eastAsia="Times New Roman" w:hAnsi="Calibri" w:cs="Calibri"/>
@@ -30531,6 +31491,7 @@
               </w:rPr>
               <w:t>Autumn</w:t>
             </w:r>
+            <w:proofErr w:type="spellEnd"/>
           </w:p>
         </w:tc>
         <w:tc>
@@ -30556,6 +31517,7 @@
                 <w:lang w:val="es-ES" w:eastAsia="es-ES"/>
               </w:rPr>
             </w:pPr>
+            <w:proofErr w:type="spellStart"/>
             <w:r>
               <w:rPr>
                 <w:rFonts w:ascii="Calibri" w:eastAsia="Times New Roman" w:hAnsi="Calibri" w:cs="Calibri"/>
@@ -30564,6 +31526,7 @@
               </w:rPr>
               <w:t>Autumn</w:t>
             </w:r>
+            <w:proofErr w:type="spellEnd"/>
           </w:p>
         </w:tc>
         <w:tc>
@@ -30628,13 +31591,23 @@
                 <w:lang w:val="es-ES" w:eastAsia="es-ES"/>
               </w:rPr>
             </w:pPr>
+            <w:proofErr w:type="spellStart"/>
             <w:r>
               <w:rPr>
                 <w:rFonts w:ascii="Calibri" w:eastAsia="Times New Roman" w:hAnsi="Calibri" w:cs="Calibri"/>
                 <w:color w:val="000000"/>
                 <w:lang w:val="es-ES" w:eastAsia="es-ES"/>
               </w:rPr>
-              <w:t>Minuartia CF</w:t>
+              <w:t>Minuartia</w:t>
+            </w:r>
+            <w:proofErr w:type="spellEnd"/>
+            <w:r>
+              <w:rPr>
+                <w:rFonts w:ascii="Calibri" w:eastAsia="Times New Roman" w:hAnsi="Calibri" w:cs="Calibri"/>
+                <w:color w:val="000000"/>
+                <w:lang w:val="es-ES" w:eastAsia="es-ES"/>
+              </w:rPr>
+              <w:t xml:space="preserve"> CF</w:t>
             </w:r>
           </w:p>
         </w:tc>
@@ -30661,6 +31634,7 @@
                 <w:lang w:val="es-ES" w:eastAsia="es-ES"/>
               </w:rPr>
             </w:pPr>
+            <w:proofErr w:type="spellStart"/>
             <w:r>
               <w:rPr>
                 <w:rFonts w:ascii="Calibri" w:eastAsia="Times New Roman" w:hAnsi="Calibri" w:cs="Calibri"/>
@@ -30669,6 +31643,7 @@
               </w:rPr>
               <w:t>Caryophyllaceae</w:t>
             </w:r>
+            <w:proofErr w:type="spellEnd"/>
           </w:p>
         </w:tc>
         <w:tc>
@@ -30694,6 +31669,7 @@
                 <w:lang w:val="es-ES" w:eastAsia="es-ES"/>
               </w:rPr>
             </w:pPr>
+            <w:proofErr w:type="spellStart"/>
             <w:r>
               <w:rPr>
                 <w:rFonts w:ascii="Calibri" w:eastAsia="Times New Roman" w:hAnsi="Calibri" w:cs="Calibri"/>
@@ -30702,6 +31678,7 @@
               </w:rPr>
               <w:t>Autumn</w:t>
             </w:r>
+            <w:proofErr w:type="spellEnd"/>
           </w:p>
         </w:tc>
         <w:tc>
@@ -30799,14 +31776,34 @@
                 <w:lang w:val="es-ES" w:eastAsia="es-ES"/>
               </w:rPr>
             </w:pPr>
+            <w:proofErr w:type="spellStart"/>
             <w:r>
               <w:rPr>
                 <w:rFonts w:ascii="Calibri" w:eastAsia="Times New Roman" w:hAnsi="Calibri" w:cs="Calibri"/>
                 <w:color w:val="000000"/>
                 <w:lang w:val="es-ES" w:eastAsia="es-ES"/>
               </w:rPr>
-              <w:t>Minuartia verna</w:t>
+              <w:t>Minuartia</w:t>
             </w:r>
+            <w:proofErr w:type="spellEnd"/>
+            <w:r>
+              <w:rPr>
+                <w:rFonts w:ascii="Calibri" w:eastAsia="Times New Roman" w:hAnsi="Calibri" w:cs="Calibri"/>
+                <w:color w:val="000000"/>
+                <w:lang w:val="es-ES" w:eastAsia="es-ES"/>
+              </w:rPr>
+              <w:t xml:space="preserve"> </w:t>
+            </w:r>
+            <w:proofErr w:type="spellStart"/>
+            <w:r>
+              <w:rPr>
+                <w:rFonts w:ascii="Calibri" w:eastAsia="Times New Roman" w:hAnsi="Calibri" w:cs="Calibri"/>
+                <w:color w:val="000000"/>
+                <w:lang w:val="es-ES" w:eastAsia="es-ES"/>
+              </w:rPr>
+              <w:t>verna</w:t>
+            </w:r>
+            <w:proofErr w:type="spellEnd"/>
           </w:p>
         </w:tc>
         <w:tc>
@@ -30832,6 +31829,7 @@
                 <w:lang w:val="es-ES" w:eastAsia="es-ES"/>
               </w:rPr>
             </w:pPr>
+            <w:proofErr w:type="spellStart"/>
             <w:r>
               <w:rPr>
                 <w:rFonts w:ascii="Calibri" w:eastAsia="Times New Roman" w:hAnsi="Calibri" w:cs="Calibri"/>
@@ -30840,6 +31838,7 @@
               </w:rPr>
               <w:t>Caryophyllaceae</w:t>
             </w:r>
+            <w:proofErr w:type="spellEnd"/>
           </w:p>
         </w:tc>
         <w:tc>
@@ -30865,6 +31864,7 @@
                 <w:lang w:val="es-ES" w:eastAsia="es-ES"/>
               </w:rPr>
             </w:pPr>
+            <w:proofErr w:type="spellStart"/>
             <w:r>
               <w:rPr>
                 <w:rFonts w:ascii="Calibri" w:eastAsia="Times New Roman" w:hAnsi="Calibri" w:cs="Calibri"/>
@@ -30873,6 +31873,7 @@
               </w:rPr>
               <w:t>Autumn</w:t>
             </w:r>
+            <w:proofErr w:type="spellEnd"/>
           </w:p>
         </w:tc>
         <w:tc>
@@ -30898,6 +31899,7 @@
                 <w:lang w:val="es-ES" w:eastAsia="es-ES"/>
               </w:rPr>
             </w:pPr>
+            <w:proofErr w:type="spellStart"/>
             <w:r>
               <w:rPr>
                 <w:rFonts w:ascii="Calibri" w:eastAsia="Times New Roman" w:hAnsi="Calibri" w:cs="Calibri"/>
@@ -30906,6 +31908,7 @@
               </w:rPr>
               <w:t>Autumn</w:t>
             </w:r>
+            <w:proofErr w:type="spellEnd"/>
           </w:p>
         </w:tc>
         <w:tc>
@@ -30970,14 +31973,34 @@
                 <w:lang w:val="es-ES" w:eastAsia="es-ES"/>
               </w:rPr>
             </w:pPr>
+            <w:proofErr w:type="spellStart"/>
             <w:r>
               <w:rPr>
                 <w:rFonts w:ascii="Calibri" w:eastAsia="Times New Roman" w:hAnsi="Calibri" w:cs="Calibri"/>
                 <w:color w:val="000000"/>
                 <w:lang w:val="es-ES" w:eastAsia="es-ES"/>
               </w:rPr>
-              <w:t>Pedicularis pyrenaica</w:t>
+              <w:t>Pedicularis</w:t>
             </w:r>
+            <w:proofErr w:type="spellEnd"/>
+            <w:r>
+              <w:rPr>
+                <w:rFonts w:ascii="Calibri" w:eastAsia="Times New Roman" w:hAnsi="Calibri" w:cs="Calibri"/>
+                <w:color w:val="000000"/>
+                <w:lang w:val="es-ES" w:eastAsia="es-ES"/>
+              </w:rPr>
+              <w:t xml:space="preserve"> </w:t>
+            </w:r>
+            <w:proofErr w:type="spellStart"/>
+            <w:r>
+              <w:rPr>
+                <w:rFonts w:ascii="Calibri" w:eastAsia="Times New Roman" w:hAnsi="Calibri" w:cs="Calibri"/>
+                <w:color w:val="000000"/>
+                <w:lang w:val="es-ES" w:eastAsia="es-ES"/>
+              </w:rPr>
+              <w:t>pyrenaica</w:t>
+            </w:r>
+            <w:proofErr w:type="spellEnd"/>
           </w:p>
         </w:tc>
         <w:tc>
@@ -31003,6 +32026,7 @@
                 <w:lang w:val="es-ES" w:eastAsia="es-ES"/>
               </w:rPr>
             </w:pPr>
+            <w:proofErr w:type="spellStart"/>
             <w:r>
               <w:rPr>
                 <w:rFonts w:ascii="Calibri" w:eastAsia="Times New Roman" w:hAnsi="Calibri" w:cs="Calibri"/>
@@ -31011,6 +32035,7 @@
               </w:rPr>
               <w:t>Orobanchaceae</w:t>
             </w:r>
+            <w:proofErr w:type="spellEnd"/>
           </w:p>
         </w:tc>
         <w:tc>
@@ -31141,14 +32166,34 @@
                 <w:lang w:val="es-ES" w:eastAsia="es-ES"/>
               </w:rPr>
             </w:pPr>
+            <w:proofErr w:type="spellStart"/>
             <w:r>
               <w:rPr>
                 <w:rFonts w:ascii="Calibri" w:eastAsia="Times New Roman" w:hAnsi="Calibri" w:cs="Calibri"/>
                 <w:color w:val="000000"/>
                 <w:lang w:val="es-ES" w:eastAsia="es-ES"/>
               </w:rPr>
-              <w:t>Phyteuma orbiculare</w:t>
+              <w:t>Phyteuma</w:t>
             </w:r>
+            <w:proofErr w:type="spellEnd"/>
+            <w:r>
+              <w:rPr>
+                <w:rFonts w:ascii="Calibri" w:eastAsia="Times New Roman" w:hAnsi="Calibri" w:cs="Calibri"/>
+                <w:color w:val="000000"/>
+                <w:lang w:val="es-ES" w:eastAsia="es-ES"/>
+              </w:rPr>
+              <w:t xml:space="preserve"> </w:t>
+            </w:r>
+            <w:proofErr w:type="spellStart"/>
+            <w:r>
+              <w:rPr>
+                <w:rFonts w:ascii="Calibri" w:eastAsia="Times New Roman" w:hAnsi="Calibri" w:cs="Calibri"/>
+                <w:color w:val="000000"/>
+                <w:lang w:val="es-ES" w:eastAsia="es-ES"/>
+              </w:rPr>
+              <w:t>orbiculare</w:t>
+            </w:r>
+            <w:proofErr w:type="spellEnd"/>
           </w:p>
         </w:tc>
         <w:tc>
@@ -31174,6 +32219,7 @@
                 <w:lang w:val="es-ES" w:eastAsia="es-ES"/>
               </w:rPr>
             </w:pPr>
+            <w:proofErr w:type="spellStart"/>
             <w:r>
               <w:rPr>
                 <w:rFonts w:ascii="Calibri" w:eastAsia="Times New Roman" w:hAnsi="Calibri" w:cs="Calibri"/>
@@ -31182,6 +32228,7 @@
               </w:rPr>
               <w:t>Campanulaceae</w:t>
             </w:r>
+            <w:proofErr w:type="spellEnd"/>
           </w:p>
         </w:tc>
         <w:tc>
@@ -31312,13 +32359,23 @@
                 <w:lang w:val="es-ES" w:eastAsia="es-ES"/>
               </w:rPr>
             </w:pPr>
+            <w:proofErr w:type="spellStart"/>
             <w:r>
               <w:rPr>
                 <w:rFonts w:ascii="Calibri" w:eastAsia="Times New Roman" w:hAnsi="Calibri" w:cs="Calibri"/>
                 <w:color w:val="000000"/>
                 <w:lang w:val="es-ES" w:eastAsia="es-ES"/>
               </w:rPr>
-              <w:t>Plantago alpina</w:t>
+              <w:t>Plantago</w:t>
+            </w:r>
+            <w:proofErr w:type="spellEnd"/>
+            <w:r>
+              <w:rPr>
+                <w:rFonts w:ascii="Calibri" w:eastAsia="Times New Roman" w:hAnsi="Calibri" w:cs="Calibri"/>
+                <w:color w:val="000000"/>
+                <w:lang w:val="es-ES" w:eastAsia="es-ES"/>
+              </w:rPr>
+              <w:t xml:space="preserve"> alpina</w:t>
             </w:r>
           </w:p>
         </w:tc>
@@ -31345,6 +32402,7 @@
                 <w:lang w:val="es-ES" w:eastAsia="es-ES"/>
               </w:rPr>
             </w:pPr>
+            <w:proofErr w:type="spellStart"/>
             <w:r>
               <w:rPr>
                 <w:rFonts w:ascii="Calibri" w:eastAsia="Times New Roman" w:hAnsi="Calibri" w:cs="Calibri"/>
@@ -31353,6 +32411,7 @@
               </w:rPr>
               <w:t>Plantaginaceae</w:t>
             </w:r>
+            <w:proofErr w:type="spellEnd"/>
           </w:p>
         </w:tc>
         <w:tc>
@@ -31483,14 +32542,34 @@
                 <w:lang w:val="es-ES" w:eastAsia="es-ES"/>
               </w:rPr>
             </w:pPr>
+            <w:proofErr w:type="spellStart"/>
             <w:r>
               <w:rPr>
                 <w:rFonts w:ascii="Calibri" w:eastAsia="Times New Roman" w:hAnsi="Calibri" w:cs="Calibri"/>
                 <w:color w:val="000000"/>
                 <w:lang w:val="es-ES" w:eastAsia="es-ES"/>
               </w:rPr>
-              <w:t>Ranunculus carinthiacus</w:t>
+              <w:t>Ranunculus</w:t>
             </w:r>
+            <w:proofErr w:type="spellEnd"/>
+            <w:r>
+              <w:rPr>
+                <w:rFonts w:ascii="Calibri" w:eastAsia="Times New Roman" w:hAnsi="Calibri" w:cs="Calibri"/>
+                <w:color w:val="000000"/>
+                <w:lang w:val="es-ES" w:eastAsia="es-ES"/>
+              </w:rPr>
+              <w:t xml:space="preserve"> </w:t>
+            </w:r>
+            <w:proofErr w:type="spellStart"/>
+            <w:r>
+              <w:rPr>
+                <w:rFonts w:ascii="Calibri" w:eastAsia="Times New Roman" w:hAnsi="Calibri" w:cs="Calibri"/>
+                <w:color w:val="000000"/>
+                <w:lang w:val="es-ES" w:eastAsia="es-ES"/>
+              </w:rPr>
+              <w:t>carinthiacus</w:t>
+            </w:r>
+            <w:proofErr w:type="spellEnd"/>
           </w:p>
         </w:tc>
         <w:tc>
@@ -31516,6 +32595,7 @@
                 <w:lang w:val="es-ES" w:eastAsia="es-ES"/>
               </w:rPr>
             </w:pPr>
+            <w:proofErr w:type="spellStart"/>
             <w:r>
               <w:rPr>
                 <w:rFonts w:ascii="Calibri" w:eastAsia="Times New Roman" w:hAnsi="Calibri" w:cs="Calibri"/>
@@ -31524,6 +32604,7 @@
               </w:rPr>
               <w:t>Ranunculaceae</w:t>
             </w:r>
+            <w:proofErr w:type="spellEnd"/>
           </w:p>
         </w:tc>
         <w:tc>
@@ -31655,14 +32736,34 @@
                 <w:lang w:val="es-ES" w:eastAsia="es-ES"/>
               </w:rPr>
             </w:pPr>
+            <w:proofErr w:type="spellStart"/>
             <w:r>
               <w:rPr>
                 <w:rFonts w:ascii="Calibri" w:eastAsia="Times New Roman" w:hAnsi="Calibri" w:cs="Calibri"/>
                 <w:color w:val="000000"/>
                 <w:lang w:val="es-ES" w:eastAsia="es-ES"/>
               </w:rPr>
-              <w:t>Saxifraga conifera</w:t>
+              <w:t>Saxifraga</w:t>
             </w:r>
+            <w:proofErr w:type="spellEnd"/>
+            <w:r>
+              <w:rPr>
+                <w:rFonts w:ascii="Calibri" w:eastAsia="Times New Roman" w:hAnsi="Calibri" w:cs="Calibri"/>
+                <w:color w:val="000000"/>
+                <w:lang w:val="es-ES" w:eastAsia="es-ES"/>
+              </w:rPr>
+              <w:t xml:space="preserve"> </w:t>
+            </w:r>
+            <w:proofErr w:type="spellStart"/>
+            <w:r>
+              <w:rPr>
+                <w:rFonts w:ascii="Calibri" w:eastAsia="Times New Roman" w:hAnsi="Calibri" w:cs="Calibri"/>
+                <w:color w:val="000000"/>
+                <w:lang w:val="es-ES" w:eastAsia="es-ES"/>
+              </w:rPr>
+              <w:t>conifera</w:t>
+            </w:r>
+            <w:proofErr w:type="spellEnd"/>
           </w:p>
         </w:tc>
         <w:tc>
@@ -31688,6 +32789,7 @@
                 <w:lang w:val="es-ES" w:eastAsia="es-ES"/>
               </w:rPr>
             </w:pPr>
+            <w:proofErr w:type="spellStart"/>
             <w:r>
               <w:rPr>
                 <w:rFonts w:ascii="Calibri" w:eastAsia="Times New Roman" w:hAnsi="Calibri" w:cs="Calibri"/>
@@ -31696,6 +32798,7 @@
               </w:rPr>
               <w:t>Saxifragaceae</w:t>
             </w:r>
+            <w:proofErr w:type="spellEnd"/>
           </w:p>
         </w:tc>
         <w:tc>
@@ -31721,6 +32824,7 @@
                 <w:lang w:val="es-ES" w:eastAsia="es-ES"/>
               </w:rPr>
             </w:pPr>
+            <w:proofErr w:type="spellStart"/>
             <w:r>
               <w:rPr>
                 <w:rFonts w:ascii="Calibri" w:eastAsia="Times New Roman" w:hAnsi="Calibri" w:cs="Calibri"/>
@@ -31729,6 +32833,7 @@
               </w:rPr>
               <w:t>Autumn</w:t>
             </w:r>
+            <w:proofErr w:type="spellEnd"/>
           </w:p>
         </w:tc>
         <w:tc>
@@ -31826,14 +32931,34 @@
                 <w:lang w:val="es-ES" w:eastAsia="es-ES"/>
               </w:rPr>
             </w:pPr>
+            <w:proofErr w:type="spellStart"/>
             <w:r>
               <w:rPr>
                 <w:rFonts w:ascii="Calibri" w:eastAsia="Times New Roman" w:hAnsi="Calibri" w:cs="Calibri"/>
                 <w:color w:val="000000"/>
                 <w:lang w:val="es-ES" w:eastAsia="es-ES"/>
               </w:rPr>
-              <w:t>Saxifraga paniculata</w:t>
+              <w:t>Saxifraga</w:t>
             </w:r>
+            <w:proofErr w:type="spellEnd"/>
+            <w:r>
+              <w:rPr>
+                <w:rFonts w:ascii="Calibri" w:eastAsia="Times New Roman" w:hAnsi="Calibri" w:cs="Calibri"/>
+                <w:color w:val="000000"/>
+                <w:lang w:val="es-ES" w:eastAsia="es-ES"/>
+              </w:rPr>
+              <w:t xml:space="preserve"> </w:t>
+            </w:r>
+            <w:proofErr w:type="spellStart"/>
+            <w:r>
+              <w:rPr>
+                <w:rFonts w:ascii="Calibri" w:eastAsia="Times New Roman" w:hAnsi="Calibri" w:cs="Calibri"/>
+                <w:color w:val="000000"/>
+                <w:lang w:val="es-ES" w:eastAsia="es-ES"/>
+              </w:rPr>
+              <w:t>paniculata</w:t>
+            </w:r>
+            <w:proofErr w:type="spellEnd"/>
           </w:p>
         </w:tc>
         <w:tc>
@@ -31859,6 +32984,7 @@
                 <w:lang w:val="es-ES" w:eastAsia="es-ES"/>
               </w:rPr>
             </w:pPr>
+            <w:proofErr w:type="spellStart"/>
             <w:r>
               <w:rPr>
                 <w:rFonts w:ascii="Calibri" w:eastAsia="Times New Roman" w:hAnsi="Calibri" w:cs="Calibri"/>
@@ -31867,6 +32993,7 @@
               </w:rPr>
               <w:t>Saxifragaceae</w:t>
             </w:r>
+            <w:proofErr w:type="spellEnd"/>
           </w:p>
         </w:tc>
         <w:tc>
@@ -31997,14 +33124,34 @@
                 <w:lang w:val="es-ES" w:eastAsia="es-ES"/>
               </w:rPr>
             </w:pPr>
+            <w:proofErr w:type="spellStart"/>
             <w:r>
               <w:rPr>
                 <w:rFonts w:ascii="Calibri" w:eastAsia="Times New Roman" w:hAnsi="Calibri" w:cs="Calibri"/>
                 <w:color w:val="000000"/>
                 <w:lang w:val="es-ES" w:eastAsia="es-ES"/>
               </w:rPr>
-              <w:t>Scilla verna</w:t>
+              <w:t>Scilla</w:t>
             </w:r>
+            <w:proofErr w:type="spellEnd"/>
+            <w:r>
+              <w:rPr>
+                <w:rFonts w:ascii="Calibri" w:eastAsia="Times New Roman" w:hAnsi="Calibri" w:cs="Calibri"/>
+                <w:color w:val="000000"/>
+                <w:lang w:val="es-ES" w:eastAsia="es-ES"/>
+              </w:rPr>
+              <w:t xml:space="preserve"> </w:t>
+            </w:r>
+            <w:proofErr w:type="spellStart"/>
+            <w:r>
+              <w:rPr>
+                <w:rFonts w:ascii="Calibri" w:eastAsia="Times New Roman" w:hAnsi="Calibri" w:cs="Calibri"/>
+                <w:color w:val="000000"/>
+                <w:lang w:val="es-ES" w:eastAsia="es-ES"/>
+              </w:rPr>
+              <w:t>verna</w:t>
+            </w:r>
+            <w:proofErr w:type="spellEnd"/>
           </w:p>
         </w:tc>
         <w:tc>
@@ -32030,6 +33177,7 @@
                 <w:lang w:val="es-ES" w:eastAsia="es-ES"/>
               </w:rPr>
             </w:pPr>
+            <w:proofErr w:type="spellStart"/>
             <w:r>
               <w:rPr>
                 <w:rFonts w:ascii="Calibri" w:eastAsia="Times New Roman" w:hAnsi="Calibri" w:cs="Calibri"/>
@@ -32038,6 +33186,7 @@
               </w:rPr>
               <w:t>Asparagaceae</w:t>
             </w:r>
+            <w:proofErr w:type="spellEnd"/>
           </w:p>
         </w:tc>
         <w:tc>
@@ -32168,14 +33317,34 @@
                 <w:lang w:val="es-ES" w:eastAsia="es-ES"/>
               </w:rPr>
             </w:pPr>
+            <w:proofErr w:type="spellStart"/>
             <w:r>
               <w:rPr>
                 <w:rFonts w:ascii="Calibri" w:eastAsia="Times New Roman" w:hAnsi="Calibri" w:cs="Calibri"/>
                 <w:color w:val="000000"/>
                 <w:lang w:val="es-ES" w:eastAsia="es-ES"/>
               </w:rPr>
-              <w:t>Sesleria caerula</w:t>
+              <w:t>Sesleria</w:t>
             </w:r>
+            <w:proofErr w:type="spellEnd"/>
+            <w:r>
+              <w:rPr>
+                <w:rFonts w:ascii="Calibri" w:eastAsia="Times New Roman" w:hAnsi="Calibri" w:cs="Calibri"/>
+                <w:color w:val="000000"/>
+                <w:lang w:val="es-ES" w:eastAsia="es-ES"/>
+              </w:rPr>
+              <w:t xml:space="preserve"> </w:t>
+            </w:r>
+            <w:proofErr w:type="spellStart"/>
+            <w:r>
+              <w:rPr>
+                <w:rFonts w:ascii="Calibri" w:eastAsia="Times New Roman" w:hAnsi="Calibri" w:cs="Calibri"/>
+                <w:color w:val="000000"/>
+                <w:lang w:val="es-ES" w:eastAsia="es-ES"/>
+              </w:rPr>
+              <w:t>caerula</w:t>
+            </w:r>
+            <w:proofErr w:type="spellEnd"/>
           </w:p>
         </w:tc>
         <w:tc>
@@ -32201,6 +33370,7 @@
                 <w:lang w:val="es-ES" w:eastAsia="es-ES"/>
               </w:rPr>
             </w:pPr>
+            <w:proofErr w:type="spellStart"/>
             <w:r>
               <w:rPr>
                 <w:rFonts w:ascii="Calibri" w:eastAsia="Times New Roman" w:hAnsi="Calibri" w:cs="Calibri"/>
@@ -32209,6 +33379,7 @@
               </w:rPr>
               <w:t>Poaceae</w:t>
             </w:r>
+            <w:proofErr w:type="spellEnd"/>
           </w:p>
         </w:tc>
         <w:tc>
@@ -32234,6 +33405,7 @@
                 <w:lang w:val="es-ES" w:eastAsia="es-ES"/>
               </w:rPr>
             </w:pPr>
+            <w:proofErr w:type="spellStart"/>
             <w:r>
               <w:rPr>
                 <w:rFonts w:ascii="Calibri" w:eastAsia="Times New Roman" w:hAnsi="Calibri" w:cs="Calibri"/>
@@ -32242,6 +33414,7 @@
               </w:rPr>
               <w:t>Autumn</w:t>
             </w:r>
+            <w:proofErr w:type="spellEnd"/>
           </w:p>
         </w:tc>
         <w:tc>
@@ -32345,8 +33518,18 @@
                 <w:color w:val="000000"/>
                 <w:lang w:val="es-ES" w:eastAsia="es-ES"/>
               </w:rPr>
-              <w:t>Silene acaulis</w:t>
+              <w:t xml:space="preserve">Silene </w:t>
             </w:r>
+            <w:proofErr w:type="spellStart"/>
+            <w:r>
+              <w:rPr>
+                <w:rFonts w:ascii="Calibri" w:eastAsia="Times New Roman" w:hAnsi="Calibri" w:cs="Calibri"/>
+                <w:color w:val="000000"/>
+                <w:lang w:val="es-ES" w:eastAsia="es-ES"/>
+              </w:rPr>
+              <w:t>acaulis</w:t>
+            </w:r>
+            <w:proofErr w:type="spellEnd"/>
           </w:p>
         </w:tc>
         <w:tc>
@@ -32372,6 +33555,7 @@
                 <w:lang w:val="es-ES" w:eastAsia="es-ES"/>
               </w:rPr>
             </w:pPr>
+            <w:proofErr w:type="spellStart"/>
             <w:r>
               <w:rPr>
                 <w:rFonts w:ascii="Calibri" w:eastAsia="Times New Roman" w:hAnsi="Calibri" w:cs="Calibri"/>
@@ -32380,6 +33564,7 @@
               </w:rPr>
               <w:t>Caryophyllaceae</w:t>
             </w:r>
+            <w:proofErr w:type="spellEnd"/>
           </w:p>
         </w:tc>
         <w:tc>
@@ -32516,8 +33701,18 @@
                 <w:color w:val="000000"/>
                 <w:lang w:val="es-ES" w:eastAsia="es-ES"/>
               </w:rPr>
-              <w:t>Silene ciliata</w:t>
+              <w:t xml:space="preserve">Silene </w:t>
             </w:r>
+            <w:proofErr w:type="spellStart"/>
+            <w:r>
+              <w:rPr>
+                <w:rFonts w:ascii="Calibri" w:eastAsia="Times New Roman" w:hAnsi="Calibri" w:cs="Calibri"/>
+                <w:color w:val="000000"/>
+                <w:lang w:val="es-ES" w:eastAsia="es-ES"/>
+              </w:rPr>
+              <w:t>ciliata</w:t>
+            </w:r>
+            <w:proofErr w:type="spellEnd"/>
           </w:p>
         </w:tc>
         <w:tc>
@@ -32543,6 +33738,7 @@
                 <w:lang w:val="es-ES" w:eastAsia="es-ES"/>
               </w:rPr>
             </w:pPr>
+            <w:proofErr w:type="spellStart"/>
             <w:r>
               <w:rPr>
                 <w:rFonts w:ascii="Calibri" w:eastAsia="Times New Roman" w:hAnsi="Calibri" w:cs="Calibri"/>
@@ -32551,6 +33747,7 @@
               </w:rPr>
               <w:t>Caryophyllaceae</w:t>
             </w:r>
+            <w:proofErr w:type="spellEnd"/>
           </w:p>
         </w:tc>
         <w:tc>
@@ -32681,14 +33878,34 @@
                 <w:lang w:val="es-ES" w:eastAsia="es-ES"/>
               </w:rPr>
             </w:pPr>
+            <w:proofErr w:type="spellStart"/>
             <w:r>
               <w:rPr>
                 <w:rFonts w:ascii="Calibri" w:eastAsia="Times New Roman" w:hAnsi="Calibri" w:cs="Calibri"/>
                 <w:color w:val="000000"/>
                 <w:lang w:val="es-ES" w:eastAsia="es-ES"/>
               </w:rPr>
-              <w:t>Thymus praecox</w:t>
+              <w:t>Thymus</w:t>
             </w:r>
+            <w:proofErr w:type="spellEnd"/>
+            <w:r>
+              <w:rPr>
+                <w:rFonts w:ascii="Calibri" w:eastAsia="Times New Roman" w:hAnsi="Calibri" w:cs="Calibri"/>
+                <w:color w:val="000000"/>
+                <w:lang w:val="es-ES" w:eastAsia="es-ES"/>
+              </w:rPr>
+              <w:t xml:space="preserve"> </w:t>
+            </w:r>
+            <w:proofErr w:type="spellStart"/>
+            <w:r>
+              <w:rPr>
+                <w:rFonts w:ascii="Calibri" w:eastAsia="Times New Roman" w:hAnsi="Calibri" w:cs="Calibri"/>
+                <w:color w:val="000000"/>
+                <w:lang w:val="es-ES" w:eastAsia="es-ES"/>
+              </w:rPr>
+              <w:t>praecox</w:t>
+            </w:r>
+            <w:proofErr w:type="spellEnd"/>
           </w:p>
         </w:tc>
         <w:tc>
@@ -32714,6 +33931,7 @@
                 <w:lang w:val="es-ES" w:eastAsia="es-ES"/>
               </w:rPr>
             </w:pPr>
+            <w:proofErr w:type="spellStart"/>
             <w:r>
               <w:rPr>
                 <w:rFonts w:ascii="Calibri" w:eastAsia="Times New Roman" w:hAnsi="Calibri" w:cs="Calibri"/>
@@ -32722,6 +33940,7 @@
               </w:rPr>
               <w:t>Lamiaceae</w:t>
             </w:r>
+            <w:proofErr w:type="spellEnd"/>
           </w:p>
         </w:tc>
         <w:tc>
@@ -32747,6 +33966,7 @@
                 <w:lang w:val="es-ES" w:eastAsia="es-ES"/>
               </w:rPr>
             </w:pPr>
+            <w:proofErr w:type="spellStart"/>
             <w:r>
               <w:rPr>
                 <w:rFonts w:ascii="Calibri" w:eastAsia="Times New Roman" w:hAnsi="Calibri" w:cs="Calibri"/>
@@ -32755,6 +33975,7 @@
               </w:rPr>
               <w:t>Autumn</w:t>
             </w:r>
+            <w:proofErr w:type="spellEnd"/>
           </w:p>
         </w:tc>
         <w:tc>
@@ -32917,6 +34138,7 @@
                 <w:lang w:val="es-ES" w:eastAsia="es-ES"/>
               </w:rPr>
             </w:pPr>
+            <w:proofErr w:type="spellStart"/>
             <w:r>
               <w:rPr>
                 <w:rFonts w:ascii="Calibri" w:eastAsia="Times New Roman" w:hAnsi="Calibri" w:cs="Calibri"/>
@@ -32925,6 +34147,7 @@
               </w:rPr>
               <w:t>Species</w:t>
             </w:r>
+            <w:proofErr w:type="spellEnd"/>
           </w:p>
         </w:tc>
         <w:tc>
@@ -32951,6 +34174,7 @@
                 <w:lang w:val="es-ES" w:eastAsia="es-ES"/>
               </w:rPr>
             </w:pPr>
+            <w:proofErr w:type="spellStart"/>
             <w:r>
               <w:rPr>
                 <w:rFonts w:ascii="Calibri" w:eastAsia="Times New Roman" w:hAnsi="Calibri" w:cs="Calibri"/>
@@ -32959,6 +34183,7 @@
               </w:rPr>
               <w:t>Family</w:t>
             </w:r>
+            <w:proofErr w:type="spellEnd"/>
           </w:p>
         </w:tc>
         <w:tc>
@@ -33019,13 +34244,41 @@
                 <w:lang w:val="es-ES" w:eastAsia="es-ES"/>
               </w:rPr>
             </w:pPr>
+            <w:proofErr w:type="spellStart"/>
             <w:r>
               <w:rPr>
                 <w:rFonts w:ascii="Calibri" w:eastAsia="Times New Roman" w:hAnsi="Calibri" w:cs="Calibri"/>
                 <w:color w:val="000000"/>
                 <w:lang w:val="es-ES" w:eastAsia="es-ES"/>
               </w:rPr>
-              <w:t>Area between curves</w:t>
+              <w:t>Area</w:t>
+            </w:r>
+            <w:proofErr w:type="spellEnd"/>
+            <w:r>
+              <w:rPr>
+                <w:rFonts w:ascii="Calibri" w:eastAsia="Times New Roman" w:hAnsi="Calibri" w:cs="Calibri"/>
+                <w:color w:val="000000"/>
+                <w:lang w:val="es-ES" w:eastAsia="es-ES"/>
+              </w:rPr>
+              <w:t xml:space="preserve"> </w:t>
+            </w:r>
+            <w:proofErr w:type="spellStart"/>
+            <w:r>
+              <w:rPr>
+                <w:rFonts w:ascii="Calibri" w:eastAsia="Times New Roman" w:hAnsi="Calibri" w:cs="Calibri"/>
+                <w:color w:val="000000"/>
+                <w:lang w:val="es-ES" w:eastAsia="es-ES"/>
+              </w:rPr>
+              <w:t>between</w:t>
+            </w:r>
+            <w:proofErr w:type="spellEnd"/>
+            <w:r>
+              <w:rPr>
+                <w:rFonts w:ascii="Calibri" w:eastAsia="Times New Roman" w:hAnsi="Calibri" w:cs="Calibri"/>
+                <w:color w:val="000000"/>
+                <w:lang w:val="es-ES" w:eastAsia="es-ES"/>
+              </w:rPr>
+              <w:t xml:space="preserve"> curves</w:t>
             </w:r>
           </w:p>
         </w:tc>
@@ -33105,6 +34358,7 @@
                 <w:lang w:val="es-ES" w:eastAsia="es-ES"/>
               </w:rPr>
             </w:pPr>
+            <w:proofErr w:type="spellStart"/>
             <w:r>
               <w:rPr>
                 <w:rFonts w:ascii="Calibri" w:eastAsia="Times New Roman" w:hAnsi="Calibri" w:cs="Calibri"/>
@@ -33113,6 +34367,7 @@
               </w:rPr>
               <w:t>Felfield</w:t>
             </w:r>
+            <w:proofErr w:type="spellEnd"/>
           </w:p>
         </w:tc>
         <w:tc>
@@ -33200,14 +34455,34 @@
                 <w:lang w:val="es-ES" w:eastAsia="es-ES"/>
               </w:rPr>
             </w:pPr>
+            <w:proofErr w:type="spellStart"/>
             <w:r>
               <w:rPr>
                 <w:rFonts w:ascii="Calibri" w:eastAsia="Times New Roman" w:hAnsi="Calibri" w:cs="Calibri"/>
                 <w:color w:val="000000"/>
                 <w:lang w:val="es-ES" w:eastAsia="es-ES"/>
               </w:rPr>
-              <w:t>Agrostis tileni</w:t>
+              <w:t>Agrostis</w:t>
             </w:r>
+            <w:proofErr w:type="spellEnd"/>
+            <w:r>
+              <w:rPr>
+                <w:rFonts w:ascii="Calibri" w:eastAsia="Times New Roman" w:hAnsi="Calibri" w:cs="Calibri"/>
+                <w:color w:val="000000"/>
+                <w:lang w:val="es-ES" w:eastAsia="es-ES"/>
+              </w:rPr>
+              <w:t xml:space="preserve"> </w:t>
+            </w:r>
+            <w:proofErr w:type="spellStart"/>
+            <w:r>
+              <w:rPr>
+                <w:rFonts w:ascii="Calibri" w:eastAsia="Times New Roman" w:hAnsi="Calibri" w:cs="Calibri"/>
+                <w:color w:val="000000"/>
+                <w:lang w:val="es-ES" w:eastAsia="es-ES"/>
+              </w:rPr>
+              <w:t>tileni</w:t>
+            </w:r>
+            <w:proofErr w:type="spellEnd"/>
           </w:p>
         </w:tc>
         <w:tc>
@@ -33233,6 +34508,7 @@
                 <w:lang w:val="es-ES" w:eastAsia="es-ES"/>
               </w:rPr>
             </w:pPr>
+            <w:proofErr w:type="spellStart"/>
             <w:r>
               <w:rPr>
                 <w:rFonts w:ascii="Calibri" w:eastAsia="Times New Roman" w:hAnsi="Calibri" w:cs="Calibri"/>
@@ -33241,6 +34517,7 @@
               </w:rPr>
               <w:t>Poaceae</w:t>
             </w:r>
+            <w:proofErr w:type="spellEnd"/>
           </w:p>
         </w:tc>
         <w:tc>
@@ -33371,14 +34648,34 @@
                 <w:lang w:val="es-ES" w:eastAsia="es-ES"/>
               </w:rPr>
             </w:pPr>
+            <w:proofErr w:type="spellStart"/>
             <w:r>
               <w:rPr>
                 <w:rFonts w:ascii="Calibri" w:eastAsia="Times New Roman" w:hAnsi="Calibri" w:cs="Calibri"/>
                 <w:color w:val="000000"/>
                 <w:lang w:val="es-ES" w:eastAsia="es-ES"/>
               </w:rPr>
-              <w:t>Armeria duriaei</w:t>
+              <w:t>Armeria</w:t>
             </w:r>
+            <w:proofErr w:type="spellEnd"/>
+            <w:r>
+              <w:rPr>
+                <w:rFonts w:ascii="Calibri" w:eastAsia="Times New Roman" w:hAnsi="Calibri" w:cs="Calibri"/>
+                <w:color w:val="000000"/>
+                <w:lang w:val="es-ES" w:eastAsia="es-ES"/>
+              </w:rPr>
+              <w:t xml:space="preserve"> </w:t>
+            </w:r>
+            <w:proofErr w:type="spellStart"/>
+            <w:r>
+              <w:rPr>
+                <w:rFonts w:ascii="Calibri" w:eastAsia="Times New Roman" w:hAnsi="Calibri" w:cs="Calibri"/>
+                <w:color w:val="000000"/>
+                <w:lang w:val="es-ES" w:eastAsia="es-ES"/>
+              </w:rPr>
+              <w:t>duriaei</w:t>
+            </w:r>
+            <w:proofErr w:type="spellEnd"/>
           </w:p>
         </w:tc>
         <w:tc>
@@ -33404,6 +34701,7 @@
                 <w:lang w:val="es-ES" w:eastAsia="es-ES"/>
               </w:rPr>
             </w:pPr>
+            <w:proofErr w:type="spellStart"/>
             <w:r>
               <w:rPr>
                 <w:rFonts w:ascii="Calibri" w:eastAsia="Times New Roman" w:hAnsi="Calibri" w:cs="Calibri"/>
@@ -33412,6 +34710,7 @@
               </w:rPr>
               <w:t>Plumbaginaceae</w:t>
             </w:r>
+            <w:proofErr w:type="spellEnd"/>
           </w:p>
         </w:tc>
         <w:tc>
@@ -33437,6 +34736,7 @@
                 <w:lang w:val="es-ES" w:eastAsia="es-ES"/>
               </w:rPr>
             </w:pPr>
+            <w:proofErr w:type="spellStart"/>
             <w:r>
               <w:rPr>
                 <w:rFonts w:ascii="Calibri" w:eastAsia="Times New Roman" w:hAnsi="Calibri" w:cs="Calibri"/>
@@ -33445,6 +34745,7 @@
               </w:rPr>
               <w:t>Autumn</w:t>
             </w:r>
+            <w:proofErr w:type="spellEnd"/>
           </w:p>
         </w:tc>
         <w:tc>
@@ -33470,6 +34771,7 @@
                 <w:lang w:val="es-ES" w:eastAsia="es-ES"/>
               </w:rPr>
             </w:pPr>
+            <w:proofErr w:type="spellStart"/>
             <w:r>
               <w:rPr>
                 <w:rFonts w:ascii="Calibri" w:eastAsia="Times New Roman" w:hAnsi="Calibri" w:cs="Calibri"/>
@@ -33478,6 +34780,7 @@
               </w:rPr>
               <w:t>Autumn</w:t>
             </w:r>
+            <w:proofErr w:type="spellEnd"/>
           </w:p>
         </w:tc>
         <w:tc>
@@ -33542,14 +34845,34 @@
                 <w:lang w:val="es-ES" w:eastAsia="es-ES"/>
               </w:rPr>
             </w:pPr>
+            <w:proofErr w:type="spellStart"/>
             <w:r>
               <w:rPr>
                 <w:rFonts w:ascii="Calibri" w:eastAsia="Times New Roman" w:hAnsi="Calibri" w:cs="Calibri"/>
                 <w:color w:val="000000"/>
                 <w:lang w:val="es-ES" w:eastAsia="es-ES"/>
               </w:rPr>
-              <w:t>Cerastium ramosissimum</w:t>
+              <w:t>Cerastium</w:t>
             </w:r>
+            <w:proofErr w:type="spellEnd"/>
+            <w:r>
+              <w:rPr>
+                <w:rFonts w:ascii="Calibri" w:eastAsia="Times New Roman" w:hAnsi="Calibri" w:cs="Calibri"/>
+                <w:color w:val="000000"/>
+                <w:lang w:val="es-ES" w:eastAsia="es-ES"/>
+              </w:rPr>
+              <w:t xml:space="preserve"> </w:t>
+            </w:r>
+            <w:proofErr w:type="spellStart"/>
+            <w:r>
+              <w:rPr>
+                <w:rFonts w:ascii="Calibri" w:eastAsia="Times New Roman" w:hAnsi="Calibri" w:cs="Calibri"/>
+                <w:color w:val="000000"/>
+                <w:lang w:val="es-ES" w:eastAsia="es-ES"/>
+              </w:rPr>
+              <w:t>ramosissimum</w:t>
+            </w:r>
+            <w:proofErr w:type="spellEnd"/>
           </w:p>
         </w:tc>
         <w:tc>
@@ -33575,6 +34898,7 @@
                 <w:lang w:val="es-ES" w:eastAsia="es-ES"/>
               </w:rPr>
             </w:pPr>
+            <w:proofErr w:type="spellStart"/>
             <w:r>
               <w:rPr>
                 <w:rFonts w:ascii="Calibri" w:eastAsia="Times New Roman" w:hAnsi="Calibri" w:cs="Calibri"/>
@@ -33583,6 +34907,7 @@
               </w:rPr>
               <w:t>Caryophyllaceae</w:t>
             </w:r>
+            <w:proofErr w:type="spellEnd"/>
           </w:p>
         </w:tc>
         <w:tc>
@@ -33608,6 +34933,7 @@
                 <w:lang w:val="es-ES" w:eastAsia="es-ES"/>
               </w:rPr>
             </w:pPr>
+            <w:proofErr w:type="spellStart"/>
             <w:r>
               <w:rPr>
                 <w:rFonts w:ascii="Calibri" w:eastAsia="Times New Roman" w:hAnsi="Calibri" w:cs="Calibri"/>
@@ -33616,6 +34942,7 @@
               </w:rPr>
               <w:t>Autumn</w:t>
             </w:r>
+            <w:proofErr w:type="spellEnd"/>
           </w:p>
         </w:tc>
         <w:tc>
@@ -33641,6 +34968,7 @@
                 <w:lang w:val="es-ES" w:eastAsia="es-ES"/>
               </w:rPr>
             </w:pPr>
+            <w:proofErr w:type="spellStart"/>
             <w:r>
               <w:rPr>
                 <w:rFonts w:ascii="Calibri" w:eastAsia="Times New Roman" w:hAnsi="Calibri" w:cs="Calibri"/>
@@ -33649,6 +34977,7 @@
               </w:rPr>
               <w:t>Autumn</w:t>
             </w:r>
+            <w:proofErr w:type="spellEnd"/>
           </w:p>
         </w:tc>
         <w:tc>
@@ -33713,14 +35042,34 @@
                 <w:lang w:val="es-ES" w:eastAsia="es-ES"/>
               </w:rPr>
             </w:pPr>
+            <w:proofErr w:type="spellStart"/>
             <w:r>
               <w:rPr>
                 <w:rFonts w:ascii="Calibri" w:eastAsia="Times New Roman" w:hAnsi="Calibri" w:cs="Calibri"/>
                 <w:color w:val="000000"/>
                 <w:lang w:val="es-ES" w:eastAsia="es-ES"/>
               </w:rPr>
-              <w:t>Conopodium majus</w:t>
+              <w:t>Conopodium</w:t>
             </w:r>
+            <w:proofErr w:type="spellEnd"/>
+            <w:r>
+              <w:rPr>
+                <w:rFonts w:ascii="Calibri" w:eastAsia="Times New Roman" w:hAnsi="Calibri" w:cs="Calibri"/>
+                <w:color w:val="000000"/>
+                <w:lang w:val="es-ES" w:eastAsia="es-ES"/>
+              </w:rPr>
+              <w:t xml:space="preserve"> </w:t>
+            </w:r>
+            <w:proofErr w:type="spellStart"/>
+            <w:r>
+              <w:rPr>
+                <w:rFonts w:ascii="Calibri" w:eastAsia="Times New Roman" w:hAnsi="Calibri" w:cs="Calibri"/>
+                <w:color w:val="000000"/>
+                <w:lang w:val="es-ES" w:eastAsia="es-ES"/>
+              </w:rPr>
+              <w:t>majus</w:t>
+            </w:r>
+            <w:proofErr w:type="spellEnd"/>
           </w:p>
         </w:tc>
         <w:tc>
@@ -33746,6 +35095,7 @@
                 <w:lang w:val="es-ES" w:eastAsia="es-ES"/>
               </w:rPr>
             </w:pPr>
+            <w:proofErr w:type="spellStart"/>
             <w:r>
               <w:rPr>
                 <w:rFonts w:ascii="Calibri" w:eastAsia="Times New Roman" w:hAnsi="Calibri" w:cs="Calibri"/>
@@ -33754,6 +35104,7 @@
               </w:rPr>
               <w:t>Apiaceae</w:t>
             </w:r>
+            <w:proofErr w:type="spellEnd"/>
           </w:p>
         </w:tc>
         <w:tc>
@@ -33884,14 +35235,34 @@
                 <w:lang w:val="es-ES" w:eastAsia="es-ES"/>
               </w:rPr>
             </w:pPr>
+            <w:proofErr w:type="spellStart"/>
             <w:r>
               <w:rPr>
                 <w:rFonts w:ascii="Calibri" w:eastAsia="Times New Roman" w:hAnsi="Calibri" w:cs="Calibri"/>
                 <w:color w:val="000000"/>
                 <w:lang w:val="es-ES" w:eastAsia="es-ES"/>
               </w:rPr>
-              <w:t>Dianthus langeanus</w:t>
+              <w:t>Dianthus</w:t>
             </w:r>
+            <w:proofErr w:type="spellEnd"/>
+            <w:r>
+              <w:rPr>
+                <w:rFonts w:ascii="Calibri" w:eastAsia="Times New Roman" w:hAnsi="Calibri" w:cs="Calibri"/>
+                <w:color w:val="000000"/>
+                <w:lang w:val="es-ES" w:eastAsia="es-ES"/>
+              </w:rPr>
+              <w:t xml:space="preserve"> </w:t>
+            </w:r>
+            <w:proofErr w:type="spellStart"/>
+            <w:r>
+              <w:rPr>
+                <w:rFonts w:ascii="Calibri" w:eastAsia="Times New Roman" w:hAnsi="Calibri" w:cs="Calibri"/>
+                <w:color w:val="000000"/>
+                <w:lang w:val="es-ES" w:eastAsia="es-ES"/>
+              </w:rPr>
+              <w:t>langeanus</w:t>
+            </w:r>
+            <w:proofErr w:type="spellEnd"/>
           </w:p>
         </w:tc>
         <w:tc>
@@ -33917,6 +35288,7 @@
                 <w:lang w:val="es-ES" w:eastAsia="es-ES"/>
               </w:rPr>
             </w:pPr>
+            <w:proofErr w:type="spellStart"/>
             <w:r>
               <w:rPr>
                 <w:rFonts w:ascii="Calibri" w:eastAsia="Times New Roman" w:hAnsi="Calibri" w:cs="Calibri"/>
@@ -33925,6 +35297,7 @@
               </w:rPr>
               <w:t>Caryophyllaceae</w:t>
             </w:r>
+            <w:proofErr w:type="spellEnd"/>
           </w:p>
         </w:tc>
         <w:tc>
@@ -33950,6 +35323,7 @@
                 <w:lang w:val="es-ES" w:eastAsia="es-ES"/>
               </w:rPr>
             </w:pPr>
+            <w:proofErr w:type="spellStart"/>
             <w:r>
               <w:rPr>
                 <w:rFonts w:ascii="Calibri" w:eastAsia="Times New Roman" w:hAnsi="Calibri" w:cs="Calibri"/>
@@ -33958,6 +35332,7 @@
               </w:rPr>
               <w:t>Autumn</w:t>
             </w:r>
+            <w:proofErr w:type="spellEnd"/>
           </w:p>
         </w:tc>
         <w:tc>
@@ -33983,6 +35358,7 @@
                 <w:lang w:val="es-ES" w:eastAsia="es-ES"/>
               </w:rPr>
             </w:pPr>
+            <w:proofErr w:type="spellStart"/>
             <w:r>
               <w:rPr>
                 <w:rFonts w:ascii="Calibri" w:eastAsia="Times New Roman" w:hAnsi="Calibri" w:cs="Calibri"/>
@@ -33991,6 +35367,7 @@
               </w:rPr>
               <w:t>Autumn</w:t>
             </w:r>
+            <w:proofErr w:type="spellEnd"/>
           </w:p>
         </w:tc>
         <w:tc>
@@ -34055,14 +35432,34 @@
                 <w:lang w:val="es-ES" w:eastAsia="es-ES"/>
               </w:rPr>
             </w:pPr>
+            <w:proofErr w:type="spellStart"/>
             <w:r>
               <w:rPr>
                 <w:rFonts w:ascii="Calibri" w:eastAsia="Times New Roman" w:hAnsi="Calibri" w:cs="Calibri"/>
                 <w:color w:val="000000"/>
                 <w:lang w:val="es-ES" w:eastAsia="es-ES"/>
               </w:rPr>
-              <w:t>Festuca summilusitana</w:t>
+              <w:t>Festuca</w:t>
             </w:r>
+            <w:proofErr w:type="spellEnd"/>
+            <w:r>
+              <w:rPr>
+                <w:rFonts w:ascii="Calibri" w:eastAsia="Times New Roman" w:hAnsi="Calibri" w:cs="Calibri"/>
+                <w:color w:val="000000"/>
+                <w:lang w:val="es-ES" w:eastAsia="es-ES"/>
+              </w:rPr>
+              <w:t xml:space="preserve"> </w:t>
+            </w:r>
+            <w:proofErr w:type="spellStart"/>
+            <w:r>
+              <w:rPr>
+                <w:rFonts w:ascii="Calibri" w:eastAsia="Times New Roman" w:hAnsi="Calibri" w:cs="Calibri"/>
+                <w:color w:val="000000"/>
+                <w:lang w:val="es-ES" w:eastAsia="es-ES"/>
+              </w:rPr>
+              <w:t>summilusitana</w:t>
+            </w:r>
+            <w:proofErr w:type="spellEnd"/>
           </w:p>
         </w:tc>
         <w:tc>
@@ -34088,6 +35485,7 @@
                 <w:lang w:val="es-ES" w:eastAsia="es-ES"/>
               </w:rPr>
             </w:pPr>
+            <w:proofErr w:type="spellStart"/>
             <w:r>
               <w:rPr>
                 <w:rFonts w:ascii="Calibri" w:eastAsia="Times New Roman" w:hAnsi="Calibri" w:cs="Calibri"/>
@@ -34096,6 +35494,7 @@
               </w:rPr>
               <w:t>Poaceae</w:t>
             </w:r>
+            <w:proofErr w:type="spellEnd"/>
           </w:p>
         </w:tc>
         <w:tc>
@@ -34121,6 +35520,7 @@
                 <w:lang w:val="es-ES" w:eastAsia="es-ES"/>
               </w:rPr>
             </w:pPr>
+            <w:proofErr w:type="spellStart"/>
             <w:r>
               <w:rPr>
                 <w:rFonts w:ascii="Calibri" w:eastAsia="Times New Roman" w:hAnsi="Calibri" w:cs="Calibri"/>
@@ -34129,6 +35529,7 @@
               </w:rPr>
               <w:t>Autumn</w:t>
             </w:r>
+            <w:proofErr w:type="spellEnd"/>
           </w:p>
         </w:tc>
         <w:tc>
@@ -34154,6 +35555,7 @@
                 <w:lang w:val="es-ES" w:eastAsia="es-ES"/>
               </w:rPr>
             </w:pPr>
+            <w:proofErr w:type="spellStart"/>
             <w:r>
               <w:rPr>
                 <w:rFonts w:ascii="Calibri" w:eastAsia="Times New Roman" w:hAnsi="Calibri" w:cs="Calibri"/>
@@ -34162,6 +35564,7 @@
               </w:rPr>
               <w:t>Autumn</w:t>
             </w:r>
+            <w:proofErr w:type="spellEnd"/>
           </w:p>
         </w:tc>
         <w:tc>
@@ -34226,14 +35629,34 @@
                 <w:lang w:val="es-ES" w:eastAsia="es-ES"/>
               </w:rPr>
             </w:pPr>
+            <w:proofErr w:type="spellStart"/>
             <w:r>
               <w:rPr>
                 <w:rFonts w:ascii="Calibri" w:eastAsia="Times New Roman" w:hAnsi="Calibri" w:cs="Calibri"/>
                 <w:color w:val="000000"/>
                 <w:lang w:val="es-ES" w:eastAsia="es-ES"/>
               </w:rPr>
-              <w:t>Helictochloa marginata</w:t>
+              <w:t>Helictochloa</w:t>
             </w:r>
+            <w:proofErr w:type="spellEnd"/>
+            <w:r>
+              <w:rPr>
+                <w:rFonts w:ascii="Calibri" w:eastAsia="Times New Roman" w:hAnsi="Calibri" w:cs="Calibri"/>
+                <w:color w:val="000000"/>
+                <w:lang w:val="es-ES" w:eastAsia="es-ES"/>
+              </w:rPr>
+              <w:t xml:space="preserve"> </w:t>
+            </w:r>
+            <w:proofErr w:type="spellStart"/>
+            <w:r>
+              <w:rPr>
+                <w:rFonts w:ascii="Calibri" w:eastAsia="Times New Roman" w:hAnsi="Calibri" w:cs="Calibri"/>
+                <w:color w:val="000000"/>
+                <w:lang w:val="es-ES" w:eastAsia="es-ES"/>
+              </w:rPr>
+              <w:t>marginata</w:t>
+            </w:r>
+            <w:proofErr w:type="spellEnd"/>
           </w:p>
         </w:tc>
         <w:tc>
@@ -34259,6 +35682,7 @@
                 <w:lang w:val="es-ES" w:eastAsia="es-ES"/>
               </w:rPr>
             </w:pPr>
+            <w:proofErr w:type="spellStart"/>
             <w:r>
               <w:rPr>
                 <w:rFonts w:ascii="Calibri" w:eastAsia="Times New Roman" w:hAnsi="Calibri" w:cs="Calibri"/>
@@ -34267,6 +35691,7 @@
               </w:rPr>
               <w:t>Poaceae</w:t>
             </w:r>
+            <w:proofErr w:type="spellEnd"/>
           </w:p>
         </w:tc>
         <w:tc>
@@ -34397,14 +35822,34 @@
                 <w:lang w:val="es-ES" w:eastAsia="es-ES"/>
               </w:rPr>
             </w:pPr>
+            <w:proofErr w:type="spellStart"/>
             <w:r>
               <w:rPr>
                 <w:rFonts w:ascii="Calibri" w:eastAsia="Times New Roman" w:hAnsi="Calibri" w:cs="Calibri"/>
                 <w:color w:val="000000"/>
                 <w:lang w:val="es-ES" w:eastAsia="es-ES"/>
               </w:rPr>
-              <w:t>Jurinea humilis</w:t>
+              <w:t>Jurinea</w:t>
             </w:r>
+            <w:proofErr w:type="spellEnd"/>
+            <w:r>
+              <w:rPr>
+                <w:rFonts w:ascii="Calibri" w:eastAsia="Times New Roman" w:hAnsi="Calibri" w:cs="Calibri"/>
+                <w:color w:val="000000"/>
+                <w:lang w:val="es-ES" w:eastAsia="es-ES"/>
+              </w:rPr>
+              <w:t xml:space="preserve"> </w:t>
+            </w:r>
+            <w:proofErr w:type="spellStart"/>
+            <w:r>
+              <w:rPr>
+                <w:rFonts w:ascii="Calibri" w:eastAsia="Times New Roman" w:hAnsi="Calibri" w:cs="Calibri"/>
+                <w:color w:val="000000"/>
+                <w:lang w:val="es-ES" w:eastAsia="es-ES"/>
+              </w:rPr>
+              <w:t>humilis</w:t>
+            </w:r>
+            <w:proofErr w:type="spellEnd"/>
           </w:p>
         </w:tc>
         <w:tc>
@@ -34430,6 +35875,7 @@
                 <w:lang w:val="es-ES" w:eastAsia="es-ES"/>
               </w:rPr>
             </w:pPr>
+            <w:proofErr w:type="spellStart"/>
             <w:r>
               <w:rPr>
                 <w:rFonts w:ascii="Calibri" w:eastAsia="Times New Roman" w:hAnsi="Calibri" w:cs="Calibri"/>
@@ -34438,6 +35884,7 @@
               </w:rPr>
               <w:t>Asteraceae</w:t>
             </w:r>
+            <w:proofErr w:type="spellEnd"/>
           </w:p>
         </w:tc>
         <w:tc>
@@ -34463,6 +35910,7 @@
                 <w:lang w:val="es-ES" w:eastAsia="es-ES"/>
               </w:rPr>
             </w:pPr>
+            <w:proofErr w:type="spellStart"/>
             <w:r>
               <w:rPr>
                 <w:rFonts w:ascii="Calibri" w:eastAsia="Times New Roman" w:hAnsi="Calibri" w:cs="Calibri"/>
@@ -34471,6 +35919,7 @@
               </w:rPr>
               <w:t>Autumn</w:t>
             </w:r>
+            <w:proofErr w:type="spellEnd"/>
           </w:p>
         </w:tc>
         <w:tc>
@@ -34574,8 +36023,18 @@
                 <w:color w:val="000000"/>
                 <w:lang w:val="es-ES" w:eastAsia="es-ES"/>
               </w:rPr>
-              <w:t>Luzula caespitosa</w:t>
+              <w:t xml:space="preserve">Luzula </w:t>
             </w:r>
+            <w:proofErr w:type="spellStart"/>
+            <w:r>
+              <w:rPr>
+                <w:rFonts w:ascii="Calibri" w:eastAsia="Times New Roman" w:hAnsi="Calibri" w:cs="Calibri"/>
+                <w:color w:val="000000"/>
+                <w:lang w:val="es-ES" w:eastAsia="es-ES"/>
+              </w:rPr>
+              <w:t>caespitosa</w:t>
+            </w:r>
+            <w:proofErr w:type="spellEnd"/>
           </w:p>
         </w:tc>
         <w:tc>
@@ -34601,6 +36060,7 @@
                 <w:lang w:val="es-ES" w:eastAsia="es-ES"/>
               </w:rPr>
             </w:pPr>
+            <w:proofErr w:type="spellStart"/>
             <w:r>
               <w:rPr>
                 <w:rFonts w:ascii="Calibri" w:eastAsia="Times New Roman" w:hAnsi="Calibri" w:cs="Calibri"/>
@@ -34609,6 +36069,7 @@
               </w:rPr>
               <w:t>Juncaceae</w:t>
             </w:r>
+            <w:proofErr w:type="spellEnd"/>
           </w:p>
         </w:tc>
         <w:tc>
@@ -34634,6 +36095,7 @@
                 <w:lang w:val="es-ES" w:eastAsia="es-ES"/>
               </w:rPr>
             </w:pPr>
+            <w:proofErr w:type="spellStart"/>
             <w:r>
               <w:rPr>
                 <w:rFonts w:ascii="Calibri" w:eastAsia="Times New Roman" w:hAnsi="Calibri" w:cs="Calibri"/>
@@ -34642,6 +36104,7 @@
               </w:rPr>
               <w:t>Autumn</w:t>
             </w:r>
+            <w:proofErr w:type="spellEnd"/>
           </w:p>
         </w:tc>
         <w:tc>
@@ -34739,13 +36202,23 @@
                 <w:lang w:val="es-ES" w:eastAsia="es-ES"/>
               </w:rPr>
             </w:pPr>
+            <w:proofErr w:type="spellStart"/>
             <w:r>
               <w:rPr>
                 <w:rFonts w:ascii="Calibri" w:eastAsia="Times New Roman" w:hAnsi="Calibri" w:cs="Calibri"/>
                 <w:color w:val="000000"/>
                 <w:lang w:val="es-ES" w:eastAsia="es-ES"/>
               </w:rPr>
-              <w:t>Minuartia recurva</w:t>
+              <w:t>Minuartia</w:t>
+            </w:r>
+            <w:proofErr w:type="spellEnd"/>
+            <w:r>
+              <w:rPr>
+                <w:rFonts w:ascii="Calibri" w:eastAsia="Times New Roman" w:hAnsi="Calibri" w:cs="Calibri"/>
+                <w:color w:val="000000"/>
+                <w:lang w:val="es-ES" w:eastAsia="es-ES"/>
+              </w:rPr>
+              <w:t xml:space="preserve"> recurva</w:t>
             </w:r>
           </w:p>
         </w:tc>
@@ -34772,6 +36245,7 @@
                 <w:lang w:val="es-ES" w:eastAsia="es-ES"/>
               </w:rPr>
             </w:pPr>
+            <w:proofErr w:type="spellStart"/>
             <w:r>
               <w:rPr>
                 <w:rFonts w:ascii="Calibri" w:eastAsia="Times New Roman" w:hAnsi="Calibri" w:cs="Calibri"/>
@@ -34780,6 +36254,7 @@
               </w:rPr>
               <w:t>Caryophyllaceae</w:t>
             </w:r>
+            <w:proofErr w:type="spellEnd"/>
           </w:p>
         </w:tc>
         <w:tc>
@@ -34805,6 +36280,7 @@
                 <w:lang w:val="es-ES" w:eastAsia="es-ES"/>
               </w:rPr>
             </w:pPr>
+            <w:proofErr w:type="spellStart"/>
             <w:r>
               <w:rPr>
                 <w:rFonts w:ascii="Calibri" w:eastAsia="Times New Roman" w:hAnsi="Calibri" w:cs="Calibri"/>
@@ -34813,6 +36289,7 @@
               </w:rPr>
               <w:t>Autumn</w:t>
             </w:r>
+            <w:proofErr w:type="spellEnd"/>
           </w:p>
         </w:tc>
         <w:tc>
@@ -34838,6 +36315,7 @@
                 <w:lang w:val="es-ES" w:eastAsia="es-ES"/>
               </w:rPr>
             </w:pPr>
+            <w:proofErr w:type="spellStart"/>
             <w:r>
               <w:rPr>
                 <w:rFonts w:ascii="Calibri" w:eastAsia="Times New Roman" w:hAnsi="Calibri" w:cs="Calibri"/>
@@ -34846,6 +36324,7 @@
               </w:rPr>
               <w:t>Autumn</w:t>
             </w:r>
+            <w:proofErr w:type="spellEnd"/>
           </w:p>
         </w:tc>
         <w:tc>
@@ -34910,14 +36389,34 @@
                 <w:lang w:val="es-ES" w:eastAsia="es-ES"/>
               </w:rPr>
             </w:pPr>
+            <w:proofErr w:type="spellStart"/>
             <w:r>
               <w:rPr>
                 <w:rFonts w:ascii="Calibri" w:eastAsia="Times New Roman" w:hAnsi="Calibri" w:cs="Calibri"/>
                 <w:color w:val="000000"/>
                 <w:lang w:val="es-ES" w:eastAsia="es-ES"/>
               </w:rPr>
-              <w:t>Neoschischkinia truncatula</w:t>
+              <w:t>Neoschischkinia</w:t>
             </w:r>
+            <w:proofErr w:type="spellEnd"/>
+            <w:r>
+              <w:rPr>
+                <w:rFonts w:ascii="Calibri" w:eastAsia="Times New Roman" w:hAnsi="Calibri" w:cs="Calibri"/>
+                <w:color w:val="000000"/>
+                <w:lang w:val="es-ES" w:eastAsia="es-ES"/>
+              </w:rPr>
+              <w:t xml:space="preserve"> </w:t>
+            </w:r>
+            <w:proofErr w:type="spellStart"/>
+            <w:r>
+              <w:rPr>
+                <w:rFonts w:ascii="Calibri" w:eastAsia="Times New Roman" w:hAnsi="Calibri" w:cs="Calibri"/>
+                <w:color w:val="000000"/>
+                <w:lang w:val="es-ES" w:eastAsia="es-ES"/>
+              </w:rPr>
+              <w:t>truncatula</w:t>
+            </w:r>
+            <w:proofErr w:type="spellEnd"/>
           </w:p>
         </w:tc>
         <w:tc>
@@ -34943,6 +36442,7 @@
                 <w:lang w:val="es-ES" w:eastAsia="es-ES"/>
               </w:rPr>
             </w:pPr>
+            <w:proofErr w:type="spellStart"/>
             <w:r>
               <w:rPr>
                 <w:rFonts w:ascii="Calibri" w:eastAsia="Times New Roman" w:hAnsi="Calibri" w:cs="Calibri"/>
@@ -34951,6 +36451,7 @@
               </w:rPr>
               <w:t>Poaceae</w:t>
             </w:r>
+            <w:proofErr w:type="spellEnd"/>
           </w:p>
         </w:tc>
         <w:tc>
@@ -34976,6 +36477,7 @@
                 <w:lang w:val="es-ES" w:eastAsia="es-ES"/>
               </w:rPr>
             </w:pPr>
+            <w:proofErr w:type="spellStart"/>
             <w:r>
               <w:rPr>
                 <w:rFonts w:ascii="Calibri" w:eastAsia="Times New Roman" w:hAnsi="Calibri" w:cs="Calibri"/>
@@ -34984,6 +36486,7 @@
               </w:rPr>
               <w:t>Autumn</w:t>
             </w:r>
+            <w:proofErr w:type="spellEnd"/>
           </w:p>
         </w:tc>
         <w:tc>
@@ -35009,6 +36512,7 @@
                 <w:lang w:val="es-ES" w:eastAsia="es-ES"/>
               </w:rPr>
             </w:pPr>
+            <w:proofErr w:type="spellStart"/>
             <w:r>
               <w:rPr>
                 <w:rFonts w:ascii="Calibri" w:eastAsia="Times New Roman" w:hAnsi="Calibri" w:cs="Calibri"/>
@@ -35017,6 +36521,7 @@
               </w:rPr>
               <w:t>Autumn</w:t>
             </w:r>
+            <w:proofErr w:type="spellEnd"/>
           </w:p>
         </w:tc>
         <w:tc>
@@ -35081,14 +36586,34 @@
                 <w:lang w:val="es-ES" w:eastAsia="es-ES"/>
               </w:rPr>
             </w:pPr>
+            <w:proofErr w:type="spellStart"/>
             <w:r>
               <w:rPr>
                 <w:rFonts w:ascii="Calibri" w:eastAsia="Times New Roman" w:hAnsi="Calibri" w:cs="Calibri"/>
                 <w:color w:val="000000"/>
                 <w:lang w:val="es-ES" w:eastAsia="es-ES"/>
               </w:rPr>
-              <w:t>Phalacrocarpum oppositifolium</w:t>
+              <w:t>Phalacrocarpum</w:t>
             </w:r>
+            <w:proofErr w:type="spellEnd"/>
+            <w:r>
+              <w:rPr>
+                <w:rFonts w:ascii="Calibri" w:eastAsia="Times New Roman" w:hAnsi="Calibri" w:cs="Calibri"/>
+                <w:color w:val="000000"/>
+                <w:lang w:val="es-ES" w:eastAsia="es-ES"/>
+              </w:rPr>
+              <w:t xml:space="preserve"> </w:t>
+            </w:r>
+            <w:proofErr w:type="spellStart"/>
+            <w:r>
+              <w:rPr>
+                <w:rFonts w:ascii="Calibri" w:eastAsia="Times New Roman" w:hAnsi="Calibri" w:cs="Calibri"/>
+                <w:color w:val="000000"/>
+                <w:lang w:val="es-ES" w:eastAsia="es-ES"/>
+              </w:rPr>
+              <w:t>oppositifolium</w:t>
+            </w:r>
+            <w:proofErr w:type="spellEnd"/>
           </w:p>
         </w:tc>
         <w:tc>
@@ -35114,6 +36639,7 @@
                 <w:lang w:val="es-ES" w:eastAsia="es-ES"/>
               </w:rPr>
             </w:pPr>
+            <w:proofErr w:type="spellStart"/>
             <w:r>
               <w:rPr>
                 <w:rFonts w:ascii="Calibri" w:eastAsia="Times New Roman" w:hAnsi="Calibri" w:cs="Calibri"/>
@@ -35122,6 +36648,7 @@
               </w:rPr>
               <w:t>Asteraceae</w:t>
             </w:r>
+            <w:proofErr w:type="spellEnd"/>
           </w:p>
         </w:tc>
         <w:tc>
@@ -35147,6 +36674,7 @@
                 <w:lang w:val="es-ES" w:eastAsia="es-ES"/>
               </w:rPr>
             </w:pPr>
+            <w:proofErr w:type="spellStart"/>
             <w:r>
               <w:rPr>
                 <w:rFonts w:ascii="Calibri" w:eastAsia="Times New Roman" w:hAnsi="Calibri" w:cs="Calibri"/>
@@ -35155,6 +36683,7 @@
               </w:rPr>
               <w:t>Autumn</w:t>
             </w:r>
+            <w:proofErr w:type="spellEnd"/>
           </w:p>
         </w:tc>
         <w:tc>
@@ -35180,6 +36709,7 @@
                 <w:lang w:val="es-ES" w:eastAsia="es-ES"/>
               </w:rPr>
             </w:pPr>
+            <w:proofErr w:type="spellStart"/>
             <w:r>
               <w:rPr>
                 <w:rFonts w:ascii="Calibri" w:eastAsia="Times New Roman" w:hAnsi="Calibri" w:cs="Calibri"/>
@@ -35188,6 +36718,7 @@
               </w:rPr>
               <w:t>Autumn</w:t>
             </w:r>
+            <w:proofErr w:type="spellEnd"/>
           </w:p>
         </w:tc>
         <w:tc>
@@ -35252,14 +36783,34 @@
                 <w:lang w:val="es-ES" w:eastAsia="es-ES"/>
               </w:rPr>
             </w:pPr>
+            <w:proofErr w:type="spellStart"/>
             <w:r>
               <w:rPr>
                 <w:rFonts w:ascii="Calibri" w:eastAsia="Times New Roman" w:hAnsi="Calibri" w:cs="Calibri"/>
                 <w:color w:val="000000"/>
                 <w:lang w:val="es-ES" w:eastAsia="es-ES"/>
               </w:rPr>
-              <w:t>Phyteuma hemisphaericum</w:t>
+              <w:t>Phyteuma</w:t>
             </w:r>
+            <w:proofErr w:type="spellEnd"/>
+            <w:r>
+              <w:rPr>
+                <w:rFonts w:ascii="Calibri" w:eastAsia="Times New Roman" w:hAnsi="Calibri" w:cs="Calibri"/>
+                <w:color w:val="000000"/>
+                <w:lang w:val="es-ES" w:eastAsia="es-ES"/>
+              </w:rPr>
+              <w:t xml:space="preserve"> </w:t>
+            </w:r>
+            <w:proofErr w:type="spellStart"/>
+            <w:r>
+              <w:rPr>
+                <w:rFonts w:ascii="Calibri" w:eastAsia="Times New Roman" w:hAnsi="Calibri" w:cs="Calibri"/>
+                <w:color w:val="000000"/>
+                <w:lang w:val="es-ES" w:eastAsia="es-ES"/>
+              </w:rPr>
+              <w:t>hemisphaericum</w:t>
+            </w:r>
+            <w:proofErr w:type="spellEnd"/>
           </w:p>
         </w:tc>
         <w:tc>
@@ -35285,6 +36836,7 @@
                 <w:lang w:val="es-ES" w:eastAsia="es-ES"/>
               </w:rPr>
             </w:pPr>
+            <w:proofErr w:type="spellStart"/>
             <w:r>
               <w:rPr>
                 <w:rFonts w:ascii="Calibri" w:eastAsia="Times New Roman" w:hAnsi="Calibri" w:cs="Calibri"/>
@@ -35293,6 +36845,7 @@
               </w:rPr>
               <w:t>Campanulaceae</w:t>
             </w:r>
+            <w:proofErr w:type="spellEnd"/>
           </w:p>
         </w:tc>
         <w:tc>
@@ -35423,14 +36976,34 @@
                 <w:lang w:val="es-ES" w:eastAsia="es-ES"/>
               </w:rPr>
             </w:pPr>
+            <w:proofErr w:type="spellStart"/>
             <w:r>
               <w:rPr>
                 <w:rFonts w:ascii="Calibri" w:eastAsia="Times New Roman" w:hAnsi="Calibri" w:cs="Calibri"/>
                 <w:color w:val="000000"/>
                 <w:lang w:val="es-ES" w:eastAsia="es-ES"/>
               </w:rPr>
-              <w:t>Plantago holosteum</w:t>
+              <w:t>Plantago</w:t>
             </w:r>
+            <w:proofErr w:type="spellEnd"/>
+            <w:r>
+              <w:rPr>
+                <w:rFonts w:ascii="Calibri" w:eastAsia="Times New Roman" w:hAnsi="Calibri" w:cs="Calibri"/>
+                <w:color w:val="000000"/>
+                <w:lang w:val="es-ES" w:eastAsia="es-ES"/>
+              </w:rPr>
+              <w:t xml:space="preserve"> </w:t>
+            </w:r>
+            <w:proofErr w:type="spellStart"/>
+            <w:r>
+              <w:rPr>
+                <w:rFonts w:ascii="Calibri" w:eastAsia="Times New Roman" w:hAnsi="Calibri" w:cs="Calibri"/>
+                <w:color w:val="000000"/>
+                <w:lang w:val="es-ES" w:eastAsia="es-ES"/>
+              </w:rPr>
+              <w:t>holosteum</w:t>
+            </w:r>
+            <w:proofErr w:type="spellEnd"/>
           </w:p>
         </w:tc>
         <w:tc>
@@ -35456,6 +37029,7 @@
                 <w:lang w:val="es-ES" w:eastAsia="es-ES"/>
               </w:rPr>
             </w:pPr>
+            <w:proofErr w:type="spellStart"/>
             <w:r>
               <w:rPr>
                 <w:rFonts w:ascii="Calibri" w:eastAsia="Times New Roman" w:hAnsi="Calibri" w:cs="Calibri"/>
@@ -35464,6 +37038,7 @@
               </w:rPr>
               <w:t>Plantaginaceae</w:t>
             </w:r>
+            <w:proofErr w:type="spellEnd"/>
           </w:p>
         </w:tc>
         <w:tc>
@@ -35489,6 +37064,7 @@
                 <w:lang w:val="es-ES" w:eastAsia="es-ES"/>
               </w:rPr>
             </w:pPr>
+            <w:proofErr w:type="spellStart"/>
             <w:r>
               <w:rPr>
                 <w:rFonts w:ascii="Calibri" w:eastAsia="Times New Roman" w:hAnsi="Calibri" w:cs="Calibri"/>
@@ -35497,6 +37073,7 @@
               </w:rPr>
               <w:t>Autumn</w:t>
             </w:r>
+            <w:proofErr w:type="spellEnd"/>
           </w:p>
         </w:tc>
         <w:tc>
@@ -35522,6 +37099,7 @@
                 <w:lang w:val="es-ES" w:eastAsia="es-ES"/>
               </w:rPr>
             </w:pPr>
+            <w:proofErr w:type="spellStart"/>
             <w:r>
               <w:rPr>
                 <w:rFonts w:ascii="Calibri" w:eastAsia="Times New Roman" w:hAnsi="Calibri" w:cs="Calibri"/>
@@ -35530,6 +37108,7 @@
               </w:rPr>
               <w:t>Autumn</w:t>
             </w:r>
+            <w:proofErr w:type="spellEnd"/>
           </w:p>
         </w:tc>
         <w:tc>
@@ -35594,14 +37173,34 @@
                 <w:lang w:val="es-ES" w:eastAsia="es-ES"/>
               </w:rPr>
             </w:pPr>
+            <w:proofErr w:type="spellStart"/>
             <w:r>
               <w:rPr>
                 <w:rFonts w:ascii="Calibri" w:eastAsia="Times New Roman" w:hAnsi="Calibri" w:cs="Calibri"/>
                 <w:color w:val="000000"/>
                 <w:lang w:val="es-ES" w:eastAsia="es-ES"/>
               </w:rPr>
-              <w:t>Sedum anglicum</w:t>
+              <w:t>Sedum</w:t>
             </w:r>
+            <w:proofErr w:type="spellEnd"/>
+            <w:r>
+              <w:rPr>
+                <w:rFonts w:ascii="Calibri" w:eastAsia="Times New Roman" w:hAnsi="Calibri" w:cs="Calibri"/>
+                <w:color w:val="000000"/>
+                <w:lang w:val="es-ES" w:eastAsia="es-ES"/>
+              </w:rPr>
+              <w:t xml:space="preserve"> </w:t>
+            </w:r>
+            <w:proofErr w:type="spellStart"/>
+            <w:r>
+              <w:rPr>
+                <w:rFonts w:ascii="Calibri" w:eastAsia="Times New Roman" w:hAnsi="Calibri" w:cs="Calibri"/>
+                <w:color w:val="000000"/>
+                <w:lang w:val="es-ES" w:eastAsia="es-ES"/>
+              </w:rPr>
+              <w:t>anglicum</w:t>
+            </w:r>
+            <w:proofErr w:type="spellEnd"/>
           </w:p>
         </w:tc>
         <w:tc>
@@ -35627,6 +37226,7 @@
                 <w:lang w:val="es-ES" w:eastAsia="es-ES"/>
               </w:rPr>
             </w:pPr>
+            <w:proofErr w:type="spellStart"/>
             <w:r>
               <w:rPr>
                 <w:rFonts w:ascii="Calibri" w:eastAsia="Times New Roman" w:hAnsi="Calibri" w:cs="Calibri"/>
@@ -35635,6 +37235,7 @@
               </w:rPr>
               <w:t>Crassulaceae</w:t>
             </w:r>
+            <w:proofErr w:type="spellEnd"/>
           </w:p>
         </w:tc>
         <w:tc>
@@ -35660,6 +37261,7 @@
                 <w:lang w:val="es-ES" w:eastAsia="es-ES"/>
               </w:rPr>
             </w:pPr>
+            <w:proofErr w:type="spellStart"/>
             <w:r>
               <w:rPr>
                 <w:rFonts w:ascii="Calibri" w:eastAsia="Times New Roman" w:hAnsi="Calibri" w:cs="Calibri"/>
@@ -35668,6 +37270,7 @@
               </w:rPr>
               <w:t>Autumn</w:t>
             </w:r>
+            <w:proofErr w:type="spellEnd"/>
           </w:p>
         </w:tc>
         <w:tc>
@@ -35693,6 +37296,7 @@
                 <w:lang w:val="es-ES" w:eastAsia="es-ES"/>
               </w:rPr>
             </w:pPr>
+            <w:proofErr w:type="spellStart"/>
             <w:r>
               <w:rPr>
                 <w:rFonts w:ascii="Calibri" w:eastAsia="Times New Roman" w:hAnsi="Calibri" w:cs="Calibri"/>
@@ -35701,6 +37305,7 @@
               </w:rPr>
               <w:t>Autumn</w:t>
             </w:r>
+            <w:proofErr w:type="spellEnd"/>
           </w:p>
         </w:tc>
         <w:tc>
@@ -35765,14 +37370,34 @@
                 <w:lang w:val="es-ES" w:eastAsia="es-ES"/>
               </w:rPr>
             </w:pPr>
+            <w:proofErr w:type="spellStart"/>
             <w:r>
               <w:rPr>
                 <w:rFonts w:ascii="Calibri" w:eastAsia="Times New Roman" w:hAnsi="Calibri" w:cs="Calibri"/>
                 <w:color w:val="000000"/>
                 <w:lang w:val="es-ES" w:eastAsia="es-ES"/>
               </w:rPr>
-              <w:t>Sedum brevifolium</w:t>
+              <w:t>Sedum</w:t>
             </w:r>
+            <w:proofErr w:type="spellEnd"/>
+            <w:r>
+              <w:rPr>
+                <w:rFonts w:ascii="Calibri" w:eastAsia="Times New Roman" w:hAnsi="Calibri" w:cs="Calibri"/>
+                <w:color w:val="000000"/>
+                <w:lang w:val="es-ES" w:eastAsia="es-ES"/>
+              </w:rPr>
+              <w:t xml:space="preserve"> </w:t>
+            </w:r>
+            <w:proofErr w:type="spellStart"/>
+            <w:r>
+              <w:rPr>
+                <w:rFonts w:ascii="Calibri" w:eastAsia="Times New Roman" w:hAnsi="Calibri" w:cs="Calibri"/>
+                <w:color w:val="000000"/>
+                <w:lang w:val="es-ES" w:eastAsia="es-ES"/>
+              </w:rPr>
+              <w:t>brevifolium</w:t>
+            </w:r>
+            <w:proofErr w:type="spellEnd"/>
           </w:p>
         </w:tc>
         <w:tc>
@@ -35798,6 +37423,7 @@
                 <w:lang w:val="es-ES" w:eastAsia="es-ES"/>
               </w:rPr>
             </w:pPr>
+            <w:proofErr w:type="spellStart"/>
             <w:r>
               <w:rPr>
                 <w:rFonts w:ascii="Calibri" w:eastAsia="Times New Roman" w:hAnsi="Calibri" w:cs="Calibri"/>
@@ -35806,6 +37432,7 @@
               </w:rPr>
               <w:t>Crassulaceae</w:t>
             </w:r>
+            <w:proofErr w:type="spellEnd"/>
           </w:p>
         </w:tc>
         <w:tc>
@@ -35831,6 +37458,7 @@
                 <w:lang w:val="es-ES" w:eastAsia="es-ES"/>
               </w:rPr>
             </w:pPr>
+            <w:proofErr w:type="spellStart"/>
             <w:r>
               <w:rPr>
                 <w:rFonts w:ascii="Calibri" w:eastAsia="Times New Roman" w:hAnsi="Calibri" w:cs="Calibri"/>
@@ -35839,6 +37467,7 @@
               </w:rPr>
               <w:t>Autumn</w:t>
             </w:r>
+            <w:proofErr w:type="spellEnd"/>
           </w:p>
         </w:tc>
         <w:tc>
@@ -35864,6 +37493,7 @@
                 <w:lang w:val="es-ES" w:eastAsia="es-ES"/>
               </w:rPr>
             </w:pPr>
+            <w:proofErr w:type="spellStart"/>
             <w:r>
               <w:rPr>
                 <w:rFonts w:ascii="Calibri" w:eastAsia="Times New Roman" w:hAnsi="Calibri" w:cs="Calibri"/>
@@ -35872,6 +37502,7 @@
               </w:rPr>
               <w:t>Autumn</w:t>
             </w:r>
+            <w:proofErr w:type="spellEnd"/>
           </w:p>
         </w:tc>
         <w:tc>
@@ -35936,14 +37567,34 @@
                 <w:lang w:val="es-ES" w:eastAsia="es-ES"/>
               </w:rPr>
             </w:pPr>
+            <w:proofErr w:type="spellStart"/>
             <w:r>
               <w:rPr>
                 <w:rFonts w:ascii="Calibri" w:eastAsia="Times New Roman" w:hAnsi="Calibri" w:cs="Calibri"/>
                 <w:color w:val="000000"/>
                 <w:lang w:val="es-ES" w:eastAsia="es-ES"/>
               </w:rPr>
-              <w:t>Sempervivum arachnoideum</w:t>
+              <w:t>Sempervivum</w:t>
             </w:r>
+            <w:proofErr w:type="spellEnd"/>
+            <w:r>
+              <w:rPr>
+                <w:rFonts w:ascii="Calibri" w:eastAsia="Times New Roman" w:hAnsi="Calibri" w:cs="Calibri"/>
+                <w:color w:val="000000"/>
+                <w:lang w:val="es-ES" w:eastAsia="es-ES"/>
+              </w:rPr>
+              <w:t xml:space="preserve"> </w:t>
+            </w:r>
+            <w:proofErr w:type="spellStart"/>
+            <w:r>
+              <w:rPr>
+                <w:rFonts w:ascii="Calibri" w:eastAsia="Times New Roman" w:hAnsi="Calibri" w:cs="Calibri"/>
+                <w:color w:val="000000"/>
+                <w:lang w:val="es-ES" w:eastAsia="es-ES"/>
+              </w:rPr>
+              <w:t>arachnoideum</w:t>
+            </w:r>
+            <w:proofErr w:type="spellEnd"/>
           </w:p>
         </w:tc>
         <w:tc>
@@ -35969,6 +37620,7 @@
                 <w:lang w:val="es-ES" w:eastAsia="es-ES"/>
               </w:rPr>
             </w:pPr>
+            <w:proofErr w:type="spellStart"/>
             <w:r>
               <w:rPr>
                 <w:rFonts w:ascii="Calibri" w:eastAsia="Times New Roman" w:hAnsi="Calibri" w:cs="Calibri"/>
@@ -35977,6 +37629,7 @@
               </w:rPr>
               <w:t>Crassulaceae</w:t>
             </w:r>
+            <w:proofErr w:type="spellEnd"/>
           </w:p>
         </w:tc>
         <w:tc>
@@ -36113,8 +37766,18 @@
                 <w:color w:val="000000"/>
                 <w:lang w:val="es-ES" w:eastAsia="es-ES"/>
               </w:rPr>
-              <w:t>Silene ciliata</w:t>
+              <w:t xml:space="preserve">Silene </w:t>
             </w:r>
+            <w:proofErr w:type="spellStart"/>
+            <w:r>
+              <w:rPr>
+                <w:rFonts w:ascii="Calibri" w:eastAsia="Times New Roman" w:hAnsi="Calibri" w:cs="Calibri"/>
+                <w:color w:val="000000"/>
+                <w:lang w:val="es-ES" w:eastAsia="es-ES"/>
+              </w:rPr>
+              <w:t>ciliata</w:t>
+            </w:r>
+            <w:proofErr w:type="spellEnd"/>
           </w:p>
         </w:tc>
         <w:tc>
@@ -36140,6 +37803,7 @@
                 <w:lang w:val="es-ES" w:eastAsia="es-ES"/>
               </w:rPr>
             </w:pPr>
+            <w:proofErr w:type="spellStart"/>
             <w:r>
               <w:rPr>
                 <w:rFonts w:ascii="Calibri" w:eastAsia="Times New Roman" w:hAnsi="Calibri" w:cs="Calibri"/>
@@ -36148,6 +37812,7 @@
               </w:rPr>
               <w:t>Caryophyllaceae</w:t>
             </w:r>
+            <w:proofErr w:type="spellEnd"/>
           </w:p>
         </w:tc>
         <w:tc>
@@ -36278,14 +37943,34 @@
                 <w:lang w:val="es-ES" w:eastAsia="es-ES"/>
               </w:rPr>
             </w:pPr>
+            <w:proofErr w:type="spellStart"/>
             <w:r>
               <w:rPr>
                 <w:rFonts w:ascii="Calibri" w:eastAsia="Times New Roman" w:hAnsi="Calibri" w:cs="Calibri"/>
                 <w:color w:val="000000"/>
                 <w:lang w:val="es-ES" w:eastAsia="es-ES"/>
               </w:rPr>
-              <w:t>Solidago virgaurea</w:t>
+              <w:t>Solidago</w:t>
             </w:r>
+            <w:proofErr w:type="spellEnd"/>
+            <w:r>
+              <w:rPr>
+                <w:rFonts w:ascii="Calibri" w:eastAsia="Times New Roman" w:hAnsi="Calibri" w:cs="Calibri"/>
+                <w:color w:val="000000"/>
+                <w:lang w:val="es-ES" w:eastAsia="es-ES"/>
+              </w:rPr>
+              <w:t xml:space="preserve"> </w:t>
+            </w:r>
+            <w:proofErr w:type="spellStart"/>
+            <w:r>
+              <w:rPr>
+                <w:rFonts w:ascii="Calibri" w:eastAsia="Times New Roman" w:hAnsi="Calibri" w:cs="Calibri"/>
+                <w:color w:val="000000"/>
+                <w:lang w:val="es-ES" w:eastAsia="es-ES"/>
+              </w:rPr>
+              <w:t>virgaurea</w:t>
+            </w:r>
+            <w:proofErr w:type="spellEnd"/>
           </w:p>
         </w:tc>
         <w:tc>
@@ -36311,6 +37996,7 @@
                 <w:lang w:val="es-ES" w:eastAsia="es-ES"/>
               </w:rPr>
             </w:pPr>
+            <w:proofErr w:type="spellStart"/>
             <w:r>
               <w:rPr>
                 <w:rFonts w:ascii="Calibri" w:eastAsia="Times New Roman" w:hAnsi="Calibri" w:cs="Calibri"/>
@@ -36319,6 +38005,7 @@
               </w:rPr>
               <w:t>Asteraceae</w:t>
             </w:r>
+            <w:proofErr w:type="spellEnd"/>
           </w:p>
         </w:tc>
         <w:tc>
@@ -36344,6 +38031,7 @@
                 <w:lang w:val="es-ES" w:eastAsia="es-ES"/>
               </w:rPr>
             </w:pPr>
+            <w:proofErr w:type="spellStart"/>
             <w:r>
               <w:rPr>
                 <w:rFonts w:ascii="Calibri" w:eastAsia="Times New Roman" w:hAnsi="Calibri" w:cs="Calibri"/>
@@ -36352,6 +38040,7 @@
               </w:rPr>
               <w:t>Autumn</w:t>
             </w:r>
+            <w:proofErr w:type="spellEnd"/>
           </w:p>
         </w:tc>
         <w:tc>
@@ -36449,14 +38138,34 @@
                 <w:lang w:val="es-ES" w:eastAsia="es-ES"/>
               </w:rPr>
             </w:pPr>
+            <w:proofErr w:type="spellStart"/>
             <w:r>
               <w:rPr>
                 <w:rFonts w:ascii="Calibri" w:eastAsia="Times New Roman" w:hAnsi="Calibri" w:cs="Calibri"/>
                 <w:color w:val="000000"/>
                 <w:lang w:val="es-ES" w:eastAsia="es-ES"/>
               </w:rPr>
-              <w:t>Spergula morisonii</w:t>
+              <w:t>Spergula</w:t>
             </w:r>
+            <w:proofErr w:type="spellEnd"/>
+            <w:r>
+              <w:rPr>
+                <w:rFonts w:ascii="Calibri" w:eastAsia="Times New Roman" w:hAnsi="Calibri" w:cs="Calibri"/>
+                <w:color w:val="000000"/>
+                <w:lang w:val="es-ES" w:eastAsia="es-ES"/>
+              </w:rPr>
+              <w:t xml:space="preserve"> </w:t>
+            </w:r>
+            <w:proofErr w:type="spellStart"/>
+            <w:r>
+              <w:rPr>
+                <w:rFonts w:ascii="Calibri" w:eastAsia="Times New Roman" w:hAnsi="Calibri" w:cs="Calibri"/>
+                <w:color w:val="000000"/>
+                <w:lang w:val="es-ES" w:eastAsia="es-ES"/>
+              </w:rPr>
+              <w:t>morisonii</w:t>
+            </w:r>
+            <w:proofErr w:type="spellEnd"/>
           </w:p>
         </w:tc>
         <w:tc>
@@ -36482,6 +38191,7 @@
                 <w:lang w:val="es-ES" w:eastAsia="es-ES"/>
               </w:rPr>
             </w:pPr>
+            <w:proofErr w:type="spellStart"/>
             <w:r>
               <w:rPr>
                 <w:rFonts w:ascii="Calibri" w:eastAsia="Times New Roman" w:hAnsi="Calibri" w:cs="Calibri"/>
@@ -36490,6 +38200,7 @@
               </w:rPr>
               <w:t>Caryophyllaceae</w:t>
             </w:r>
+            <w:proofErr w:type="spellEnd"/>
           </w:p>
         </w:tc>
         <w:tc>
@@ -36515,6 +38226,7 @@
                 <w:lang w:val="es-ES" w:eastAsia="es-ES"/>
               </w:rPr>
             </w:pPr>
+            <w:proofErr w:type="spellStart"/>
             <w:r>
               <w:rPr>
                 <w:rFonts w:ascii="Calibri" w:eastAsia="Times New Roman" w:hAnsi="Calibri" w:cs="Calibri"/>
@@ -36523,6 +38235,7 @@
               </w:rPr>
               <w:t>Autumn</w:t>
             </w:r>
+            <w:proofErr w:type="spellEnd"/>
           </w:p>
         </w:tc>
         <w:tc>
@@ -36548,6 +38261,7 @@
                 <w:lang w:val="es-ES" w:eastAsia="es-ES"/>
               </w:rPr>
             </w:pPr>
+            <w:proofErr w:type="spellStart"/>
             <w:r>
               <w:rPr>
                 <w:rFonts w:ascii="Calibri" w:eastAsia="Times New Roman" w:hAnsi="Calibri" w:cs="Calibri"/>
@@ -36556,6 +38270,7 @@
               </w:rPr>
               <w:t>Autumn</w:t>
             </w:r>
+            <w:proofErr w:type="spellEnd"/>
           </w:p>
         </w:tc>
         <w:tc>
@@ -36620,14 +38335,34 @@
                 <w:lang w:val="es-ES" w:eastAsia="es-ES"/>
               </w:rPr>
             </w:pPr>
+            <w:proofErr w:type="spellStart"/>
             <w:r>
               <w:rPr>
                 <w:rFonts w:ascii="Calibri" w:eastAsia="Times New Roman" w:hAnsi="Calibri" w:cs="Calibri"/>
                 <w:color w:val="000000"/>
                 <w:lang w:val="es-ES" w:eastAsia="es-ES"/>
               </w:rPr>
-              <w:t>Thymus praecox</w:t>
+              <w:t>Thymus</w:t>
             </w:r>
+            <w:proofErr w:type="spellEnd"/>
+            <w:r>
+              <w:rPr>
+                <w:rFonts w:ascii="Calibri" w:eastAsia="Times New Roman" w:hAnsi="Calibri" w:cs="Calibri"/>
+                <w:color w:val="000000"/>
+                <w:lang w:val="es-ES" w:eastAsia="es-ES"/>
+              </w:rPr>
+              <w:t xml:space="preserve"> </w:t>
+            </w:r>
+            <w:proofErr w:type="spellStart"/>
+            <w:r>
+              <w:rPr>
+                <w:rFonts w:ascii="Calibri" w:eastAsia="Times New Roman" w:hAnsi="Calibri" w:cs="Calibri"/>
+                <w:color w:val="000000"/>
+                <w:lang w:val="es-ES" w:eastAsia="es-ES"/>
+              </w:rPr>
+              <w:t>praecox</w:t>
+            </w:r>
+            <w:proofErr w:type="spellEnd"/>
           </w:p>
         </w:tc>
         <w:tc>
@@ -36653,6 +38388,7 @@
                 <w:lang w:val="es-ES" w:eastAsia="es-ES"/>
               </w:rPr>
             </w:pPr>
+            <w:proofErr w:type="spellStart"/>
             <w:r>
               <w:rPr>
                 <w:rFonts w:ascii="Calibri" w:eastAsia="Times New Roman" w:hAnsi="Calibri" w:cs="Calibri"/>
@@ -36661,6 +38397,7 @@
               </w:rPr>
               <w:t>Lamiaceae</w:t>
             </w:r>
+            <w:proofErr w:type="spellEnd"/>
           </w:p>
         </w:tc>
         <w:tc>
@@ -36686,6 +38423,7 @@
                 <w:lang w:val="es-ES" w:eastAsia="es-ES"/>
               </w:rPr>
             </w:pPr>
+            <w:proofErr w:type="spellStart"/>
             <w:r>
               <w:rPr>
                 <w:rFonts w:ascii="Calibri" w:eastAsia="Times New Roman" w:hAnsi="Calibri" w:cs="Calibri"/>
@@ -36694,6 +38432,7 @@
               </w:rPr>
               <w:t>Autumn</w:t>
             </w:r>
+            <w:proofErr w:type="spellEnd"/>
           </w:p>
         </w:tc>
         <w:tc>
@@ -36719,6 +38458,7 @@
                 <w:lang w:val="es-ES" w:eastAsia="es-ES"/>
               </w:rPr>
             </w:pPr>
+            <w:proofErr w:type="spellStart"/>
             <w:r>
               <w:rPr>
                 <w:rFonts w:ascii="Calibri" w:eastAsia="Times New Roman" w:hAnsi="Calibri" w:cs="Calibri"/>
@@ -36727,6 +38467,7 @@
               </w:rPr>
               <w:t>Autumn</w:t>
             </w:r>
+            <w:proofErr w:type="spellEnd"/>
           </w:p>
         </w:tc>
         <w:tc>
@@ -36925,7 +38666,23 @@
           <w:rFonts w:cstheme="minorHAnsi"/>
           <w:lang w:val="en-US"/>
         </w:rPr>
-        <w:t>Boxplots show respectively Mean annual air temperature (bio1) and Summer precipitation (bio17) calculated from</w:t>
+        <w:t xml:space="preserve">Boxplots show respectively Mean annual air temperature (bio1) and </w:t>
+      </w:r>
+      <w:proofErr w:type="gramStart"/>
+      <w:r>
+        <w:rPr>
+          <w:rFonts w:cstheme="minorHAnsi"/>
+          <w:lang w:val="en-US"/>
+        </w:rPr>
+        <w:t>Summer</w:t>
+      </w:r>
+      <w:proofErr w:type="gramEnd"/>
+      <w:r>
+        <w:rPr>
+          <w:rFonts w:cstheme="minorHAnsi"/>
+          <w:lang w:val="en-US"/>
+        </w:rPr>
+        <w:t xml:space="preserve"> precipitation (bio17) calculated from</w:t>
       </w:r>
       <w:r>
         <w:rPr>
@@ -37105,8 +38862,18 @@
           <w:color w:val="000000"/>
           <w:lang w:val="en-US"/>
         </w:rPr>
-        <w:t>Log5W, Geoprecision</w:t>
-      </w:r>
+        <w:t xml:space="preserve">Log5W, </w:t>
+      </w:r>
+      <w:proofErr w:type="spellStart"/>
+      <w:r>
+        <w:rPr>
+          <w:rFonts w:cstheme="minorHAnsi"/>
+          <w:color w:val="000000"/>
+          <w:lang w:val="en-US"/>
+        </w:rPr>
+        <w:t>Geoprecision</w:t>
+      </w:r>
+      <w:proofErr w:type="spellEnd"/>
       <w:r>
         <w:rPr>
           <w:rFonts w:cstheme="minorHAnsi"/>
@@ -37604,7 +39371,23 @@
           <w:rFonts w:cstheme="minorHAnsi"/>
           <w:lang w:val="en-US"/>
         </w:rPr>
-        <w:t xml:space="preserve">. Effects of incubator according to the MCMC-glmm analysis of </w:t>
+        <w:t>. Effects of incubator according to the MCMC-</w:t>
+      </w:r>
+      <w:proofErr w:type="spellStart"/>
+      <w:r>
+        <w:rPr>
+          <w:rFonts w:cstheme="minorHAnsi"/>
+          <w:lang w:val="en-US"/>
+        </w:rPr>
+        <w:t>glmm</w:t>
+      </w:r>
+      <w:proofErr w:type="spellEnd"/>
+      <w:r>
+        <w:rPr>
+          <w:rFonts w:cstheme="minorHAnsi"/>
+          <w:lang w:val="en-US"/>
+        </w:rPr>
+        <w:t xml:space="preserve"> analysis of </w:t>
       </w:r>
       <w:r>
         <w:rPr>
@@ -37961,7 +39744,23 @@
           <w:rFonts w:cstheme="minorHAnsi"/>
           <w:lang w:val="en-US"/>
         </w:rPr>
-        <w:t>autumn, winter, spring, summer and total</w:t>
+        <w:t xml:space="preserve">autumn, winter, spring, </w:t>
+      </w:r>
+      <w:proofErr w:type="gramStart"/>
+      <w:r>
+        <w:rPr>
+          <w:rFonts w:cstheme="minorHAnsi"/>
+          <w:lang w:val="en-US"/>
+        </w:rPr>
+        <w:t>summer</w:t>
+      </w:r>
+      <w:proofErr w:type="gramEnd"/>
+      <w:r>
+        <w:rPr>
+          <w:rFonts w:cstheme="minorHAnsi"/>
+          <w:lang w:val="en-US"/>
+        </w:rPr>
+        <w:t xml:space="preserve"> and total</w:t>
       </w:r>
       <w:r>
         <w:rPr>
@@ -38786,6 +40585,7 @@
         <w:docPartUnique/>
       </w:docPartObj>
     </w:sdtPr>
+    <w:sdtEndPr/>
     <w:sdtContent>
       <w:p>
         <w:pPr>

</xml_diff>